<commit_message>
The bar above the website pages is the same
</commit_message>
<xml_diff>
--- a/הערות פרוייקט תבא.docx
+++ b/הערות פרוייקט תבא.docx
@@ -14,7 +14,7 @@
           <w:color w:val="000000"/>
           <w:sz w:val="19"/>
           <w:szCs w:val="19"/>
-          <w:lang w:val="en-IL" w:bidi="ar-SA"/>
+          <w:lang w:bidi="ar-SA"/>
         </w:rPr>
       </w:pPr>
       <w:r>
@@ -23,7 +23,7 @@
           <w:color w:val="000000"/>
           <w:sz w:val="19"/>
           <w:szCs w:val="19"/>
-          <w:lang w:val="en-IL" w:bidi="ar-SA"/>
+          <w:lang w:bidi="ar-SA"/>
         </w:rPr>
         <w:t>________________________________________</w:t>
       </w:r>
@@ -40,7 +40,7 @@
           <w:color w:val="000000"/>
           <w:sz w:val="19"/>
           <w:szCs w:val="19"/>
-          <w:lang w:val="en-IL" w:bidi="ar-SA"/>
+          <w:lang w:bidi="ar-SA"/>
         </w:rPr>
       </w:pPr>
       <w:r>
@@ -50,7 +50,6 @@
           <w:sz w:val="19"/>
           <w:szCs w:val="19"/>
           <w:rtl/>
-          <w:lang w:val="en-IL"/>
         </w:rPr>
         <w:t>פונקציונליות</w:t>
       </w:r>
@@ -60,7 +59,7 @@
           <w:color w:val="000000"/>
           <w:sz w:val="19"/>
           <w:szCs w:val="19"/>
-          <w:lang w:val="en-IL" w:bidi="ar-SA"/>
+          <w:lang w:bidi="ar-SA"/>
         </w:rPr>
         <w:t>:</w:t>
       </w:r>
@@ -77,7 +76,7 @@
           <w:color w:val="000000"/>
           <w:sz w:val="19"/>
           <w:szCs w:val="19"/>
-          <w:lang w:val="en-IL" w:bidi="ar-SA"/>
+          <w:lang w:bidi="ar-SA"/>
         </w:rPr>
       </w:pPr>
       <w:r>
@@ -86,7 +85,7 @@
           <w:color w:val="000000"/>
           <w:sz w:val="19"/>
           <w:szCs w:val="19"/>
-          <w:lang w:val="en-IL" w:bidi="ar-SA"/>
+          <w:lang w:bidi="ar-SA"/>
         </w:rPr>
         <w:t>________________________________________</w:t>
       </w:r>
@@ -103,7 +102,7 @@
           <w:color w:val="000000"/>
           <w:sz w:val="19"/>
           <w:szCs w:val="19"/>
-          <w:lang w:val="en-IL" w:bidi="ar-SA"/>
+          <w:lang w:bidi="ar-SA"/>
         </w:rPr>
       </w:pPr>
       <w:r>
@@ -113,7 +112,6 @@
           <w:sz w:val="19"/>
           <w:szCs w:val="19"/>
           <w:rtl/>
-          <w:lang w:val="en-IL"/>
         </w:rPr>
         <w:t>עיצוב</w:t>
       </w:r>
@@ -123,7 +121,7 @@
           <w:color w:val="000000"/>
           <w:sz w:val="19"/>
           <w:szCs w:val="19"/>
-          <w:lang w:val="en-IL" w:bidi="ar-SA"/>
+          <w:lang w:bidi="ar-SA"/>
         </w:rPr>
         <w:t>:</w:t>
       </w:r>
@@ -140,7 +138,7 @@
           <w:color w:val="000000"/>
           <w:sz w:val="19"/>
           <w:szCs w:val="19"/>
-          <w:lang w:val="en-IL" w:bidi="ar-SA"/>
+          <w:lang w:bidi="ar-SA"/>
         </w:rPr>
       </w:pPr>
       <w:r>
@@ -149,7 +147,7 @@
           <w:color w:val="000000"/>
           <w:sz w:val="19"/>
           <w:szCs w:val="19"/>
-          <w:lang w:val="en-IL" w:bidi="ar-SA"/>
+          <w:lang w:bidi="ar-SA"/>
         </w:rPr>
         <w:t xml:space="preserve">*  </w:t>
       </w:r>
@@ -160,7 +158,6 @@
           <w:sz w:val="19"/>
           <w:szCs w:val="19"/>
           <w:rtl/>
-          <w:lang w:val="en-IL"/>
         </w:rPr>
         <w:t>לעשות</w:t>
       </w:r>
@@ -171,18 +168,16 @@
           <w:sz w:val="19"/>
           <w:szCs w:val="19"/>
           <w:rtl/>
-          <w:lang w:val="en-IL"/>
-        </w:rPr>
-        <w:t xml:space="preserve"> </w:t>
-      </w:r>
-      <w:r>
-        <w:rPr>
-          <w:rFonts w:ascii="Consolas" w:hAnsi="Consolas" w:cs="Times New Roman"/>
-          <w:color w:val="000000"/>
-          <w:sz w:val="19"/>
-          <w:szCs w:val="19"/>
-          <w:rtl/>
-          <w:lang w:val="en-IL"/>
+        </w:rPr>
+        <w:t xml:space="preserve"> </w:t>
+      </w:r>
+      <w:r>
+        <w:rPr>
+          <w:rFonts w:ascii="Consolas" w:hAnsi="Consolas" w:cs="Times New Roman"/>
+          <w:color w:val="000000"/>
+          <w:sz w:val="19"/>
+          <w:szCs w:val="19"/>
+          <w:rtl/>
         </w:rPr>
         <w:t>את</w:t>
       </w:r>
@@ -193,18 +188,16 @@
           <w:sz w:val="19"/>
           <w:szCs w:val="19"/>
           <w:rtl/>
-          <w:lang w:val="en-IL"/>
-        </w:rPr>
-        <w:t xml:space="preserve"> </w:t>
-      </w:r>
-      <w:r>
-        <w:rPr>
-          <w:rFonts w:ascii="Consolas" w:hAnsi="Consolas" w:cs="Times New Roman"/>
-          <w:color w:val="000000"/>
-          <w:sz w:val="19"/>
-          <w:szCs w:val="19"/>
-          <w:rtl/>
-          <w:lang w:val="en-IL"/>
+        </w:rPr>
+        <w:t xml:space="preserve"> </w:t>
+      </w:r>
+      <w:r>
+        <w:rPr>
+          <w:rFonts w:ascii="Consolas" w:hAnsi="Consolas" w:cs="Times New Roman"/>
+          <w:color w:val="000000"/>
+          <w:sz w:val="19"/>
+          <w:szCs w:val="19"/>
+          <w:rtl/>
         </w:rPr>
         <w:t>האתר</w:t>
       </w:r>
@@ -215,18 +208,16 @@
           <w:sz w:val="19"/>
           <w:szCs w:val="19"/>
           <w:rtl/>
-          <w:lang w:val="en-IL"/>
-        </w:rPr>
-        <w:t xml:space="preserve"> </w:t>
-      </w:r>
-      <w:r>
-        <w:rPr>
-          <w:rFonts w:ascii="Consolas" w:hAnsi="Consolas" w:cs="Times New Roman"/>
-          <w:color w:val="000000"/>
-          <w:sz w:val="19"/>
-          <w:szCs w:val="19"/>
-          <w:rtl/>
-          <w:lang w:val="en-IL"/>
+        </w:rPr>
+        <w:t xml:space="preserve"> </w:t>
+      </w:r>
+      <w:r>
+        <w:rPr>
+          <w:rFonts w:ascii="Consolas" w:hAnsi="Consolas" w:cs="Times New Roman"/>
+          <w:color w:val="000000"/>
+          <w:sz w:val="19"/>
+          <w:szCs w:val="19"/>
+          <w:rtl/>
         </w:rPr>
         <w:t>בפלטת</w:t>
       </w:r>
@@ -237,18 +228,16 @@
           <w:sz w:val="19"/>
           <w:szCs w:val="19"/>
           <w:rtl/>
-          <w:lang w:val="en-IL"/>
-        </w:rPr>
-        <w:t xml:space="preserve"> </w:t>
-      </w:r>
-      <w:r>
-        <w:rPr>
-          <w:rFonts w:ascii="Consolas" w:hAnsi="Consolas" w:cs="Times New Roman"/>
-          <w:color w:val="000000"/>
-          <w:sz w:val="19"/>
-          <w:szCs w:val="19"/>
-          <w:rtl/>
-          <w:lang w:val="en-IL"/>
+        </w:rPr>
+        <w:t xml:space="preserve"> </w:t>
+      </w:r>
+      <w:r>
+        <w:rPr>
+          <w:rFonts w:ascii="Consolas" w:hAnsi="Consolas" w:cs="Times New Roman"/>
+          <w:color w:val="000000"/>
+          <w:sz w:val="19"/>
+          <w:szCs w:val="19"/>
+          <w:rtl/>
         </w:rPr>
         <w:t>צבעים</w:t>
       </w:r>
@@ -259,18 +248,16 @@
           <w:sz w:val="19"/>
           <w:szCs w:val="19"/>
           <w:rtl/>
-          <w:lang w:val="en-IL"/>
-        </w:rPr>
-        <w:t xml:space="preserve"> </w:t>
-      </w:r>
-      <w:r>
-        <w:rPr>
-          <w:rFonts w:ascii="Consolas" w:hAnsi="Consolas" w:cs="Times New Roman"/>
-          <w:color w:val="000000"/>
-          <w:sz w:val="19"/>
-          <w:szCs w:val="19"/>
-          <w:rtl/>
-          <w:lang w:val="en-IL"/>
+        </w:rPr>
+        <w:t xml:space="preserve"> </w:t>
+      </w:r>
+      <w:r>
+        <w:rPr>
+          <w:rFonts w:ascii="Consolas" w:hAnsi="Consolas" w:cs="Times New Roman"/>
+          <w:color w:val="000000"/>
+          <w:sz w:val="19"/>
+          <w:szCs w:val="19"/>
+          <w:rtl/>
         </w:rPr>
         <w:t>הבאה</w:t>
       </w:r>
@@ -280,7 +267,7 @@
           <w:color w:val="000000"/>
           <w:sz w:val="19"/>
           <w:szCs w:val="19"/>
-          <w:lang w:val="en-IL" w:bidi="ar-SA"/>
+          <w:lang w:bidi="ar-SA"/>
         </w:rPr>
         <w:t>:</w:t>
       </w:r>
@@ -297,7 +284,7 @@
           <w:color w:val="000000"/>
           <w:sz w:val="19"/>
           <w:szCs w:val="19"/>
-          <w:lang w:val="en-IL" w:bidi="ar-SA"/>
+          <w:lang w:bidi="ar-SA"/>
         </w:rPr>
       </w:pPr>
       <w:r>
@@ -306,7 +293,7 @@
           <w:color w:val="000000"/>
           <w:sz w:val="19"/>
           <w:szCs w:val="19"/>
-          <w:lang w:val="en-IL" w:bidi="ar-SA"/>
+          <w:lang w:bidi="ar-SA"/>
         </w:rPr>
         <w:t>https://coolors.co/palette/2e9797-8cc5c5-c5e2e2-ff6f61-575757</w:t>
       </w:r>
@@ -323,7 +310,7 @@
           <w:color w:val="000000"/>
           <w:sz w:val="19"/>
           <w:szCs w:val="19"/>
-          <w:lang w:val="en-IL" w:bidi="ar-SA"/>
+          <w:lang w:bidi="ar-SA"/>
         </w:rPr>
       </w:pPr>
       <w:r>
@@ -332,7 +319,7 @@
           <w:color w:val="000000"/>
           <w:sz w:val="19"/>
           <w:szCs w:val="19"/>
-          <w:lang w:val="en-IL" w:bidi="ar-SA"/>
+          <w:lang w:bidi="ar-SA"/>
         </w:rPr>
         <w:t xml:space="preserve">* </w:t>
       </w:r>
@@ -343,7 +330,6 @@
           <w:sz w:val="19"/>
           <w:szCs w:val="19"/>
           <w:rtl/>
-          <w:lang w:val="en-IL"/>
         </w:rPr>
         <w:t>לעשות</w:t>
       </w:r>
@@ -354,18 +340,16 @@
           <w:sz w:val="19"/>
           <w:szCs w:val="19"/>
           <w:rtl/>
-          <w:lang w:val="en-IL"/>
-        </w:rPr>
-        <w:t xml:space="preserve"> </w:t>
-      </w:r>
-      <w:r>
-        <w:rPr>
-          <w:rFonts w:ascii="Consolas" w:hAnsi="Consolas" w:cs="Times New Roman"/>
-          <w:color w:val="000000"/>
-          <w:sz w:val="19"/>
-          <w:szCs w:val="19"/>
-          <w:rtl/>
-          <w:lang w:val="en-IL"/>
+        </w:rPr>
+        <w:t xml:space="preserve"> </w:t>
+      </w:r>
+      <w:r>
+        <w:rPr>
+          <w:rFonts w:ascii="Consolas" w:hAnsi="Consolas" w:cs="Times New Roman"/>
+          <w:color w:val="000000"/>
+          <w:sz w:val="19"/>
+          <w:szCs w:val="19"/>
+          <w:rtl/>
         </w:rPr>
         <w:t>פונט</w:t>
       </w:r>
@@ -376,18 +360,16 @@
           <w:sz w:val="19"/>
           <w:szCs w:val="19"/>
           <w:rtl/>
-          <w:lang w:val="en-IL"/>
-        </w:rPr>
-        <w:t xml:space="preserve"> </w:t>
-      </w:r>
-      <w:r>
-        <w:rPr>
-          <w:rFonts w:ascii="Consolas" w:hAnsi="Consolas" w:cs="Times New Roman"/>
-          <w:color w:val="000000"/>
-          <w:sz w:val="19"/>
-          <w:szCs w:val="19"/>
-          <w:rtl/>
-          <w:lang w:val="en-IL"/>
+        </w:rPr>
+        <w:t xml:space="preserve"> </w:t>
+      </w:r>
+      <w:r>
+        <w:rPr>
+          <w:rFonts w:ascii="Consolas" w:hAnsi="Consolas" w:cs="Times New Roman"/>
+          <w:color w:val="000000"/>
+          <w:sz w:val="19"/>
+          <w:szCs w:val="19"/>
+          <w:rtl/>
         </w:rPr>
         <w:t>מעניין</w:t>
       </w:r>
@@ -398,18 +380,16 @@
           <w:sz w:val="19"/>
           <w:szCs w:val="19"/>
           <w:rtl/>
-          <w:lang w:val="en-IL"/>
-        </w:rPr>
-        <w:t xml:space="preserve"> </w:t>
-      </w:r>
-      <w:r>
-        <w:rPr>
-          <w:rFonts w:ascii="Consolas" w:hAnsi="Consolas" w:cs="Times New Roman"/>
-          <w:color w:val="000000"/>
-          <w:sz w:val="19"/>
-          <w:szCs w:val="19"/>
-          <w:rtl/>
-          <w:lang w:val="en-IL"/>
+        </w:rPr>
+        <w:t xml:space="preserve"> </w:t>
+      </w:r>
+      <w:r>
+        <w:rPr>
+          <w:rFonts w:ascii="Consolas" w:hAnsi="Consolas" w:cs="Times New Roman"/>
+          <w:color w:val="000000"/>
+          <w:sz w:val="19"/>
+          <w:szCs w:val="19"/>
+          <w:rtl/>
         </w:rPr>
         <w:t>ל</w:t>
       </w:r>
@@ -420,18 +400,16 @@
           <w:sz w:val="19"/>
           <w:szCs w:val="19"/>
           <w:rtl/>
-          <w:lang w:val="en-IL"/>
-        </w:rPr>
-        <w:t xml:space="preserve"> </w:t>
-      </w:r>
-      <w:r>
-        <w:rPr>
-          <w:rFonts w:ascii="Consolas" w:hAnsi="Consolas" w:cs="Times New Roman"/>
-          <w:color w:val="000000"/>
-          <w:sz w:val="19"/>
-          <w:szCs w:val="19"/>
-          <w:rtl/>
-          <w:lang w:val="en-IL"/>
+        </w:rPr>
+        <w:t xml:space="preserve"> </w:t>
+      </w:r>
+      <w:r>
+        <w:rPr>
+          <w:rFonts w:ascii="Consolas" w:hAnsi="Consolas" w:cs="Times New Roman"/>
+          <w:color w:val="000000"/>
+          <w:sz w:val="19"/>
+          <w:szCs w:val="19"/>
+          <w:rtl/>
         </w:rPr>
         <w:t>כותרת</w:t>
       </w:r>
@@ -442,18 +420,16 @@
           <w:sz w:val="19"/>
           <w:szCs w:val="19"/>
           <w:rtl/>
-          <w:lang w:val="en-IL"/>
-        </w:rPr>
-        <w:t xml:space="preserve"> </w:t>
-      </w:r>
-      <w:r>
-        <w:rPr>
-          <w:rFonts w:ascii="Consolas" w:hAnsi="Consolas" w:cs="Times New Roman"/>
-          <w:color w:val="000000"/>
-          <w:sz w:val="19"/>
-          <w:szCs w:val="19"/>
-          <w:rtl/>
-          <w:lang w:val="en-IL"/>
+        </w:rPr>
+        <w:t xml:space="preserve"> </w:t>
+      </w:r>
+      <w:r>
+        <w:rPr>
+          <w:rFonts w:ascii="Consolas" w:hAnsi="Consolas" w:cs="Times New Roman"/>
+          <w:color w:val="000000"/>
+          <w:sz w:val="19"/>
+          <w:szCs w:val="19"/>
+          <w:rtl/>
         </w:rPr>
         <w:t>העמוד</w:t>
       </w:r>
@@ -464,18 +440,16 @@
           <w:sz w:val="19"/>
           <w:szCs w:val="19"/>
           <w:rtl/>
-          <w:lang w:val="en-IL"/>
-        </w:rPr>
-        <w:t xml:space="preserve"> </w:t>
-      </w:r>
-      <w:r>
-        <w:rPr>
-          <w:rFonts w:ascii="Consolas" w:hAnsi="Consolas" w:cs="Times New Roman"/>
-          <w:color w:val="000000"/>
-          <w:sz w:val="19"/>
-          <w:szCs w:val="19"/>
-          <w:rtl/>
-          <w:lang w:val="en-IL"/>
+        </w:rPr>
+        <w:t xml:space="preserve"> </w:t>
+      </w:r>
+      <w:r>
+        <w:rPr>
+          <w:rFonts w:ascii="Consolas" w:hAnsi="Consolas" w:cs="Times New Roman"/>
+          <w:color w:val="000000"/>
+          <w:sz w:val="19"/>
+          <w:szCs w:val="19"/>
+          <w:rtl/>
         </w:rPr>
         <w:t>בסרגל</w:t>
       </w:r>
@@ -486,18 +460,16 @@
           <w:sz w:val="19"/>
           <w:szCs w:val="19"/>
           <w:rtl/>
-          <w:lang w:val="en-IL"/>
-        </w:rPr>
-        <w:t xml:space="preserve"> </w:t>
-      </w:r>
-      <w:r>
-        <w:rPr>
-          <w:rFonts w:ascii="Consolas" w:hAnsi="Consolas" w:cs="Times New Roman"/>
-          <w:color w:val="000000"/>
-          <w:sz w:val="19"/>
-          <w:szCs w:val="19"/>
-          <w:rtl/>
-          <w:lang w:val="en-IL"/>
+        </w:rPr>
+        <w:t xml:space="preserve"> </w:t>
+      </w:r>
+      <w:r>
+        <w:rPr>
+          <w:rFonts w:ascii="Consolas" w:hAnsi="Consolas" w:cs="Times New Roman"/>
+          <w:color w:val="000000"/>
+          <w:sz w:val="19"/>
+          <w:szCs w:val="19"/>
+          <w:rtl/>
         </w:rPr>
         <w:t>שמופיע</w:t>
       </w:r>
@@ -508,18 +480,16 @@
           <w:sz w:val="19"/>
           <w:szCs w:val="19"/>
           <w:rtl/>
-          <w:lang w:val="en-IL"/>
-        </w:rPr>
-        <w:t xml:space="preserve"> </w:t>
-      </w:r>
-      <w:r>
-        <w:rPr>
-          <w:rFonts w:ascii="Consolas" w:hAnsi="Consolas" w:cs="Times New Roman"/>
-          <w:color w:val="000000"/>
-          <w:sz w:val="19"/>
-          <w:szCs w:val="19"/>
-          <w:rtl/>
-          <w:lang w:val="en-IL"/>
+        </w:rPr>
+        <w:t xml:space="preserve"> </w:t>
+      </w:r>
+      <w:r>
+        <w:rPr>
+          <w:rFonts w:ascii="Consolas" w:hAnsi="Consolas" w:cs="Times New Roman"/>
+          <w:color w:val="000000"/>
+          <w:sz w:val="19"/>
+          <w:szCs w:val="19"/>
+          <w:rtl/>
         </w:rPr>
         <w:t>בכל</w:t>
       </w:r>
@@ -530,18 +500,16 @@
           <w:sz w:val="19"/>
           <w:szCs w:val="19"/>
           <w:rtl/>
-          <w:lang w:val="en-IL"/>
-        </w:rPr>
-        <w:t xml:space="preserve"> </w:t>
-      </w:r>
-      <w:r>
-        <w:rPr>
-          <w:rFonts w:ascii="Consolas" w:hAnsi="Consolas" w:cs="Times New Roman"/>
-          <w:color w:val="000000"/>
-          <w:sz w:val="19"/>
-          <w:szCs w:val="19"/>
-          <w:rtl/>
-          <w:lang w:val="en-IL"/>
+        </w:rPr>
+        <w:t xml:space="preserve"> </w:t>
+      </w:r>
+      <w:r>
+        <w:rPr>
+          <w:rFonts w:ascii="Consolas" w:hAnsi="Consolas" w:cs="Times New Roman"/>
+          <w:color w:val="000000"/>
+          <w:sz w:val="19"/>
+          <w:szCs w:val="19"/>
+          <w:rtl/>
         </w:rPr>
         <w:t>העמודים</w:t>
       </w:r>
@@ -558,7 +526,7 @@
           <w:color w:val="000000"/>
           <w:sz w:val="19"/>
           <w:szCs w:val="19"/>
-          <w:lang w:val="en-IL" w:bidi="ar-SA"/>
+          <w:lang w:bidi="ar-SA"/>
         </w:rPr>
       </w:pPr>
       <w:r>
@@ -567,7 +535,7 @@
           <w:color w:val="000000"/>
           <w:sz w:val="19"/>
           <w:szCs w:val="19"/>
-          <w:lang w:val="en-IL" w:bidi="ar-SA"/>
+          <w:lang w:bidi="ar-SA"/>
         </w:rPr>
         <w:t xml:space="preserve">* </w:t>
       </w:r>
@@ -578,7 +546,6 @@
           <w:sz w:val="19"/>
           <w:szCs w:val="19"/>
           <w:rtl/>
-          <w:lang w:val="en-IL"/>
         </w:rPr>
         <w:t>במקום</w:t>
       </w:r>
@@ -589,7 +556,6 @@
           <w:sz w:val="19"/>
           <w:szCs w:val="19"/>
           <w:rtl/>
-          <w:lang w:val="en-IL"/>
         </w:rPr>
         <w:t xml:space="preserve"> </w:t>
       </w:r>
@@ -601,7 +567,6 @@
           <w:sz w:val="19"/>
           <w:szCs w:val="19"/>
           <w:rtl/>
-          <w:lang w:val="en-IL"/>
         </w:rPr>
         <w:t>איקוניים</w:t>
       </w:r>
@@ -613,18 +578,16 @@
           <w:sz w:val="19"/>
           <w:szCs w:val="19"/>
           <w:rtl/>
-          <w:lang w:val="en-IL"/>
-        </w:rPr>
-        <w:t xml:space="preserve"> </w:t>
-      </w:r>
-      <w:r>
-        <w:rPr>
-          <w:rFonts w:ascii="Consolas" w:hAnsi="Consolas" w:cs="Times New Roman"/>
-          <w:color w:val="000000"/>
-          <w:sz w:val="19"/>
-          <w:szCs w:val="19"/>
-          <w:rtl/>
-          <w:lang w:val="en-IL"/>
+        </w:rPr>
+        <w:t xml:space="preserve"> </w:t>
+      </w:r>
+      <w:r>
+        <w:rPr>
+          <w:rFonts w:ascii="Consolas" w:hAnsi="Consolas" w:cs="Times New Roman"/>
+          <w:color w:val="000000"/>
+          <w:sz w:val="19"/>
+          <w:szCs w:val="19"/>
+          <w:rtl/>
         </w:rPr>
         <w:t>של</w:t>
       </w:r>
@@ -635,18 +598,16 @@
           <w:sz w:val="19"/>
           <w:szCs w:val="19"/>
           <w:rtl/>
-          <w:lang w:val="en-IL"/>
-        </w:rPr>
-        <w:t xml:space="preserve"> </w:t>
-      </w:r>
-      <w:r>
-        <w:rPr>
-          <w:rFonts w:ascii="Consolas" w:hAnsi="Consolas" w:cs="Times New Roman"/>
-          <w:color w:val="000000"/>
-          <w:sz w:val="19"/>
-          <w:szCs w:val="19"/>
-          <w:rtl/>
-          <w:lang w:val="en-IL"/>
+        </w:rPr>
+        <w:t xml:space="preserve"> </w:t>
+      </w:r>
+      <w:r>
+        <w:rPr>
+          <w:rFonts w:ascii="Consolas" w:hAnsi="Consolas" w:cs="Times New Roman"/>
+          <w:color w:val="000000"/>
+          <w:sz w:val="19"/>
+          <w:szCs w:val="19"/>
+          <w:rtl/>
         </w:rPr>
         <w:t>שעון</w:t>
       </w:r>
@@ -657,7 +618,6 @@
           <w:sz w:val="19"/>
           <w:szCs w:val="19"/>
           <w:rtl/>
-          <w:lang w:val="en-IL"/>
         </w:rPr>
         <w:t xml:space="preserve"> </w:t>
       </w:r>
@@ -669,7 +629,6 @@
           <w:sz w:val="19"/>
           <w:szCs w:val="19"/>
           <w:rtl/>
-          <w:lang w:val="en-IL"/>
         </w:rPr>
         <w:t>ומחבון</w:t>
       </w:r>
@@ -681,7 +640,6 @@
           <w:sz w:val="19"/>
           <w:szCs w:val="19"/>
           <w:rtl/>
-          <w:lang w:val="en-IL"/>
         </w:rPr>
         <w:t xml:space="preserve"> </w:t>
       </w:r>
@@ -693,7 +651,6 @@
           <w:sz w:val="19"/>
           <w:szCs w:val="19"/>
           <w:rtl/>
-          <w:lang w:val="en-IL"/>
         </w:rPr>
         <w:t>לעשות</w:t>
       </w:r>
@@ -704,7 +661,6 @@
           <w:sz w:val="19"/>
           <w:szCs w:val="19"/>
           <w:rtl/>
-          <w:lang w:val="en-IL"/>
         </w:rPr>
         <w:t xml:space="preserve">  </w:t>
       </w:r>
@@ -715,7 +671,6 @@
           <w:sz w:val="19"/>
           <w:szCs w:val="19"/>
           <w:rtl/>
-          <w:lang w:val="en-IL"/>
         </w:rPr>
         <w:t>את</w:t>
       </w:r>
@@ -727,18 +682,16 @@
           <w:sz w:val="19"/>
           <w:szCs w:val="19"/>
           <w:rtl/>
-          <w:lang w:val="en-IL"/>
-        </w:rPr>
-        <w:t xml:space="preserve"> </w:t>
-      </w:r>
-      <w:r>
-        <w:rPr>
-          <w:rFonts w:ascii="Consolas" w:hAnsi="Consolas" w:cs="Times New Roman"/>
-          <w:color w:val="000000"/>
-          <w:sz w:val="19"/>
-          <w:szCs w:val="19"/>
-          <w:rtl/>
-          <w:lang w:val="en-IL"/>
+        </w:rPr>
+        <w:t xml:space="preserve"> </w:t>
+      </w:r>
+      <w:r>
+        <w:rPr>
+          <w:rFonts w:ascii="Consolas" w:hAnsi="Consolas" w:cs="Times New Roman"/>
+          <w:color w:val="000000"/>
+          <w:sz w:val="19"/>
+          <w:szCs w:val="19"/>
+          <w:rtl/>
         </w:rPr>
         <w:t>זה</w:t>
       </w:r>
@@ -749,18 +702,16 @@
           <w:sz w:val="19"/>
           <w:szCs w:val="19"/>
           <w:rtl/>
-          <w:lang w:val="en-IL"/>
-        </w:rPr>
-        <w:t xml:space="preserve"> </w:t>
-      </w:r>
-      <w:r>
-        <w:rPr>
-          <w:rFonts w:ascii="Consolas" w:hAnsi="Consolas" w:cs="Times New Roman"/>
-          <w:color w:val="000000"/>
-          <w:sz w:val="19"/>
-          <w:szCs w:val="19"/>
-          <w:rtl/>
-          <w:lang w:val="en-IL"/>
+        </w:rPr>
+        <w:t xml:space="preserve"> </w:t>
+      </w:r>
+      <w:r>
+        <w:rPr>
+          <w:rFonts w:ascii="Consolas" w:hAnsi="Consolas" w:cs="Times New Roman"/>
+          <w:color w:val="000000"/>
+          <w:sz w:val="19"/>
+          <w:szCs w:val="19"/>
+          <w:rtl/>
         </w:rPr>
         <w:t>בתפריט</w:t>
       </w:r>
@@ -771,18 +722,16 @@
           <w:sz w:val="19"/>
           <w:szCs w:val="19"/>
           <w:rtl/>
-          <w:lang w:val="en-IL"/>
-        </w:rPr>
-        <w:t xml:space="preserve"> </w:t>
-      </w:r>
-      <w:r>
-        <w:rPr>
-          <w:rFonts w:ascii="Consolas" w:hAnsi="Consolas" w:cs="Times New Roman"/>
-          <w:color w:val="000000"/>
-          <w:sz w:val="19"/>
-          <w:szCs w:val="19"/>
-          <w:rtl/>
-          <w:lang w:val="en-IL"/>
+        </w:rPr>
+        <w:t xml:space="preserve"> </w:t>
+      </w:r>
+      <w:r>
+        <w:rPr>
+          <w:rFonts w:ascii="Consolas" w:hAnsi="Consolas" w:cs="Times New Roman"/>
+          <w:color w:val="000000"/>
+          <w:sz w:val="19"/>
+          <w:szCs w:val="19"/>
+          <w:rtl/>
         </w:rPr>
         <w:t>תחת</w:t>
       </w:r>
@@ -793,18 +742,16 @@
           <w:sz w:val="19"/>
           <w:szCs w:val="19"/>
           <w:rtl/>
-          <w:lang w:val="en-IL"/>
-        </w:rPr>
-        <w:t xml:space="preserve"> </w:t>
-      </w:r>
-      <w:r>
-        <w:rPr>
-          <w:rFonts w:ascii="Consolas" w:hAnsi="Consolas" w:cs="Times New Roman"/>
-          <w:color w:val="000000"/>
-          <w:sz w:val="19"/>
-          <w:szCs w:val="19"/>
-          <w:rtl/>
-          <w:lang w:val="en-IL"/>
+        </w:rPr>
+        <w:t xml:space="preserve"> </w:t>
+      </w:r>
+      <w:r>
+        <w:rPr>
+          <w:rFonts w:ascii="Consolas" w:hAnsi="Consolas" w:cs="Times New Roman"/>
+          <w:color w:val="000000"/>
+          <w:sz w:val="19"/>
+          <w:szCs w:val="19"/>
+          <w:rtl/>
         </w:rPr>
         <w:t>השם</w:t>
       </w:r>
@@ -814,7 +761,7 @@
           <w:color w:val="000000"/>
           <w:sz w:val="19"/>
           <w:szCs w:val="19"/>
-          <w:lang w:val="en-IL" w:bidi="ar-SA"/>
+          <w:lang w:bidi="ar-SA"/>
         </w:rPr>
         <w:t xml:space="preserve"> tools:</w:t>
       </w:r>
@@ -831,7 +778,7 @@
           <w:color w:val="000000"/>
           <w:sz w:val="19"/>
           <w:szCs w:val="19"/>
-          <w:lang w:val="en-IL" w:bidi="ar-SA"/>
+          <w:lang w:bidi="ar-SA"/>
         </w:rPr>
       </w:pPr>
       <w:r>
@@ -840,7 +787,7 @@
           <w:color w:val="000000"/>
           <w:sz w:val="19"/>
           <w:szCs w:val="19"/>
-          <w:lang w:val="en-IL" w:bidi="ar-SA"/>
+          <w:lang w:bidi="ar-SA"/>
         </w:rPr>
         <w:t xml:space="preserve">    &lt;a class="nav-link dropdown-toggle" </w:t>
       </w:r>
@@ -851,7 +798,7 @@
           <w:color w:val="000000"/>
           <w:sz w:val="19"/>
           <w:szCs w:val="19"/>
-          <w:lang w:val="en-IL" w:bidi="ar-SA"/>
+          <w:lang w:bidi="ar-SA"/>
         </w:rPr>
         <w:t>href</w:t>
       </w:r>
@@ -862,7 +809,7 @@
           <w:color w:val="000000"/>
           <w:sz w:val="19"/>
           <w:szCs w:val="19"/>
-          <w:lang w:val="en-IL" w:bidi="ar-SA"/>
+          <w:lang w:bidi="ar-SA"/>
         </w:rPr>
         <w:t>="#" id="</w:t>
       </w:r>
@@ -873,7 +820,7 @@
           <w:color w:val="000000"/>
           <w:sz w:val="19"/>
           <w:szCs w:val="19"/>
-          <w:lang w:val="en-IL" w:bidi="ar-SA"/>
+          <w:lang w:bidi="ar-SA"/>
         </w:rPr>
         <w:t>navbarDropdown</w:t>
       </w:r>
@@ -884,7 +831,7 @@
           <w:color w:val="000000"/>
           <w:sz w:val="19"/>
           <w:szCs w:val="19"/>
-          <w:lang w:val="en-IL" w:bidi="ar-SA"/>
+          <w:lang w:bidi="ar-SA"/>
         </w:rPr>
         <w:t>" role="button" data-toggle="dropdown" aria-</w:t>
       </w:r>
@@ -895,7 +842,7 @@
           <w:color w:val="000000"/>
           <w:sz w:val="19"/>
           <w:szCs w:val="19"/>
-          <w:lang w:val="en-IL" w:bidi="ar-SA"/>
+          <w:lang w:bidi="ar-SA"/>
         </w:rPr>
         <w:t>haspopup</w:t>
       </w:r>
@@ -906,7 +853,7 @@
           <w:color w:val="000000"/>
           <w:sz w:val="19"/>
           <w:szCs w:val="19"/>
-          <w:lang w:val="en-IL" w:bidi="ar-SA"/>
+          <w:lang w:bidi="ar-SA"/>
         </w:rPr>
         <w:t>="true" aria-expanded="false"&gt;</w:t>
       </w:r>
@@ -923,7 +870,7 @@
           <w:color w:val="000000"/>
           <w:sz w:val="19"/>
           <w:szCs w:val="19"/>
-          <w:lang w:val="en-IL" w:bidi="ar-SA"/>
+          <w:lang w:bidi="ar-SA"/>
         </w:rPr>
       </w:pPr>
       <w:r>
@@ -932,7 +879,7 @@
           <w:color w:val="000000"/>
           <w:sz w:val="19"/>
           <w:szCs w:val="19"/>
-          <w:lang w:val="en-IL" w:bidi="ar-SA"/>
+          <w:lang w:bidi="ar-SA"/>
         </w:rPr>
         <w:t xml:space="preserve">          Dropdown</w:t>
       </w:r>
@@ -949,7 +896,7 @@
           <w:color w:val="000000"/>
           <w:sz w:val="19"/>
           <w:szCs w:val="19"/>
-          <w:lang w:val="en-IL" w:bidi="ar-SA"/>
+          <w:lang w:bidi="ar-SA"/>
         </w:rPr>
       </w:pPr>
       <w:r>
@@ -958,7 +905,7 @@
           <w:color w:val="000000"/>
           <w:sz w:val="19"/>
           <w:szCs w:val="19"/>
-          <w:lang w:val="en-IL" w:bidi="ar-SA"/>
+          <w:lang w:bidi="ar-SA"/>
         </w:rPr>
         <w:t xml:space="preserve">        &lt;/a&gt;</w:t>
       </w:r>
@@ -975,7 +922,7 @@
           <w:color w:val="000000"/>
           <w:sz w:val="19"/>
           <w:szCs w:val="19"/>
-          <w:lang w:val="en-IL" w:bidi="ar-SA"/>
+          <w:lang w:bidi="ar-SA"/>
         </w:rPr>
       </w:pPr>
     </w:p>
@@ -992,7 +939,7 @@
           <w:color w:val="000000"/>
           <w:sz w:val="19"/>
           <w:szCs w:val="19"/>
-          <w:lang w:val="en-IL" w:bidi="ar-SA"/>
+          <w:lang w:bidi="ar-SA"/>
         </w:rPr>
       </w:pPr>
       <w:r>
@@ -1002,7 +949,7 @@
           <w:color w:val="000000"/>
           <w:sz w:val="19"/>
           <w:szCs w:val="19"/>
-          <w:lang w:val="en-IL" w:bidi="ar-SA"/>
+          <w:lang w:bidi="ar-SA"/>
         </w:rPr>
         <w:t xml:space="preserve"> * </w:t>
       </w:r>
@@ -1014,7 +961,6 @@
           <w:sz w:val="19"/>
           <w:szCs w:val="19"/>
           <w:rtl/>
-          <w:lang w:val="en-IL"/>
         </w:rPr>
         <w:t>לעשות</w:t>
       </w:r>
@@ -1026,7 +972,6 @@
           <w:sz w:val="19"/>
           <w:szCs w:val="19"/>
           <w:rtl/>
-          <w:lang w:val="en-IL"/>
         </w:rPr>
         <w:t xml:space="preserve"> </w:t>
       </w:r>
@@ -1038,7 +983,6 @@
           <w:sz w:val="19"/>
           <w:szCs w:val="19"/>
           <w:rtl/>
-          <w:lang w:val="en-IL"/>
         </w:rPr>
         <w:t>את</w:t>
       </w:r>
@@ -1050,7 +994,6 @@
           <w:sz w:val="19"/>
           <w:szCs w:val="19"/>
           <w:rtl/>
-          <w:lang w:val="en-IL"/>
         </w:rPr>
         <w:t xml:space="preserve"> </w:t>
       </w:r>
@@ -1062,7 +1005,6 @@
           <w:sz w:val="19"/>
           <w:szCs w:val="19"/>
           <w:rtl/>
-          <w:lang w:val="en-IL"/>
         </w:rPr>
         <w:t>השעון</w:t>
       </w:r>
@@ -1074,7 +1016,6 @@
           <w:sz w:val="19"/>
           <w:szCs w:val="19"/>
           <w:rtl/>
-          <w:lang w:val="en-IL"/>
         </w:rPr>
         <w:t xml:space="preserve"> </w:t>
       </w:r>
@@ -1086,7 +1027,6 @@
           <w:sz w:val="19"/>
           <w:szCs w:val="19"/>
           <w:rtl/>
-          <w:lang w:val="en-IL"/>
         </w:rPr>
         <w:t>יותר</w:t>
       </w:r>
@@ -1098,7 +1038,6 @@
           <w:sz w:val="19"/>
           <w:szCs w:val="19"/>
           <w:rtl/>
-          <w:lang w:val="en-IL"/>
         </w:rPr>
         <w:t xml:space="preserve"> </w:t>
       </w:r>
@@ -1110,7 +1049,6 @@
           <w:sz w:val="19"/>
           <w:szCs w:val="19"/>
           <w:rtl/>
-          <w:lang w:val="en-IL"/>
         </w:rPr>
         <w:t>גדול</w:t>
       </w:r>
@@ -1122,7 +1060,6 @@
           <w:sz w:val="19"/>
           <w:szCs w:val="19"/>
           <w:rtl/>
-          <w:lang w:val="en-IL"/>
         </w:rPr>
         <w:t xml:space="preserve"> </w:t>
       </w:r>
@@ -1134,7 +1071,6 @@
           <w:sz w:val="19"/>
           <w:szCs w:val="19"/>
           <w:rtl/>
-          <w:lang w:val="en-IL"/>
         </w:rPr>
         <w:t>בצבע</w:t>
       </w:r>
@@ -1146,7 +1082,6 @@
           <w:sz w:val="19"/>
           <w:szCs w:val="19"/>
           <w:rtl/>
-          <w:lang w:val="en-IL"/>
         </w:rPr>
         <w:t xml:space="preserve"> </w:t>
       </w:r>
@@ -1158,7 +1093,6 @@
           <w:sz w:val="19"/>
           <w:szCs w:val="19"/>
           <w:rtl/>
-          <w:lang w:val="en-IL"/>
         </w:rPr>
         <w:t>של</w:t>
       </w:r>
@@ -1170,7 +1104,6 @@
           <w:sz w:val="19"/>
           <w:szCs w:val="19"/>
           <w:rtl/>
-          <w:lang w:val="en-IL"/>
         </w:rPr>
         <w:t xml:space="preserve"> </w:t>
       </w:r>
@@ -1182,7 +1115,6 @@
           <w:sz w:val="19"/>
           <w:szCs w:val="19"/>
           <w:rtl/>
-          <w:lang w:val="en-IL"/>
         </w:rPr>
         <w:t>השמש</w:t>
       </w:r>
@@ -1194,7 +1126,6 @@
           <w:sz w:val="19"/>
           <w:szCs w:val="19"/>
           <w:rtl/>
-          <w:lang w:val="en-IL"/>
         </w:rPr>
         <w:t xml:space="preserve"> </w:t>
       </w:r>
@@ -1206,7 +1137,6 @@
           <w:sz w:val="19"/>
           <w:szCs w:val="19"/>
           <w:rtl/>
-          <w:lang w:val="en-IL"/>
         </w:rPr>
         <w:t>בסרטון</w:t>
       </w:r>
@@ -1217,7 +1147,7 @@
           <w:color w:val="000000"/>
           <w:sz w:val="19"/>
           <w:szCs w:val="19"/>
-          <w:lang w:val="en-IL" w:bidi="ar-SA"/>
+          <w:lang w:bidi="ar-SA"/>
         </w:rPr>
         <w:t xml:space="preserve"> </w:t>
       </w:r>
@@ -1234,7 +1164,7 @@
           <w:color w:val="000000"/>
           <w:sz w:val="19"/>
           <w:szCs w:val="19"/>
-          <w:lang w:val="en-IL" w:bidi="ar-SA"/>
+          <w:lang w:bidi="ar-SA"/>
         </w:rPr>
       </w:pPr>
       <w:r>
@@ -1243,7 +1173,7 @@
           <w:color w:val="000000"/>
           <w:sz w:val="19"/>
           <w:szCs w:val="19"/>
-          <w:lang w:val="en-IL" w:bidi="ar-SA"/>
+          <w:lang w:bidi="ar-SA"/>
         </w:rPr>
         <w:t xml:space="preserve"> * </w:t>
       </w:r>
@@ -1254,7 +1184,6 @@
           <w:sz w:val="19"/>
           <w:szCs w:val="19"/>
           <w:rtl/>
-          <w:lang w:val="en-IL"/>
         </w:rPr>
         <w:t>לשנות</w:t>
       </w:r>
@@ -1265,18 +1194,16 @@
           <w:sz w:val="19"/>
           <w:szCs w:val="19"/>
           <w:rtl/>
-          <w:lang w:val="en-IL"/>
-        </w:rPr>
-        <w:t xml:space="preserve"> </w:t>
-      </w:r>
-      <w:r>
-        <w:rPr>
-          <w:rFonts w:ascii="Consolas" w:hAnsi="Consolas" w:cs="Times New Roman"/>
-          <w:color w:val="000000"/>
-          <w:sz w:val="19"/>
-          <w:szCs w:val="19"/>
-          <w:rtl/>
-          <w:lang w:val="en-IL"/>
+        </w:rPr>
+        <w:t xml:space="preserve"> </w:t>
+      </w:r>
+      <w:r>
+        <w:rPr>
+          <w:rFonts w:ascii="Consolas" w:hAnsi="Consolas" w:cs="Times New Roman"/>
+          <w:color w:val="000000"/>
+          <w:sz w:val="19"/>
+          <w:szCs w:val="19"/>
+          <w:rtl/>
         </w:rPr>
         <w:t>את</w:t>
       </w:r>
@@ -1287,18 +1214,16 @@
           <w:sz w:val="19"/>
           <w:szCs w:val="19"/>
           <w:rtl/>
-          <w:lang w:val="en-IL"/>
-        </w:rPr>
-        <w:t xml:space="preserve"> </w:t>
-      </w:r>
-      <w:r>
-        <w:rPr>
-          <w:rFonts w:ascii="Consolas" w:hAnsi="Consolas" w:cs="Times New Roman"/>
-          <w:color w:val="000000"/>
-          <w:sz w:val="19"/>
-          <w:szCs w:val="19"/>
-          <w:rtl/>
-          <w:lang w:val="en-IL"/>
+        </w:rPr>
+        <w:t xml:space="preserve"> </w:t>
+      </w:r>
+      <w:r>
+        <w:rPr>
+          <w:rFonts w:ascii="Consolas" w:hAnsi="Consolas" w:cs="Times New Roman"/>
+          <w:color w:val="000000"/>
+          <w:sz w:val="19"/>
+          <w:szCs w:val="19"/>
+          <w:rtl/>
         </w:rPr>
         <w:t>העיצוב</w:t>
       </w:r>
@@ -1309,18 +1234,16 @@
           <w:sz w:val="19"/>
           <w:szCs w:val="19"/>
           <w:rtl/>
-          <w:lang w:val="en-IL"/>
-        </w:rPr>
-        <w:t xml:space="preserve"> </w:t>
-      </w:r>
-      <w:r>
-        <w:rPr>
-          <w:rFonts w:ascii="Consolas" w:hAnsi="Consolas" w:cs="Times New Roman"/>
-          <w:color w:val="000000"/>
-          <w:sz w:val="19"/>
-          <w:szCs w:val="19"/>
-          <w:rtl/>
-          <w:lang w:val="en-IL"/>
+        </w:rPr>
+        <w:t xml:space="preserve"> </w:t>
+      </w:r>
+      <w:r>
+        <w:rPr>
+          <w:rFonts w:ascii="Consolas" w:hAnsi="Consolas" w:cs="Times New Roman"/>
+          <w:color w:val="000000"/>
+          <w:sz w:val="19"/>
+          <w:szCs w:val="19"/>
+          <w:rtl/>
         </w:rPr>
         <w:t>בעמוד</w:t>
       </w:r>
@@ -1331,18 +1254,16 @@
           <w:sz w:val="19"/>
           <w:szCs w:val="19"/>
           <w:rtl/>
-          <w:lang w:val="en-IL"/>
-        </w:rPr>
-        <w:t xml:space="preserve"> </w:t>
-      </w:r>
-      <w:r>
-        <w:rPr>
-          <w:rFonts w:ascii="Consolas" w:hAnsi="Consolas" w:cs="Times New Roman"/>
-          <w:color w:val="000000"/>
-          <w:sz w:val="19"/>
-          <w:szCs w:val="19"/>
-          <w:rtl/>
-          <w:lang w:val="en-IL"/>
+        </w:rPr>
+        <w:t xml:space="preserve"> </w:t>
+      </w:r>
+      <w:r>
+        <w:rPr>
+          <w:rFonts w:ascii="Consolas" w:hAnsi="Consolas" w:cs="Times New Roman"/>
+          <w:color w:val="000000"/>
+          <w:sz w:val="19"/>
+          <w:szCs w:val="19"/>
+          <w:rtl/>
         </w:rPr>
         <w:t>של</w:t>
       </w:r>
@@ -1353,18 +1274,16 @@
           <w:sz w:val="19"/>
           <w:szCs w:val="19"/>
           <w:rtl/>
-          <w:lang w:val="en-IL"/>
-        </w:rPr>
-        <w:t xml:space="preserve"> </w:t>
-      </w:r>
-      <w:r>
-        <w:rPr>
-          <w:rFonts w:ascii="Consolas" w:hAnsi="Consolas" w:cs="Times New Roman"/>
-          <w:color w:val="000000"/>
-          <w:sz w:val="19"/>
-          <w:szCs w:val="19"/>
-          <w:rtl/>
-          <w:lang w:val="en-IL"/>
+        </w:rPr>
+        <w:t xml:space="preserve"> </w:t>
+      </w:r>
+      <w:r>
+        <w:rPr>
+          <w:rFonts w:ascii="Consolas" w:hAnsi="Consolas" w:cs="Times New Roman"/>
+          <w:color w:val="000000"/>
+          <w:sz w:val="19"/>
+          <w:szCs w:val="19"/>
+          <w:rtl/>
         </w:rPr>
         <w:t>המחשבון</w:t>
       </w:r>
@@ -1381,7 +1300,7 @@
           <w:color w:val="000000"/>
           <w:sz w:val="19"/>
           <w:szCs w:val="19"/>
-          <w:lang w:val="en-IL" w:bidi="ar-SA"/>
+          <w:lang w:bidi="ar-SA"/>
         </w:rPr>
       </w:pPr>
       <w:r>
@@ -1390,7 +1309,7 @@
           <w:color w:val="000000"/>
           <w:sz w:val="19"/>
           <w:szCs w:val="19"/>
-          <w:lang w:val="en-IL" w:bidi="ar-SA"/>
+          <w:lang w:bidi="ar-SA"/>
         </w:rPr>
         <w:t xml:space="preserve"> * </w:t>
       </w:r>
@@ -1401,7 +1320,6 @@
           <w:sz w:val="19"/>
           <w:szCs w:val="19"/>
           <w:rtl/>
-          <w:lang w:val="en-IL"/>
         </w:rPr>
         <w:t>כפתורים</w:t>
       </w:r>
@@ -1412,18 +1330,16 @@
           <w:sz w:val="19"/>
           <w:szCs w:val="19"/>
           <w:rtl/>
-          <w:lang w:val="en-IL"/>
-        </w:rPr>
-        <w:t xml:space="preserve"> </w:t>
-      </w:r>
-      <w:r>
-        <w:rPr>
-          <w:rFonts w:ascii="Consolas" w:hAnsi="Consolas" w:cs="Times New Roman"/>
-          <w:color w:val="000000"/>
-          <w:sz w:val="19"/>
-          <w:szCs w:val="19"/>
-          <w:rtl/>
-          <w:lang w:val="en-IL"/>
+        </w:rPr>
+        <w:t xml:space="preserve"> </w:t>
+      </w:r>
+      <w:r>
+        <w:rPr>
+          <w:rFonts w:ascii="Consolas" w:hAnsi="Consolas" w:cs="Times New Roman"/>
+          <w:color w:val="000000"/>
+          <w:sz w:val="19"/>
+          <w:szCs w:val="19"/>
+          <w:rtl/>
         </w:rPr>
         <w:t>אותו</w:t>
       </w:r>
@@ -1434,18 +1350,16 @@
           <w:sz w:val="19"/>
           <w:szCs w:val="19"/>
           <w:rtl/>
-          <w:lang w:val="en-IL"/>
-        </w:rPr>
-        <w:t xml:space="preserve"> </w:t>
-      </w:r>
-      <w:r>
-        <w:rPr>
-          <w:rFonts w:ascii="Consolas" w:hAnsi="Consolas" w:cs="Times New Roman"/>
-          <w:color w:val="000000"/>
-          <w:sz w:val="19"/>
-          <w:szCs w:val="19"/>
-          <w:rtl/>
-          <w:lang w:val="en-IL"/>
+        </w:rPr>
+        <w:t xml:space="preserve"> </w:t>
+      </w:r>
+      <w:r>
+        <w:rPr>
+          <w:rFonts w:ascii="Consolas" w:hAnsi="Consolas" w:cs="Times New Roman"/>
+          <w:color w:val="000000"/>
+          <w:sz w:val="19"/>
+          <w:szCs w:val="19"/>
+          <w:rtl/>
         </w:rPr>
         <w:t>סגנון</w:t>
       </w:r>
@@ -1462,7 +1376,7 @@
           <w:color w:val="000000"/>
           <w:sz w:val="19"/>
           <w:szCs w:val="19"/>
-          <w:lang w:val="en-IL" w:bidi="ar-SA"/>
+          <w:lang w:bidi="ar-SA"/>
         </w:rPr>
       </w:pPr>
       <w:r>
@@ -1471,7 +1385,7 @@
           <w:color w:val="000000"/>
           <w:sz w:val="19"/>
           <w:szCs w:val="19"/>
-          <w:lang w:val="en-IL" w:bidi="ar-SA"/>
+          <w:lang w:bidi="ar-SA"/>
         </w:rPr>
         <w:t xml:space="preserve"> * </w:t>
       </w:r>
@@ -1482,7 +1396,6 @@
           <w:sz w:val="19"/>
           <w:szCs w:val="19"/>
           <w:rtl/>
-          <w:lang w:val="en-IL"/>
         </w:rPr>
         <w:t>שהשדות</w:t>
       </w:r>
@@ -1493,18 +1406,16 @@
           <w:sz w:val="19"/>
           <w:szCs w:val="19"/>
           <w:rtl/>
-          <w:lang w:val="en-IL"/>
-        </w:rPr>
-        <w:t xml:space="preserve"> </w:t>
-      </w:r>
-      <w:r>
-        <w:rPr>
-          <w:rFonts w:ascii="Consolas" w:hAnsi="Consolas" w:cs="Times New Roman"/>
-          <w:color w:val="000000"/>
-          <w:sz w:val="19"/>
-          <w:szCs w:val="19"/>
-          <w:rtl/>
-          <w:lang w:val="en-IL"/>
+        </w:rPr>
+        <w:t xml:space="preserve"> </w:t>
+      </w:r>
+      <w:r>
+        <w:rPr>
+          <w:rFonts w:ascii="Consolas" w:hAnsi="Consolas" w:cs="Times New Roman"/>
+          <w:color w:val="000000"/>
+          <w:sz w:val="19"/>
+          <w:szCs w:val="19"/>
+          <w:rtl/>
         </w:rPr>
         <w:t>במחשבון</w:t>
       </w:r>
@@ -1515,18 +1426,16 @@
           <w:sz w:val="19"/>
           <w:szCs w:val="19"/>
           <w:rtl/>
-          <w:lang w:val="en-IL"/>
-        </w:rPr>
-        <w:t xml:space="preserve"> </w:t>
-      </w:r>
-      <w:r>
-        <w:rPr>
-          <w:rFonts w:ascii="Consolas" w:hAnsi="Consolas" w:cs="Times New Roman"/>
-          <w:color w:val="000000"/>
-          <w:sz w:val="19"/>
-          <w:szCs w:val="19"/>
-          <w:rtl/>
-          <w:lang w:val="en-IL"/>
+        </w:rPr>
+        <w:t xml:space="preserve"> </w:t>
+      </w:r>
+      <w:r>
+        <w:rPr>
+          <w:rFonts w:ascii="Consolas" w:hAnsi="Consolas" w:cs="Times New Roman"/>
+          <w:color w:val="000000"/>
+          <w:sz w:val="19"/>
+          <w:szCs w:val="19"/>
+          <w:rtl/>
         </w:rPr>
         <w:t>יהיו</w:t>
       </w:r>
@@ -1537,18 +1446,16 @@
           <w:sz w:val="19"/>
           <w:szCs w:val="19"/>
           <w:rtl/>
-          <w:lang w:val="en-IL"/>
-        </w:rPr>
-        <w:t xml:space="preserve"> </w:t>
-      </w:r>
-      <w:r>
-        <w:rPr>
-          <w:rFonts w:ascii="Consolas" w:hAnsi="Consolas" w:cs="Times New Roman"/>
-          <w:color w:val="000000"/>
-          <w:sz w:val="19"/>
-          <w:szCs w:val="19"/>
-          <w:rtl/>
-          <w:lang w:val="en-IL"/>
+        </w:rPr>
+        <w:t xml:space="preserve"> </w:t>
+      </w:r>
+      <w:r>
+        <w:rPr>
+          <w:rFonts w:ascii="Consolas" w:hAnsi="Consolas" w:cs="Times New Roman"/>
+          <w:color w:val="000000"/>
+          <w:sz w:val="19"/>
+          <w:szCs w:val="19"/>
+          <w:rtl/>
         </w:rPr>
         <w:t>באותו</w:t>
       </w:r>
@@ -1559,18 +1466,16 @@
           <w:sz w:val="19"/>
           <w:szCs w:val="19"/>
           <w:rtl/>
-          <w:lang w:val="en-IL"/>
-        </w:rPr>
-        <w:t xml:space="preserve"> </w:t>
-      </w:r>
-      <w:r>
-        <w:rPr>
-          <w:rFonts w:ascii="Consolas" w:hAnsi="Consolas" w:cs="Times New Roman"/>
-          <w:color w:val="000000"/>
-          <w:sz w:val="19"/>
-          <w:szCs w:val="19"/>
-          <w:rtl/>
-          <w:lang w:val="en-IL"/>
+        </w:rPr>
+        <w:t xml:space="preserve"> </w:t>
+      </w:r>
+      <w:r>
+        <w:rPr>
+          <w:rFonts w:ascii="Consolas" w:hAnsi="Consolas" w:cs="Times New Roman"/>
+          <w:color w:val="000000"/>
+          <w:sz w:val="19"/>
+          <w:szCs w:val="19"/>
+          <w:rtl/>
         </w:rPr>
         <w:t>גודל</w:t>
       </w:r>
@@ -1587,7 +1492,7 @@
           <w:color w:val="000000"/>
           <w:sz w:val="19"/>
           <w:szCs w:val="19"/>
-          <w:lang w:val="en-IL" w:bidi="ar-SA"/>
+          <w:lang w:bidi="ar-SA"/>
         </w:rPr>
       </w:pPr>
       <w:r>
@@ -1596,7 +1501,7 @@
           <w:color w:val="000000"/>
           <w:sz w:val="19"/>
           <w:szCs w:val="19"/>
-          <w:lang w:val="en-IL" w:bidi="ar-SA"/>
+          <w:lang w:bidi="ar-SA"/>
         </w:rPr>
         <w:t xml:space="preserve"> * </w:t>
       </w:r>
@@ -1607,7 +1512,6 @@
           <w:sz w:val="19"/>
           <w:szCs w:val="19"/>
           <w:rtl/>
-          <w:lang w:val="en-IL"/>
         </w:rPr>
         <w:t>הסרגל</w:t>
       </w:r>
@@ -1618,18 +1522,16 @@
           <w:sz w:val="19"/>
           <w:szCs w:val="19"/>
           <w:rtl/>
-          <w:lang w:val="en-IL"/>
-        </w:rPr>
-        <w:t xml:space="preserve"> </w:t>
-      </w:r>
-      <w:r>
-        <w:rPr>
-          <w:rFonts w:ascii="Consolas" w:hAnsi="Consolas" w:cs="Times New Roman"/>
-          <w:color w:val="000000"/>
-          <w:sz w:val="19"/>
-          <w:szCs w:val="19"/>
-          <w:rtl/>
-          <w:lang w:val="en-IL"/>
+        </w:rPr>
+        <w:t xml:space="preserve"> </w:t>
+      </w:r>
+      <w:r>
+        <w:rPr>
+          <w:rFonts w:ascii="Consolas" w:hAnsi="Consolas" w:cs="Times New Roman"/>
+          <w:color w:val="000000"/>
+          <w:sz w:val="19"/>
+          <w:szCs w:val="19"/>
+          <w:rtl/>
         </w:rPr>
         <w:t>צריך</w:t>
       </w:r>
@@ -1640,18 +1542,16 @@
           <w:sz w:val="19"/>
           <w:szCs w:val="19"/>
           <w:rtl/>
-          <w:lang w:val="en-IL"/>
-        </w:rPr>
-        <w:t xml:space="preserve"> </w:t>
-      </w:r>
-      <w:r>
-        <w:rPr>
-          <w:rFonts w:ascii="Consolas" w:hAnsi="Consolas" w:cs="Times New Roman"/>
-          <w:color w:val="000000"/>
-          <w:sz w:val="19"/>
-          <w:szCs w:val="19"/>
-          <w:rtl/>
-          <w:lang w:val="en-IL"/>
+        </w:rPr>
+        <w:t xml:space="preserve"> </w:t>
+      </w:r>
+      <w:r>
+        <w:rPr>
+          <w:rFonts w:ascii="Consolas" w:hAnsi="Consolas" w:cs="Times New Roman"/>
+          <w:color w:val="000000"/>
+          <w:sz w:val="19"/>
+          <w:szCs w:val="19"/>
+          <w:rtl/>
         </w:rPr>
         <w:t>להישאר</w:t>
       </w:r>
@@ -1662,18 +1562,16 @@
           <w:sz w:val="19"/>
           <w:szCs w:val="19"/>
           <w:rtl/>
-          <w:lang w:val="en-IL"/>
-        </w:rPr>
-        <w:t xml:space="preserve"> </w:t>
-      </w:r>
-      <w:r>
-        <w:rPr>
-          <w:rFonts w:ascii="Consolas" w:hAnsi="Consolas" w:cs="Times New Roman"/>
-          <w:color w:val="000000"/>
-          <w:sz w:val="19"/>
-          <w:szCs w:val="19"/>
-          <w:rtl/>
-          <w:lang w:val="en-IL"/>
+        </w:rPr>
+        <w:t xml:space="preserve"> </w:t>
+      </w:r>
+      <w:r>
+        <w:rPr>
+          <w:rFonts w:ascii="Consolas" w:hAnsi="Consolas" w:cs="Times New Roman"/>
+          <w:color w:val="000000"/>
+          <w:sz w:val="19"/>
+          <w:szCs w:val="19"/>
+          <w:rtl/>
         </w:rPr>
         <w:t>אותו</w:t>
       </w:r>
@@ -1684,18 +1582,16 @@
           <w:sz w:val="19"/>
           <w:szCs w:val="19"/>
           <w:rtl/>
-          <w:lang w:val="en-IL"/>
-        </w:rPr>
-        <w:t xml:space="preserve"> </w:t>
-      </w:r>
-      <w:r>
-        <w:rPr>
-          <w:rFonts w:ascii="Consolas" w:hAnsi="Consolas" w:cs="Times New Roman"/>
-          <w:color w:val="000000"/>
-          <w:sz w:val="19"/>
-          <w:szCs w:val="19"/>
-          <w:rtl/>
-          <w:lang w:val="en-IL"/>
+        </w:rPr>
+        <w:t xml:space="preserve"> </w:t>
+      </w:r>
+      <w:r>
+        <w:rPr>
+          <w:rFonts w:ascii="Consolas" w:hAnsi="Consolas" w:cs="Times New Roman"/>
+          <w:color w:val="000000"/>
+          <w:sz w:val="19"/>
+          <w:szCs w:val="19"/>
+          <w:rtl/>
         </w:rPr>
         <w:t>דבר</w:t>
       </w:r>
@@ -1706,18 +1602,16 @@
           <w:sz w:val="19"/>
           <w:szCs w:val="19"/>
           <w:rtl/>
-          <w:lang w:val="en-IL"/>
-        </w:rPr>
-        <w:t xml:space="preserve"> </w:t>
-      </w:r>
-      <w:r>
-        <w:rPr>
-          <w:rFonts w:ascii="Consolas" w:hAnsi="Consolas" w:cs="Times New Roman"/>
-          <w:color w:val="000000"/>
-          <w:sz w:val="19"/>
-          <w:szCs w:val="19"/>
-          <w:rtl/>
-          <w:lang w:val="en-IL"/>
+        </w:rPr>
+        <w:t xml:space="preserve"> </w:t>
+      </w:r>
+      <w:r>
+        <w:rPr>
+          <w:rFonts w:ascii="Consolas" w:hAnsi="Consolas" w:cs="Times New Roman"/>
+          <w:color w:val="000000"/>
+          <w:sz w:val="19"/>
+          <w:szCs w:val="19"/>
+          <w:rtl/>
         </w:rPr>
         <w:t>בכל</w:t>
       </w:r>
@@ -1728,18 +1622,16 @@
           <w:sz w:val="19"/>
           <w:szCs w:val="19"/>
           <w:rtl/>
-          <w:lang w:val="en-IL"/>
-        </w:rPr>
-        <w:t xml:space="preserve"> </w:t>
-      </w:r>
-      <w:r>
-        <w:rPr>
-          <w:rFonts w:ascii="Consolas" w:hAnsi="Consolas" w:cs="Times New Roman"/>
-          <w:color w:val="000000"/>
-          <w:sz w:val="19"/>
-          <w:szCs w:val="19"/>
-          <w:rtl/>
-          <w:lang w:val="en-IL"/>
+        </w:rPr>
+        <w:t xml:space="preserve"> </w:t>
+      </w:r>
+      <w:r>
+        <w:rPr>
+          <w:rFonts w:ascii="Consolas" w:hAnsi="Consolas" w:cs="Times New Roman"/>
+          <w:color w:val="000000"/>
+          <w:sz w:val="19"/>
+          <w:szCs w:val="19"/>
+          <w:rtl/>
         </w:rPr>
         <w:t>העמודים</w:t>
       </w:r>
@@ -1753,6 +1645,7 @@
         <w:spacing w:after="0" w:line="240" w:lineRule="auto"/>
         <w:rPr>
           <w:rFonts w:ascii="Consolas" w:hAnsi="Consolas" w:cs="Consolas"/>
+          <w:strike/>
           <w:color w:val="000000"/>
           <w:sz w:val="19"/>
           <w:szCs w:val="19"/>
@@ -1762,73 +1655,77 @@
       <w:r>
         <w:rPr>
           <w:rFonts w:ascii="Consolas" w:hAnsi="Consolas" w:cs="Consolas"/>
-          <w:color w:val="000000"/>
-          <w:sz w:val="19"/>
-          <w:szCs w:val="19"/>
-          <w:lang w:val="en-IL" w:bidi="ar-SA"/>
+          <w:strike/>
+          <w:color w:val="000000"/>
+          <w:sz w:val="19"/>
+          <w:szCs w:val="19"/>
+          <w:lang w:bidi="ar-SA"/>
         </w:rPr>
         <w:t xml:space="preserve"> * </w:t>
       </w:r>
       <w:r>
         <w:rPr>
           <w:rFonts w:ascii="Consolas" w:hAnsi="Consolas" w:cs="Times New Roman"/>
-          <w:color w:val="000000"/>
-          <w:sz w:val="19"/>
-          <w:szCs w:val="19"/>
-          <w:rtl/>
-          <w:lang w:val="en-IL"/>
+          <w:strike/>
+          <w:color w:val="000000"/>
+          <w:sz w:val="19"/>
+          <w:szCs w:val="19"/>
+          <w:rtl/>
         </w:rPr>
         <w:t>ב</w:t>
       </w:r>
       <w:r>
         <w:rPr>
           <w:rFonts w:ascii="Consolas" w:hAnsi="Consolas" w:cs="Consolas"/>
-          <w:color w:val="000000"/>
-          <w:sz w:val="19"/>
-          <w:szCs w:val="19"/>
-          <w:lang w:val="en-IL" w:bidi="ar-SA"/>
+          <w:strike/>
+          <w:color w:val="000000"/>
+          <w:sz w:val="19"/>
+          <w:szCs w:val="19"/>
+          <w:lang w:bidi="ar-SA"/>
         </w:rPr>
         <w:t xml:space="preserve"> signup </w:t>
       </w:r>
       <w:r>
         <w:rPr>
           <w:rFonts w:ascii="Consolas" w:hAnsi="Consolas" w:cs="Times New Roman"/>
-          <w:color w:val="000000"/>
-          <w:sz w:val="19"/>
-          <w:szCs w:val="19"/>
-          <w:rtl/>
-          <w:lang w:val="en-IL"/>
+          <w:strike/>
+          <w:color w:val="000000"/>
+          <w:sz w:val="19"/>
+          <w:szCs w:val="19"/>
+          <w:rtl/>
         </w:rPr>
         <w:t>לעשות</w:t>
       </w:r>
       <w:r>
         <w:rPr>
           <w:rFonts w:ascii="Consolas" w:hAnsi="Consolas" w:cs="Consolas"/>
-          <w:color w:val="000000"/>
-          <w:sz w:val="19"/>
-          <w:szCs w:val="19"/>
-          <w:lang w:val="en-IL" w:bidi="ar-SA"/>
+          <w:strike/>
+          <w:color w:val="000000"/>
+          <w:sz w:val="19"/>
+          <w:szCs w:val="19"/>
+          <w:lang w:bidi="ar-SA"/>
         </w:rPr>
         <w:t xml:space="preserve"> Gender </w:t>
       </w:r>
       <w:r>
         <w:rPr>
           <w:rFonts w:ascii="Consolas" w:hAnsi="Consolas" w:cs="Times New Roman"/>
-          <w:color w:val="000000"/>
-          <w:sz w:val="19"/>
-          <w:szCs w:val="19"/>
-          <w:rtl/>
-          <w:lang w:val="en-IL"/>
+          <w:strike/>
+          <w:color w:val="000000"/>
+          <w:sz w:val="19"/>
+          <w:szCs w:val="19"/>
+          <w:rtl/>
         </w:rPr>
         <w:t>במקום</w:t>
       </w:r>
       <w:r>
         <w:rPr>
           <w:rFonts w:ascii="Consolas" w:hAnsi="Consolas" w:cs="Consolas"/>
-          <w:color w:val="000000"/>
-          <w:sz w:val="19"/>
-          <w:szCs w:val="19"/>
-          <w:lang w:val="en-IL" w:bidi="ar-SA"/>
+          <w:strike/>
+          <w:color w:val="000000"/>
+          <w:sz w:val="19"/>
+          <w:szCs w:val="19"/>
+          <w:lang w:bidi="ar-SA"/>
         </w:rPr>
         <w:t xml:space="preserve"> Gender:</w:t>
       </w:r>
@@ -1845,7 +1742,7 @@
           <w:color w:val="000000"/>
           <w:sz w:val="19"/>
           <w:szCs w:val="19"/>
-          <w:lang w:val="en-IL" w:bidi="ar-SA"/>
+          <w:lang w:bidi="ar-SA"/>
         </w:rPr>
       </w:pPr>
       <w:r>
@@ -1854,7 +1751,7 @@
           <w:color w:val="000000"/>
           <w:sz w:val="19"/>
           <w:szCs w:val="19"/>
-          <w:lang w:val="en-IL" w:bidi="ar-SA"/>
+          <w:lang w:bidi="ar-SA"/>
         </w:rPr>
         <w:t xml:space="preserve"> * </w:t>
       </w:r>
@@ -1865,7 +1762,7 @@
           <w:color w:val="000000"/>
           <w:sz w:val="19"/>
           <w:szCs w:val="19"/>
-          <w:lang w:val="en-IL" w:bidi="ar-SA"/>
+          <w:lang w:bidi="ar-SA"/>
         </w:rPr>
         <w:t>hobbies</w:t>
       </w:r>
@@ -1876,18 +1773,17 @@
           <w:color w:val="000000"/>
           <w:sz w:val="19"/>
           <w:szCs w:val="19"/>
-          <w:lang w:val="en-IL" w:bidi="ar-SA"/>
-        </w:rPr>
-        <w:t xml:space="preserve"> </w:t>
-      </w:r>
-      <w:r>
-        <w:rPr>
-          <w:rFonts w:ascii="Consolas" w:hAnsi="Consolas" w:cs="Times New Roman"/>
-          <w:color w:val="000000"/>
-          <w:sz w:val="19"/>
-          <w:szCs w:val="19"/>
-          <w:rtl/>
-          <w:lang w:val="en-IL"/>
+          <w:lang w:bidi="ar-SA"/>
+        </w:rPr>
+        <w:t xml:space="preserve"> </w:t>
+      </w:r>
+      <w:r>
+        <w:rPr>
+          <w:rFonts w:ascii="Consolas" w:hAnsi="Consolas" w:cs="Times New Roman"/>
+          <w:color w:val="000000"/>
+          <w:sz w:val="19"/>
+          <w:szCs w:val="19"/>
+          <w:rtl/>
         </w:rPr>
         <w:t>שהיו</w:t>
       </w:r>
@@ -1898,18 +1794,16 @@
           <w:sz w:val="19"/>
           <w:szCs w:val="19"/>
           <w:rtl/>
-          <w:lang w:val="en-IL"/>
-        </w:rPr>
-        <w:t xml:space="preserve"> </w:t>
-      </w:r>
-      <w:r>
-        <w:rPr>
-          <w:rFonts w:ascii="Consolas" w:hAnsi="Consolas" w:cs="Times New Roman"/>
-          <w:color w:val="000000"/>
-          <w:sz w:val="19"/>
-          <w:szCs w:val="19"/>
-          <w:rtl/>
-          <w:lang w:val="en-IL"/>
+        </w:rPr>
+        <w:t xml:space="preserve"> </w:t>
+      </w:r>
+      <w:r>
+        <w:rPr>
+          <w:rFonts w:ascii="Consolas" w:hAnsi="Consolas" w:cs="Times New Roman"/>
+          <w:color w:val="000000"/>
+          <w:sz w:val="19"/>
+          <w:szCs w:val="19"/>
+          <w:rtl/>
         </w:rPr>
         <w:t>באותו</w:t>
       </w:r>
@@ -1920,18 +1814,16 @@
           <w:sz w:val="19"/>
           <w:szCs w:val="19"/>
           <w:rtl/>
-          <w:lang w:val="en-IL"/>
-        </w:rPr>
-        <w:t xml:space="preserve"> </w:t>
-      </w:r>
-      <w:r>
-        <w:rPr>
-          <w:rFonts w:ascii="Consolas" w:hAnsi="Consolas" w:cs="Times New Roman"/>
-          <w:color w:val="000000"/>
-          <w:sz w:val="19"/>
-          <w:szCs w:val="19"/>
-          <w:rtl/>
-          <w:lang w:val="en-IL"/>
+        </w:rPr>
+        <w:t xml:space="preserve"> </w:t>
+      </w:r>
+      <w:r>
+        <w:rPr>
+          <w:rFonts w:ascii="Consolas" w:hAnsi="Consolas" w:cs="Times New Roman"/>
+          <w:color w:val="000000"/>
+          <w:sz w:val="19"/>
+          <w:szCs w:val="19"/>
+          <w:rtl/>
         </w:rPr>
         <w:t>שורה</w:t>
       </w:r>
@@ -1948,7 +1840,7 @@
           <w:color w:val="000000"/>
           <w:sz w:val="19"/>
           <w:szCs w:val="19"/>
-          <w:lang w:val="en-IL" w:bidi="ar-SA"/>
+          <w:lang w:bidi="ar-SA"/>
         </w:rPr>
       </w:pPr>
       <w:r>
@@ -1957,7 +1849,7 @@
           <w:color w:val="000000"/>
           <w:sz w:val="19"/>
           <w:szCs w:val="19"/>
-          <w:lang w:val="en-IL" w:bidi="ar-SA"/>
+          <w:lang w:bidi="ar-SA"/>
         </w:rPr>
         <w:t xml:space="preserve"> * </w:t>
       </w:r>
@@ -1968,7 +1860,6 @@
           <w:sz w:val="19"/>
           <w:szCs w:val="19"/>
           <w:rtl/>
-          <w:lang w:val="en-IL"/>
         </w:rPr>
         <w:t>אם</w:t>
       </w:r>
@@ -1978,7 +1869,7 @@
           <w:color w:val="000000"/>
           <w:sz w:val="19"/>
           <w:szCs w:val="19"/>
-          <w:lang w:val="en-IL" w:bidi="ar-SA"/>
+          <w:lang w:bidi="ar-SA"/>
         </w:rPr>
         <w:t xml:space="preserve"> password </w:t>
       </w:r>
@@ -1989,7 +1880,6 @@
           <w:sz w:val="19"/>
           <w:szCs w:val="19"/>
           <w:rtl/>
-          <w:lang w:val="en-IL"/>
         </w:rPr>
         <w:t>לא</w:t>
       </w:r>
@@ -2000,18 +1890,16 @@
           <w:sz w:val="19"/>
           <w:szCs w:val="19"/>
           <w:rtl/>
-          <w:lang w:val="en-IL"/>
-        </w:rPr>
-        <w:t xml:space="preserve"> </w:t>
-      </w:r>
-      <w:r>
-        <w:rPr>
-          <w:rFonts w:ascii="Consolas" w:hAnsi="Consolas" w:cs="Times New Roman"/>
-          <w:color w:val="000000"/>
-          <w:sz w:val="19"/>
-          <w:szCs w:val="19"/>
-          <w:rtl/>
-          <w:lang w:val="en-IL"/>
+        </w:rPr>
+        <w:t xml:space="preserve"> </w:t>
+      </w:r>
+      <w:r>
+        <w:rPr>
+          <w:rFonts w:ascii="Consolas" w:hAnsi="Consolas" w:cs="Times New Roman"/>
+          <w:color w:val="000000"/>
+          <w:sz w:val="19"/>
+          <w:szCs w:val="19"/>
+          <w:rtl/>
         </w:rPr>
         <w:t>זהה</w:t>
       </w:r>
@@ -2022,18 +1910,16 @@
           <w:sz w:val="19"/>
           <w:szCs w:val="19"/>
           <w:rtl/>
-          <w:lang w:val="en-IL"/>
-        </w:rPr>
-        <w:t xml:space="preserve"> </w:t>
-      </w:r>
-      <w:r>
-        <w:rPr>
-          <w:rFonts w:ascii="Consolas" w:hAnsi="Consolas" w:cs="Times New Roman"/>
-          <w:color w:val="000000"/>
-          <w:sz w:val="19"/>
-          <w:szCs w:val="19"/>
-          <w:rtl/>
-          <w:lang w:val="en-IL"/>
+        </w:rPr>
+        <w:t xml:space="preserve"> </w:t>
+      </w:r>
+      <w:r>
+        <w:rPr>
+          <w:rFonts w:ascii="Consolas" w:hAnsi="Consolas" w:cs="Times New Roman"/>
+          <w:color w:val="000000"/>
+          <w:sz w:val="19"/>
+          <w:szCs w:val="19"/>
+          <w:rtl/>
         </w:rPr>
         <w:t>ל</w:t>
       </w:r>
@@ -2043,7 +1929,7 @@
           <w:color w:val="000000"/>
           <w:sz w:val="19"/>
           <w:szCs w:val="19"/>
-          <w:lang w:val="en-IL" w:bidi="ar-SA"/>
+          <w:lang w:bidi="ar-SA"/>
         </w:rPr>
         <w:t xml:space="preserve"> confirm password </w:t>
       </w:r>
@@ -2054,7 +1940,6 @@
           <w:sz w:val="19"/>
           <w:szCs w:val="19"/>
           <w:rtl/>
-          <w:lang w:val="en-IL"/>
         </w:rPr>
         <w:t>להתריע</w:t>
       </w:r>
@@ -2065,18 +1950,16 @@
           <w:sz w:val="19"/>
           <w:szCs w:val="19"/>
           <w:rtl/>
-          <w:lang w:val="en-IL"/>
-        </w:rPr>
-        <w:t xml:space="preserve"> </w:t>
-      </w:r>
-      <w:r>
-        <w:rPr>
-          <w:rFonts w:ascii="Consolas" w:hAnsi="Consolas" w:cs="Times New Roman"/>
-          <w:color w:val="000000"/>
-          <w:sz w:val="19"/>
-          <w:szCs w:val="19"/>
-          <w:rtl/>
-          <w:lang w:val="en-IL"/>
+        </w:rPr>
+        <w:t xml:space="preserve"> </w:t>
+      </w:r>
+      <w:r>
+        <w:rPr>
+          <w:rFonts w:ascii="Consolas" w:hAnsi="Consolas" w:cs="Times New Roman"/>
+          <w:color w:val="000000"/>
+          <w:sz w:val="19"/>
+          <w:szCs w:val="19"/>
+          <w:rtl/>
         </w:rPr>
         <w:t>ישר</w:t>
       </w:r>
@@ -2087,18 +1970,16 @@
           <w:sz w:val="19"/>
           <w:szCs w:val="19"/>
           <w:rtl/>
-          <w:lang w:val="en-IL"/>
-        </w:rPr>
-        <w:t xml:space="preserve"> </w:t>
-      </w:r>
-      <w:r>
-        <w:rPr>
-          <w:rFonts w:ascii="Consolas" w:hAnsi="Consolas" w:cs="Times New Roman"/>
-          <w:color w:val="000000"/>
-          <w:sz w:val="19"/>
-          <w:szCs w:val="19"/>
-          <w:rtl/>
-          <w:lang w:val="en-IL"/>
+        </w:rPr>
+        <w:t xml:space="preserve"> </w:t>
+      </w:r>
+      <w:r>
+        <w:rPr>
+          <w:rFonts w:ascii="Consolas" w:hAnsi="Consolas" w:cs="Times New Roman"/>
+          <w:color w:val="000000"/>
+          <w:sz w:val="19"/>
+          <w:szCs w:val="19"/>
+          <w:rtl/>
         </w:rPr>
         <w:t>שזה</w:t>
       </w:r>
@@ -2109,18 +1990,16 @@
           <w:sz w:val="19"/>
           <w:szCs w:val="19"/>
           <w:rtl/>
-          <w:lang w:val="en-IL"/>
-        </w:rPr>
-        <w:t xml:space="preserve"> </w:t>
-      </w:r>
-      <w:r>
-        <w:rPr>
-          <w:rFonts w:ascii="Consolas" w:hAnsi="Consolas" w:cs="Times New Roman"/>
-          <w:color w:val="000000"/>
-          <w:sz w:val="19"/>
-          <w:szCs w:val="19"/>
-          <w:rtl/>
-          <w:lang w:val="en-IL"/>
+        </w:rPr>
+        <w:t xml:space="preserve"> </w:t>
+      </w:r>
+      <w:r>
+        <w:rPr>
+          <w:rFonts w:ascii="Consolas" w:hAnsi="Consolas" w:cs="Times New Roman"/>
+          <w:color w:val="000000"/>
+          <w:sz w:val="19"/>
+          <w:szCs w:val="19"/>
+          <w:rtl/>
         </w:rPr>
         <w:t>קורה</w:t>
       </w:r>
@@ -2131,7 +2010,6 @@
           <w:sz w:val="19"/>
           <w:szCs w:val="19"/>
           <w:rtl/>
-          <w:lang w:val="en-IL"/>
         </w:rPr>
         <w:t xml:space="preserve">, </w:t>
       </w:r>
@@ -2142,7 +2020,6 @@
           <w:sz w:val="19"/>
           <w:szCs w:val="19"/>
           <w:rtl/>
-          <w:lang w:val="en-IL"/>
         </w:rPr>
         <w:t>כלומר</w:t>
       </w:r>
@@ -2153,18 +2030,16 @@
           <w:sz w:val="19"/>
           <w:szCs w:val="19"/>
           <w:rtl/>
-          <w:lang w:val="en-IL"/>
-        </w:rPr>
-        <w:t xml:space="preserve"> </w:t>
-      </w:r>
-      <w:r>
-        <w:rPr>
-          <w:rFonts w:ascii="Consolas" w:hAnsi="Consolas" w:cs="Times New Roman"/>
-          <w:color w:val="000000"/>
-          <w:sz w:val="19"/>
-          <w:szCs w:val="19"/>
-          <w:rtl/>
-          <w:lang w:val="en-IL"/>
+        </w:rPr>
+        <w:t xml:space="preserve"> </w:t>
+      </w:r>
+      <w:r>
+        <w:rPr>
+          <w:rFonts w:ascii="Consolas" w:hAnsi="Consolas" w:cs="Times New Roman"/>
+          <w:color w:val="000000"/>
+          <w:sz w:val="19"/>
+          <w:szCs w:val="19"/>
+          <w:rtl/>
         </w:rPr>
         <w:t>אחרי</w:t>
       </w:r>
@@ -2175,18 +2050,16 @@
           <w:sz w:val="19"/>
           <w:szCs w:val="19"/>
           <w:rtl/>
-          <w:lang w:val="en-IL"/>
-        </w:rPr>
-        <w:t xml:space="preserve"> </w:t>
-      </w:r>
-      <w:r>
-        <w:rPr>
-          <w:rFonts w:ascii="Consolas" w:hAnsi="Consolas" w:cs="Times New Roman"/>
-          <w:color w:val="000000"/>
-          <w:sz w:val="19"/>
-          <w:szCs w:val="19"/>
-          <w:rtl/>
-          <w:lang w:val="en-IL"/>
+        </w:rPr>
+        <w:t xml:space="preserve"> </w:t>
+      </w:r>
+      <w:r>
+        <w:rPr>
+          <w:rFonts w:ascii="Consolas" w:hAnsi="Consolas" w:cs="Times New Roman"/>
+          <w:color w:val="000000"/>
+          <w:sz w:val="19"/>
+          <w:szCs w:val="19"/>
+          <w:rtl/>
         </w:rPr>
         <w:t>שמשנים</w:t>
       </w:r>
@@ -2197,18 +2070,16 @@
           <w:sz w:val="19"/>
           <w:szCs w:val="19"/>
           <w:rtl/>
-          <w:lang w:val="en-IL"/>
-        </w:rPr>
-        <w:t xml:space="preserve"> </w:t>
-      </w:r>
-      <w:r>
-        <w:rPr>
-          <w:rFonts w:ascii="Consolas" w:hAnsi="Consolas" w:cs="Times New Roman"/>
-          <w:color w:val="000000"/>
-          <w:sz w:val="19"/>
-          <w:szCs w:val="19"/>
-          <w:rtl/>
-          <w:lang w:val="en-IL"/>
+        </w:rPr>
+        <w:t xml:space="preserve"> </w:t>
+      </w:r>
+      <w:r>
+        <w:rPr>
+          <w:rFonts w:ascii="Consolas" w:hAnsi="Consolas" w:cs="Times New Roman"/>
+          <w:color w:val="000000"/>
+          <w:sz w:val="19"/>
+          <w:szCs w:val="19"/>
+          <w:rtl/>
         </w:rPr>
         <w:t>משהו</w:t>
       </w:r>
@@ -2219,18 +2090,16 @@
           <w:sz w:val="19"/>
           <w:szCs w:val="19"/>
           <w:rtl/>
-          <w:lang w:val="en-IL"/>
-        </w:rPr>
-        <w:t xml:space="preserve"> </w:t>
-      </w:r>
-      <w:r>
-        <w:rPr>
-          <w:rFonts w:ascii="Consolas" w:hAnsi="Consolas" w:cs="Times New Roman"/>
-          <w:color w:val="000000"/>
-          <w:sz w:val="19"/>
-          <w:szCs w:val="19"/>
-          <w:rtl/>
-          <w:lang w:val="en-IL"/>
+        </w:rPr>
+        <w:t xml:space="preserve"> </w:t>
+      </w:r>
+      <w:r>
+        <w:rPr>
+          <w:rFonts w:ascii="Consolas" w:hAnsi="Consolas" w:cs="Times New Roman"/>
+          <w:color w:val="000000"/>
+          <w:sz w:val="19"/>
+          <w:szCs w:val="19"/>
+          <w:rtl/>
         </w:rPr>
         <w:t>ישר</w:t>
       </w:r>
@@ -2241,18 +2110,16 @@
           <w:sz w:val="19"/>
           <w:szCs w:val="19"/>
           <w:rtl/>
-          <w:lang w:val="en-IL"/>
-        </w:rPr>
-        <w:t xml:space="preserve"> </w:t>
-      </w:r>
-      <w:r>
-        <w:rPr>
-          <w:rFonts w:ascii="Consolas" w:hAnsi="Consolas" w:cs="Times New Roman"/>
-          <w:color w:val="000000"/>
-          <w:sz w:val="19"/>
-          <w:szCs w:val="19"/>
-          <w:rtl/>
-          <w:lang w:val="en-IL"/>
+        </w:rPr>
+        <w:t xml:space="preserve"> </w:t>
+      </w:r>
+      <w:r>
+        <w:rPr>
+          <w:rFonts w:ascii="Consolas" w:hAnsi="Consolas" w:cs="Times New Roman"/>
+          <w:color w:val="000000"/>
+          <w:sz w:val="19"/>
+          <w:szCs w:val="19"/>
+          <w:rtl/>
         </w:rPr>
         <w:t>קופץ</w:t>
       </w:r>
@@ -2263,18 +2130,16 @@
           <w:sz w:val="19"/>
           <w:szCs w:val="19"/>
           <w:rtl/>
-          <w:lang w:val="en-IL"/>
-        </w:rPr>
-        <w:t xml:space="preserve"> </w:t>
-      </w:r>
-      <w:r>
-        <w:rPr>
-          <w:rFonts w:ascii="Consolas" w:hAnsi="Consolas" w:cs="Times New Roman"/>
-          <w:color w:val="000000"/>
-          <w:sz w:val="19"/>
-          <w:szCs w:val="19"/>
-          <w:rtl/>
-          <w:lang w:val="en-IL"/>
+        </w:rPr>
+        <w:t xml:space="preserve"> </w:t>
+      </w:r>
+      <w:r>
+        <w:rPr>
+          <w:rFonts w:ascii="Consolas" w:hAnsi="Consolas" w:cs="Times New Roman"/>
+          <w:color w:val="000000"/>
+          <w:sz w:val="19"/>
+          <w:szCs w:val="19"/>
+          <w:rtl/>
         </w:rPr>
         <w:t>ההודעת</w:t>
       </w:r>
@@ -2285,18 +2150,16 @@
           <w:sz w:val="19"/>
           <w:szCs w:val="19"/>
           <w:rtl/>
-          <w:lang w:val="en-IL"/>
-        </w:rPr>
-        <w:t xml:space="preserve"> </w:t>
-      </w:r>
-      <w:r>
-        <w:rPr>
-          <w:rFonts w:ascii="Consolas" w:hAnsi="Consolas" w:cs="Times New Roman"/>
-          <w:color w:val="000000"/>
-          <w:sz w:val="19"/>
-          <w:szCs w:val="19"/>
-          <w:rtl/>
-          <w:lang w:val="en-IL"/>
+        </w:rPr>
+        <w:t xml:space="preserve"> </w:t>
+      </w:r>
+      <w:r>
+        <w:rPr>
+          <w:rFonts w:ascii="Consolas" w:hAnsi="Consolas" w:cs="Times New Roman"/>
+          <w:color w:val="000000"/>
+          <w:sz w:val="19"/>
+          <w:szCs w:val="19"/>
+          <w:rtl/>
         </w:rPr>
         <w:t>שגיאה</w:t>
       </w:r>
@@ -2314,7 +2177,7 @@
           <w:color w:val="000000"/>
           <w:sz w:val="19"/>
           <w:szCs w:val="19"/>
-          <w:lang w:val="en-IL" w:bidi="ar-SA"/>
+          <w:lang w:bidi="ar-SA"/>
         </w:rPr>
       </w:pPr>
       <w:r>
@@ -2324,7 +2187,7 @@
           <w:color w:val="000000"/>
           <w:sz w:val="19"/>
           <w:szCs w:val="19"/>
-          <w:lang w:val="en-IL" w:bidi="ar-SA"/>
+          <w:lang w:bidi="ar-SA"/>
         </w:rPr>
         <w:t xml:space="preserve"> * </w:t>
       </w:r>
@@ -2337,7 +2200,6 @@
           <w:sz w:val="19"/>
           <w:szCs w:val="19"/>
           <w:rtl/>
-          <w:lang w:val="en-IL"/>
         </w:rPr>
         <w:t>במקום</w:t>
       </w:r>
@@ -2348,7 +2210,7 @@
           <w:color w:val="000000"/>
           <w:sz w:val="19"/>
           <w:szCs w:val="19"/>
-          <w:lang w:val="en-IL" w:bidi="ar-SA"/>
+          <w:lang w:bidi="ar-SA"/>
         </w:rPr>
         <w:t xml:space="preserve">  This</w:t>
       </w:r>
@@ -2360,7 +2222,7 @@
           <w:color w:val="000000"/>
           <w:sz w:val="19"/>
           <w:szCs w:val="19"/>
-          <w:lang w:val="en-IL" w:bidi="ar-SA"/>
+          <w:lang w:bidi="ar-SA"/>
         </w:rPr>
         <w:t xml:space="preserve"> Email is </w:t>
       </w:r>
@@ -2372,7 +2234,7 @@
           <w:color w:val="000000"/>
           <w:sz w:val="19"/>
           <w:szCs w:val="19"/>
-          <w:lang w:val="en-IL" w:bidi="ar-SA"/>
+          <w:lang w:bidi="ar-SA"/>
         </w:rPr>
         <w:t>alreeady</w:t>
       </w:r>
@@ -2384,7 +2246,7 @@
           <w:color w:val="000000"/>
           <w:sz w:val="19"/>
           <w:szCs w:val="19"/>
-          <w:lang w:val="en-IL" w:bidi="ar-SA"/>
+          <w:lang w:bidi="ar-SA"/>
         </w:rPr>
         <w:t xml:space="preserve"> been used! </w:t>
       </w:r>
@@ -2396,7 +2258,6 @@
           <w:sz w:val="19"/>
           <w:szCs w:val="19"/>
           <w:rtl/>
-          <w:lang w:val="en-IL"/>
         </w:rPr>
         <w:t>לרשום</w:t>
       </w:r>
@@ -2407,7 +2268,7 @@
           <w:color w:val="000000"/>
           <w:sz w:val="19"/>
           <w:szCs w:val="19"/>
-          <w:lang w:val="en-IL" w:bidi="ar-SA"/>
+          <w:lang w:bidi="ar-SA"/>
         </w:rPr>
         <w:t xml:space="preserve"> you already registered</w:t>
       </w:r>
@@ -2424,7 +2285,7 @@
           <w:color w:val="000000"/>
           <w:sz w:val="19"/>
           <w:szCs w:val="19"/>
-          <w:lang w:val="en-IL" w:bidi="ar-SA"/>
+          <w:lang w:bidi="ar-SA"/>
         </w:rPr>
       </w:pPr>
       <w:r>
@@ -2433,7 +2294,7 @@
           <w:color w:val="000000"/>
           <w:sz w:val="19"/>
           <w:szCs w:val="19"/>
-          <w:lang w:val="en-IL" w:bidi="ar-SA"/>
+          <w:lang w:bidi="ar-SA"/>
         </w:rPr>
         <w:t xml:space="preserve"> * </w:t>
       </w:r>
@@ -2444,7 +2305,6 @@
           <w:sz w:val="19"/>
           <w:szCs w:val="19"/>
           <w:rtl/>
-          <w:lang w:val="en-IL"/>
         </w:rPr>
         <w:t>לשנות</w:t>
       </w:r>
@@ -2455,18 +2315,16 @@
           <w:sz w:val="19"/>
           <w:szCs w:val="19"/>
           <w:rtl/>
-          <w:lang w:val="en-IL"/>
-        </w:rPr>
-        <w:t xml:space="preserve"> </w:t>
-      </w:r>
-      <w:r>
-        <w:rPr>
-          <w:rFonts w:ascii="Consolas" w:hAnsi="Consolas" w:cs="Times New Roman"/>
-          <w:color w:val="000000"/>
-          <w:sz w:val="19"/>
-          <w:szCs w:val="19"/>
-          <w:rtl/>
-          <w:lang w:val="en-IL"/>
+        </w:rPr>
+        <w:t xml:space="preserve"> </w:t>
+      </w:r>
+      <w:r>
+        <w:rPr>
+          <w:rFonts w:ascii="Consolas" w:hAnsi="Consolas" w:cs="Times New Roman"/>
+          <w:color w:val="000000"/>
+          <w:sz w:val="19"/>
+          <w:szCs w:val="19"/>
+          <w:rtl/>
         </w:rPr>
         <w:t>את</w:t>
       </w:r>
@@ -2477,18 +2335,16 @@
           <w:sz w:val="19"/>
           <w:szCs w:val="19"/>
           <w:rtl/>
-          <w:lang w:val="en-IL"/>
-        </w:rPr>
-        <w:t xml:space="preserve"> </w:t>
-      </w:r>
-      <w:r>
-        <w:rPr>
-          <w:rFonts w:ascii="Consolas" w:hAnsi="Consolas" w:cs="Times New Roman"/>
-          <w:color w:val="000000"/>
-          <w:sz w:val="19"/>
-          <w:szCs w:val="19"/>
-          <w:rtl/>
-          <w:lang w:val="en-IL"/>
+        </w:rPr>
+        <w:t xml:space="preserve"> </w:t>
+      </w:r>
+      <w:r>
+        <w:rPr>
+          <w:rFonts w:ascii="Consolas" w:hAnsi="Consolas" w:cs="Times New Roman"/>
+          <w:color w:val="000000"/>
+          <w:sz w:val="19"/>
+          <w:szCs w:val="19"/>
+          <w:rtl/>
         </w:rPr>
         <w:t>הפונקציה</w:t>
       </w:r>
@@ -2498,7 +2354,7 @@
           <w:color w:val="000000"/>
           <w:sz w:val="19"/>
           <w:szCs w:val="19"/>
-          <w:lang w:val="en-IL" w:bidi="ar-SA"/>
+          <w:lang w:bidi="ar-SA"/>
         </w:rPr>
         <w:t xml:space="preserve"> </w:t>
       </w:r>
@@ -2509,7 +2365,7 @@
           <w:color w:val="000000"/>
           <w:sz w:val="19"/>
           <w:szCs w:val="19"/>
-          <w:lang w:val="en-IL" w:bidi="ar-SA"/>
+          <w:lang w:bidi="ar-SA"/>
         </w:rPr>
         <w:t>IsAllowFiletype</w:t>
       </w:r>
@@ -2520,18 +2376,17 @@
           <w:color w:val="000000"/>
           <w:sz w:val="19"/>
           <w:szCs w:val="19"/>
-          <w:lang w:val="en-IL" w:bidi="ar-SA"/>
-        </w:rPr>
-        <w:t xml:space="preserve"> </w:t>
-      </w:r>
-      <w:r>
-        <w:rPr>
-          <w:rFonts w:ascii="Consolas" w:hAnsi="Consolas" w:cs="Times New Roman"/>
-          <w:color w:val="000000"/>
-          <w:sz w:val="19"/>
-          <w:szCs w:val="19"/>
-          <w:rtl/>
-          <w:lang w:val="en-IL"/>
+          <w:lang w:bidi="ar-SA"/>
+        </w:rPr>
+        <w:t xml:space="preserve"> </w:t>
+      </w:r>
+      <w:r>
+        <w:rPr>
+          <w:rFonts w:ascii="Consolas" w:hAnsi="Consolas" w:cs="Times New Roman"/>
+          <w:color w:val="000000"/>
+          <w:sz w:val="19"/>
+          <w:szCs w:val="19"/>
+          <w:rtl/>
         </w:rPr>
         <w:t>ב</w:t>
       </w:r>
@@ -2541,7 +2396,7 @@
           <w:color w:val="000000"/>
           <w:sz w:val="19"/>
           <w:szCs w:val="19"/>
-          <w:lang w:val="en-IL" w:bidi="ar-SA"/>
+          <w:lang w:bidi="ar-SA"/>
         </w:rPr>
         <w:t xml:space="preserve"> </w:t>
       </w:r>
@@ -2552,7 +2407,7 @@
           <w:color w:val="000000"/>
           <w:sz w:val="19"/>
           <w:szCs w:val="19"/>
-          <w:lang w:val="en-IL" w:bidi="ar-SA"/>
+          <w:lang w:bidi="ar-SA"/>
         </w:rPr>
         <w:t>newtip</w:t>
       </w:r>
@@ -2563,7 +2418,7 @@
           <w:color w:val="000000"/>
           <w:sz w:val="19"/>
           <w:szCs w:val="19"/>
-          <w:lang w:val="en-IL" w:bidi="ar-SA"/>
+          <w:lang w:bidi="ar-SA"/>
         </w:rPr>
         <w:t xml:space="preserve"> </w:t>
       </w:r>
@@ -2575,7 +2430,7 @@
           <w:color w:val="000000"/>
           <w:sz w:val="19"/>
           <w:szCs w:val="19"/>
-          <w:lang w:val="en-IL" w:bidi="ar-SA"/>
+          <w:lang w:bidi="ar-SA"/>
         </w:rPr>
         <w:t>aspx.cs</w:t>
       </w:r>
@@ -2586,7 +2441,7 @@
           <w:color w:val="000000"/>
           <w:sz w:val="19"/>
           <w:szCs w:val="19"/>
-          <w:lang w:val="en-IL" w:bidi="ar-SA"/>
+          <w:lang w:bidi="ar-SA"/>
         </w:rPr>
         <w:t xml:space="preserve">  </w:t>
       </w:r>
@@ -2597,7 +2452,6 @@
           <w:sz w:val="19"/>
           <w:szCs w:val="19"/>
           <w:rtl/>
-          <w:lang w:val="en-IL"/>
         </w:rPr>
         <w:t>שהיא</w:t>
       </w:r>
@@ -2609,18 +2463,16 @@
           <w:sz w:val="19"/>
           <w:szCs w:val="19"/>
           <w:rtl/>
-          <w:lang w:val="en-IL"/>
-        </w:rPr>
-        <w:t xml:space="preserve"> </w:t>
-      </w:r>
-      <w:r>
-        <w:rPr>
-          <w:rFonts w:ascii="Consolas" w:hAnsi="Consolas" w:cs="Times New Roman"/>
-          <w:color w:val="000000"/>
-          <w:sz w:val="19"/>
-          <w:szCs w:val="19"/>
-          <w:rtl/>
-          <w:lang w:val="en-IL"/>
+        </w:rPr>
+        <w:t xml:space="preserve"> </w:t>
+      </w:r>
+      <w:r>
+        <w:rPr>
+          <w:rFonts w:ascii="Consolas" w:hAnsi="Consolas" w:cs="Times New Roman"/>
+          <w:color w:val="000000"/>
+          <w:sz w:val="19"/>
+          <w:szCs w:val="19"/>
+          <w:rtl/>
         </w:rPr>
         <w:t>תבדוק</w:t>
       </w:r>
@@ -2631,18 +2483,16 @@
           <w:sz w:val="19"/>
           <w:szCs w:val="19"/>
           <w:rtl/>
-          <w:lang w:val="en-IL"/>
-        </w:rPr>
-        <w:t xml:space="preserve"> </w:t>
-      </w:r>
-      <w:r>
-        <w:rPr>
-          <w:rFonts w:ascii="Consolas" w:hAnsi="Consolas" w:cs="Times New Roman"/>
-          <w:color w:val="000000"/>
-          <w:sz w:val="19"/>
-          <w:szCs w:val="19"/>
-          <w:rtl/>
-          <w:lang w:val="en-IL"/>
+        </w:rPr>
+        <w:t xml:space="preserve"> </w:t>
+      </w:r>
+      <w:r>
+        <w:rPr>
+          <w:rFonts w:ascii="Consolas" w:hAnsi="Consolas" w:cs="Times New Roman"/>
+          <w:color w:val="000000"/>
+          <w:sz w:val="19"/>
+          <w:szCs w:val="19"/>
+          <w:rtl/>
         </w:rPr>
         <w:t>בצורה</w:t>
       </w:r>
@@ -2653,18 +2503,16 @@
           <w:sz w:val="19"/>
           <w:szCs w:val="19"/>
           <w:rtl/>
-          <w:lang w:val="en-IL"/>
-        </w:rPr>
-        <w:t xml:space="preserve"> </w:t>
-      </w:r>
-      <w:r>
-        <w:rPr>
-          <w:rFonts w:ascii="Consolas" w:hAnsi="Consolas" w:cs="Times New Roman"/>
-          <w:color w:val="000000"/>
-          <w:sz w:val="19"/>
-          <w:szCs w:val="19"/>
-          <w:rtl/>
-          <w:lang w:val="en-IL"/>
+        </w:rPr>
+        <w:t xml:space="preserve"> </w:t>
+      </w:r>
+      <w:r>
+        <w:rPr>
+          <w:rFonts w:ascii="Consolas" w:hAnsi="Consolas" w:cs="Times New Roman"/>
+          <w:color w:val="000000"/>
+          <w:sz w:val="19"/>
+          <w:szCs w:val="19"/>
+          <w:rtl/>
         </w:rPr>
         <w:t>הבאה</w:t>
       </w:r>
@@ -2674,7 +2522,7 @@
           <w:color w:val="000000"/>
           <w:sz w:val="19"/>
           <w:szCs w:val="19"/>
-          <w:lang w:val="en-IL" w:bidi="ar-SA"/>
+          <w:lang w:bidi="ar-SA"/>
         </w:rPr>
         <w:t>:</w:t>
       </w:r>
@@ -2691,7 +2539,7 @@
           <w:color w:val="000000"/>
           <w:sz w:val="19"/>
           <w:szCs w:val="19"/>
-          <w:lang w:val="en-IL" w:bidi="ar-SA"/>
+          <w:lang w:bidi="ar-SA"/>
         </w:rPr>
       </w:pPr>
       <w:r>
@@ -2700,7 +2548,7 @@
           <w:color w:val="000000"/>
           <w:sz w:val="19"/>
           <w:szCs w:val="19"/>
-          <w:lang w:val="en-IL" w:bidi="ar-SA"/>
+          <w:lang w:bidi="ar-SA"/>
         </w:rPr>
         <w:t xml:space="preserve"> mime typehttps://stackoverflow.com/questions/12233711/file-mime-type-checking</w:t>
       </w:r>
@@ -2717,7 +2565,7 @@
           <w:color w:val="000000"/>
           <w:sz w:val="19"/>
           <w:szCs w:val="19"/>
-          <w:lang w:val="en-IL" w:bidi="ar-SA"/>
+          <w:lang w:bidi="ar-SA"/>
         </w:rPr>
       </w:pPr>
     </w:p>
@@ -2733,7 +2581,7 @@
           <w:color w:val="000000"/>
           <w:sz w:val="19"/>
           <w:szCs w:val="19"/>
-          <w:lang w:val="en-IL" w:bidi="ar-SA"/>
+          <w:lang w:bidi="ar-SA"/>
         </w:rPr>
       </w:pPr>
       <w:r>
@@ -2742,7 +2590,7 @@
           <w:color w:val="000000"/>
           <w:sz w:val="19"/>
           <w:szCs w:val="19"/>
-          <w:lang w:val="en-IL" w:bidi="ar-SA"/>
+          <w:lang w:bidi="ar-SA"/>
         </w:rPr>
         <w:t xml:space="preserve"> *</w:t>
       </w:r>
@@ -2753,7 +2601,6 @@
           <w:sz w:val="19"/>
           <w:szCs w:val="19"/>
           <w:rtl/>
-          <w:lang w:val="en-IL"/>
         </w:rPr>
         <w:t>שהיה</w:t>
       </w:r>
@@ -2764,18 +2611,16 @@
           <w:sz w:val="19"/>
           <w:szCs w:val="19"/>
           <w:rtl/>
-          <w:lang w:val="en-IL"/>
-        </w:rPr>
-        <w:t xml:space="preserve"> </w:t>
-      </w:r>
-      <w:r>
-        <w:rPr>
-          <w:rFonts w:ascii="Consolas" w:hAnsi="Consolas" w:cs="Times New Roman"/>
-          <w:color w:val="000000"/>
-          <w:sz w:val="19"/>
-          <w:szCs w:val="19"/>
-          <w:rtl/>
-          <w:lang w:val="en-IL"/>
+        </w:rPr>
+        <w:t xml:space="preserve"> </w:t>
+      </w:r>
+      <w:r>
+        <w:rPr>
+          <w:rFonts w:ascii="Consolas" w:hAnsi="Consolas" w:cs="Times New Roman"/>
+          <w:color w:val="000000"/>
+          <w:sz w:val="19"/>
+          <w:szCs w:val="19"/>
+          <w:rtl/>
         </w:rPr>
         <w:t>פילטר</w:t>
       </w:r>
@@ -2786,18 +2631,16 @@
           <w:sz w:val="19"/>
           <w:szCs w:val="19"/>
           <w:rtl/>
-          <w:lang w:val="en-IL"/>
-        </w:rPr>
-        <w:t xml:space="preserve"> </w:t>
-      </w:r>
-      <w:r>
-        <w:rPr>
-          <w:rFonts w:ascii="Consolas" w:hAnsi="Consolas" w:cs="Times New Roman"/>
-          <w:color w:val="000000"/>
-          <w:sz w:val="19"/>
-          <w:szCs w:val="19"/>
-          <w:rtl/>
-          <w:lang w:val="en-IL"/>
+        </w:rPr>
+        <w:t xml:space="preserve"> </w:t>
+      </w:r>
+      <w:r>
+        <w:rPr>
+          <w:rFonts w:ascii="Consolas" w:hAnsi="Consolas" w:cs="Times New Roman"/>
+          <w:color w:val="000000"/>
+          <w:sz w:val="19"/>
+          <w:szCs w:val="19"/>
+          <w:rtl/>
         </w:rPr>
         <w:t>ב</w:t>
       </w:r>
@@ -2807,7 +2650,7 @@
           <w:color w:val="000000"/>
           <w:sz w:val="19"/>
           <w:szCs w:val="19"/>
-          <w:lang w:val="en-IL" w:bidi="ar-SA"/>
+          <w:lang w:bidi="ar-SA"/>
         </w:rPr>
         <w:t xml:space="preserve"> tips </w:t>
       </w:r>
@@ -2818,7 +2661,6 @@
           <w:sz w:val="19"/>
           <w:szCs w:val="19"/>
           <w:rtl/>
-          <w:lang w:val="en-IL"/>
         </w:rPr>
         <w:t>שהמשתמש</w:t>
       </w:r>
@@ -2829,18 +2671,16 @@
           <w:sz w:val="19"/>
           <w:szCs w:val="19"/>
           <w:rtl/>
-          <w:lang w:val="en-IL"/>
-        </w:rPr>
-        <w:t xml:space="preserve"> </w:t>
-      </w:r>
-      <w:r>
-        <w:rPr>
-          <w:rFonts w:ascii="Consolas" w:hAnsi="Consolas" w:cs="Times New Roman"/>
-          <w:color w:val="000000"/>
-          <w:sz w:val="19"/>
-          <w:szCs w:val="19"/>
-          <w:rtl/>
-          <w:lang w:val="en-IL"/>
+        </w:rPr>
+        <w:t xml:space="preserve"> </w:t>
+      </w:r>
+      <w:r>
+        <w:rPr>
+          <w:rFonts w:ascii="Consolas" w:hAnsi="Consolas" w:cs="Times New Roman"/>
+          <w:color w:val="000000"/>
+          <w:sz w:val="19"/>
+          <w:szCs w:val="19"/>
+          <w:rtl/>
         </w:rPr>
         <w:t>יכול</w:t>
       </w:r>
@@ -2851,18 +2691,16 @@
           <w:sz w:val="19"/>
           <w:szCs w:val="19"/>
           <w:rtl/>
-          <w:lang w:val="en-IL"/>
-        </w:rPr>
-        <w:t xml:space="preserve"> </w:t>
-      </w:r>
-      <w:r>
-        <w:rPr>
-          <w:rFonts w:ascii="Consolas" w:hAnsi="Consolas" w:cs="Times New Roman"/>
-          <w:color w:val="000000"/>
-          <w:sz w:val="19"/>
-          <w:szCs w:val="19"/>
-          <w:rtl/>
-          <w:lang w:val="en-IL"/>
+        </w:rPr>
+        <w:t xml:space="preserve"> </w:t>
+      </w:r>
+      <w:r>
+        <w:rPr>
+          <w:rFonts w:ascii="Consolas" w:hAnsi="Consolas" w:cs="Times New Roman"/>
+          <w:color w:val="000000"/>
+          <w:sz w:val="19"/>
+          <w:szCs w:val="19"/>
+          <w:rtl/>
         </w:rPr>
         <w:t>לבחור</w:t>
       </w:r>
@@ -2872,7 +2710,7 @@
           <w:color w:val="000000"/>
           <w:sz w:val="19"/>
           <w:szCs w:val="19"/>
-          <w:lang w:val="en-IL" w:bidi="ar-SA"/>
+          <w:lang w:bidi="ar-SA"/>
         </w:rPr>
         <w:t xml:space="preserve"> tips </w:t>
       </w:r>
@@ -2883,7 +2721,6 @@
           <w:sz w:val="19"/>
           <w:szCs w:val="19"/>
           <w:rtl/>
-          <w:lang w:val="en-IL"/>
         </w:rPr>
         <w:t>לפי</w:t>
       </w:r>
@@ -2894,18 +2731,16 @@
           <w:sz w:val="19"/>
           <w:szCs w:val="19"/>
           <w:rtl/>
-          <w:lang w:val="en-IL"/>
-        </w:rPr>
-        <w:t xml:space="preserve"> </w:t>
-      </w:r>
-      <w:r>
-        <w:rPr>
-          <w:rFonts w:ascii="Consolas" w:hAnsi="Consolas" w:cs="Times New Roman"/>
-          <w:color w:val="000000"/>
-          <w:sz w:val="19"/>
-          <w:szCs w:val="19"/>
-          <w:rtl/>
-          <w:lang w:val="en-IL"/>
+        </w:rPr>
+        <w:t xml:space="preserve"> </w:t>
+      </w:r>
+      <w:r>
+        <w:rPr>
+          <w:rFonts w:ascii="Consolas" w:hAnsi="Consolas" w:cs="Times New Roman"/>
+          <w:color w:val="000000"/>
+          <w:sz w:val="19"/>
+          <w:szCs w:val="19"/>
+          <w:rtl/>
         </w:rPr>
         <w:t>נושא</w:t>
       </w:r>
@@ -2922,7 +2757,7 @@
           <w:color w:val="000000"/>
           <w:sz w:val="19"/>
           <w:szCs w:val="19"/>
-          <w:lang w:val="en-IL" w:bidi="ar-SA"/>
+          <w:lang w:bidi="ar-SA"/>
         </w:rPr>
       </w:pPr>
       <w:r>
@@ -2931,7 +2766,7 @@
           <w:color w:val="000000"/>
           <w:sz w:val="19"/>
           <w:szCs w:val="19"/>
-          <w:lang w:val="en-IL" w:bidi="ar-SA"/>
+          <w:lang w:bidi="ar-SA"/>
         </w:rPr>
         <w:t xml:space="preserve"> * </w:t>
       </w:r>
@@ -2942,7 +2777,6 @@
           <w:sz w:val="19"/>
           <w:szCs w:val="19"/>
           <w:rtl/>
-          <w:lang w:val="en-IL"/>
         </w:rPr>
         <w:t>שהיה</w:t>
       </w:r>
@@ -2953,18 +2787,16 @@
           <w:sz w:val="19"/>
           <w:szCs w:val="19"/>
           <w:rtl/>
-          <w:lang w:val="en-IL"/>
-        </w:rPr>
-        <w:t xml:space="preserve"> </w:t>
-      </w:r>
-      <w:r>
-        <w:rPr>
-          <w:rFonts w:ascii="Consolas" w:hAnsi="Consolas" w:cs="Times New Roman"/>
-          <w:color w:val="000000"/>
-          <w:sz w:val="19"/>
-          <w:szCs w:val="19"/>
-          <w:rtl/>
-          <w:lang w:val="en-IL"/>
+        </w:rPr>
+        <w:t xml:space="preserve"> </w:t>
+      </w:r>
+      <w:r>
+        <w:rPr>
+          <w:rFonts w:ascii="Consolas" w:hAnsi="Consolas" w:cs="Times New Roman"/>
+          <w:color w:val="000000"/>
+          <w:sz w:val="19"/>
+          <w:szCs w:val="19"/>
+          <w:rtl/>
         </w:rPr>
         <w:t>פילטר</w:t>
       </w:r>
@@ -2975,18 +2807,16 @@
           <w:sz w:val="19"/>
           <w:szCs w:val="19"/>
           <w:rtl/>
-          <w:lang w:val="en-IL"/>
-        </w:rPr>
-        <w:t xml:space="preserve"> </w:t>
-      </w:r>
-      <w:r>
-        <w:rPr>
-          <w:rFonts w:ascii="Consolas" w:hAnsi="Consolas" w:cs="Times New Roman"/>
-          <w:color w:val="000000"/>
-          <w:sz w:val="19"/>
-          <w:szCs w:val="19"/>
-          <w:rtl/>
-          <w:lang w:val="en-IL"/>
+        </w:rPr>
+        <w:t xml:space="preserve"> </w:t>
+      </w:r>
+      <w:r>
+        <w:rPr>
+          <w:rFonts w:ascii="Consolas" w:hAnsi="Consolas" w:cs="Times New Roman"/>
+          <w:color w:val="000000"/>
+          <w:sz w:val="19"/>
+          <w:szCs w:val="19"/>
+          <w:rtl/>
         </w:rPr>
         <w:t>ב</w:t>
       </w:r>
@@ -2996,7 +2826,7 @@
           <w:color w:val="000000"/>
           <w:sz w:val="19"/>
           <w:szCs w:val="19"/>
-          <w:lang w:val="en-IL" w:bidi="ar-SA"/>
+          <w:lang w:bidi="ar-SA"/>
         </w:rPr>
         <w:t xml:space="preserve"> tips </w:t>
       </w:r>
@@ -3008,7 +2838,6 @@
           <w:sz w:val="19"/>
           <w:szCs w:val="19"/>
           <w:rtl/>
-          <w:lang w:val="en-IL"/>
         </w:rPr>
         <w:t>שהשמתמש</w:t>
       </w:r>
@@ -3020,18 +2849,16 @@
           <w:sz w:val="19"/>
           <w:szCs w:val="19"/>
           <w:rtl/>
-          <w:lang w:val="en-IL"/>
-        </w:rPr>
-        <w:t xml:space="preserve"> </w:t>
-      </w:r>
-      <w:r>
-        <w:rPr>
-          <w:rFonts w:ascii="Consolas" w:hAnsi="Consolas" w:cs="Times New Roman"/>
-          <w:color w:val="000000"/>
-          <w:sz w:val="19"/>
-          <w:szCs w:val="19"/>
-          <w:rtl/>
-          <w:lang w:val="en-IL"/>
+        </w:rPr>
+        <w:t xml:space="preserve"> </w:t>
+      </w:r>
+      <w:r>
+        <w:rPr>
+          <w:rFonts w:ascii="Consolas" w:hAnsi="Consolas" w:cs="Times New Roman"/>
+          <w:color w:val="000000"/>
+          <w:sz w:val="19"/>
+          <w:szCs w:val="19"/>
+          <w:rtl/>
         </w:rPr>
         <w:t>יבחר</w:t>
       </w:r>
@@ -3042,18 +2869,16 @@
           <w:sz w:val="19"/>
           <w:szCs w:val="19"/>
           <w:rtl/>
-          <w:lang w:val="en-IL"/>
-        </w:rPr>
-        <w:t xml:space="preserve"> </w:t>
-      </w:r>
-      <w:r>
-        <w:rPr>
-          <w:rFonts w:ascii="Consolas" w:hAnsi="Consolas" w:cs="Times New Roman"/>
-          <w:color w:val="000000"/>
-          <w:sz w:val="19"/>
-          <w:szCs w:val="19"/>
-          <w:rtl/>
-          <w:lang w:val="en-IL"/>
+        </w:rPr>
+        <w:t xml:space="preserve"> </w:t>
+      </w:r>
+      <w:r>
+        <w:rPr>
+          <w:rFonts w:ascii="Consolas" w:hAnsi="Consolas" w:cs="Times New Roman"/>
+          <w:color w:val="000000"/>
+          <w:sz w:val="19"/>
+          <w:szCs w:val="19"/>
+          <w:rtl/>
         </w:rPr>
         <w:t>הכי</w:t>
       </w:r>
@@ -3064,18 +2889,16 @@
           <w:sz w:val="19"/>
           <w:szCs w:val="19"/>
           <w:rtl/>
-          <w:lang w:val="en-IL"/>
-        </w:rPr>
-        <w:t xml:space="preserve"> </w:t>
-      </w:r>
-      <w:r>
-        <w:rPr>
-          <w:rFonts w:ascii="Consolas" w:hAnsi="Consolas" w:cs="Times New Roman"/>
-          <w:color w:val="000000"/>
-          <w:sz w:val="19"/>
-          <w:szCs w:val="19"/>
-          <w:rtl/>
-          <w:lang w:val="en-IL"/>
+        </w:rPr>
+        <w:t xml:space="preserve"> </w:t>
+      </w:r>
+      <w:r>
+        <w:rPr>
+          <w:rFonts w:ascii="Consolas" w:hAnsi="Consolas" w:cs="Times New Roman"/>
+          <w:color w:val="000000"/>
+          <w:sz w:val="19"/>
+          <w:szCs w:val="19"/>
+          <w:rtl/>
         </w:rPr>
         <w:t>עדכני</w:t>
       </w:r>
@@ -3086,18 +2909,16 @@
           <w:sz w:val="19"/>
           <w:szCs w:val="19"/>
           <w:rtl/>
-          <w:lang w:val="en-IL"/>
-        </w:rPr>
-        <w:t xml:space="preserve"> </w:t>
-      </w:r>
-      <w:r>
-        <w:rPr>
-          <w:rFonts w:ascii="Consolas" w:hAnsi="Consolas" w:cs="Times New Roman"/>
-          <w:color w:val="000000"/>
-          <w:sz w:val="19"/>
-          <w:szCs w:val="19"/>
-          <w:rtl/>
-          <w:lang w:val="en-IL"/>
+        </w:rPr>
+        <w:t xml:space="preserve"> </w:t>
+      </w:r>
+      <w:r>
+        <w:rPr>
+          <w:rFonts w:ascii="Consolas" w:hAnsi="Consolas" w:cs="Times New Roman"/>
+          <w:color w:val="000000"/>
+          <w:sz w:val="19"/>
+          <w:szCs w:val="19"/>
+          <w:rtl/>
         </w:rPr>
         <w:t>או</w:t>
       </w:r>
@@ -3108,18 +2929,16 @@
           <w:sz w:val="19"/>
           <w:szCs w:val="19"/>
           <w:rtl/>
-          <w:lang w:val="en-IL"/>
-        </w:rPr>
-        <w:t xml:space="preserve"> </w:t>
-      </w:r>
-      <w:r>
-        <w:rPr>
-          <w:rFonts w:ascii="Consolas" w:hAnsi="Consolas" w:cs="Times New Roman"/>
-          <w:color w:val="000000"/>
-          <w:sz w:val="19"/>
-          <w:szCs w:val="19"/>
-          <w:rtl/>
-          <w:lang w:val="en-IL"/>
+        </w:rPr>
+        <w:t xml:space="preserve"> </w:t>
+      </w:r>
+      <w:r>
+        <w:rPr>
+          <w:rFonts w:ascii="Consolas" w:hAnsi="Consolas" w:cs="Times New Roman"/>
+          <w:color w:val="000000"/>
+          <w:sz w:val="19"/>
+          <w:szCs w:val="19"/>
+          <w:rtl/>
         </w:rPr>
         <w:t>הכי</w:t>
       </w:r>
@@ -3130,18 +2949,16 @@
           <w:sz w:val="19"/>
           <w:szCs w:val="19"/>
           <w:rtl/>
-          <w:lang w:val="en-IL"/>
-        </w:rPr>
-        <w:t xml:space="preserve"> </w:t>
-      </w:r>
-      <w:r>
-        <w:rPr>
-          <w:rFonts w:ascii="Consolas" w:hAnsi="Consolas" w:cs="Times New Roman"/>
-          <w:color w:val="000000"/>
-          <w:sz w:val="19"/>
-          <w:szCs w:val="19"/>
-          <w:rtl/>
-          <w:lang w:val="en-IL"/>
+        </w:rPr>
+        <w:t xml:space="preserve"> </w:t>
+      </w:r>
+      <w:r>
+        <w:rPr>
+          <w:rFonts w:ascii="Consolas" w:hAnsi="Consolas" w:cs="Times New Roman"/>
+          <w:color w:val="000000"/>
+          <w:sz w:val="19"/>
+          <w:szCs w:val="19"/>
+          <w:rtl/>
         </w:rPr>
         <w:t>ישן</w:t>
       </w:r>
@@ -3158,7 +2975,7 @@
           <w:color w:val="000000"/>
           <w:sz w:val="19"/>
           <w:szCs w:val="19"/>
-          <w:lang w:val="en-IL" w:bidi="ar-SA"/>
+          <w:lang w:bidi="ar-SA"/>
         </w:rPr>
       </w:pPr>
       <w:r>
@@ -3167,7 +2984,7 @@
           <w:color w:val="000000"/>
           <w:sz w:val="19"/>
           <w:szCs w:val="19"/>
-          <w:lang w:val="en-IL" w:bidi="ar-SA"/>
+          <w:lang w:bidi="ar-SA"/>
         </w:rPr>
         <w:t xml:space="preserve"> *</w:t>
       </w:r>
@@ -3178,7 +2995,6 @@
           <w:sz w:val="19"/>
           <w:szCs w:val="19"/>
           <w:rtl/>
-          <w:lang w:val="en-IL"/>
         </w:rPr>
         <w:t>לעשות</w:t>
       </w:r>
@@ -3189,18 +3005,16 @@
           <w:sz w:val="19"/>
           <w:szCs w:val="19"/>
           <w:rtl/>
-          <w:lang w:val="en-IL"/>
-        </w:rPr>
-        <w:t xml:space="preserve"> </w:t>
-      </w:r>
-      <w:r>
-        <w:rPr>
-          <w:rFonts w:ascii="Consolas" w:hAnsi="Consolas" w:cs="Times New Roman"/>
-          <w:color w:val="000000"/>
-          <w:sz w:val="19"/>
-          <w:szCs w:val="19"/>
-          <w:rtl/>
-          <w:lang w:val="en-IL"/>
+        </w:rPr>
+        <w:t xml:space="preserve"> </w:t>
+      </w:r>
+      <w:r>
+        <w:rPr>
+          <w:rFonts w:ascii="Consolas" w:hAnsi="Consolas" w:cs="Times New Roman"/>
+          <w:color w:val="000000"/>
+          <w:sz w:val="19"/>
+          <w:szCs w:val="19"/>
+          <w:rtl/>
         </w:rPr>
         <w:t>דף</w:t>
       </w:r>
@@ -3211,18 +3025,16 @@
           <w:sz w:val="19"/>
           <w:szCs w:val="19"/>
           <w:rtl/>
-          <w:lang w:val="en-IL"/>
-        </w:rPr>
-        <w:t xml:space="preserve"> </w:t>
-      </w:r>
-      <w:r>
-        <w:rPr>
-          <w:rFonts w:ascii="Consolas" w:hAnsi="Consolas" w:cs="Times New Roman"/>
-          <w:color w:val="000000"/>
-          <w:sz w:val="19"/>
-          <w:szCs w:val="19"/>
-          <w:rtl/>
-          <w:lang w:val="en-IL"/>
+        </w:rPr>
+        <w:t xml:space="preserve"> </w:t>
+      </w:r>
+      <w:r>
+        <w:rPr>
+          <w:rFonts w:ascii="Consolas" w:hAnsi="Consolas" w:cs="Times New Roman"/>
+          <w:color w:val="000000"/>
+          <w:sz w:val="19"/>
+          <w:szCs w:val="19"/>
+          <w:rtl/>
         </w:rPr>
         <w:t>נפרד</w:t>
       </w:r>
@@ -3233,18 +3045,16 @@
           <w:sz w:val="19"/>
           <w:szCs w:val="19"/>
           <w:rtl/>
-          <w:lang w:val="en-IL"/>
-        </w:rPr>
-        <w:t xml:space="preserve"> </w:t>
-      </w:r>
-      <w:r>
-        <w:rPr>
-          <w:rFonts w:ascii="Consolas" w:hAnsi="Consolas" w:cs="Times New Roman"/>
-          <w:color w:val="000000"/>
-          <w:sz w:val="19"/>
-          <w:szCs w:val="19"/>
-          <w:rtl/>
-          <w:lang w:val="en-IL"/>
+        </w:rPr>
+        <w:t xml:space="preserve"> </w:t>
+      </w:r>
+      <w:r>
+        <w:rPr>
+          <w:rFonts w:ascii="Consolas" w:hAnsi="Consolas" w:cs="Times New Roman"/>
+          <w:color w:val="000000"/>
+          <w:sz w:val="19"/>
+          <w:szCs w:val="19"/>
+          <w:rtl/>
         </w:rPr>
         <w:t>של</w:t>
       </w:r>
@@ -3254,7 +3064,7 @@
           <w:color w:val="000000"/>
           <w:sz w:val="19"/>
           <w:szCs w:val="19"/>
-          <w:lang w:val="en-IL" w:bidi="ar-SA"/>
+          <w:lang w:bidi="ar-SA"/>
         </w:rPr>
         <w:t xml:space="preserve"> user tips</w:t>
       </w:r>
@@ -3271,7 +3081,7 @@
           <w:color w:val="000000"/>
           <w:sz w:val="19"/>
           <w:szCs w:val="19"/>
-          <w:lang w:val="en-IL" w:bidi="ar-SA"/>
+          <w:lang w:bidi="ar-SA"/>
         </w:rPr>
       </w:pPr>
       <w:r>
@@ -3280,7 +3090,7 @@
           <w:color w:val="000000"/>
           <w:sz w:val="19"/>
           <w:szCs w:val="19"/>
-          <w:lang w:val="en-IL" w:bidi="ar-SA"/>
+          <w:lang w:bidi="ar-SA"/>
         </w:rPr>
         <w:t xml:space="preserve"> *</w:t>
       </w:r>
@@ -3291,7 +3101,6 @@
           <w:sz w:val="19"/>
           <w:szCs w:val="19"/>
           <w:rtl/>
-          <w:lang w:val="en-IL"/>
         </w:rPr>
         <w:t>לעשות</w:t>
       </w:r>
@@ -3302,18 +3111,16 @@
           <w:sz w:val="19"/>
           <w:szCs w:val="19"/>
           <w:rtl/>
-          <w:lang w:val="en-IL"/>
-        </w:rPr>
-        <w:t xml:space="preserve"> </w:t>
-      </w:r>
-      <w:r>
-        <w:rPr>
-          <w:rFonts w:ascii="Consolas" w:hAnsi="Consolas" w:cs="Times New Roman"/>
-          <w:color w:val="000000"/>
-          <w:sz w:val="19"/>
-          <w:szCs w:val="19"/>
-          <w:rtl/>
-          <w:lang w:val="en-IL"/>
+        </w:rPr>
+        <w:t xml:space="preserve"> </w:t>
+      </w:r>
+      <w:r>
+        <w:rPr>
+          <w:rFonts w:ascii="Consolas" w:hAnsi="Consolas" w:cs="Times New Roman"/>
+          <w:color w:val="000000"/>
+          <w:sz w:val="19"/>
+          <w:szCs w:val="19"/>
+          <w:rtl/>
         </w:rPr>
         <w:t>שעמוד</w:t>
       </w:r>
@@ -3323,7 +3130,7 @@
           <w:color w:val="000000"/>
           <w:sz w:val="19"/>
           <w:szCs w:val="19"/>
-          <w:lang w:val="en-IL" w:bidi="ar-SA"/>
+          <w:lang w:bidi="ar-SA"/>
         </w:rPr>
         <w:t xml:space="preserve"> log out </w:t>
       </w:r>
@@ -3334,7 +3141,6 @@
           <w:sz w:val="19"/>
           <w:szCs w:val="19"/>
           <w:rtl/>
-          <w:lang w:val="en-IL"/>
         </w:rPr>
         <w:t>יהיה</w:t>
       </w:r>
@@ -3345,18 +3151,16 @@
           <w:sz w:val="19"/>
           <w:szCs w:val="19"/>
           <w:rtl/>
-          <w:lang w:val="en-IL"/>
-        </w:rPr>
-        <w:t xml:space="preserve"> </w:t>
-      </w:r>
-      <w:r>
-        <w:rPr>
-          <w:rFonts w:ascii="Consolas" w:hAnsi="Consolas" w:cs="Times New Roman"/>
-          <w:color w:val="000000"/>
-          <w:sz w:val="19"/>
-          <w:szCs w:val="19"/>
-          <w:rtl/>
-          <w:lang w:val="en-IL"/>
+        </w:rPr>
+        <w:t xml:space="preserve"> </w:t>
+      </w:r>
+      <w:r>
+        <w:rPr>
+          <w:rFonts w:ascii="Consolas" w:hAnsi="Consolas" w:cs="Times New Roman"/>
+          <w:color w:val="000000"/>
+          <w:sz w:val="19"/>
+          <w:szCs w:val="19"/>
+          <w:rtl/>
         </w:rPr>
         <w:t>בלי</w:t>
       </w:r>
@@ -3367,18 +3171,16 @@
           <w:sz w:val="19"/>
           <w:szCs w:val="19"/>
           <w:rtl/>
-          <w:lang w:val="en-IL"/>
-        </w:rPr>
-        <w:t xml:space="preserve"> </w:t>
-      </w:r>
-      <w:r>
-        <w:rPr>
-          <w:rFonts w:ascii="Consolas" w:hAnsi="Consolas" w:cs="Times New Roman"/>
-          <w:color w:val="000000"/>
-          <w:sz w:val="19"/>
-          <w:szCs w:val="19"/>
-          <w:rtl/>
-          <w:lang w:val="en-IL"/>
+        </w:rPr>
+        <w:t xml:space="preserve"> </w:t>
+      </w:r>
+      <w:r>
+        <w:rPr>
+          <w:rFonts w:ascii="Consolas" w:hAnsi="Consolas" w:cs="Times New Roman"/>
+          <w:color w:val="000000"/>
+          <w:sz w:val="19"/>
+          <w:szCs w:val="19"/>
+          <w:rtl/>
         </w:rPr>
         <w:t>כפתור</w:t>
       </w:r>
@@ -3389,18 +3191,16 @@
           <w:sz w:val="19"/>
           <w:szCs w:val="19"/>
           <w:rtl/>
-          <w:lang w:val="en-IL"/>
-        </w:rPr>
-        <w:t xml:space="preserve"> </w:t>
-      </w:r>
-      <w:r>
-        <w:rPr>
-          <w:rFonts w:ascii="Consolas" w:hAnsi="Consolas" w:cs="Times New Roman"/>
-          <w:color w:val="000000"/>
-          <w:sz w:val="19"/>
-          <w:szCs w:val="19"/>
-          <w:rtl/>
-          <w:lang w:val="en-IL"/>
+        </w:rPr>
+        <w:t xml:space="preserve"> </w:t>
+      </w:r>
+      <w:r>
+        <w:rPr>
+          <w:rFonts w:ascii="Consolas" w:hAnsi="Consolas" w:cs="Times New Roman"/>
+          <w:color w:val="000000"/>
+          <w:sz w:val="19"/>
+          <w:szCs w:val="19"/>
+          <w:rtl/>
         </w:rPr>
         <w:t>ופשוט</w:t>
       </w:r>
@@ -3411,18 +3211,16 @@
           <w:sz w:val="19"/>
           <w:szCs w:val="19"/>
           <w:rtl/>
-          <w:lang w:val="en-IL"/>
-        </w:rPr>
-        <w:t xml:space="preserve"> </w:t>
-      </w:r>
-      <w:r>
-        <w:rPr>
-          <w:rFonts w:ascii="Consolas" w:hAnsi="Consolas" w:cs="Times New Roman"/>
-          <w:color w:val="000000"/>
-          <w:sz w:val="19"/>
-          <w:szCs w:val="19"/>
-          <w:rtl/>
-          <w:lang w:val="en-IL"/>
+        </w:rPr>
+        <w:t xml:space="preserve"> </w:t>
+      </w:r>
+      <w:r>
+        <w:rPr>
+          <w:rFonts w:ascii="Consolas" w:hAnsi="Consolas" w:cs="Times New Roman"/>
+          <w:color w:val="000000"/>
+          <w:sz w:val="19"/>
+          <w:szCs w:val="19"/>
+          <w:rtl/>
         </w:rPr>
         <w:t>יעשה</w:t>
       </w:r>
@@ -3432,7 +3230,7 @@
           <w:color w:val="000000"/>
           <w:sz w:val="19"/>
           <w:szCs w:val="19"/>
-          <w:lang w:val="en-IL" w:bidi="ar-SA"/>
+          <w:lang w:bidi="ar-SA"/>
         </w:rPr>
         <w:t xml:space="preserve"> log out </w:t>
       </w:r>
@@ -3443,7 +3241,6 @@
           <w:sz w:val="19"/>
           <w:szCs w:val="19"/>
           <w:rtl/>
-          <w:lang w:val="en-IL"/>
         </w:rPr>
         <w:t>למשתמש</w:t>
       </w:r>
@@ -3454,18 +3251,16 @@
           <w:sz w:val="19"/>
           <w:szCs w:val="19"/>
           <w:rtl/>
-          <w:lang w:val="en-IL"/>
-        </w:rPr>
-        <w:t xml:space="preserve"> </w:t>
-      </w:r>
-      <w:r>
-        <w:rPr>
-          <w:rFonts w:ascii="Consolas" w:hAnsi="Consolas" w:cs="Times New Roman"/>
-          <w:color w:val="000000"/>
-          <w:sz w:val="19"/>
-          <w:szCs w:val="19"/>
-          <w:rtl/>
-          <w:lang w:val="en-IL"/>
+        </w:rPr>
+        <w:t xml:space="preserve"> </w:t>
+      </w:r>
+      <w:r>
+        <w:rPr>
+          <w:rFonts w:ascii="Consolas" w:hAnsi="Consolas" w:cs="Times New Roman"/>
+          <w:color w:val="000000"/>
+          <w:sz w:val="19"/>
+          <w:szCs w:val="19"/>
+          <w:rtl/>
         </w:rPr>
         <w:t>בלי</w:t>
       </w:r>
@@ -3476,18 +3271,16 @@
           <w:sz w:val="19"/>
           <w:szCs w:val="19"/>
           <w:rtl/>
-          <w:lang w:val="en-IL"/>
-        </w:rPr>
-        <w:t xml:space="preserve"> </w:t>
-      </w:r>
-      <w:r>
-        <w:rPr>
-          <w:rFonts w:ascii="Consolas" w:hAnsi="Consolas" w:cs="Times New Roman"/>
-          <w:color w:val="000000"/>
-          <w:sz w:val="19"/>
-          <w:szCs w:val="19"/>
-          <w:rtl/>
-          <w:lang w:val="en-IL"/>
+        </w:rPr>
+        <w:t xml:space="preserve"> </w:t>
+      </w:r>
+      <w:r>
+        <w:rPr>
+          <w:rFonts w:ascii="Consolas" w:hAnsi="Consolas" w:cs="Times New Roman"/>
+          <w:color w:val="000000"/>
+          <w:sz w:val="19"/>
+          <w:szCs w:val="19"/>
+          <w:rtl/>
         </w:rPr>
         <w:t>שאלה</w:t>
       </w:r>
@@ -3504,7 +3297,7 @@
           <w:color w:val="000000"/>
           <w:sz w:val="19"/>
           <w:szCs w:val="19"/>
-          <w:lang w:val="en-IL" w:bidi="ar-SA"/>
+          <w:lang w:bidi="ar-SA"/>
         </w:rPr>
       </w:pPr>
       <w:r>
@@ -3513,7 +3306,7 @@
           <w:color w:val="000000"/>
           <w:sz w:val="19"/>
           <w:szCs w:val="19"/>
-          <w:lang w:val="en-IL" w:bidi="ar-SA"/>
+          <w:lang w:bidi="ar-SA"/>
         </w:rPr>
         <w:t xml:space="preserve"> *</w:t>
       </w:r>
@@ -3524,7 +3317,6 @@
           <w:sz w:val="19"/>
           <w:szCs w:val="19"/>
           <w:rtl/>
-          <w:lang w:val="en-IL"/>
         </w:rPr>
         <w:t>העמוד</w:t>
       </w:r>
@@ -3535,18 +3327,16 @@
           <w:sz w:val="19"/>
           <w:szCs w:val="19"/>
           <w:rtl/>
-          <w:lang w:val="en-IL"/>
-        </w:rPr>
-        <w:t xml:space="preserve"> </w:t>
-      </w:r>
-      <w:r>
-        <w:rPr>
-          <w:rFonts w:ascii="Consolas" w:hAnsi="Consolas" w:cs="Times New Roman"/>
-          <w:color w:val="000000"/>
-          <w:sz w:val="19"/>
-          <w:szCs w:val="19"/>
-          <w:rtl/>
-          <w:lang w:val="en-IL"/>
+        </w:rPr>
+        <w:t xml:space="preserve"> </w:t>
+      </w:r>
+      <w:r>
+        <w:rPr>
+          <w:rFonts w:ascii="Consolas" w:hAnsi="Consolas" w:cs="Times New Roman"/>
+          <w:color w:val="000000"/>
+          <w:sz w:val="19"/>
+          <w:szCs w:val="19"/>
+          <w:rtl/>
         </w:rPr>
         <w:t>של</w:t>
       </w:r>
@@ -3557,18 +3347,16 @@
           <w:sz w:val="19"/>
           <w:szCs w:val="19"/>
           <w:rtl/>
-          <w:lang w:val="en-IL"/>
-        </w:rPr>
-        <w:t xml:space="preserve"> </w:t>
-      </w:r>
-      <w:r>
-        <w:rPr>
-          <w:rFonts w:ascii="Consolas" w:hAnsi="Consolas" w:cs="Times New Roman"/>
-          <w:color w:val="000000"/>
-          <w:sz w:val="19"/>
-          <w:szCs w:val="19"/>
-          <w:rtl/>
-          <w:lang w:val="en-IL"/>
+        </w:rPr>
+        <w:t xml:space="preserve"> </w:t>
+      </w:r>
+      <w:r>
+        <w:rPr>
+          <w:rFonts w:ascii="Consolas" w:hAnsi="Consolas" w:cs="Times New Roman"/>
+          <w:color w:val="000000"/>
+          <w:sz w:val="19"/>
+          <w:szCs w:val="19"/>
+          <w:rtl/>
         </w:rPr>
         <w:t>הטיפים</w:t>
       </w:r>
@@ -3579,18 +3367,16 @@
           <w:sz w:val="19"/>
           <w:szCs w:val="19"/>
           <w:rtl/>
-          <w:lang w:val="en-IL"/>
-        </w:rPr>
-        <w:t xml:space="preserve"> </w:t>
-      </w:r>
-      <w:r>
-        <w:rPr>
-          <w:rFonts w:ascii="Consolas" w:hAnsi="Consolas" w:cs="Times New Roman"/>
-          <w:color w:val="000000"/>
-          <w:sz w:val="19"/>
-          <w:szCs w:val="19"/>
-          <w:rtl/>
-          <w:lang w:val="en-IL"/>
+        </w:rPr>
+        <w:t xml:space="preserve"> </w:t>
+      </w:r>
+      <w:r>
+        <w:rPr>
+          <w:rFonts w:ascii="Consolas" w:hAnsi="Consolas" w:cs="Times New Roman"/>
+          <w:color w:val="000000"/>
+          <w:sz w:val="19"/>
+          <w:szCs w:val="19"/>
+          <w:rtl/>
         </w:rPr>
         <w:t>לא</w:t>
       </w:r>
@@ -3601,18 +3387,16 @@
           <w:sz w:val="19"/>
           <w:szCs w:val="19"/>
           <w:rtl/>
-          <w:lang w:val="en-IL"/>
-        </w:rPr>
-        <w:t xml:space="preserve"> </w:t>
-      </w:r>
-      <w:r>
-        <w:rPr>
-          <w:rFonts w:ascii="Consolas" w:hAnsi="Consolas" w:cs="Times New Roman"/>
-          <w:color w:val="000000"/>
-          <w:sz w:val="19"/>
-          <w:szCs w:val="19"/>
-          <w:rtl/>
-          <w:lang w:val="en-IL"/>
+        </w:rPr>
+        <w:t xml:space="preserve"> </w:t>
+      </w:r>
+      <w:r>
+        <w:rPr>
+          <w:rFonts w:ascii="Consolas" w:hAnsi="Consolas" w:cs="Times New Roman"/>
+          <w:color w:val="000000"/>
+          <w:sz w:val="19"/>
+          <w:szCs w:val="19"/>
+          <w:rtl/>
         </w:rPr>
         <w:t>נראה</w:t>
       </w:r>
@@ -3623,18 +3407,16 @@
           <w:sz w:val="19"/>
           <w:szCs w:val="19"/>
           <w:rtl/>
-          <w:lang w:val="en-IL"/>
-        </w:rPr>
-        <w:t xml:space="preserve"> </w:t>
-      </w:r>
-      <w:r>
-        <w:rPr>
-          <w:rFonts w:ascii="Consolas" w:hAnsi="Consolas" w:cs="Times New Roman"/>
-          <w:color w:val="000000"/>
-          <w:sz w:val="19"/>
-          <w:szCs w:val="19"/>
-          <w:rtl/>
-          <w:lang w:val="en-IL"/>
+        </w:rPr>
+        <w:t xml:space="preserve"> </w:t>
+      </w:r>
+      <w:r>
+        <w:rPr>
+          <w:rFonts w:ascii="Consolas" w:hAnsi="Consolas" w:cs="Times New Roman"/>
+          <w:color w:val="000000"/>
+          <w:sz w:val="19"/>
+          <w:szCs w:val="19"/>
+          <w:rtl/>
         </w:rPr>
         <w:t>יפה</w:t>
       </w:r>
@@ -3645,18 +3427,16 @@
           <w:sz w:val="19"/>
           <w:szCs w:val="19"/>
           <w:rtl/>
-          <w:lang w:val="en-IL"/>
-        </w:rPr>
-        <w:t xml:space="preserve"> </w:t>
-      </w:r>
-      <w:r>
-        <w:rPr>
-          <w:rFonts w:ascii="Consolas" w:hAnsi="Consolas" w:cs="Times New Roman"/>
-          <w:color w:val="000000"/>
-          <w:sz w:val="19"/>
-          <w:szCs w:val="19"/>
-          <w:rtl/>
-          <w:lang w:val="en-IL"/>
+        </w:rPr>
+        <w:t xml:space="preserve"> </w:t>
+      </w:r>
+      <w:r>
+        <w:rPr>
+          <w:rFonts w:ascii="Consolas" w:hAnsi="Consolas" w:cs="Times New Roman"/>
+          <w:color w:val="000000"/>
+          <w:sz w:val="19"/>
+          <w:szCs w:val="19"/>
+          <w:rtl/>
         </w:rPr>
         <w:t>לטלפון</w:t>
       </w:r>
@@ -3673,7 +3453,7 @@
           <w:color w:val="000000"/>
           <w:sz w:val="19"/>
           <w:szCs w:val="19"/>
-          <w:lang w:val="en-IL" w:bidi="ar-SA"/>
+          <w:lang w:bidi="ar-SA"/>
         </w:rPr>
       </w:pPr>
       <w:r>
@@ -3682,7 +3462,7 @@
           <w:color w:val="000000"/>
           <w:sz w:val="19"/>
           <w:szCs w:val="19"/>
-          <w:lang w:val="en-IL" w:bidi="ar-SA"/>
+          <w:lang w:bidi="ar-SA"/>
         </w:rPr>
         <w:t xml:space="preserve"> * </w:t>
       </w:r>
@@ -3693,7 +3473,6 @@
           <w:sz w:val="19"/>
           <w:szCs w:val="19"/>
           <w:rtl/>
-          <w:lang w:val="en-IL"/>
         </w:rPr>
         <w:t>שעושים</w:t>
       </w:r>
@@ -3704,18 +3483,16 @@
           <w:sz w:val="19"/>
           <w:szCs w:val="19"/>
           <w:rtl/>
-          <w:lang w:val="en-IL"/>
-        </w:rPr>
-        <w:t xml:space="preserve"> </w:t>
-      </w:r>
-      <w:r>
-        <w:rPr>
-          <w:rFonts w:ascii="Consolas" w:hAnsi="Consolas" w:cs="Times New Roman"/>
-          <w:color w:val="000000"/>
-          <w:sz w:val="19"/>
-          <w:szCs w:val="19"/>
-          <w:rtl/>
-          <w:lang w:val="en-IL"/>
+        </w:rPr>
+        <w:t xml:space="preserve"> </w:t>
+      </w:r>
+      <w:r>
+        <w:rPr>
+          <w:rFonts w:ascii="Consolas" w:hAnsi="Consolas" w:cs="Times New Roman"/>
+          <w:color w:val="000000"/>
+          <w:sz w:val="19"/>
+          <w:szCs w:val="19"/>
+          <w:rtl/>
         </w:rPr>
         <w:t>תצוגה</w:t>
       </w:r>
@@ -3726,18 +3503,16 @@
           <w:sz w:val="19"/>
           <w:szCs w:val="19"/>
           <w:rtl/>
-          <w:lang w:val="en-IL"/>
-        </w:rPr>
-        <w:t xml:space="preserve"> </w:t>
-      </w:r>
-      <w:r>
-        <w:rPr>
-          <w:rFonts w:ascii="Consolas" w:hAnsi="Consolas" w:cs="Times New Roman"/>
-          <w:color w:val="000000"/>
-          <w:sz w:val="19"/>
-          <w:szCs w:val="19"/>
-          <w:rtl/>
-          <w:lang w:val="en-IL"/>
+        </w:rPr>
+        <w:t xml:space="preserve"> </w:t>
+      </w:r>
+      <w:r>
+        <w:rPr>
+          <w:rFonts w:ascii="Consolas" w:hAnsi="Consolas" w:cs="Times New Roman"/>
+          <w:color w:val="000000"/>
+          <w:sz w:val="19"/>
+          <w:szCs w:val="19"/>
+          <w:rtl/>
         </w:rPr>
         <w:t>כמו</w:t>
       </w:r>
@@ -3748,18 +3523,16 @@
           <w:sz w:val="19"/>
           <w:szCs w:val="19"/>
           <w:rtl/>
-          <w:lang w:val="en-IL"/>
-        </w:rPr>
-        <w:t xml:space="preserve"> </w:t>
-      </w:r>
-      <w:r>
-        <w:rPr>
-          <w:rFonts w:ascii="Consolas" w:hAnsi="Consolas" w:cs="Times New Roman"/>
-          <w:color w:val="000000"/>
-          <w:sz w:val="19"/>
-          <w:szCs w:val="19"/>
-          <w:rtl/>
-          <w:lang w:val="en-IL"/>
+        </w:rPr>
+        <w:t xml:space="preserve"> </w:t>
+      </w:r>
+      <w:r>
+        <w:rPr>
+          <w:rFonts w:ascii="Consolas" w:hAnsi="Consolas" w:cs="Times New Roman"/>
+          <w:color w:val="000000"/>
+          <w:sz w:val="19"/>
+          <w:szCs w:val="19"/>
+          <w:rtl/>
         </w:rPr>
         <w:t>של</w:t>
       </w:r>
@@ -3770,18 +3543,16 @@
           <w:sz w:val="19"/>
           <w:szCs w:val="19"/>
           <w:rtl/>
-          <w:lang w:val="en-IL"/>
-        </w:rPr>
-        <w:t xml:space="preserve"> </w:t>
-      </w:r>
-      <w:r>
-        <w:rPr>
-          <w:rFonts w:ascii="Consolas" w:hAnsi="Consolas" w:cs="Times New Roman"/>
-          <w:color w:val="000000"/>
-          <w:sz w:val="19"/>
-          <w:szCs w:val="19"/>
-          <w:rtl/>
-          <w:lang w:val="en-IL"/>
+        </w:rPr>
+        <w:t xml:space="preserve"> </w:t>
+      </w:r>
+      <w:r>
+        <w:rPr>
+          <w:rFonts w:ascii="Consolas" w:hAnsi="Consolas" w:cs="Times New Roman"/>
+          <w:color w:val="000000"/>
+          <w:sz w:val="19"/>
+          <w:szCs w:val="19"/>
+          <w:rtl/>
         </w:rPr>
         <w:t>טלפון</w:t>
       </w:r>
@@ -3792,18 +3563,16 @@
           <w:sz w:val="19"/>
           <w:szCs w:val="19"/>
           <w:rtl/>
-          <w:lang w:val="en-IL"/>
-        </w:rPr>
-        <w:t xml:space="preserve"> </w:t>
-      </w:r>
-      <w:r>
-        <w:rPr>
-          <w:rFonts w:ascii="Consolas" w:hAnsi="Consolas" w:cs="Times New Roman"/>
-          <w:color w:val="000000"/>
-          <w:sz w:val="19"/>
-          <w:szCs w:val="19"/>
-          <w:rtl/>
-          <w:lang w:val="en-IL"/>
+        </w:rPr>
+        <w:t xml:space="preserve"> </w:t>
+      </w:r>
+      <w:r>
+        <w:rPr>
+          <w:rFonts w:ascii="Consolas" w:hAnsi="Consolas" w:cs="Times New Roman"/>
+          <w:color w:val="000000"/>
+          <w:sz w:val="19"/>
+          <w:szCs w:val="19"/>
+          <w:rtl/>
         </w:rPr>
         <w:t>בעמודים</w:t>
       </w:r>
@@ -3814,18 +3583,16 @@
           <w:sz w:val="19"/>
           <w:szCs w:val="19"/>
           <w:rtl/>
-          <w:lang w:val="en-IL"/>
-        </w:rPr>
-        <w:t xml:space="preserve"> </w:t>
-      </w:r>
-      <w:r>
-        <w:rPr>
-          <w:rFonts w:ascii="Consolas" w:hAnsi="Consolas" w:cs="Times New Roman"/>
-          <w:color w:val="000000"/>
-          <w:sz w:val="19"/>
-          <w:szCs w:val="19"/>
-          <w:rtl/>
-          <w:lang w:val="en-IL"/>
+        </w:rPr>
+        <w:t xml:space="preserve"> </w:t>
+      </w:r>
+      <w:r>
+        <w:rPr>
+          <w:rFonts w:ascii="Consolas" w:hAnsi="Consolas" w:cs="Times New Roman"/>
+          <w:color w:val="000000"/>
+          <w:sz w:val="19"/>
+          <w:szCs w:val="19"/>
+          <w:rtl/>
         </w:rPr>
         <w:t>של</w:t>
       </w:r>
@@ -3836,18 +3603,16 @@
           <w:sz w:val="19"/>
           <w:szCs w:val="19"/>
           <w:rtl/>
-          <w:lang w:val="en-IL"/>
-        </w:rPr>
-        <w:t xml:space="preserve"> </w:t>
-      </w:r>
-      <w:r>
-        <w:rPr>
-          <w:rFonts w:ascii="Consolas" w:hAnsi="Consolas" w:cs="Times New Roman"/>
-          <w:color w:val="000000"/>
-          <w:sz w:val="19"/>
-          <w:szCs w:val="19"/>
-          <w:rtl/>
-          <w:lang w:val="en-IL"/>
+        </w:rPr>
+        <w:t xml:space="preserve"> </w:t>
+      </w:r>
+      <w:r>
+        <w:rPr>
+          <w:rFonts w:ascii="Consolas" w:hAnsi="Consolas" w:cs="Times New Roman"/>
+          <w:color w:val="000000"/>
+          <w:sz w:val="19"/>
+          <w:szCs w:val="19"/>
+          <w:rtl/>
         </w:rPr>
         <w:t>מחשבון</w:t>
       </w:r>
@@ -3858,18 +3623,16 @@
           <w:sz w:val="19"/>
           <w:szCs w:val="19"/>
           <w:rtl/>
-          <w:lang w:val="en-IL"/>
-        </w:rPr>
-        <w:t xml:space="preserve"> </w:t>
-      </w:r>
-      <w:r>
-        <w:rPr>
-          <w:rFonts w:ascii="Consolas" w:hAnsi="Consolas" w:cs="Times New Roman"/>
-          <w:color w:val="000000"/>
-          <w:sz w:val="19"/>
-          <w:szCs w:val="19"/>
-          <w:rtl/>
-          <w:lang w:val="en-IL"/>
+        </w:rPr>
+        <w:t xml:space="preserve"> </w:t>
+      </w:r>
+      <w:r>
+        <w:rPr>
+          <w:rFonts w:ascii="Consolas" w:hAnsi="Consolas" w:cs="Times New Roman"/>
+          <w:color w:val="000000"/>
+          <w:sz w:val="19"/>
+          <w:szCs w:val="19"/>
+          <w:rtl/>
         </w:rPr>
         <w:t>ושעון</w:t>
       </w:r>
@@ -3880,18 +3643,16 @@
           <w:sz w:val="19"/>
           <w:szCs w:val="19"/>
           <w:rtl/>
-          <w:lang w:val="en-IL"/>
-        </w:rPr>
-        <w:t xml:space="preserve"> </w:t>
-      </w:r>
-      <w:r>
-        <w:rPr>
-          <w:rFonts w:ascii="Consolas" w:hAnsi="Consolas" w:cs="Times New Roman"/>
-          <w:color w:val="000000"/>
-          <w:sz w:val="19"/>
-          <w:szCs w:val="19"/>
-          <w:rtl/>
-          <w:lang w:val="en-IL"/>
+        </w:rPr>
+        <w:t xml:space="preserve"> </w:t>
+      </w:r>
+      <w:r>
+        <w:rPr>
+          <w:rFonts w:ascii="Consolas" w:hAnsi="Consolas" w:cs="Times New Roman"/>
+          <w:color w:val="000000"/>
+          <w:sz w:val="19"/>
+          <w:szCs w:val="19"/>
+          <w:rtl/>
         </w:rPr>
         <w:t>לא</w:t>
       </w:r>
@@ -3902,18 +3663,16 @@
           <w:sz w:val="19"/>
           <w:szCs w:val="19"/>
           <w:rtl/>
-          <w:lang w:val="en-IL"/>
-        </w:rPr>
-        <w:t xml:space="preserve"> </w:t>
-      </w:r>
-      <w:r>
-        <w:rPr>
-          <w:rFonts w:ascii="Consolas" w:hAnsi="Consolas" w:cs="Times New Roman"/>
-          <w:color w:val="000000"/>
-          <w:sz w:val="19"/>
-          <w:szCs w:val="19"/>
-          <w:rtl/>
-          <w:lang w:val="en-IL"/>
+        </w:rPr>
+        <w:t xml:space="preserve"> </w:t>
+      </w:r>
+      <w:r>
+        <w:rPr>
+          <w:rFonts w:ascii="Consolas" w:hAnsi="Consolas" w:cs="Times New Roman"/>
+          <w:color w:val="000000"/>
+          <w:sz w:val="19"/>
+          <w:szCs w:val="19"/>
+          <w:rtl/>
         </w:rPr>
         <w:t>רואים</w:t>
       </w:r>
@@ -3924,18 +3683,16 @@
           <w:sz w:val="19"/>
           <w:szCs w:val="19"/>
           <w:rtl/>
-          <w:lang w:val="en-IL"/>
-        </w:rPr>
-        <w:t xml:space="preserve"> </w:t>
-      </w:r>
-      <w:r>
-        <w:rPr>
-          <w:rFonts w:ascii="Consolas" w:hAnsi="Consolas" w:cs="Times New Roman"/>
-          <w:color w:val="000000"/>
-          <w:sz w:val="19"/>
-          <w:szCs w:val="19"/>
-          <w:rtl/>
-          <w:lang w:val="en-IL"/>
+        </w:rPr>
+        <w:t xml:space="preserve"> </w:t>
+      </w:r>
+      <w:r>
+        <w:rPr>
+          <w:rFonts w:ascii="Consolas" w:hAnsi="Consolas" w:cs="Times New Roman"/>
+          <w:color w:val="000000"/>
+          <w:sz w:val="19"/>
+          <w:szCs w:val="19"/>
+          <w:rtl/>
         </w:rPr>
         <w:t>את</w:t>
       </w:r>
@@ -3946,18 +3703,16 @@
           <w:sz w:val="19"/>
           <w:szCs w:val="19"/>
           <w:rtl/>
-          <w:lang w:val="en-IL"/>
-        </w:rPr>
-        <w:t xml:space="preserve"> </w:t>
-      </w:r>
-      <w:r>
-        <w:rPr>
-          <w:rFonts w:ascii="Consolas" w:hAnsi="Consolas" w:cs="Times New Roman"/>
-          <w:color w:val="000000"/>
-          <w:sz w:val="19"/>
-          <w:szCs w:val="19"/>
-          <w:rtl/>
-          <w:lang w:val="en-IL"/>
+        </w:rPr>
+        <w:t xml:space="preserve"> </w:t>
+      </w:r>
+      <w:r>
+        <w:rPr>
+          <w:rFonts w:ascii="Consolas" w:hAnsi="Consolas" w:cs="Times New Roman"/>
+          <w:color w:val="000000"/>
+          <w:sz w:val="19"/>
+          <w:szCs w:val="19"/>
+          <w:rtl/>
         </w:rPr>
         <w:t>ההמבורגר</w:t>
       </w:r>
@@ -3974,7 +3729,7 @@
           <w:color w:val="000000"/>
           <w:sz w:val="19"/>
           <w:szCs w:val="19"/>
-          <w:lang w:val="en-IL" w:bidi="ar-SA"/>
+          <w:lang w:bidi="ar-SA"/>
         </w:rPr>
       </w:pPr>
       <w:r>
@@ -3983,7 +3738,7 @@
           <w:color w:val="000000"/>
           <w:sz w:val="19"/>
           <w:szCs w:val="19"/>
-          <w:lang w:val="en-IL" w:bidi="ar-SA"/>
+          <w:lang w:bidi="ar-SA"/>
         </w:rPr>
         <w:t xml:space="preserve"> * </w:t>
       </w:r>
@@ -3994,7 +3749,6 @@
           <w:sz w:val="19"/>
           <w:szCs w:val="19"/>
           <w:rtl/>
-          <w:lang w:val="en-IL"/>
         </w:rPr>
         <w:t>לעשות</w:t>
       </w:r>
@@ -4005,18 +3759,16 @@
           <w:sz w:val="19"/>
           <w:szCs w:val="19"/>
           <w:rtl/>
-          <w:lang w:val="en-IL"/>
-        </w:rPr>
-        <w:t xml:space="preserve"> </w:t>
-      </w:r>
-      <w:r>
-        <w:rPr>
-          <w:rFonts w:ascii="Consolas" w:hAnsi="Consolas" w:cs="Times New Roman"/>
-          <w:color w:val="000000"/>
-          <w:sz w:val="19"/>
-          <w:szCs w:val="19"/>
-          <w:rtl/>
-          <w:lang w:val="en-IL"/>
+        </w:rPr>
+        <w:t xml:space="preserve"> </w:t>
+      </w:r>
+      <w:r>
+        <w:rPr>
+          <w:rFonts w:ascii="Consolas" w:hAnsi="Consolas" w:cs="Times New Roman"/>
+          <w:color w:val="000000"/>
+          <w:sz w:val="19"/>
+          <w:szCs w:val="19"/>
+          <w:rtl/>
         </w:rPr>
         <w:t>דף</w:t>
       </w:r>
@@ -4027,18 +3779,16 @@
           <w:sz w:val="19"/>
           <w:szCs w:val="19"/>
           <w:rtl/>
-          <w:lang w:val="en-IL"/>
-        </w:rPr>
-        <w:t xml:space="preserve"> </w:t>
-      </w:r>
-      <w:r>
-        <w:rPr>
-          <w:rFonts w:ascii="Consolas" w:hAnsi="Consolas" w:cs="Times New Roman"/>
-          <w:color w:val="000000"/>
-          <w:sz w:val="19"/>
-          <w:szCs w:val="19"/>
-          <w:rtl/>
-          <w:lang w:val="en-IL"/>
+        </w:rPr>
+        <w:t xml:space="preserve"> </w:t>
+      </w:r>
+      <w:r>
+        <w:rPr>
+          <w:rFonts w:ascii="Consolas" w:hAnsi="Consolas" w:cs="Times New Roman"/>
+          <w:color w:val="000000"/>
+          <w:sz w:val="19"/>
+          <w:szCs w:val="19"/>
+          <w:rtl/>
         </w:rPr>
         <w:t>מנהל</w:t>
       </w:r>
@@ -4049,18 +3799,16 @@
           <w:sz w:val="19"/>
           <w:szCs w:val="19"/>
           <w:rtl/>
-          <w:lang w:val="en-IL"/>
-        </w:rPr>
-        <w:t xml:space="preserve"> </w:t>
-      </w:r>
-      <w:r>
-        <w:rPr>
-          <w:rFonts w:ascii="Consolas" w:hAnsi="Consolas" w:cs="Times New Roman"/>
-          <w:color w:val="000000"/>
-          <w:sz w:val="19"/>
-          <w:szCs w:val="19"/>
-          <w:rtl/>
-          <w:lang w:val="en-IL"/>
+        </w:rPr>
+        <w:t xml:space="preserve"> </w:t>
+      </w:r>
+      <w:r>
+        <w:rPr>
+          <w:rFonts w:ascii="Consolas" w:hAnsi="Consolas" w:cs="Times New Roman"/>
+          <w:color w:val="000000"/>
+          <w:sz w:val="19"/>
+          <w:szCs w:val="19"/>
+          <w:rtl/>
         </w:rPr>
         <w:t>ששם</w:t>
       </w:r>
@@ -4071,18 +3819,16 @@
           <w:sz w:val="19"/>
           <w:szCs w:val="19"/>
           <w:rtl/>
-          <w:lang w:val="en-IL"/>
-        </w:rPr>
-        <w:t xml:space="preserve"> </w:t>
-      </w:r>
-      <w:r>
-        <w:rPr>
-          <w:rFonts w:ascii="Consolas" w:hAnsi="Consolas" w:cs="Times New Roman"/>
-          <w:color w:val="000000"/>
-          <w:sz w:val="19"/>
-          <w:szCs w:val="19"/>
-          <w:rtl/>
-          <w:lang w:val="en-IL"/>
+        </w:rPr>
+        <w:t xml:space="preserve"> </w:t>
+      </w:r>
+      <w:r>
+        <w:rPr>
+          <w:rFonts w:ascii="Consolas" w:hAnsi="Consolas" w:cs="Times New Roman"/>
+          <w:color w:val="000000"/>
+          <w:sz w:val="19"/>
+          <w:szCs w:val="19"/>
+          <w:rtl/>
         </w:rPr>
         <w:t>יהיה</w:t>
       </w:r>
@@ -4093,18 +3839,16 @@
           <w:sz w:val="19"/>
           <w:szCs w:val="19"/>
           <w:rtl/>
-          <w:lang w:val="en-IL"/>
-        </w:rPr>
-        <w:t xml:space="preserve"> </w:t>
-      </w:r>
-      <w:r>
-        <w:rPr>
-          <w:rFonts w:ascii="Consolas" w:hAnsi="Consolas" w:cs="Times New Roman"/>
-          <w:color w:val="000000"/>
-          <w:sz w:val="19"/>
-          <w:szCs w:val="19"/>
-          <w:rtl/>
-          <w:lang w:val="en-IL"/>
+        </w:rPr>
+        <w:t xml:space="preserve"> </w:t>
+      </w:r>
+      <w:r>
+        <w:rPr>
+          <w:rFonts w:ascii="Consolas" w:hAnsi="Consolas" w:cs="Times New Roman"/>
+          <w:color w:val="000000"/>
+          <w:sz w:val="19"/>
+          <w:szCs w:val="19"/>
+          <w:rtl/>
         </w:rPr>
         <w:t>את</w:t>
       </w:r>
@@ -4115,18 +3859,16 @@
           <w:sz w:val="19"/>
           <w:szCs w:val="19"/>
           <w:rtl/>
-          <w:lang w:val="en-IL"/>
-        </w:rPr>
-        <w:t xml:space="preserve"> </w:t>
-      </w:r>
-      <w:r>
-        <w:rPr>
-          <w:rFonts w:ascii="Consolas" w:hAnsi="Consolas" w:cs="Times New Roman"/>
-          <w:color w:val="000000"/>
-          <w:sz w:val="19"/>
-          <w:szCs w:val="19"/>
-          <w:rtl/>
-          <w:lang w:val="en-IL"/>
+        </w:rPr>
+        <w:t xml:space="preserve"> </w:t>
+      </w:r>
+      <w:r>
+        <w:rPr>
+          <w:rFonts w:ascii="Consolas" w:hAnsi="Consolas" w:cs="Times New Roman"/>
+          <w:color w:val="000000"/>
+          <w:sz w:val="19"/>
+          <w:szCs w:val="19"/>
+          <w:rtl/>
         </w:rPr>
         <w:t>הטבלה</w:t>
       </w:r>
@@ -4137,18 +3879,16 @@
           <w:sz w:val="19"/>
           <w:szCs w:val="19"/>
           <w:rtl/>
-          <w:lang w:val="en-IL"/>
-        </w:rPr>
-        <w:t xml:space="preserve"> </w:t>
-      </w:r>
-      <w:r>
-        <w:rPr>
-          <w:rFonts w:ascii="Consolas" w:hAnsi="Consolas" w:cs="Times New Roman"/>
-          <w:color w:val="000000"/>
-          <w:sz w:val="19"/>
-          <w:szCs w:val="19"/>
-          <w:rtl/>
-          <w:lang w:val="en-IL"/>
+        </w:rPr>
+        <w:t xml:space="preserve"> </w:t>
+      </w:r>
+      <w:r>
+        <w:rPr>
+          <w:rFonts w:ascii="Consolas" w:hAnsi="Consolas" w:cs="Times New Roman"/>
+          <w:color w:val="000000"/>
+          <w:sz w:val="19"/>
+          <w:szCs w:val="19"/>
+          <w:rtl/>
         </w:rPr>
         <w:t>של</w:t>
       </w:r>
@@ -4159,18 +3899,16 @@
           <w:sz w:val="19"/>
           <w:szCs w:val="19"/>
           <w:rtl/>
-          <w:lang w:val="en-IL"/>
-        </w:rPr>
-        <w:t xml:space="preserve"> </w:t>
-      </w:r>
-      <w:r>
-        <w:rPr>
-          <w:rFonts w:ascii="Consolas" w:hAnsi="Consolas" w:cs="Times New Roman"/>
-          <w:color w:val="000000"/>
-          <w:sz w:val="19"/>
-          <w:szCs w:val="19"/>
-          <w:rtl/>
-          <w:lang w:val="en-IL"/>
+        </w:rPr>
+        <w:t xml:space="preserve"> </w:t>
+      </w:r>
+      <w:r>
+        <w:rPr>
+          <w:rFonts w:ascii="Consolas" w:hAnsi="Consolas" w:cs="Times New Roman"/>
+          <w:color w:val="000000"/>
+          <w:sz w:val="19"/>
+          <w:szCs w:val="19"/>
+          <w:rtl/>
         </w:rPr>
         <w:t>כל</w:t>
       </w:r>
@@ -4181,18 +3919,16 @@
           <w:sz w:val="19"/>
           <w:szCs w:val="19"/>
           <w:rtl/>
-          <w:lang w:val="en-IL"/>
-        </w:rPr>
-        <w:t xml:space="preserve"> </w:t>
-      </w:r>
-      <w:r>
-        <w:rPr>
-          <w:rFonts w:ascii="Consolas" w:hAnsi="Consolas" w:cs="Times New Roman"/>
-          <w:color w:val="000000"/>
-          <w:sz w:val="19"/>
-          <w:szCs w:val="19"/>
-          <w:rtl/>
-          <w:lang w:val="en-IL"/>
+        </w:rPr>
+        <w:t xml:space="preserve"> </w:t>
+      </w:r>
+      <w:r>
+        <w:rPr>
+          <w:rFonts w:ascii="Consolas" w:hAnsi="Consolas" w:cs="Times New Roman"/>
+          <w:color w:val="000000"/>
+          <w:sz w:val="19"/>
+          <w:szCs w:val="19"/>
+          <w:rtl/>
         </w:rPr>
         <w:t>המשתמשים</w:t>
       </w:r>
@@ -4206,128 +3942,131 @@
         <w:spacing w:after="0" w:line="240" w:lineRule="auto"/>
         <w:rPr>
           <w:rFonts w:ascii="Consolas" w:hAnsi="Consolas" w:cs="Consolas"/>
-          <w:color w:val="000000"/>
-          <w:sz w:val="19"/>
-          <w:szCs w:val="19"/>
-          <w:lang w:val="en-IL" w:bidi="ar-SA"/>
+          <w:strike/>
+          <w:color w:val="000000"/>
+          <w:sz w:val="19"/>
+          <w:szCs w:val="19"/>
+          <w:lang w:bidi="ar-SA"/>
         </w:rPr>
       </w:pPr>
       <w:r>
         <w:rPr>
           <w:rFonts w:ascii="Consolas" w:hAnsi="Consolas" w:cs="Consolas"/>
-          <w:color w:val="000000"/>
-          <w:sz w:val="19"/>
-          <w:szCs w:val="19"/>
-          <w:lang w:val="en-IL" w:bidi="ar-SA"/>
+          <w:strike/>
+          <w:color w:val="000000"/>
+          <w:sz w:val="19"/>
+          <w:szCs w:val="19"/>
+          <w:lang w:bidi="ar-SA"/>
         </w:rPr>
         <w:t xml:space="preserve"> *</w:t>
       </w:r>
       <w:r>
         <w:rPr>
           <w:rFonts w:ascii="Consolas" w:hAnsi="Consolas" w:cs="Times New Roman"/>
-          <w:color w:val="000000"/>
-          <w:sz w:val="19"/>
-          <w:szCs w:val="19"/>
-          <w:rtl/>
-          <w:lang w:val="en-IL"/>
+          <w:strike/>
+          <w:color w:val="000000"/>
+          <w:sz w:val="19"/>
+          <w:szCs w:val="19"/>
+          <w:rtl/>
         </w:rPr>
         <w:t>לשנות</w:t>
       </w:r>
       <w:r>
         <w:rPr>
           <w:rFonts w:ascii="Consolas" w:hAnsi="Consolas" w:cs="Consolas"/>
-          <w:color w:val="000000"/>
-          <w:sz w:val="19"/>
-          <w:szCs w:val="19"/>
-          <w:rtl/>
-          <w:lang w:val="en-IL"/>
-        </w:rPr>
-        <w:t xml:space="preserve"> </w:t>
-      </w:r>
-      <w:r>
-        <w:rPr>
-          <w:rFonts w:ascii="Consolas" w:hAnsi="Consolas" w:cs="Times New Roman"/>
-          <w:color w:val="000000"/>
-          <w:sz w:val="19"/>
-          <w:szCs w:val="19"/>
-          <w:rtl/>
-          <w:lang w:val="en-IL"/>
+          <w:strike/>
+          <w:color w:val="000000"/>
+          <w:sz w:val="19"/>
+          <w:szCs w:val="19"/>
+          <w:rtl/>
+        </w:rPr>
+        <w:t xml:space="preserve"> </w:t>
+      </w:r>
+      <w:r>
+        <w:rPr>
+          <w:rFonts w:ascii="Consolas" w:hAnsi="Consolas" w:cs="Times New Roman"/>
+          <w:strike/>
+          <w:color w:val="000000"/>
+          <w:sz w:val="19"/>
+          <w:szCs w:val="19"/>
+          <w:rtl/>
         </w:rPr>
         <w:t>את</w:t>
       </w:r>
       <w:r>
         <w:rPr>
           <w:rFonts w:ascii="Consolas" w:hAnsi="Consolas" w:cs="Consolas"/>
-          <w:color w:val="000000"/>
-          <w:sz w:val="19"/>
-          <w:szCs w:val="19"/>
-          <w:rtl/>
-          <w:lang w:val="en-IL"/>
-        </w:rPr>
-        <w:t xml:space="preserve"> </w:t>
-      </w:r>
-      <w:r>
-        <w:rPr>
-          <w:rFonts w:ascii="Consolas" w:hAnsi="Consolas" w:cs="Times New Roman"/>
-          <w:color w:val="000000"/>
-          <w:sz w:val="19"/>
-          <w:szCs w:val="19"/>
-          <w:rtl/>
-          <w:lang w:val="en-IL"/>
+          <w:strike/>
+          <w:color w:val="000000"/>
+          <w:sz w:val="19"/>
+          <w:szCs w:val="19"/>
+          <w:rtl/>
+        </w:rPr>
+        <w:t xml:space="preserve"> </w:t>
+      </w:r>
+      <w:r>
+        <w:rPr>
+          <w:rFonts w:ascii="Consolas" w:hAnsi="Consolas" w:cs="Times New Roman"/>
+          <w:strike/>
+          <w:color w:val="000000"/>
+          <w:sz w:val="19"/>
+          <w:szCs w:val="19"/>
+          <w:rtl/>
         </w:rPr>
         <w:t>שמות</w:t>
       </w:r>
       <w:r>
         <w:rPr>
           <w:rFonts w:ascii="Consolas" w:hAnsi="Consolas" w:cs="Consolas"/>
-          <w:color w:val="000000"/>
-          <w:sz w:val="19"/>
-          <w:szCs w:val="19"/>
-          <w:rtl/>
-          <w:lang w:val="en-IL"/>
-        </w:rPr>
-        <w:t xml:space="preserve"> </w:t>
-      </w:r>
-      <w:r>
-        <w:rPr>
-          <w:rFonts w:ascii="Consolas" w:hAnsi="Consolas" w:cs="Times New Roman"/>
-          <w:color w:val="000000"/>
-          <w:sz w:val="19"/>
-          <w:szCs w:val="19"/>
-          <w:rtl/>
-          <w:lang w:val="en-IL"/>
+          <w:strike/>
+          <w:color w:val="000000"/>
+          <w:sz w:val="19"/>
+          <w:szCs w:val="19"/>
+          <w:rtl/>
+        </w:rPr>
+        <w:t xml:space="preserve"> </w:t>
+      </w:r>
+      <w:r>
+        <w:rPr>
+          <w:rFonts w:ascii="Consolas" w:hAnsi="Consolas" w:cs="Times New Roman"/>
+          <w:strike/>
+          <w:color w:val="000000"/>
+          <w:sz w:val="19"/>
+          <w:szCs w:val="19"/>
+          <w:rtl/>
         </w:rPr>
         <w:t>השדות</w:t>
       </w:r>
       <w:r>
         <w:rPr>
           <w:rFonts w:ascii="Consolas" w:hAnsi="Consolas" w:cs="Consolas"/>
-          <w:color w:val="000000"/>
-          <w:sz w:val="19"/>
-          <w:szCs w:val="19"/>
-          <w:rtl/>
-          <w:lang w:val="en-IL"/>
-        </w:rPr>
-        <w:t xml:space="preserve"> </w:t>
-      </w:r>
-      <w:r>
-        <w:rPr>
-          <w:rFonts w:ascii="Consolas" w:hAnsi="Consolas" w:cs="Times New Roman"/>
-          <w:color w:val="000000"/>
-          <w:sz w:val="19"/>
-          <w:szCs w:val="19"/>
-          <w:rtl/>
-          <w:lang w:val="en-IL"/>
+          <w:strike/>
+          <w:color w:val="000000"/>
+          <w:sz w:val="19"/>
+          <w:szCs w:val="19"/>
+          <w:rtl/>
+        </w:rPr>
+        <w:t xml:space="preserve"> </w:t>
+      </w:r>
+      <w:r>
+        <w:rPr>
+          <w:rFonts w:ascii="Consolas" w:hAnsi="Consolas" w:cs="Times New Roman"/>
+          <w:strike/>
+          <w:color w:val="000000"/>
+          <w:sz w:val="19"/>
+          <w:szCs w:val="19"/>
+          <w:rtl/>
         </w:rPr>
         <w:t>ב</w:t>
       </w:r>
       <w:r>
         <w:rPr>
           <w:rFonts w:ascii="Consolas" w:hAnsi="Consolas" w:cs="Consolas"/>
-          <w:color w:val="000000"/>
-          <w:sz w:val="19"/>
-          <w:szCs w:val="19"/>
-          <w:lang w:val="en-IL" w:bidi="ar-SA"/>
+          <w:strike/>
+          <w:color w:val="000000"/>
+          <w:sz w:val="19"/>
+          <w:szCs w:val="19"/>
+          <w:lang w:bidi="ar-SA"/>
         </w:rPr>
         <w:t xml:space="preserve"> </w:t>
       </w:r>
@@ -4335,10 +4074,11 @@
       <w:r>
         <w:rPr>
           <w:rFonts w:ascii="Consolas" w:hAnsi="Consolas" w:cs="Consolas"/>
-          <w:color w:val="000000"/>
-          <w:sz w:val="19"/>
-          <w:szCs w:val="19"/>
-          <w:lang w:val="en-IL" w:bidi="ar-SA"/>
+          <w:strike/>
+          <w:color w:val="000000"/>
+          <w:sz w:val="19"/>
+          <w:szCs w:val="19"/>
+          <w:lang w:bidi="ar-SA"/>
         </w:rPr>
         <w:t>sql</w:t>
       </w:r>
@@ -4356,7 +4096,7 @@
           <w:color w:val="000000"/>
           <w:sz w:val="19"/>
           <w:szCs w:val="19"/>
-          <w:lang w:val="en-IL" w:bidi="ar-SA"/>
+          <w:lang w:bidi="ar-SA"/>
         </w:rPr>
       </w:pPr>
       <w:r>
@@ -4365,7 +4105,7 @@
           <w:color w:val="000000"/>
           <w:sz w:val="19"/>
           <w:szCs w:val="19"/>
-          <w:lang w:val="en-IL" w:bidi="ar-SA"/>
+          <w:lang w:bidi="ar-SA"/>
         </w:rPr>
         <w:t>________________________________________</w:t>
       </w:r>
@@ -4382,7 +4122,7 @@
           <w:color w:val="000000"/>
           <w:sz w:val="19"/>
           <w:szCs w:val="19"/>
-          <w:lang w:val="en-IL" w:bidi="ar-SA"/>
+          <w:lang w:bidi="ar-SA"/>
         </w:rPr>
       </w:pPr>
     </w:p>
@@ -4398,7 +4138,7 @@
           <w:color w:val="000000"/>
           <w:sz w:val="19"/>
           <w:szCs w:val="19"/>
-          <w:lang w:val="en-IL" w:bidi="ar-SA"/>
+          <w:lang w:bidi="ar-SA"/>
         </w:rPr>
       </w:pPr>
     </w:p>
@@ -4414,7 +4154,7 @@
           <w:color w:val="000000"/>
           <w:sz w:val="19"/>
           <w:szCs w:val="19"/>
-          <w:lang w:val="en-IL" w:bidi="ar-SA"/>
+          <w:lang w:bidi="ar-SA"/>
         </w:rPr>
       </w:pPr>
     </w:p>

</xml_diff>

<commit_message>
Changing the icons of the calculator and clock to the menu called tools
</commit_message>
<xml_diff>
--- a/הערות פרוייקט תבא.docx
+++ b/הערות פרוייקט תבא.docx
@@ -331,6 +331,106 @@
           <w:szCs w:val="19"/>
           <w:rtl/>
         </w:rPr>
+        <w:t>במקום</w:t>
+      </w:r>
+      <w:r>
+        <w:rPr>
+          <w:rFonts w:ascii="Consolas" w:hAnsi="Consolas" w:cs="Consolas"/>
+          <w:color w:val="000000"/>
+          <w:sz w:val="19"/>
+          <w:szCs w:val="19"/>
+          <w:rtl/>
+        </w:rPr>
+        <w:t xml:space="preserve"> </w:t>
+      </w:r>
+      <w:r>
+        <w:rPr>
+          <w:rFonts w:ascii="Consolas" w:hAnsi="Consolas" w:cs="Times New Roman"/>
+          <w:color w:val="000000"/>
+          <w:sz w:val="19"/>
+          <w:szCs w:val="19"/>
+          <w:rtl/>
+        </w:rPr>
+        <w:t>איקוניים</w:t>
+      </w:r>
+      <w:r>
+        <w:rPr>
+          <w:rFonts w:ascii="Consolas" w:hAnsi="Consolas" w:cs="Consolas"/>
+          <w:color w:val="000000"/>
+          <w:sz w:val="19"/>
+          <w:szCs w:val="19"/>
+          <w:rtl/>
+        </w:rPr>
+        <w:t xml:space="preserve"> </w:t>
+      </w:r>
+      <w:r>
+        <w:rPr>
+          <w:rFonts w:ascii="Consolas" w:hAnsi="Consolas" w:cs="Times New Roman"/>
+          <w:color w:val="000000"/>
+          <w:sz w:val="19"/>
+          <w:szCs w:val="19"/>
+          <w:rtl/>
+        </w:rPr>
+        <w:t>של</w:t>
+      </w:r>
+      <w:r>
+        <w:rPr>
+          <w:rFonts w:ascii="Consolas" w:hAnsi="Consolas" w:cs="Consolas"/>
+          <w:color w:val="000000"/>
+          <w:sz w:val="19"/>
+          <w:szCs w:val="19"/>
+          <w:rtl/>
+        </w:rPr>
+        <w:t xml:space="preserve"> </w:t>
+      </w:r>
+      <w:r>
+        <w:rPr>
+          <w:rFonts w:ascii="Consolas" w:hAnsi="Consolas" w:cs="Times New Roman"/>
+          <w:color w:val="000000"/>
+          <w:sz w:val="19"/>
+          <w:szCs w:val="19"/>
+          <w:rtl/>
+        </w:rPr>
+        <w:t>שעון</w:t>
+      </w:r>
+      <w:r>
+        <w:rPr>
+          <w:rFonts w:ascii="Consolas" w:hAnsi="Consolas" w:cs="Consolas"/>
+          <w:color w:val="000000"/>
+          <w:sz w:val="19"/>
+          <w:szCs w:val="19"/>
+          <w:rtl/>
+        </w:rPr>
+        <w:t xml:space="preserve"> </w:t>
+      </w:r>
+      <w:r>
+        <w:rPr>
+          <w:rFonts w:ascii="Consolas" w:hAnsi="Consolas" w:cs="Times New Roman"/>
+          <w:color w:val="000000"/>
+          <w:sz w:val="19"/>
+          <w:szCs w:val="19"/>
+          <w:rtl/>
+        </w:rPr>
+        <w:t>ומחבון</w:t>
+      </w:r>
+      <w:r>
+        <w:rPr>
+          <w:rFonts w:ascii="Consolas" w:hAnsi="Consolas" w:cs="Consolas"/>
+          <w:color w:val="000000"/>
+          <w:sz w:val="19"/>
+          <w:szCs w:val="19"/>
+          <w:rtl/>
+        </w:rPr>
+        <w:t xml:space="preserve"> </w:t>
+      </w:r>
+      <w:r>
+        <w:rPr>
+          <w:rFonts w:ascii="Consolas" w:hAnsi="Consolas" w:cs="Times New Roman"/>
+          <w:color w:val="000000"/>
+          <w:sz w:val="19"/>
+          <w:szCs w:val="19"/>
+          <w:rtl/>
+        </w:rPr>
         <w:t>לעשות</w:t>
       </w:r>
       <w:r>
@@ -341,177 +441,107 @@
           <w:szCs w:val="19"/>
           <w:rtl/>
         </w:rPr>
-        <w:t xml:space="preserve"> </w:t>
-      </w:r>
-      <w:r>
-        <w:rPr>
-          <w:rFonts w:ascii="Consolas" w:hAnsi="Consolas" w:cs="Times New Roman"/>
-          <w:color w:val="000000"/>
-          <w:sz w:val="19"/>
-          <w:szCs w:val="19"/>
-          <w:rtl/>
-        </w:rPr>
-        <w:t>פונט</w:t>
-      </w:r>
-      <w:r>
-        <w:rPr>
-          <w:rFonts w:ascii="Consolas" w:hAnsi="Consolas" w:cs="Consolas"/>
-          <w:color w:val="000000"/>
-          <w:sz w:val="19"/>
-          <w:szCs w:val="19"/>
-          <w:rtl/>
-        </w:rPr>
-        <w:t xml:space="preserve"> </w:t>
-      </w:r>
-      <w:r>
-        <w:rPr>
-          <w:rFonts w:ascii="Consolas" w:hAnsi="Consolas" w:cs="Times New Roman"/>
-          <w:color w:val="000000"/>
-          <w:sz w:val="19"/>
-          <w:szCs w:val="19"/>
-          <w:rtl/>
-        </w:rPr>
-        <w:t>מעניין</w:t>
-      </w:r>
-      <w:r>
-        <w:rPr>
-          <w:rFonts w:ascii="Consolas" w:hAnsi="Consolas" w:cs="Consolas"/>
-          <w:color w:val="000000"/>
-          <w:sz w:val="19"/>
-          <w:szCs w:val="19"/>
-          <w:rtl/>
-        </w:rPr>
-        <w:t xml:space="preserve"> </w:t>
-      </w:r>
-      <w:r>
-        <w:rPr>
-          <w:rFonts w:ascii="Consolas" w:hAnsi="Consolas" w:cs="Times New Roman"/>
-          <w:color w:val="000000"/>
-          <w:sz w:val="19"/>
-          <w:szCs w:val="19"/>
-          <w:rtl/>
-        </w:rPr>
-        <w:t>ל</w:t>
-      </w:r>
-      <w:r>
-        <w:rPr>
-          <w:rFonts w:ascii="Consolas" w:hAnsi="Consolas" w:cs="Consolas"/>
-          <w:color w:val="000000"/>
-          <w:sz w:val="19"/>
-          <w:szCs w:val="19"/>
-          <w:rtl/>
-        </w:rPr>
-        <w:t xml:space="preserve"> </w:t>
-      </w:r>
-      <w:r>
-        <w:rPr>
-          <w:rFonts w:ascii="Consolas" w:hAnsi="Consolas" w:cs="Times New Roman"/>
-          <w:color w:val="000000"/>
-          <w:sz w:val="19"/>
-          <w:szCs w:val="19"/>
-          <w:rtl/>
-        </w:rPr>
-        <w:t>כותרת</w:t>
-      </w:r>
-      <w:r>
-        <w:rPr>
-          <w:rFonts w:ascii="Consolas" w:hAnsi="Consolas" w:cs="Consolas"/>
-          <w:color w:val="000000"/>
-          <w:sz w:val="19"/>
-          <w:szCs w:val="19"/>
-          <w:rtl/>
-        </w:rPr>
-        <w:t xml:space="preserve"> </w:t>
-      </w:r>
-      <w:r>
-        <w:rPr>
-          <w:rFonts w:ascii="Consolas" w:hAnsi="Consolas" w:cs="Times New Roman"/>
-          <w:color w:val="000000"/>
-          <w:sz w:val="19"/>
-          <w:szCs w:val="19"/>
-          <w:rtl/>
-        </w:rPr>
-        <w:t>העמוד</w:t>
-      </w:r>
-      <w:r>
-        <w:rPr>
-          <w:rFonts w:ascii="Consolas" w:hAnsi="Consolas" w:cs="Consolas"/>
-          <w:color w:val="000000"/>
-          <w:sz w:val="19"/>
-          <w:szCs w:val="19"/>
-          <w:rtl/>
-        </w:rPr>
-        <w:t xml:space="preserve"> </w:t>
-      </w:r>
-      <w:r>
-        <w:rPr>
-          <w:rFonts w:ascii="Consolas" w:hAnsi="Consolas" w:cs="Times New Roman"/>
-          <w:color w:val="000000"/>
-          <w:sz w:val="19"/>
-          <w:szCs w:val="19"/>
-          <w:rtl/>
-        </w:rPr>
-        <w:t>בסרגל</w:t>
-      </w:r>
-      <w:r>
-        <w:rPr>
-          <w:rFonts w:ascii="Consolas" w:hAnsi="Consolas" w:cs="Consolas"/>
-          <w:color w:val="000000"/>
-          <w:sz w:val="19"/>
-          <w:szCs w:val="19"/>
-          <w:rtl/>
-        </w:rPr>
-        <w:t xml:space="preserve"> </w:t>
-      </w:r>
-      <w:r>
-        <w:rPr>
-          <w:rFonts w:ascii="Consolas" w:hAnsi="Consolas" w:cs="Times New Roman"/>
-          <w:color w:val="000000"/>
-          <w:sz w:val="19"/>
-          <w:szCs w:val="19"/>
-          <w:rtl/>
-        </w:rPr>
-        <w:t>שמופיע</w:t>
-      </w:r>
-      <w:r>
-        <w:rPr>
-          <w:rFonts w:ascii="Consolas" w:hAnsi="Consolas" w:cs="Consolas"/>
-          <w:color w:val="000000"/>
-          <w:sz w:val="19"/>
-          <w:szCs w:val="19"/>
-          <w:rtl/>
-        </w:rPr>
-        <w:t xml:space="preserve"> </w:t>
-      </w:r>
-      <w:r>
-        <w:rPr>
-          <w:rFonts w:ascii="Consolas" w:hAnsi="Consolas" w:cs="Times New Roman"/>
-          <w:color w:val="000000"/>
-          <w:sz w:val="19"/>
-          <w:szCs w:val="19"/>
-          <w:rtl/>
-        </w:rPr>
-        <w:t>בכל</w:t>
-      </w:r>
-      <w:r>
-        <w:rPr>
-          <w:rFonts w:ascii="Consolas" w:hAnsi="Consolas" w:cs="Consolas"/>
-          <w:color w:val="000000"/>
-          <w:sz w:val="19"/>
-          <w:szCs w:val="19"/>
-          <w:rtl/>
-        </w:rPr>
-        <w:t xml:space="preserve"> </w:t>
-      </w:r>
-      <w:r>
-        <w:rPr>
-          <w:rFonts w:ascii="Consolas" w:hAnsi="Consolas" w:cs="Times New Roman"/>
-          <w:color w:val="000000"/>
-          <w:sz w:val="19"/>
-          <w:szCs w:val="19"/>
-          <w:rtl/>
-        </w:rPr>
-        <w:t>העמודים</w:t>
+        <w:t xml:space="preserve">  </w:t>
+      </w:r>
+      <w:r>
+        <w:rPr>
+          <w:rFonts w:ascii="Consolas" w:hAnsi="Consolas" w:cs="Times New Roman"/>
+          <w:color w:val="000000"/>
+          <w:sz w:val="19"/>
+          <w:szCs w:val="19"/>
+          <w:rtl/>
+        </w:rPr>
+        <w:t>את</w:t>
+      </w:r>
+      <w:r>
+        <w:rPr>
+          <w:rFonts w:ascii="Consolas" w:hAnsi="Consolas" w:cs="Consolas"/>
+          <w:color w:val="000000"/>
+          <w:sz w:val="19"/>
+          <w:szCs w:val="19"/>
+          <w:rtl/>
+        </w:rPr>
+        <w:t xml:space="preserve"> </w:t>
+      </w:r>
+      <w:r>
+        <w:rPr>
+          <w:rFonts w:ascii="Consolas" w:hAnsi="Consolas" w:cs="Times New Roman"/>
+          <w:color w:val="000000"/>
+          <w:sz w:val="19"/>
+          <w:szCs w:val="19"/>
+          <w:rtl/>
+        </w:rPr>
+        <w:t>זה</w:t>
+      </w:r>
+      <w:r>
+        <w:rPr>
+          <w:rFonts w:ascii="Consolas" w:hAnsi="Consolas" w:cs="Consolas"/>
+          <w:color w:val="000000"/>
+          <w:sz w:val="19"/>
+          <w:szCs w:val="19"/>
+          <w:rtl/>
+        </w:rPr>
+        <w:t xml:space="preserve"> </w:t>
+      </w:r>
+      <w:r>
+        <w:rPr>
+          <w:rFonts w:ascii="Consolas" w:hAnsi="Consolas" w:cs="Times New Roman"/>
+          <w:color w:val="000000"/>
+          <w:sz w:val="19"/>
+          <w:szCs w:val="19"/>
+          <w:rtl/>
+        </w:rPr>
+        <w:t>בתפריט</w:t>
+      </w:r>
+      <w:r>
+        <w:rPr>
+          <w:rFonts w:ascii="Consolas" w:hAnsi="Consolas" w:cs="Consolas"/>
+          <w:color w:val="000000"/>
+          <w:sz w:val="19"/>
+          <w:szCs w:val="19"/>
+          <w:rtl/>
+        </w:rPr>
+        <w:t xml:space="preserve"> </w:t>
+      </w:r>
+      <w:r>
+        <w:rPr>
+          <w:rFonts w:ascii="Consolas" w:hAnsi="Consolas" w:cs="Times New Roman"/>
+          <w:color w:val="000000"/>
+          <w:sz w:val="19"/>
+          <w:szCs w:val="19"/>
+          <w:rtl/>
+        </w:rPr>
+        <w:t>תחת</w:t>
+      </w:r>
+      <w:r>
+        <w:rPr>
+          <w:rFonts w:ascii="Consolas" w:hAnsi="Consolas" w:cs="Consolas"/>
+          <w:color w:val="000000"/>
+          <w:sz w:val="19"/>
+          <w:szCs w:val="19"/>
+          <w:rtl/>
+        </w:rPr>
+        <w:t xml:space="preserve"> </w:t>
+      </w:r>
+      <w:r>
+        <w:rPr>
+          <w:rFonts w:ascii="Consolas" w:hAnsi="Consolas" w:cs="Times New Roman"/>
+          <w:color w:val="000000"/>
+          <w:sz w:val="19"/>
+          <w:szCs w:val="19"/>
+          <w:rtl/>
+        </w:rPr>
+        <w:t>השם</w:t>
+      </w:r>
+      <w:r>
+        <w:rPr>
+          <w:rFonts w:ascii="Consolas" w:hAnsi="Consolas" w:cs="Consolas"/>
+          <w:color w:val="000000"/>
+          <w:sz w:val="19"/>
+          <w:szCs w:val="19"/>
+          <w:lang w:bidi="ar-SA"/>
+        </w:rPr>
+        <w:t xml:space="preserve"> tools:</w:t>
       </w:r>
     </w:p>
     <w:p>
@@ -537,325 +567,7 @@
           <w:szCs w:val="19"/>
           <w:lang w:bidi="ar-SA"/>
         </w:rPr>
-        <w:t xml:space="preserve">* </w:t>
-      </w:r>
-      <w:r>
-        <w:rPr>
-          <w:rFonts w:ascii="Consolas" w:hAnsi="Consolas" w:cs="Times New Roman"/>
-          <w:color w:val="000000"/>
-          <w:sz w:val="19"/>
-          <w:szCs w:val="19"/>
-          <w:rtl/>
-        </w:rPr>
-        <w:t>במקום</w:t>
-      </w:r>
-      <w:r>
-        <w:rPr>
-          <w:rFonts w:ascii="Consolas" w:hAnsi="Consolas" w:cs="Consolas"/>
-          <w:color w:val="000000"/>
-          <w:sz w:val="19"/>
-          <w:szCs w:val="19"/>
-          <w:rtl/>
-        </w:rPr>
-        <w:t xml:space="preserve"> </w:t>
-      </w:r>
-      <w:proofErr w:type="spellStart"/>
-      <w:r>
-        <w:rPr>
-          <w:rFonts w:ascii="Consolas" w:hAnsi="Consolas" w:cs="Times New Roman"/>
-          <w:color w:val="000000"/>
-          <w:sz w:val="19"/>
-          <w:szCs w:val="19"/>
-          <w:rtl/>
-        </w:rPr>
-        <w:t>איקוניים</w:t>
-      </w:r>
-      <w:proofErr w:type="spellEnd"/>
-      <w:r>
-        <w:rPr>
-          <w:rFonts w:ascii="Consolas" w:hAnsi="Consolas" w:cs="Consolas"/>
-          <w:color w:val="000000"/>
-          <w:sz w:val="19"/>
-          <w:szCs w:val="19"/>
-          <w:rtl/>
-        </w:rPr>
-        <w:t xml:space="preserve"> </w:t>
-      </w:r>
-      <w:r>
-        <w:rPr>
-          <w:rFonts w:ascii="Consolas" w:hAnsi="Consolas" w:cs="Times New Roman"/>
-          <w:color w:val="000000"/>
-          <w:sz w:val="19"/>
-          <w:szCs w:val="19"/>
-          <w:rtl/>
-        </w:rPr>
-        <w:t>של</w:t>
-      </w:r>
-      <w:r>
-        <w:rPr>
-          <w:rFonts w:ascii="Consolas" w:hAnsi="Consolas" w:cs="Consolas"/>
-          <w:color w:val="000000"/>
-          <w:sz w:val="19"/>
-          <w:szCs w:val="19"/>
-          <w:rtl/>
-        </w:rPr>
-        <w:t xml:space="preserve"> </w:t>
-      </w:r>
-      <w:r>
-        <w:rPr>
-          <w:rFonts w:ascii="Consolas" w:hAnsi="Consolas" w:cs="Times New Roman"/>
-          <w:color w:val="000000"/>
-          <w:sz w:val="19"/>
-          <w:szCs w:val="19"/>
-          <w:rtl/>
-        </w:rPr>
-        <w:t>שעון</w:t>
-      </w:r>
-      <w:r>
-        <w:rPr>
-          <w:rFonts w:ascii="Consolas" w:hAnsi="Consolas" w:cs="Consolas"/>
-          <w:color w:val="000000"/>
-          <w:sz w:val="19"/>
-          <w:szCs w:val="19"/>
-          <w:rtl/>
-        </w:rPr>
-        <w:t xml:space="preserve"> </w:t>
-      </w:r>
-      <w:proofErr w:type="spellStart"/>
-      <w:r>
-        <w:rPr>
-          <w:rFonts w:ascii="Consolas" w:hAnsi="Consolas" w:cs="Times New Roman"/>
-          <w:color w:val="000000"/>
-          <w:sz w:val="19"/>
-          <w:szCs w:val="19"/>
-          <w:rtl/>
-        </w:rPr>
-        <w:t>ומחבון</w:t>
-      </w:r>
-      <w:proofErr w:type="spellEnd"/>
-      <w:r>
-        <w:rPr>
-          <w:rFonts w:ascii="Consolas" w:hAnsi="Consolas" w:cs="Consolas"/>
-          <w:color w:val="000000"/>
-          <w:sz w:val="19"/>
-          <w:szCs w:val="19"/>
-          <w:rtl/>
-        </w:rPr>
-        <w:t xml:space="preserve"> </w:t>
-      </w:r>
-      <w:proofErr w:type="gramStart"/>
-      <w:r>
-        <w:rPr>
-          <w:rFonts w:ascii="Consolas" w:hAnsi="Consolas" w:cs="Times New Roman"/>
-          <w:color w:val="000000"/>
-          <w:sz w:val="19"/>
-          <w:szCs w:val="19"/>
-          <w:rtl/>
-        </w:rPr>
-        <w:t>לעשות</w:t>
-      </w:r>
-      <w:r>
-        <w:rPr>
-          <w:rFonts w:ascii="Consolas" w:hAnsi="Consolas" w:cs="Consolas"/>
-          <w:color w:val="000000"/>
-          <w:sz w:val="19"/>
-          <w:szCs w:val="19"/>
-          <w:rtl/>
-        </w:rPr>
-        <w:t xml:space="preserve">  </w:t>
-      </w:r>
-      <w:r>
-        <w:rPr>
-          <w:rFonts w:ascii="Consolas" w:hAnsi="Consolas" w:cs="Times New Roman"/>
-          <w:color w:val="000000"/>
-          <w:sz w:val="19"/>
-          <w:szCs w:val="19"/>
-          <w:rtl/>
-        </w:rPr>
-        <w:t>את</w:t>
-      </w:r>
-      <w:proofErr w:type="gramEnd"/>
-      <w:r>
-        <w:rPr>
-          <w:rFonts w:ascii="Consolas" w:hAnsi="Consolas" w:cs="Consolas"/>
-          <w:color w:val="000000"/>
-          <w:sz w:val="19"/>
-          <w:szCs w:val="19"/>
-          <w:rtl/>
-        </w:rPr>
-        <w:t xml:space="preserve"> </w:t>
-      </w:r>
-      <w:r>
-        <w:rPr>
-          <w:rFonts w:ascii="Consolas" w:hAnsi="Consolas" w:cs="Times New Roman"/>
-          <w:color w:val="000000"/>
-          <w:sz w:val="19"/>
-          <w:szCs w:val="19"/>
-          <w:rtl/>
-        </w:rPr>
-        <w:t>זה</w:t>
-      </w:r>
-      <w:r>
-        <w:rPr>
-          <w:rFonts w:ascii="Consolas" w:hAnsi="Consolas" w:cs="Consolas"/>
-          <w:color w:val="000000"/>
-          <w:sz w:val="19"/>
-          <w:szCs w:val="19"/>
-          <w:rtl/>
-        </w:rPr>
-        <w:t xml:space="preserve"> </w:t>
-      </w:r>
-      <w:r>
-        <w:rPr>
-          <w:rFonts w:ascii="Consolas" w:hAnsi="Consolas" w:cs="Times New Roman"/>
-          <w:color w:val="000000"/>
-          <w:sz w:val="19"/>
-          <w:szCs w:val="19"/>
-          <w:rtl/>
-        </w:rPr>
-        <w:t>בתפריט</w:t>
-      </w:r>
-      <w:r>
-        <w:rPr>
-          <w:rFonts w:ascii="Consolas" w:hAnsi="Consolas" w:cs="Consolas"/>
-          <w:color w:val="000000"/>
-          <w:sz w:val="19"/>
-          <w:szCs w:val="19"/>
-          <w:rtl/>
-        </w:rPr>
-        <w:t xml:space="preserve"> </w:t>
-      </w:r>
-      <w:r>
-        <w:rPr>
-          <w:rFonts w:ascii="Consolas" w:hAnsi="Consolas" w:cs="Times New Roman"/>
-          <w:color w:val="000000"/>
-          <w:sz w:val="19"/>
-          <w:szCs w:val="19"/>
-          <w:rtl/>
-        </w:rPr>
-        <w:t>תחת</w:t>
-      </w:r>
-      <w:r>
-        <w:rPr>
-          <w:rFonts w:ascii="Consolas" w:hAnsi="Consolas" w:cs="Consolas"/>
-          <w:color w:val="000000"/>
-          <w:sz w:val="19"/>
-          <w:szCs w:val="19"/>
-          <w:rtl/>
-        </w:rPr>
-        <w:t xml:space="preserve"> </w:t>
-      </w:r>
-      <w:r>
-        <w:rPr>
-          <w:rFonts w:ascii="Consolas" w:hAnsi="Consolas" w:cs="Times New Roman"/>
-          <w:color w:val="000000"/>
-          <w:sz w:val="19"/>
-          <w:szCs w:val="19"/>
-          <w:rtl/>
-        </w:rPr>
-        <w:t>השם</w:t>
-      </w:r>
-      <w:r>
-        <w:rPr>
-          <w:rFonts w:ascii="Consolas" w:hAnsi="Consolas" w:cs="Consolas"/>
-          <w:color w:val="000000"/>
-          <w:sz w:val="19"/>
-          <w:szCs w:val="19"/>
-          <w:lang w:bidi="ar-SA"/>
-        </w:rPr>
-        <w:t xml:space="preserve"> tools:</w:t>
-      </w:r>
-    </w:p>
-    <w:p>
-      <w:pPr>
-        <w:autoSpaceDE w:val="0"/>
-        <w:autoSpaceDN w:val="0"/>
-        <w:bidi/>
-        <w:adjustRightInd w:val="0"/>
-        <w:spacing w:after="0" w:line="240" w:lineRule="auto"/>
-        <w:rPr>
-          <w:rFonts w:ascii="Consolas" w:hAnsi="Consolas" w:cs="Consolas"/>
-          <w:color w:val="000000"/>
-          <w:sz w:val="19"/>
-          <w:szCs w:val="19"/>
-          <w:lang w:bidi="ar-SA"/>
-        </w:rPr>
-      </w:pPr>
-      <w:r>
-        <w:rPr>
-          <w:rFonts w:ascii="Consolas" w:hAnsi="Consolas" w:cs="Consolas"/>
-          <w:color w:val="000000"/>
-          <w:sz w:val="19"/>
-          <w:szCs w:val="19"/>
-          <w:lang w:bidi="ar-SA"/>
-        </w:rPr>
-        <w:t xml:space="preserve">    &lt;a class="nav-link dropdown-toggle" </w:t>
-      </w:r>
-      <w:proofErr w:type="spellStart"/>
-      <w:r>
-        <w:rPr>
-          <w:rFonts w:ascii="Consolas" w:hAnsi="Consolas" w:cs="Consolas"/>
-          <w:color w:val="000000"/>
-          <w:sz w:val="19"/>
-          <w:szCs w:val="19"/>
-          <w:lang w:bidi="ar-SA"/>
-        </w:rPr>
-        <w:t>href</w:t>
-      </w:r>
-      <w:proofErr w:type="spellEnd"/>
-      <w:r>
-        <w:rPr>
-          <w:rFonts w:ascii="Consolas" w:hAnsi="Consolas" w:cs="Consolas"/>
-          <w:color w:val="000000"/>
-          <w:sz w:val="19"/>
-          <w:szCs w:val="19"/>
-          <w:lang w:bidi="ar-SA"/>
-        </w:rPr>
-        <w:t>="#" id="</w:t>
-      </w:r>
-      <w:proofErr w:type="spellStart"/>
-      <w:r>
-        <w:rPr>
-          <w:rFonts w:ascii="Consolas" w:hAnsi="Consolas" w:cs="Consolas"/>
-          <w:color w:val="000000"/>
-          <w:sz w:val="19"/>
-          <w:szCs w:val="19"/>
-          <w:lang w:bidi="ar-SA"/>
-        </w:rPr>
-        <w:t>navbarDropdown</w:t>
-      </w:r>
-      <w:proofErr w:type="spellEnd"/>
-      <w:r>
-        <w:rPr>
-          <w:rFonts w:ascii="Consolas" w:hAnsi="Consolas" w:cs="Consolas"/>
-          <w:color w:val="000000"/>
-          <w:sz w:val="19"/>
-          <w:szCs w:val="19"/>
-          <w:lang w:bidi="ar-SA"/>
-        </w:rPr>
-        <w:t>" role="button" data-toggle="dropdown" aria-</w:t>
-      </w:r>
-      <w:proofErr w:type="spellStart"/>
-      <w:r>
-        <w:rPr>
-          <w:rFonts w:ascii="Consolas" w:hAnsi="Consolas" w:cs="Consolas"/>
-          <w:color w:val="000000"/>
-          <w:sz w:val="19"/>
-          <w:szCs w:val="19"/>
-          <w:lang w:bidi="ar-SA"/>
-        </w:rPr>
-        <w:t>haspopup</w:t>
-      </w:r>
-      <w:proofErr w:type="spellEnd"/>
-      <w:r>
-        <w:rPr>
-          <w:rFonts w:ascii="Consolas" w:hAnsi="Consolas" w:cs="Consolas"/>
-          <w:color w:val="000000"/>
-          <w:sz w:val="19"/>
-          <w:szCs w:val="19"/>
-          <w:lang w:bidi="ar-SA"/>
-        </w:rPr>
-        <w:t>="true" aria-expanded="false"&gt;</w:t>
+        <w:t xml:space="preserve">    &lt;a class="nav-link dropdown-toggle" href="#" id="navbarDropdown" role="button" data-toggle="dropdown" aria-haspopup="true" aria-expanded="false"&gt;</w:t>
       </w:r>
     </w:p>
     <w:p>
@@ -935,7 +647,6 @@
         <w:spacing w:after="0" w:line="240" w:lineRule="auto"/>
         <w:rPr>
           <w:rFonts w:ascii="Consolas" w:hAnsi="Consolas" w:cs="Consolas"/>
-          <w:strike/>
           <w:color w:val="000000"/>
           <w:sz w:val="19"/>
           <w:szCs w:val="19"/>
@@ -945,7 +656,6 @@
       <w:r>
         <w:rPr>
           <w:rFonts w:ascii="Consolas" w:hAnsi="Consolas" w:cs="Consolas"/>
-          <w:strike/>
           <w:color w:val="000000"/>
           <w:sz w:val="19"/>
           <w:szCs w:val="19"/>
@@ -956,29 +666,26 @@
       <w:r>
         <w:rPr>
           <w:rFonts w:ascii="Consolas" w:hAnsi="Consolas" w:cs="Times New Roman"/>
-          <w:strike/>
-          <w:color w:val="000000"/>
-          <w:sz w:val="19"/>
-          <w:szCs w:val="19"/>
-          <w:rtl/>
-        </w:rPr>
-        <w:t>לעשות</w:t>
-      </w:r>
-      <w:r>
-        <w:rPr>
-          <w:rFonts w:ascii="Consolas" w:hAnsi="Consolas" w:cs="Consolas"/>
-          <w:strike/>
-          <w:color w:val="000000"/>
-          <w:sz w:val="19"/>
-          <w:szCs w:val="19"/>
-          <w:rtl/>
-        </w:rPr>
-        <w:t xml:space="preserve"> </w:t>
-      </w:r>
-      <w:r>
-        <w:rPr>
-          <w:rFonts w:ascii="Consolas" w:hAnsi="Consolas" w:cs="Times New Roman"/>
-          <w:strike/>
+          <w:color w:val="000000"/>
+          <w:sz w:val="19"/>
+          <w:szCs w:val="19"/>
+          <w:rtl/>
+        </w:rPr>
+        <w:t>לשנות</w:t>
+      </w:r>
+      <w:r>
+        <w:rPr>
+          <w:rFonts w:ascii="Consolas" w:hAnsi="Consolas" w:cs="Consolas"/>
+          <w:color w:val="000000"/>
+          <w:sz w:val="19"/>
+          <w:szCs w:val="19"/>
+          <w:rtl/>
+        </w:rPr>
+        <w:t xml:space="preserve"> </w:t>
+      </w:r>
+      <w:r>
+        <w:rPr>
+          <w:rFonts w:ascii="Consolas" w:hAnsi="Consolas" w:cs="Times New Roman"/>
           <w:color w:val="000000"/>
           <w:sz w:val="19"/>
           <w:szCs w:val="19"/>
@@ -989,106 +696,56 @@
       <w:r>
         <w:rPr>
           <w:rFonts w:ascii="Consolas" w:hAnsi="Consolas" w:cs="Consolas"/>
-          <w:strike/>
-          <w:color w:val="000000"/>
-          <w:sz w:val="19"/>
-          <w:szCs w:val="19"/>
-          <w:rtl/>
-        </w:rPr>
-        <w:t xml:space="preserve"> </w:t>
-      </w:r>
-      <w:r>
-        <w:rPr>
-          <w:rFonts w:ascii="Consolas" w:hAnsi="Consolas" w:cs="Times New Roman"/>
-          <w:strike/>
-          <w:color w:val="000000"/>
-          <w:sz w:val="19"/>
-          <w:szCs w:val="19"/>
-          <w:rtl/>
-        </w:rPr>
-        <w:t>השעון</w:t>
-      </w:r>
-      <w:r>
-        <w:rPr>
-          <w:rFonts w:ascii="Consolas" w:hAnsi="Consolas" w:cs="Consolas"/>
-          <w:strike/>
-          <w:color w:val="000000"/>
-          <w:sz w:val="19"/>
-          <w:szCs w:val="19"/>
-          <w:rtl/>
-        </w:rPr>
-        <w:t xml:space="preserve"> </w:t>
-      </w:r>
-      <w:r>
-        <w:rPr>
-          <w:rFonts w:ascii="Consolas" w:hAnsi="Consolas" w:cs="Times New Roman"/>
-          <w:strike/>
-          <w:color w:val="000000"/>
-          <w:sz w:val="19"/>
-          <w:szCs w:val="19"/>
-          <w:rtl/>
-        </w:rPr>
-        <w:t>יותר</w:t>
-      </w:r>
-      <w:r>
-        <w:rPr>
-          <w:rFonts w:ascii="Consolas" w:hAnsi="Consolas" w:cs="Consolas"/>
-          <w:strike/>
-          <w:color w:val="000000"/>
-          <w:sz w:val="19"/>
-          <w:szCs w:val="19"/>
-          <w:rtl/>
-        </w:rPr>
-        <w:t xml:space="preserve"> </w:t>
-      </w:r>
-      <w:r>
-        <w:rPr>
-          <w:rFonts w:ascii="Consolas" w:hAnsi="Consolas" w:cs="Times New Roman"/>
-          <w:strike/>
-          <w:color w:val="000000"/>
-          <w:sz w:val="19"/>
-          <w:szCs w:val="19"/>
-          <w:rtl/>
-        </w:rPr>
-        <w:t>גדול</w:t>
-      </w:r>
-      <w:r>
-        <w:rPr>
-          <w:rFonts w:ascii="Consolas" w:hAnsi="Consolas" w:cs="Consolas"/>
-          <w:strike/>
-          <w:color w:val="000000"/>
-          <w:sz w:val="19"/>
-          <w:szCs w:val="19"/>
-          <w:rtl/>
-        </w:rPr>
-        <w:t xml:space="preserve"> </w:t>
-      </w:r>
-      <w:r>
-        <w:rPr>
-          <w:rFonts w:ascii="Consolas" w:hAnsi="Consolas" w:cs="Times New Roman"/>
-          <w:strike/>
-          <w:color w:val="000000"/>
-          <w:sz w:val="19"/>
-          <w:szCs w:val="19"/>
-          <w:rtl/>
-        </w:rPr>
-        <w:t>בצבע</w:t>
-      </w:r>
-      <w:r>
-        <w:rPr>
-          <w:rFonts w:ascii="Consolas" w:hAnsi="Consolas" w:cs="Consolas"/>
-          <w:strike/>
-          <w:color w:val="000000"/>
-          <w:sz w:val="19"/>
-          <w:szCs w:val="19"/>
-          <w:rtl/>
-        </w:rPr>
-        <w:t xml:space="preserve"> </w:t>
-      </w:r>
-      <w:r>
-        <w:rPr>
-          <w:rFonts w:ascii="Consolas" w:hAnsi="Consolas" w:cs="Times New Roman"/>
-          <w:strike/>
+          <w:color w:val="000000"/>
+          <w:sz w:val="19"/>
+          <w:szCs w:val="19"/>
+          <w:rtl/>
+        </w:rPr>
+        <w:t xml:space="preserve"> </w:t>
+      </w:r>
+      <w:r>
+        <w:rPr>
+          <w:rFonts w:ascii="Consolas" w:hAnsi="Consolas" w:cs="Times New Roman"/>
+          <w:color w:val="000000"/>
+          <w:sz w:val="19"/>
+          <w:szCs w:val="19"/>
+          <w:rtl/>
+        </w:rPr>
+        <w:t>העיצוב</w:t>
+      </w:r>
+      <w:r>
+        <w:rPr>
+          <w:rFonts w:ascii="Consolas" w:hAnsi="Consolas" w:cs="Consolas"/>
+          <w:color w:val="000000"/>
+          <w:sz w:val="19"/>
+          <w:szCs w:val="19"/>
+          <w:rtl/>
+        </w:rPr>
+        <w:t xml:space="preserve"> </w:t>
+      </w:r>
+      <w:r>
+        <w:rPr>
+          <w:rFonts w:ascii="Consolas" w:hAnsi="Consolas" w:cs="Times New Roman"/>
+          <w:color w:val="000000"/>
+          <w:sz w:val="19"/>
+          <w:szCs w:val="19"/>
+          <w:rtl/>
+        </w:rPr>
+        <w:t>בעמוד</w:t>
+      </w:r>
+      <w:r>
+        <w:rPr>
+          <w:rFonts w:ascii="Consolas" w:hAnsi="Consolas" w:cs="Consolas"/>
+          <w:color w:val="000000"/>
+          <w:sz w:val="19"/>
+          <w:szCs w:val="19"/>
+          <w:rtl/>
+        </w:rPr>
+        <w:t xml:space="preserve"> </w:t>
+      </w:r>
+      <w:r>
+        <w:rPr>
+          <w:rFonts w:ascii="Consolas" w:hAnsi="Consolas" w:cs="Times New Roman"/>
           <w:color w:val="000000"/>
           <w:sz w:val="19"/>
           <w:szCs w:val="19"/>
@@ -1099,57 +756,22 @@
       <w:r>
         <w:rPr>
           <w:rFonts w:ascii="Consolas" w:hAnsi="Consolas" w:cs="Consolas"/>
-          <w:strike/>
-          <w:color w:val="000000"/>
-          <w:sz w:val="19"/>
-          <w:szCs w:val="19"/>
-          <w:rtl/>
-        </w:rPr>
-        <w:t xml:space="preserve"> </w:t>
-      </w:r>
-      <w:r>
-        <w:rPr>
-          <w:rFonts w:ascii="Consolas" w:hAnsi="Consolas" w:cs="Times New Roman"/>
-          <w:strike/>
-          <w:color w:val="000000"/>
-          <w:sz w:val="19"/>
-          <w:szCs w:val="19"/>
-          <w:rtl/>
-        </w:rPr>
-        <w:t>השמש</w:t>
-      </w:r>
-      <w:r>
-        <w:rPr>
-          <w:rFonts w:ascii="Consolas" w:hAnsi="Consolas" w:cs="Consolas"/>
-          <w:strike/>
-          <w:color w:val="000000"/>
-          <w:sz w:val="19"/>
-          <w:szCs w:val="19"/>
-          <w:rtl/>
-        </w:rPr>
-        <w:t xml:space="preserve"> </w:t>
-      </w:r>
-      <w:r>
-        <w:rPr>
-          <w:rFonts w:ascii="Consolas" w:hAnsi="Consolas" w:cs="Times New Roman"/>
-          <w:strike/>
-          <w:color w:val="000000"/>
-          <w:sz w:val="19"/>
-          <w:szCs w:val="19"/>
-          <w:rtl/>
-        </w:rPr>
-        <w:t>בסרטון</w:t>
-      </w:r>
-      <w:r>
-        <w:rPr>
-          <w:rFonts w:ascii="Consolas" w:hAnsi="Consolas" w:cs="Consolas"/>
-          <w:strike/>
-          <w:color w:val="000000"/>
-          <w:sz w:val="19"/>
-          <w:szCs w:val="19"/>
-          <w:lang w:bidi="ar-SA"/>
-        </w:rPr>
-        <w:t xml:space="preserve"> </w:t>
+          <w:color w:val="000000"/>
+          <w:sz w:val="19"/>
+          <w:szCs w:val="19"/>
+          <w:rtl/>
+        </w:rPr>
+        <w:t xml:space="preserve"> </w:t>
+      </w:r>
+      <w:r>
+        <w:rPr>
+          <w:rFonts w:ascii="Consolas" w:hAnsi="Consolas" w:cs="Times New Roman"/>
+          <w:color w:val="000000"/>
+          <w:sz w:val="19"/>
+          <w:szCs w:val="19"/>
+          <w:rtl/>
+        </w:rPr>
+        <w:t>המחשבון</w:t>
       </w:r>
     </w:p>
     <w:p>
@@ -1185,107 +807,87 @@
           <w:szCs w:val="19"/>
           <w:rtl/>
         </w:rPr>
-        <w:t>לשנות</w:t>
-      </w:r>
-      <w:r>
-        <w:rPr>
-          <w:rFonts w:ascii="Consolas" w:hAnsi="Consolas" w:cs="Consolas"/>
-          <w:color w:val="000000"/>
-          <w:sz w:val="19"/>
-          <w:szCs w:val="19"/>
-          <w:rtl/>
-        </w:rPr>
-        <w:t xml:space="preserve"> </w:t>
-      </w:r>
-      <w:r>
-        <w:rPr>
-          <w:rFonts w:ascii="Consolas" w:hAnsi="Consolas" w:cs="Times New Roman"/>
-          <w:color w:val="000000"/>
-          <w:sz w:val="19"/>
-          <w:szCs w:val="19"/>
-          <w:rtl/>
-        </w:rPr>
-        <w:t>את</w:t>
-      </w:r>
-      <w:r>
-        <w:rPr>
-          <w:rFonts w:ascii="Consolas" w:hAnsi="Consolas" w:cs="Consolas"/>
-          <w:color w:val="000000"/>
-          <w:sz w:val="19"/>
-          <w:szCs w:val="19"/>
-          <w:rtl/>
-        </w:rPr>
-        <w:t xml:space="preserve"> </w:t>
-      </w:r>
-      <w:r>
-        <w:rPr>
-          <w:rFonts w:ascii="Consolas" w:hAnsi="Consolas" w:cs="Times New Roman"/>
-          <w:color w:val="000000"/>
-          <w:sz w:val="19"/>
-          <w:szCs w:val="19"/>
-          <w:rtl/>
-        </w:rPr>
-        <w:t>העיצוב</w:t>
-      </w:r>
-      <w:r>
-        <w:rPr>
-          <w:rFonts w:ascii="Consolas" w:hAnsi="Consolas" w:cs="Consolas"/>
-          <w:color w:val="000000"/>
-          <w:sz w:val="19"/>
-          <w:szCs w:val="19"/>
-          <w:rtl/>
-        </w:rPr>
-        <w:t xml:space="preserve"> </w:t>
-      </w:r>
-      <w:r>
-        <w:rPr>
-          <w:rFonts w:ascii="Consolas" w:hAnsi="Consolas" w:cs="Times New Roman"/>
-          <w:color w:val="000000"/>
-          <w:sz w:val="19"/>
-          <w:szCs w:val="19"/>
-          <w:rtl/>
-        </w:rPr>
-        <w:t>בעמוד</w:t>
-      </w:r>
-      <w:r>
-        <w:rPr>
-          <w:rFonts w:ascii="Consolas" w:hAnsi="Consolas" w:cs="Consolas"/>
-          <w:color w:val="000000"/>
-          <w:sz w:val="19"/>
-          <w:szCs w:val="19"/>
-          <w:rtl/>
-        </w:rPr>
-        <w:t xml:space="preserve"> </w:t>
-      </w:r>
-      <w:r>
-        <w:rPr>
-          <w:rFonts w:ascii="Consolas" w:hAnsi="Consolas" w:cs="Times New Roman"/>
-          <w:color w:val="000000"/>
-          <w:sz w:val="19"/>
-          <w:szCs w:val="19"/>
-          <w:rtl/>
-        </w:rPr>
-        <w:t>של</w:t>
-      </w:r>
-      <w:r>
-        <w:rPr>
-          <w:rFonts w:ascii="Consolas" w:hAnsi="Consolas" w:cs="Consolas"/>
-          <w:color w:val="000000"/>
-          <w:sz w:val="19"/>
-          <w:szCs w:val="19"/>
-          <w:rtl/>
-        </w:rPr>
-        <w:t xml:space="preserve"> </w:t>
-      </w:r>
-      <w:r>
-        <w:rPr>
-          <w:rFonts w:ascii="Consolas" w:hAnsi="Consolas" w:cs="Times New Roman"/>
-          <w:color w:val="000000"/>
-          <w:sz w:val="19"/>
-          <w:szCs w:val="19"/>
-          <w:rtl/>
-        </w:rPr>
-        <w:t>המחשבון</w:t>
+        <w:t>שהשדות</w:t>
+      </w:r>
+      <w:r>
+        <w:rPr>
+          <w:rFonts w:ascii="Consolas" w:hAnsi="Consolas" w:cs="Consolas"/>
+          <w:color w:val="000000"/>
+          <w:sz w:val="19"/>
+          <w:szCs w:val="19"/>
+          <w:rtl/>
+        </w:rPr>
+        <w:t xml:space="preserve"> </w:t>
+      </w:r>
+      <w:r>
+        <w:rPr>
+          <w:rFonts w:ascii="Consolas" w:hAnsi="Consolas" w:cs="Times New Roman"/>
+          <w:color w:val="000000"/>
+          <w:sz w:val="19"/>
+          <w:szCs w:val="19"/>
+          <w:rtl/>
+        </w:rPr>
+        <w:t>במחשבון</w:t>
+      </w:r>
+      <w:r>
+        <w:rPr>
+          <w:rFonts w:ascii="Consolas" w:hAnsi="Consolas" w:cs="Consolas"/>
+          <w:color w:val="000000"/>
+          <w:sz w:val="19"/>
+          <w:szCs w:val="19"/>
+          <w:rtl/>
+        </w:rPr>
+        <w:t xml:space="preserve"> </w:t>
+      </w:r>
+      <w:r>
+        <w:rPr>
+          <w:rFonts w:ascii="Consolas" w:hAnsi="Consolas" w:cs="Times New Roman"/>
+          <w:color w:val="000000"/>
+          <w:sz w:val="19"/>
+          <w:szCs w:val="19"/>
+          <w:rtl/>
+        </w:rPr>
+        <w:t>יהיו</w:t>
+      </w:r>
+      <w:r>
+        <w:rPr>
+          <w:rFonts w:ascii="Consolas" w:hAnsi="Consolas" w:cs="Consolas"/>
+          <w:color w:val="000000"/>
+          <w:sz w:val="19"/>
+          <w:szCs w:val="19"/>
+          <w:rtl/>
+        </w:rPr>
+        <w:t xml:space="preserve"> </w:t>
+      </w:r>
+      <w:r>
+        <w:rPr>
+          <w:rFonts w:ascii="Consolas" w:hAnsi="Consolas" w:cs="Times New Roman"/>
+          <w:color w:val="000000"/>
+          <w:sz w:val="19"/>
+          <w:szCs w:val="19"/>
+          <w:rtl/>
+        </w:rPr>
+        <w:t>באותו</w:t>
+      </w:r>
+      <w:r>
+        <w:rPr>
+          <w:rFonts w:ascii="Consolas" w:hAnsi="Consolas" w:cs="Consolas"/>
+          <w:color w:val="000000"/>
+          <w:sz w:val="19"/>
+          <w:szCs w:val="19"/>
+          <w:rtl/>
+        </w:rPr>
+        <w:t xml:space="preserve"> </w:t>
+      </w:r>
+      <w:r>
+        <w:rPr>
+          <w:rFonts w:ascii="Consolas" w:hAnsi="Consolas" w:cs="Times New Roman"/>
+          <w:color w:val="000000"/>
+          <w:sz w:val="19"/>
+          <w:szCs w:val="19"/>
+          <w:rtl/>
+        </w:rPr>
+        <w:t>גודל</w:t>
       </w:r>
     </w:p>
     <w:p>
@@ -1311,57 +913,57 @@
           <w:szCs w:val="19"/>
           <w:lang w:bidi="ar-SA"/>
         </w:rPr>
-        <w:t xml:space="preserve"> * </w:t>
-      </w:r>
-      <w:r>
-        <w:rPr>
-          <w:rFonts w:ascii="Consolas" w:hAnsi="Consolas" w:cs="Times New Roman"/>
-          <w:color w:val="000000"/>
-          <w:sz w:val="19"/>
-          <w:szCs w:val="19"/>
-          <w:rtl/>
-        </w:rPr>
-        <w:t>כפתורים</w:t>
-      </w:r>
-      <w:r>
-        <w:rPr>
-          <w:rFonts w:ascii="Consolas" w:hAnsi="Consolas" w:cs="Consolas"/>
-          <w:color w:val="000000"/>
-          <w:sz w:val="19"/>
-          <w:szCs w:val="19"/>
-          <w:rtl/>
-        </w:rPr>
-        <w:t xml:space="preserve"> </w:t>
-      </w:r>
-      <w:r>
-        <w:rPr>
-          <w:rFonts w:ascii="Consolas" w:hAnsi="Consolas" w:cs="Times New Roman"/>
-          <w:color w:val="000000"/>
-          <w:sz w:val="19"/>
-          <w:szCs w:val="19"/>
-          <w:rtl/>
-        </w:rPr>
-        <w:t>אותו</w:t>
-      </w:r>
-      <w:r>
-        <w:rPr>
-          <w:rFonts w:ascii="Consolas" w:hAnsi="Consolas" w:cs="Consolas"/>
-          <w:color w:val="000000"/>
-          <w:sz w:val="19"/>
-          <w:szCs w:val="19"/>
-          <w:rtl/>
-        </w:rPr>
-        <w:t xml:space="preserve"> </w:t>
-      </w:r>
-      <w:r>
-        <w:rPr>
-          <w:rFonts w:ascii="Consolas" w:hAnsi="Consolas" w:cs="Times New Roman"/>
-          <w:color w:val="000000"/>
-          <w:sz w:val="19"/>
-          <w:szCs w:val="19"/>
-          <w:rtl/>
-        </w:rPr>
-        <w:t>סגנון</w:t>
+        <w:t xml:space="preserve"> * hobbies </w:t>
+      </w:r>
+      <w:r>
+        <w:rPr>
+          <w:rFonts w:ascii="Consolas" w:hAnsi="Consolas" w:cs="Times New Roman"/>
+          <w:color w:val="000000"/>
+          <w:sz w:val="19"/>
+          <w:szCs w:val="19"/>
+          <w:rtl/>
+        </w:rPr>
+        <w:t>שהיו</w:t>
+      </w:r>
+      <w:r>
+        <w:rPr>
+          <w:rFonts w:ascii="Consolas" w:hAnsi="Consolas" w:cs="Consolas"/>
+          <w:color w:val="000000"/>
+          <w:sz w:val="19"/>
+          <w:szCs w:val="19"/>
+          <w:rtl/>
+        </w:rPr>
+        <w:t xml:space="preserve"> </w:t>
+      </w:r>
+      <w:r>
+        <w:rPr>
+          <w:rFonts w:ascii="Consolas" w:hAnsi="Consolas" w:cs="Times New Roman"/>
+          <w:color w:val="000000"/>
+          <w:sz w:val="19"/>
+          <w:szCs w:val="19"/>
+          <w:rtl/>
+        </w:rPr>
+        <w:t>באותו</w:t>
+      </w:r>
+      <w:r>
+        <w:rPr>
+          <w:rFonts w:ascii="Consolas" w:hAnsi="Consolas" w:cs="Consolas"/>
+          <w:color w:val="000000"/>
+          <w:sz w:val="19"/>
+          <w:szCs w:val="19"/>
+          <w:rtl/>
+        </w:rPr>
+        <w:t xml:space="preserve"> </w:t>
+      </w:r>
+      <w:r>
+        <w:rPr>
+          <w:rFonts w:ascii="Consolas" w:hAnsi="Consolas" w:cs="Times New Roman"/>
+          <w:color w:val="000000"/>
+          <w:sz w:val="19"/>
+          <w:szCs w:val="19"/>
+          <w:rtl/>
+        </w:rPr>
+        <w:t>שורה</w:t>
       </w:r>
     </w:p>
     <w:p>
@@ -1397,87 +999,307 @@
           <w:szCs w:val="19"/>
           <w:rtl/>
         </w:rPr>
-        <w:t>שהשדות</w:t>
-      </w:r>
-      <w:r>
-        <w:rPr>
-          <w:rFonts w:ascii="Consolas" w:hAnsi="Consolas" w:cs="Consolas"/>
-          <w:color w:val="000000"/>
-          <w:sz w:val="19"/>
-          <w:szCs w:val="19"/>
-          <w:rtl/>
-        </w:rPr>
-        <w:t xml:space="preserve"> </w:t>
-      </w:r>
-      <w:r>
-        <w:rPr>
-          <w:rFonts w:ascii="Consolas" w:hAnsi="Consolas" w:cs="Times New Roman"/>
-          <w:color w:val="000000"/>
-          <w:sz w:val="19"/>
-          <w:szCs w:val="19"/>
-          <w:rtl/>
-        </w:rPr>
-        <w:t>במחשבון</w:t>
-      </w:r>
-      <w:r>
-        <w:rPr>
-          <w:rFonts w:ascii="Consolas" w:hAnsi="Consolas" w:cs="Consolas"/>
-          <w:color w:val="000000"/>
-          <w:sz w:val="19"/>
-          <w:szCs w:val="19"/>
-          <w:rtl/>
-        </w:rPr>
-        <w:t xml:space="preserve"> </w:t>
-      </w:r>
-      <w:r>
-        <w:rPr>
-          <w:rFonts w:ascii="Consolas" w:hAnsi="Consolas" w:cs="Times New Roman"/>
-          <w:color w:val="000000"/>
-          <w:sz w:val="19"/>
-          <w:szCs w:val="19"/>
-          <w:rtl/>
-        </w:rPr>
-        <w:t>יהיו</w:t>
-      </w:r>
-      <w:r>
-        <w:rPr>
-          <w:rFonts w:ascii="Consolas" w:hAnsi="Consolas" w:cs="Consolas"/>
-          <w:color w:val="000000"/>
-          <w:sz w:val="19"/>
-          <w:szCs w:val="19"/>
-          <w:rtl/>
-        </w:rPr>
-        <w:t xml:space="preserve"> </w:t>
-      </w:r>
-      <w:r>
-        <w:rPr>
-          <w:rFonts w:ascii="Consolas" w:hAnsi="Consolas" w:cs="Times New Roman"/>
-          <w:color w:val="000000"/>
-          <w:sz w:val="19"/>
-          <w:szCs w:val="19"/>
-          <w:rtl/>
-        </w:rPr>
-        <w:t>באותו</w:t>
-      </w:r>
-      <w:r>
-        <w:rPr>
-          <w:rFonts w:ascii="Consolas" w:hAnsi="Consolas" w:cs="Consolas"/>
-          <w:color w:val="000000"/>
-          <w:sz w:val="19"/>
-          <w:szCs w:val="19"/>
-          <w:rtl/>
-        </w:rPr>
-        <w:t xml:space="preserve"> </w:t>
-      </w:r>
-      <w:r>
-        <w:rPr>
-          <w:rFonts w:ascii="Consolas" w:hAnsi="Consolas" w:cs="Times New Roman"/>
-          <w:color w:val="000000"/>
-          <w:sz w:val="19"/>
-          <w:szCs w:val="19"/>
-          <w:rtl/>
-        </w:rPr>
-        <w:t>גודל</w:t>
+        <w:t>אם</w:t>
+      </w:r>
+      <w:r>
+        <w:rPr>
+          <w:rFonts w:ascii="Consolas" w:hAnsi="Consolas" w:cs="Consolas"/>
+          <w:color w:val="000000"/>
+          <w:sz w:val="19"/>
+          <w:szCs w:val="19"/>
+          <w:lang w:bidi="ar-SA"/>
+        </w:rPr>
+        <w:t xml:space="preserve"> password </w:t>
+      </w:r>
+      <w:r>
+        <w:rPr>
+          <w:rFonts w:ascii="Consolas" w:hAnsi="Consolas" w:cs="Times New Roman"/>
+          <w:color w:val="000000"/>
+          <w:sz w:val="19"/>
+          <w:szCs w:val="19"/>
+          <w:rtl/>
+        </w:rPr>
+        <w:t>לא</w:t>
+      </w:r>
+      <w:r>
+        <w:rPr>
+          <w:rFonts w:ascii="Consolas" w:hAnsi="Consolas" w:cs="Consolas"/>
+          <w:color w:val="000000"/>
+          <w:sz w:val="19"/>
+          <w:szCs w:val="19"/>
+          <w:rtl/>
+        </w:rPr>
+        <w:t xml:space="preserve"> </w:t>
+      </w:r>
+      <w:r>
+        <w:rPr>
+          <w:rFonts w:ascii="Consolas" w:hAnsi="Consolas" w:cs="Times New Roman"/>
+          <w:color w:val="000000"/>
+          <w:sz w:val="19"/>
+          <w:szCs w:val="19"/>
+          <w:rtl/>
+        </w:rPr>
+        <w:t>זהה</w:t>
+      </w:r>
+      <w:r>
+        <w:rPr>
+          <w:rFonts w:ascii="Consolas" w:hAnsi="Consolas" w:cs="Consolas"/>
+          <w:color w:val="000000"/>
+          <w:sz w:val="19"/>
+          <w:szCs w:val="19"/>
+          <w:rtl/>
+        </w:rPr>
+        <w:t xml:space="preserve"> </w:t>
+      </w:r>
+      <w:r>
+        <w:rPr>
+          <w:rFonts w:ascii="Consolas" w:hAnsi="Consolas" w:cs="Times New Roman"/>
+          <w:color w:val="000000"/>
+          <w:sz w:val="19"/>
+          <w:szCs w:val="19"/>
+          <w:rtl/>
+        </w:rPr>
+        <w:t>ל</w:t>
+      </w:r>
+      <w:r>
+        <w:rPr>
+          <w:rFonts w:ascii="Consolas" w:hAnsi="Consolas" w:cs="Consolas"/>
+          <w:color w:val="000000"/>
+          <w:sz w:val="19"/>
+          <w:szCs w:val="19"/>
+          <w:lang w:bidi="ar-SA"/>
+        </w:rPr>
+        <w:t xml:space="preserve"> confirm password </w:t>
+      </w:r>
+      <w:r>
+        <w:rPr>
+          <w:rFonts w:ascii="Consolas" w:hAnsi="Consolas" w:cs="Times New Roman"/>
+          <w:color w:val="000000"/>
+          <w:sz w:val="19"/>
+          <w:szCs w:val="19"/>
+          <w:rtl/>
+        </w:rPr>
+        <w:t>להתריע</w:t>
+      </w:r>
+      <w:r>
+        <w:rPr>
+          <w:rFonts w:ascii="Consolas" w:hAnsi="Consolas" w:cs="Consolas"/>
+          <w:color w:val="000000"/>
+          <w:sz w:val="19"/>
+          <w:szCs w:val="19"/>
+          <w:rtl/>
+        </w:rPr>
+        <w:t xml:space="preserve"> </w:t>
+      </w:r>
+      <w:r>
+        <w:rPr>
+          <w:rFonts w:ascii="Consolas" w:hAnsi="Consolas" w:cs="Times New Roman"/>
+          <w:color w:val="000000"/>
+          <w:sz w:val="19"/>
+          <w:szCs w:val="19"/>
+          <w:rtl/>
+        </w:rPr>
+        <w:t>ישר</w:t>
+      </w:r>
+      <w:r>
+        <w:rPr>
+          <w:rFonts w:ascii="Consolas" w:hAnsi="Consolas" w:cs="Consolas"/>
+          <w:color w:val="000000"/>
+          <w:sz w:val="19"/>
+          <w:szCs w:val="19"/>
+          <w:rtl/>
+        </w:rPr>
+        <w:t xml:space="preserve"> </w:t>
+      </w:r>
+      <w:r>
+        <w:rPr>
+          <w:rFonts w:ascii="Consolas" w:hAnsi="Consolas" w:cs="Times New Roman"/>
+          <w:color w:val="000000"/>
+          <w:sz w:val="19"/>
+          <w:szCs w:val="19"/>
+          <w:rtl/>
+        </w:rPr>
+        <w:t>שזה</w:t>
+      </w:r>
+      <w:r>
+        <w:rPr>
+          <w:rFonts w:ascii="Consolas" w:hAnsi="Consolas" w:cs="Consolas"/>
+          <w:color w:val="000000"/>
+          <w:sz w:val="19"/>
+          <w:szCs w:val="19"/>
+          <w:rtl/>
+        </w:rPr>
+        <w:t xml:space="preserve"> </w:t>
+      </w:r>
+      <w:r>
+        <w:rPr>
+          <w:rFonts w:ascii="Consolas" w:hAnsi="Consolas" w:cs="Times New Roman"/>
+          <w:color w:val="000000"/>
+          <w:sz w:val="19"/>
+          <w:szCs w:val="19"/>
+          <w:rtl/>
+        </w:rPr>
+        <w:t>קורה</w:t>
+      </w:r>
+      <w:r>
+        <w:rPr>
+          <w:rFonts w:ascii="Consolas" w:hAnsi="Consolas" w:cs="Consolas"/>
+          <w:color w:val="000000"/>
+          <w:sz w:val="19"/>
+          <w:szCs w:val="19"/>
+          <w:rtl/>
+        </w:rPr>
+        <w:t xml:space="preserve">, </w:t>
+      </w:r>
+      <w:r>
+        <w:rPr>
+          <w:rFonts w:ascii="Consolas" w:hAnsi="Consolas" w:cs="Times New Roman"/>
+          <w:color w:val="000000"/>
+          <w:sz w:val="19"/>
+          <w:szCs w:val="19"/>
+          <w:rtl/>
+        </w:rPr>
+        <w:t>כלומר</w:t>
+      </w:r>
+      <w:r>
+        <w:rPr>
+          <w:rFonts w:ascii="Consolas" w:hAnsi="Consolas" w:cs="Consolas"/>
+          <w:color w:val="000000"/>
+          <w:sz w:val="19"/>
+          <w:szCs w:val="19"/>
+          <w:rtl/>
+        </w:rPr>
+        <w:t xml:space="preserve"> </w:t>
+      </w:r>
+      <w:r>
+        <w:rPr>
+          <w:rFonts w:ascii="Consolas" w:hAnsi="Consolas" w:cs="Times New Roman"/>
+          <w:color w:val="000000"/>
+          <w:sz w:val="19"/>
+          <w:szCs w:val="19"/>
+          <w:rtl/>
+        </w:rPr>
+        <w:t>אחרי</w:t>
+      </w:r>
+      <w:r>
+        <w:rPr>
+          <w:rFonts w:ascii="Consolas" w:hAnsi="Consolas" w:cs="Consolas"/>
+          <w:color w:val="000000"/>
+          <w:sz w:val="19"/>
+          <w:szCs w:val="19"/>
+          <w:rtl/>
+        </w:rPr>
+        <w:t xml:space="preserve"> </w:t>
+      </w:r>
+      <w:r>
+        <w:rPr>
+          <w:rFonts w:ascii="Consolas" w:hAnsi="Consolas" w:cs="Times New Roman"/>
+          <w:color w:val="000000"/>
+          <w:sz w:val="19"/>
+          <w:szCs w:val="19"/>
+          <w:rtl/>
+        </w:rPr>
+        <w:t>שמשנים</w:t>
+      </w:r>
+      <w:r>
+        <w:rPr>
+          <w:rFonts w:ascii="Consolas" w:hAnsi="Consolas" w:cs="Consolas"/>
+          <w:color w:val="000000"/>
+          <w:sz w:val="19"/>
+          <w:szCs w:val="19"/>
+          <w:rtl/>
+        </w:rPr>
+        <w:t xml:space="preserve"> </w:t>
+      </w:r>
+      <w:r>
+        <w:rPr>
+          <w:rFonts w:ascii="Consolas" w:hAnsi="Consolas" w:cs="Times New Roman"/>
+          <w:color w:val="000000"/>
+          <w:sz w:val="19"/>
+          <w:szCs w:val="19"/>
+          <w:rtl/>
+        </w:rPr>
+        <w:t>משהו</w:t>
+      </w:r>
+      <w:r>
+        <w:rPr>
+          <w:rFonts w:ascii="Consolas" w:hAnsi="Consolas" w:cs="Consolas"/>
+          <w:color w:val="000000"/>
+          <w:sz w:val="19"/>
+          <w:szCs w:val="19"/>
+          <w:rtl/>
+        </w:rPr>
+        <w:t xml:space="preserve"> </w:t>
+      </w:r>
+      <w:r>
+        <w:rPr>
+          <w:rFonts w:ascii="Consolas" w:hAnsi="Consolas" w:cs="Times New Roman"/>
+          <w:color w:val="000000"/>
+          <w:sz w:val="19"/>
+          <w:szCs w:val="19"/>
+          <w:rtl/>
+        </w:rPr>
+        <w:t>ישר</w:t>
+      </w:r>
+      <w:r>
+        <w:rPr>
+          <w:rFonts w:ascii="Consolas" w:hAnsi="Consolas" w:cs="Consolas"/>
+          <w:color w:val="000000"/>
+          <w:sz w:val="19"/>
+          <w:szCs w:val="19"/>
+          <w:rtl/>
+        </w:rPr>
+        <w:t xml:space="preserve"> </w:t>
+      </w:r>
+      <w:r>
+        <w:rPr>
+          <w:rFonts w:ascii="Consolas" w:hAnsi="Consolas" w:cs="Times New Roman"/>
+          <w:color w:val="000000"/>
+          <w:sz w:val="19"/>
+          <w:szCs w:val="19"/>
+          <w:rtl/>
+        </w:rPr>
+        <w:t>קופץ</w:t>
+      </w:r>
+      <w:r>
+        <w:rPr>
+          <w:rFonts w:ascii="Consolas" w:hAnsi="Consolas" w:cs="Consolas"/>
+          <w:color w:val="000000"/>
+          <w:sz w:val="19"/>
+          <w:szCs w:val="19"/>
+          <w:rtl/>
+        </w:rPr>
+        <w:t xml:space="preserve"> </w:t>
+      </w:r>
+      <w:r>
+        <w:rPr>
+          <w:rFonts w:ascii="Consolas" w:hAnsi="Consolas" w:cs="Times New Roman"/>
+          <w:color w:val="000000"/>
+          <w:sz w:val="19"/>
+          <w:szCs w:val="19"/>
+          <w:rtl/>
+        </w:rPr>
+        <w:t>ההודעת</w:t>
+      </w:r>
+      <w:r>
+        <w:rPr>
+          <w:rFonts w:ascii="Consolas" w:hAnsi="Consolas" w:cs="Consolas"/>
+          <w:color w:val="000000"/>
+          <w:sz w:val="19"/>
+          <w:szCs w:val="19"/>
+          <w:rtl/>
+        </w:rPr>
+        <w:t xml:space="preserve"> </w:t>
+      </w:r>
+      <w:r>
+        <w:rPr>
+          <w:rFonts w:ascii="Consolas" w:hAnsi="Consolas" w:cs="Times New Roman"/>
+          <w:color w:val="000000"/>
+          <w:sz w:val="19"/>
+          <w:szCs w:val="19"/>
+          <w:rtl/>
+        </w:rPr>
+        <w:t>שגיאה</w:t>
       </w:r>
     </w:p>
     <w:p>
@@ -1513,160 +1335,61 @@
           <w:szCs w:val="19"/>
           <w:rtl/>
         </w:rPr>
-        <w:t>הסרגל</w:t>
-      </w:r>
-      <w:r>
-        <w:rPr>
-          <w:rFonts w:ascii="Consolas" w:hAnsi="Consolas" w:cs="Consolas"/>
-          <w:color w:val="000000"/>
-          <w:sz w:val="19"/>
-          <w:szCs w:val="19"/>
-          <w:rtl/>
-        </w:rPr>
-        <w:t xml:space="preserve"> </w:t>
-      </w:r>
-      <w:r>
-        <w:rPr>
-          <w:rFonts w:ascii="Consolas" w:hAnsi="Consolas" w:cs="Times New Roman"/>
-          <w:color w:val="000000"/>
-          <w:sz w:val="19"/>
-          <w:szCs w:val="19"/>
-          <w:rtl/>
-        </w:rPr>
-        <w:t>צריך</w:t>
-      </w:r>
-      <w:r>
-        <w:rPr>
-          <w:rFonts w:ascii="Consolas" w:hAnsi="Consolas" w:cs="Consolas"/>
-          <w:color w:val="000000"/>
-          <w:sz w:val="19"/>
-          <w:szCs w:val="19"/>
-          <w:rtl/>
-        </w:rPr>
-        <w:t xml:space="preserve"> </w:t>
-      </w:r>
-      <w:r>
-        <w:rPr>
-          <w:rFonts w:ascii="Consolas" w:hAnsi="Consolas" w:cs="Times New Roman"/>
-          <w:color w:val="000000"/>
-          <w:sz w:val="19"/>
-          <w:szCs w:val="19"/>
-          <w:rtl/>
-        </w:rPr>
-        <w:t>להישאר</w:t>
-      </w:r>
-      <w:r>
-        <w:rPr>
-          <w:rFonts w:ascii="Consolas" w:hAnsi="Consolas" w:cs="Consolas"/>
-          <w:color w:val="000000"/>
-          <w:sz w:val="19"/>
-          <w:szCs w:val="19"/>
-          <w:rtl/>
-        </w:rPr>
-        <w:t xml:space="preserve"> </w:t>
-      </w:r>
-      <w:r>
-        <w:rPr>
-          <w:rFonts w:ascii="Consolas" w:hAnsi="Consolas" w:cs="Times New Roman"/>
-          <w:color w:val="000000"/>
-          <w:sz w:val="19"/>
-          <w:szCs w:val="19"/>
-          <w:rtl/>
-        </w:rPr>
-        <w:t>אותו</w:t>
-      </w:r>
-      <w:r>
-        <w:rPr>
-          <w:rFonts w:ascii="Consolas" w:hAnsi="Consolas" w:cs="Consolas"/>
-          <w:color w:val="000000"/>
-          <w:sz w:val="19"/>
-          <w:szCs w:val="19"/>
-          <w:rtl/>
-        </w:rPr>
-        <w:t xml:space="preserve"> </w:t>
-      </w:r>
-      <w:r>
-        <w:rPr>
-          <w:rFonts w:ascii="Consolas" w:hAnsi="Consolas" w:cs="Times New Roman"/>
-          <w:color w:val="000000"/>
-          <w:sz w:val="19"/>
-          <w:szCs w:val="19"/>
-          <w:rtl/>
-        </w:rPr>
-        <w:t>דבר</w:t>
-      </w:r>
-      <w:r>
-        <w:rPr>
-          <w:rFonts w:ascii="Consolas" w:hAnsi="Consolas" w:cs="Consolas"/>
-          <w:color w:val="000000"/>
-          <w:sz w:val="19"/>
-          <w:szCs w:val="19"/>
-          <w:rtl/>
-        </w:rPr>
-        <w:t xml:space="preserve"> </w:t>
-      </w:r>
-      <w:r>
-        <w:rPr>
-          <w:rFonts w:ascii="Consolas" w:hAnsi="Consolas" w:cs="Times New Roman"/>
-          <w:color w:val="000000"/>
-          <w:sz w:val="19"/>
-          <w:szCs w:val="19"/>
-          <w:rtl/>
-        </w:rPr>
-        <w:t>בכל</w:t>
-      </w:r>
-      <w:r>
-        <w:rPr>
-          <w:rFonts w:ascii="Consolas" w:hAnsi="Consolas" w:cs="Consolas"/>
-          <w:color w:val="000000"/>
-          <w:sz w:val="19"/>
-          <w:szCs w:val="19"/>
-          <w:rtl/>
-        </w:rPr>
-        <w:t xml:space="preserve"> </w:t>
-      </w:r>
-      <w:r>
-        <w:rPr>
-          <w:rFonts w:ascii="Consolas" w:hAnsi="Consolas" w:cs="Times New Roman"/>
-          <w:color w:val="000000"/>
-          <w:sz w:val="19"/>
-          <w:szCs w:val="19"/>
-          <w:rtl/>
-        </w:rPr>
-        <w:t>העמודים</w:t>
-      </w:r>
-    </w:p>
-    <w:p>
-      <w:pPr>
-        <w:autoSpaceDE w:val="0"/>
-        <w:autoSpaceDN w:val="0"/>
-        <w:bidi/>
-        <w:adjustRightInd w:val="0"/>
-        <w:spacing w:after="0" w:line="240" w:lineRule="auto"/>
-        <w:rPr>
-          <w:rFonts w:ascii="Consolas" w:hAnsi="Consolas" w:cs="Consolas"/>
-          <w:strike/>
-          <w:color w:val="000000"/>
-          <w:sz w:val="19"/>
-          <w:szCs w:val="19"/>
-          <w:lang w:val="en-US" w:bidi="ar-SA"/>
-        </w:rPr>
-      </w:pPr>
-      <w:r>
-        <w:rPr>
-          <w:rFonts w:ascii="Consolas" w:hAnsi="Consolas" w:cs="Consolas"/>
-          <w:strike/>
-          <w:color w:val="000000"/>
-          <w:sz w:val="19"/>
-          <w:szCs w:val="19"/>
-          <w:lang w:bidi="ar-SA"/>
-        </w:rPr>
-        <w:t xml:space="preserve"> * </w:t>
-      </w:r>
-      <w:r>
-        <w:rPr>
-          <w:rFonts w:ascii="Consolas" w:hAnsi="Consolas" w:cs="Times New Roman"/>
-          <w:strike/>
+        <w:t>לשנות</w:t>
+      </w:r>
+      <w:r>
+        <w:rPr>
+          <w:rFonts w:ascii="Consolas" w:hAnsi="Consolas" w:cs="Consolas"/>
+          <w:color w:val="000000"/>
+          <w:sz w:val="19"/>
+          <w:szCs w:val="19"/>
+          <w:rtl/>
+        </w:rPr>
+        <w:t xml:space="preserve"> </w:t>
+      </w:r>
+      <w:r>
+        <w:rPr>
+          <w:rFonts w:ascii="Consolas" w:hAnsi="Consolas" w:cs="Times New Roman"/>
+          <w:color w:val="000000"/>
+          <w:sz w:val="19"/>
+          <w:szCs w:val="19"/>
+          <w:rtl/>
+        </w:rPr>
+        <w:t>את</w:t>
+      </w:r>
+      <w:r>
+        <w:rPr>
+          <w:rFonts w:ascii="Consolas" w:hAnsi="Consolas" w:cs="Consolas"/>
+          <w:color w:val="000000"/>
+          <w:sz w:val="19"/>
+          <w:szCs w:val="19"/>
+          <w:rtl/>
+        </w:rPr>
+        <w:t xml:space="preserve"> </w:t>
+      </w:r>
+      <w:r>
+        <w:rPr>
+          <w:rFonts w:ascii="Consolas" w:hAnsi="Consolas" w:cs="Times New Roman"/>
+          <w:color w:val="000000"/>
+          <w:sz w:val="19"/>
+          <w:szCs w:val="19"/>
+          <w:rtl/>
+        </w:rPr>
+        <w:t>הפונקציה</w:t>
+      </w:r>
+      <w:r>
+        <w:rPr>
+          <w:rFonts w:ascii="Consolas" w:hAnsi="Consolas" w:cs="Consolas"/>
+          <w:color w:val="000000"/>
+          <w:sz w:val="19"/>
+          <w:szCs w:val="19"/>
+          <w:lang w:bidi="ar-SA"/>
+        </w:rPr>
+        <w:t xml:space="preserve"> IsAllowFiletype </w:t>
+      </w:r>
+      <w:r>
+        <w:rPr>
+          <w:rFonts w:ascii="Consolas" w:hAnsi="Consolas" w:cs="Times New Roman"/>
           <w:color w:val="000000"/>
           <w:sz w:val="19"/>
           <w:szCs w:val="19"/>
@@ -1677,773 +1400,12 @@
       <w:r>
         <w:rPr>
           <w:rFonts w:ascii="Consolas" w:hAnsi="Consolas" w:cs="Consolas"/>
-          <w:strike/>
-          <w:color w:val="000000"/>
-          <w:sz w:val="19"/>
-          <w:szCs w:val="19"/>
-          <w:lang w:bidi="ar-SA"/>
-        </w:rPr>
-        <w:t xml:space="preserve"> signup </w:t>
-      </w:r>
-      <w:r>
-        <w:rPr>
-          <w:rFonts w:ascii="Consolas" w:hAnsi="Consolas" w:cs="Times New Roman"/>
-          <w:strike/>
-          <w:color w:val="000000"/>
-          <w:sz w:val="19"/>
-          <w:szCs w:val="19"/>
-          <w:rtl/>
-        </w:rPr>
-        <w:t>לעשות</w:t>
-      </w:r>
-      <w:r>
-        <w:rPr>
-          <w:rFonts w:ascii="Consolas" w:hAnsi="Consolas" w:cs="Consolas"/>
-          <w:strike/>
-          <w:color w:val="000000"/>
-          <w:sz w:val="19"/>
-          <w:szCs w:val="19"/>
-          <w:lang w:bidi="ar-SA"/>
-        </w:rPr>
-        <w:t xml:space="preserve"> Gender </w:t>
-      </w:r>
-      <w:r>
-        <w:rPr>
-          <w:rFonts w:ascii="Consolas" w:hAnsi="Consolas" w:cs="Times New Roman"/>
-          <w:strike/>
-          <w:color w:val="000000"/>
-          <w:sz w:val="19"/>
-          <w:szCs w:val="19"/>
-          <w:rtl/>
-        </w:rPr>
-        <w:t>במקום</w:t>
-      </w:r>
-      <w:r>
-        <w:rPr>
-          <w:rFonts w:ascii="Consolas" w:hAnsi="Consolas" w:cs="Consolas"/>
-          <w:strike/>
-          <w:color w:val="000000"/>
-          <w:sz w:val="19"/>
-          <w:szCs w:val="19"/>
-          <w:lang w:bidi="ar-SA"/>
-        </w:rPr>
-        <w:t xml:space="preserve"> Gender:</w:t>
-      </w:r>
-    </w:p>
-    <w:p>
-      <w:pPr>
-        <w:autoSpaceDE w:val="0"/>
-        <w:autoSpaceDN w:val="0"/>
-        <w:bidi/>
-        <w:adjustRightInd w:val="0"/>
-        <w:spacing w:after="0" w:line="240" w:lineRule="auto"/>
-        <w:rPr>
-          <w:rFonts w:ascii="Consolas" w:hAnsi="Consolas" w:cs="Consolas"/>
-          <w:color w:val="000000"/>
-          <w:sz w:val="19"/>
-          <w:szCs w:val="19"/>
-          <w:lang w:bidi="ar-SA"/>
-        </w:rPr>
-      </w:pPr>
-      <w:r>
-        <w:rPr>
-          <w:rFonts w:ascii="Consolas" w:hAnsi="Consolas" w:cs="Consolas"/>
-          <w:color w:val="000000"/>
-          <w:sz w:val="19"/>
-          <w:szCs w:val="19"/>
-          <w:lang w:bidi="ar-SA"/>
-        </w:rPr>
-        <w:t xml:space="preserve"> * </w:t>
-      </w:r>
-      <w:proofErr w:type="gramStart"/>
-      <w:r>
-        <w:rPr>
-          <w:rFonts w:ascii="Consolas" w:hAnsi="Consolas" w:cs="Consolas"/>
-          <w:color w:val="000000"/>
-          <w:sz w:val="19"/>
-          <w:szCs w:val="19"/>
-          <w:lang w:bidi="ar-SA"/>
-        </w:rPr>
-        <w:t>hobbies</w:t>
-      </w:r>
-      <w:proofErr w:type="gramEnd"/>
-      <w:r>
-        <w:rPr>
-          <w:rFonts w:ascii="Consolas" w:hAnsi="Consolas" w:cs="Consolas"/>
-          <w:color w:val="000000"/>
-          <w:sz w:val="19"/>
-          <w:szCs w:val="19"/>
-          <w:lang w:bidi="ar-SA"/>
-        </w:rPr>
-        <w:t xml:space="preserve"> </w:t>
-      </w:r>
-      <w:r>
-        <w:rPr>
-          <w:rFonts w:ascii="Consolas" w:hAnsi="Consolas" w:cs="Times New Roman"/>
-          <w:color w:val="000000"/>
-          <w:sz w:val="19"/>
-          <w:szCs w:val="19"/>
-          <w:rtl/>
-        </w:rPr>
-        <w:t>שהיו</w:t>
-      </w:r>
-      <w:r>
-        <w:rPr>
-          <w:rFonts w:ascii="Consolas" w:hAnsi="Consolas" w:cs="Consolas"/>
-          <w:color w:val="000000"/>
-          <w:sz w:val="19"/>
-          <w:szCs w:val="19"/>
-          <w:rtl/>
-        </w:rPr>
-        <w:t xml:space="preserve"> </w:t>
-      </w:r>
-      <w:r>
-        <w:rPr>
-          <w:rFonts w:ascii="Consolas" w:hAnsi="Consolas" w:cs="Times New Roman"/>
-          <w:color w:val="000000"/>
-          <w:sz w:val="19"/>
-          <w:szCs w:val="19"/>
-          <w:rtl/>
-        </w:rPr>
-        <w:t>באותו</w:t>
-      </w:r>
-      <w:r>
-        <w:rPr>
-          <w:rFonts w:ascii="Consolas" w:hAnsi="Consolas" w:cs="Consolas"/>
-          <w:color w:val="000000"/>
-          <w:sz w:val="19"/>
-          <w:szCs w:val="19"/>
-          <w:rtl/>
-        </w:rPr>
-        <w:t xml:space="preserve"> </w:t>
-      </w:r>
-      <w:r>
-        <w:rPr>
-          <w:rFonts w:ascii="Consolas" w:hAnsi="Consolas" w:cs="Times New Roman"/>
-          <w:color w:val="000000"/>
-          <w:sz w:val="19"/>
-          <w:szCs w:val="19"/>
-          <w:rtl/>
-        </w:rPr>
-        <w:t>שורה</w:t>
-      </w:r>
-    </w:p>
-    <w:p>
-      <w:pPr>
-        <w:autoSpaceDE w:val="0"/>
-        <w:autoSpaceDN w:val="0"/>
-        <w:bidi/>
-        <w:adjustRightInd w:val="0"/>
-        <w:spacing w:after="0" w:line="240" w:lineRule="auto"/>
-        <w:rPr>
-          <w:rFonts w:ascii="Consolas" w:hAnsi="Consolas" w:cs="Consolas"/>
-          <w:color w:val="000000"/>
-          <w:sz w:val="19"/>
-          <w:szCs w:val="19"/>
-          <w:lang w:bidi="ar-SA"/>
-        </w:rPr>
-      </w:pPr>
-      <w:r>
-        <w:rPr>
-          <w:rFonts w:ascii="Consolas" w:hAnsi="Consolas" w:cs="Consolas"/>
-          <w:color w:val="000000"/>
-          <w:sz w:val="19"/>
-          <w:szCs w:val="19"/>
-          <w:lang w:bidi="ar-SA"/>
-        </w:rPr>
-        <w:t xml:space="preserve"> * </w:t>
-      </w:r>
-      <w:r>
-        <w:rPr>
-          <w:rFonts w:ascii="Consolas" w:hAnsi="Consolas" w:cs="Times New Roman"/>
-          <w:color w:val="000000"/>
-          <w:sz w:val="19"/>
-          <w:szCs w:val="19"/>
-          <w:rtl/>
-        </w:rPr>
-        <w:t>אם</w:t>
-      </w:r>
-      <w:r>
-        <w:rPr>
-          <w:rFonts w:ascii="Consolas" w:hAnsi="Consolas" w:cs="Consolas"/>
-          <w:color w:val="000000"/>
-          <w:sz w:val="19"/>
-          <w:szCs w:val="19"/>
-          <w:lang w:bidi="ar-SA"/>
-        </w:rPr>
-        <w:t xml:space="preserve"> password </w:t>
-      </w:r>
-      <w:r>
-        <w:rPr>
-          <w:rFonts w:ascii="Consolas" w:hAnsi="Consolas" w:cs="Times New Roman"/>
-          <w:color w:val="000000"/>
-          <w:sz w:val="19"/>
-          <w:szCs w:val="19"/>
-          <w:rtl/>
-        </w:rPr>
-        <w:t>לא</w:t>
-      </w:r>
-      <w:r>
-        <w:rPr>
-          <w:rFonts w:ascii="Consolas" w:hAnsi="Consolas" w:cs="Consolas"/>
-          <w:color w:val="000000"/>
-          <w:sz w:val="19"/>
-          <w:szCs w:val="19"/>
-          <w:rtl/>
-        </w:rPr>
-        <w:t xml:space="preserve"> </w:t>
-      </w:r>
-      <w:r>
-        <w:rPr>
-          <w:rFonts w:ascii="Consolas" w:hAnsi="Consolas" w:cs="Times New Roman"/>
-          <w:color w:val="000000"/>
-          <w:sz w:val="19"/>
-          <w:szCs w:val="19"/>
-          <w:rtl/>
-        </w:rPr>
-        <w:t>זהה</w:t>
-      </w:r>
-      <w:r>
-        <w:rPr>
-          <w:rFonts w:ascii="Consolas" w:hAnsi="Consolas" w:cs="Consolas"/>
-          <w:color w:val="000000"/>
-          <w:sz w:val="19"/>
-          <w:szCs w:val="19"/>
-          <w:rtl/>
-        </w:rPr>
-        <w:t xml:space="preserve"> </w:t>
-      </w:r>
-      <w:r>
-        <w:rPr>
-          <w:rFonts w:ascii="Consolas" w:hAnsi="Consolas" w:cs="Times New Roman"/>
-          <w:color w:val="000000"/>
-          <w:sz w:val="19"/>
-          <w:szCs w:val="19"/>
-          <w:rtl/>
-        </w:rPr>
-        <w:t>ל</w:t>
-      </w:r>
-      <w:r>
-        <w:rPr>
-          <w:rFonts w:ascii="Consolas" w:hAnsi="Consolas" w:cs="Consolas"/>
-          <w:color w:val="000000"/>
-          <w:sz w:val="19"/>
-          <w:szCs w:val="19"/>
-          <w:lang w:bidi="ar-SA"/>
-        </w:rPr>
-        <w:t xml:space="preserve"> confirm password </w:t>
-      </w:r>
-      <w:r>
-        <w:rPr>
-          <w:rFonts w:ascii="Consolas" w:hAnsi="Consolas" w:cs="Times New Roman"/>
-          <w:color w:val="000000"/>
-          <w:sz w:val="19"/>
-          <w:szCs w:val="19"/>
-          <w:rtl/>
-        </w:rPr>
-        <w:t>להתריע</w:t>
-      </w:r>
-      <w:r>
-        <w:rPr>
-          <w:rFonts w:ascii="Consolas" w:hAnsi="Consolas" w:cs="Consolas"/>
-          <w:color w:val="000000"/>
-          <w:sz w:val="19"/>
-          <w:szCs w:val="19"/>
-          <w:rtl/>
-        </w:rPr>
-        <w:t xml:space="preserve"> </w:t>
-      </w:r>
-      <w:r>
-        <w:rPr>
-          <w:rFonts w:ascii="Consolas" w:hAnsi="Consolas" w:cs="Times New Roman"/>
-          <w:color w:val="000000"/>
-          <w:sz w:val="19"/>
-          <w:szCs w:val="19"/>
-          <w:rtl/>
-        </w:rPr>
-        <w:t>ישר</w:t>
-      </w:r>
-      <w:r>
-        <w:rPr>
-          <w:rFonts w:ascii="Consolas" w:hAnsi="Consolas" w:cs="Consolas"/>
-          <w:color w:val="000000"/>
-          <w:sz w:val="19"/>
-          <w:szCs w:val="19"/>
-          <w:rtl/>
-        </w:rPr>
-        <w:t xml:space="preserve"> </w:t>
-      </w:r>
-      <w:r>
-        <w:rPr>
-          <w:rFonts w:ascii="Consolas" w:hAnsi="Consolas" w:cs="Times New Roman"/>
-          <w:color w:val="000000"/>
-          <w:sz w:val="19"/>
-          <w:szCs w:val="19"/>
-          <w:rtl/>
-        </w:rPr>
-        <w:t>שזה</w:t>
-      </w:r>
-      <w:r>
-        <w:rPr>
-          <w:rFonts w:ascii="Consolas" w:hAnsi="Consolas" w:cs="Consolas"/>
-          <w:color w:val="000000"/>
-          <w:sz w:val="19"/>
-          <w:szCs w:val="19"/>
-          <w:rtl/>
-        </w:rPr>
-        <w:t xml:space="preserve"> </w:t>
-      </w:r>
-      <w:r>
-        <w:rPr>
-          <w:rFonts w:ascii="Consolas" w:hAnsi="Consolas" w:cs="Times New Roman"/>
-          <w:color w:val="000000"/>
-          <w:sz w:val="19"/>
-          <w:szCs w:val="19"/>
-          <w:rtl/>
-        </w:rPr>
-        <w:t>קורה</w:t>
-      </w:r>
-      <w:r>
-        <w:rPr>
-          <w:rFonts w:ascii="Consolas" w:hAnsi="Consolas" w:cs="Consolas"/>
-          <w:color w:val="000000"/>
-          <w:sz w:val="19"/>
-          <w:szCs w:val="19"/>
-          <w:rtl/>
-        </w:rPr>
-        <w:t xml:space="preserve">, </w:t>
-      </w:r>
-      <w:r>
-        <w:rPr>
-          <w:rFonts w:ascii="Consolas" w:hAnsi="Consolas" w:cs="Times New Roman"/>
-          <w:color w:val="000000"/>
-          <w:sz w:val="19"/>
-          <w:szCs w:val="19"/>
-          <w:rtl/>
-        </w:rPr>
-        <w:t>כלומר</w:t>
-      </w:r>
-      <w:r>
-        <w:rPr>
-          <w:rFonts w:ascii="Consolas" w:hAnsi="Consolas" w:cs="Consolas"/>
-          <w:color w:val="000000"/>
-          <w:sz w:val="19"/>
-          <w:szCs w:val="19"/>
-          <w:rtl/>
-        </w:rPr>
-        <w:t xml:space="preserve"> </w:t>
-      </w:r>
-      <w:r>
-        <w:rPr>
-          <w:rFonts w:ascii="Consolas" w:hAnsi="Consolas" w:cs="Times New Roman"/>
-          <w:color w:val="000000"/>
-          <w:sz w:val="19"/>
-          <w:szCs w:val="19"/>
-          <w:rtl/>
-        </w:rPr>
-        <w:t>אחרי</w:t>
-      </w:r>
-      <w:r>
-        <w:rPr>
-          <w:rFonts w:ascii="Consolas" w:hAnsi="Consolas" w:cs="Consolas"/>
-          <w:color w:val="000000"/>
-          <w:sz w:val="19"/>
-          <w:szCs w:val="19"/>
-          <w:rtl/>
-        </w:rPr>
-        <w:t xml:space="preserve"> </w:t>
-      </w:r>
-      <w:r>
-        <w:rPr>
-          <w:rFonts w:ascii="Consolas" w:hAnsi="Consolas" w:cs="Times New Roman"/>
-          <w:color w:val="000000"/>
-          <w:sz w:val="19"/>
-          <w:szCs w:val="19"/>
-          <w:rtl/>
-        </w:rPr>
-        <w:t>שמשנים</w:t>
-      </w:r>
-      <w:r>
-        <w:rPr>
-          <w:rFonts w:ascii="Consolas" w:hAnsi="Consolas" w:cs="Consolas"/>
-          <w:color w:val="000000"/>
-          <w:sz w:val="19"/>
-          <w:szCs w:val="19"/>
-          <w:rtl/>
-        </w:rPr>
-        <w:t xml:space="preserve"> </w:t>
-      </w:r>
-      <w:r>
-        <w:rPr>
-          <w:rFonts w:ascii="Consolas" w:hAnsi="Consolas" w:cs="Times New Roman"/>
-          <w:color w:val="000000"/>
-          <w:sz w:val="19"/>
-          <w:szCs w:val="19"/>
-          <w:rtl/>
-        </w:rPr>
-        <w:t>משהו</w:t>
-      </w:r>
-      <w:r>
-        <w:rPr>
-          <w:rFonts w:ascii="Consolas" w:hAnsi="Consolas" w:cs="Consolas"/>
-          <w:color w:val="000000"/>
-          <w:sz w:val="19"/>
-          <w:szCs w:val="19"/>
-          <w:rtl/>
-        </w:rPr>
-        <w:t xml:space="preserve"> </w:t>
-      </w:r>
-      <w:r>
-        <w:rPr>
-          <w:rFonts w:ascii="Consolas" w:hAnsi="Consolas" w:cs="Times New Roman"/>
-          <w:color w:val="000000"/>
-          <w:sz w:val="19"/>
-          <w:szCs w:val="19"/>
-          <w:rtl/>
-        </w:rPr>
-        <w:t>ישר</w:t>
-      </w:r>
-      <w:r>
-        <w:rPr>
-          <w:rFonts w:ascii="Consolas" w:hAnsi="Consolas" w:cs="Consolas"/>
-          <w:color w:val="000000"/>
-          <w:sz w:val="19"/>
-          <w:szCs w:val="19"/>
-          <w:rtl/>
-        </w:rPr>
-        <w:t xml:space="preserve"> </w:t>
-      </w:r>
-      <w:r>
-        <w:rPr>
-          <w:rFonts w:ascii="Consolas" w:hAnsi="Consolas" w:cs="Times New Roman"/>
-          <w:color w:val="000000"/>
-          <w:sz w:val="19"/>
-          <w:szCs w:val="19"/>
-          <w:rtl/>
-        </w:rPr>
-        <w:t>קופץ</w:t>
-      </w:r>
-      <w:r>
-        <w:rPr>
-          <w:rFonts w:ascii="Consolas" w:hAnsi="Consolas" w:cs="Consolas"/>
-          <w:color w:val="000000"/>
-          <w:sz w:val="19"/>
-          <w:szCs w:val="19"/>
-          <w:rtl/>
-        </w:rPr>
-        <w:t xml:space="preserve"> </w:t>
-      </w:r>
-      <w:r>
-        <w:rPr>
-          <w:rFonts w:ascii="Consolas" w:hAnsi="Consolas" w:cs="Times New Roman"/>
-          <w:color w:val="000000"/>
-          <w:sz w:val="19"/>
-          <w:szCs w:val="19"/>
-          <w:rtl/>
-        </w:rPr>
-        <w:t>ההודעת</w:t>
-      </w:r>
-      <w:r>
-        <w:rPr>
-          <w:rFonts w:ascii="Consolas" w:hAnsi="Consolas" w:cs="Consolas"/>
-          <w:color w:val="000000"/>
-          <w:sz w:val="19"/>
-          <w:szCs w:val="19"/>
-          <w:rtl/>
-        </w:rPr>
-        <w:t xml:space="preserve"> </w:t>
-      </w:r>
-      <w:r>
-        <w:rPr>
-          <w:rFonts w:ascii="Consolas" w:hAnsi="Consolas" w:cs="Times New Roman"/>
-          <w:color w:val="000000"/>
-          <w:sz w:val="19"/>
-          <w:szCs w:val="19"/>
-          <w:rtl/>
-        </w:rPr>
-        <w:t>שגיאה</w:t>
-      </w:r>
-    </w:p>
-    <w:p>
-      <w:pPr>
-        <w:autoSpaceDE w:val="0"/>
-        <w:autoSpaceDN w:val="0"/>
-        <w:bidi/>
-        <w:adjustRightInd w:val="0"/>
-        <w:spacing w:after="0" w:line="240" w:lineRule="auto"/>
-        <w:rPr>
-          <w:rFonts w:ascii="Consolas" w:hAnsi="Consolas" w:cs="Consolas"/>
-          <w:strike/>
-          <w:color w:val="000000"/>
-          <w:sz w:val="19"/>
-          <w:szCs w:val="19"/>
-          <w:lang w:bidi="ar-SA"/>
-        </w:rPr>
-      </w:pPr>
-      <w:r>
-        <w:rPr>
-          <w:rFonts w:ascii="Consolas" w:hAnsi="Consolas" w:cs="Consolas"/>
-          <w:strike/>
-          <w:color w:val="000000"/>
-          <w:sz w:val="19"/>
-          <w:szCs w:val="19"/>
-          <w:lang w:bidi="ar-SA"/>
-        </w:rPr>
-        <w:t xml:space="preserve"> * </w:t>
-      </w:r>
-      <w:proofErr w:type="gramStart"/>
-      <w:r>
-        <w:rPr>
-          <w:rFonts w:ascii="Consolas" w:hAnsi="Consolas" w:cs="Times New Roman"/>
-          <w:strike/>
-          <w:color w:val="000000"/>
-          <w:sz w:val="19"/>
-          <w:szCs w:val="19"/>
-          <w:rtl/>
-        </w:rPr>
-        <w:t>במקום</w:t>
-      </w:r>
-      <w:r>
-        <w:rPr>
-          <w:rFonts w:ascii="Consolas" w:hAnsi="Consolas" w:cs="Consolas"/>
-          <w:strike/>
-          <w:color w:val="000000"/>
-          <w:sz w:val="19"/>
-          <w:szCs w:val="19"/>
-          <w:lang w:bidi="ar-SA"/>
-        </w:rPr>
-        <w:t xml:space="preserve">  This</w:t>
-      </w:r>
-      <w:proofErr w:type="gramEnd"/>
-      <w:r>
-        <w:rPr>
-          <w:rFonts w:ascii="Consolas" w:hAnsi="Consolas" w:cs="Consolas"/>
-          <w:strike/>
-          <w:color w:val="000000"/>
-          <w:sz w:val="19"/>
-          <w:szCs w:val="19"/>
-          <w:lang w:bidi="ar-SA"/>
-        </w:rPr>
-        <w:t xml:space="preserve"> Email is </w:t>
-      </w:r>
-      <w:proofErr w:type="spellStart"/>
-      <w:r>
-        <w:rPr>
-          <w:rFonts w:ascii="Consolas" w:hAnsi="Consolas" w:cs="Consolas"/>
-          <w:strike/>
-          <w:color w:val="000000"/>
-          <w:sz w:val="19"/>
-          <w:szCs w:val="19"/>
-          <w:lang w:bidi="ar-SA"/>
-        </w:rPr>
-        <w:t>alreeady</w:t>
-      </w:r>
-      <w:proofErr w:type="spellEnd"/>
-      <w:r>
-        <w:rPr>
-          <w:rFonts w:ascii="Consolas" w:hAnsi="Consolas" w:cs="Consolas"/>
-          <w:strike/>
-          <w:color w:val="000000"/>
-          <w:sz w:val="19"/>
-          <w:szCs w:val="19"/>
-          <w:lang w:bidi="ar-SA"/>
-        </w:rPr>
-        <w:t xml:space="preserve"> been used! </w:t>
-      </w:r>
-      <w:r>
-        <w:rPr>
-          <w:rFonts w:ascii="Consolas" w:hAnsi="Consolas" w:cs="Times New Roman"/>
-          <w:strike/>
-          <w:color w:val="000000"/>
-          <w:sz w:val="19"/>
-          <w:szCs w:val="19"/>
-          <w:rtl/>
-        </w:rPr>
-        <w:t>לרשום</w:t>
-      </w:r>
-      <w:r>
-        <w:rPr>
-          <w:rFonts w:ascii="Consolas" w:hAnsi="Consolas" w:cs="Consolas"/>
-          <w:strike/>
-          <w:color w:val="000000"/>
-          <w:sz w:val="19"/>
-          <w:szCs w:val="19"/>
-          <w:lang w:bidi="ar-SA"/>
-        </w:rPr>
-        <w:t xml:space="preserve"> you already registered</w:t>
-      </w:r>
-    </w:p>
-    <w:p>
-      <w:pPr>
-        <w:autoSpaceDE w:val="0"/>
-        <w:autoSpaceDN w:val="0"/>
-        <w:bidi/>
-        <w:adjustRightInd w:val="0"/>
-        <w:spacing w:after="0" w:line="240" w:lineRule="auto"/>
-        <w:rPr>
-          <w:rFonts w:ascii="Consolas" w:hAnsi="Consolas" w:cs="Consolas"/>
-          <w:color w:val="000000"/>
-          <w:sz w:val="19"/>
-          <w:szCs w:val="19"/>
-          <w:lang w:bidi="ar-SA"/>
-        </w:rPr>
-      </w:pPr>
-      <w:r>
-        <w:rPr>
-          <w:rFonts w:ascii="Consolas" w:hAnsi="Consolas" w:cs="Consolas"/>
-          <w:color w:val="000000"/>
-          <w:sz w:val="19"/>
-          <w:szCs w:val="19"/>
-          <w:lang w:bidi="ar-SA"/>
-        </w:rPr>
-        <w:t xml:space="preserve"> * </w:t>
-      </w:r>
-      <w:r>
-        <w:rPr>
-          <w:rFonts w:ascii="Consolas" w:hAnsi="Consolas" w:cs="Times New Roman"/>
-          <w:color w:val="000000"/>
-          <w:sz w:val="19"/>
-          <w:szCs w:val="19"/>
-          <w:rtl/>
-        </w:rPr>
-        <w:t>לשנות</w:t>
-      </w:r>
-      <w:r>
-        <w:rPr>
-          <w:rFonts w:ascii="Consolas" w:hAnsi="Consolas" w:cs="Consolas"/>
-          <w:color w:val="000000"/>
-          <w:sz w:val="19"/>
-          <w:szCs w:val="19"/>
-          <w:rtl/>
-        </w:rPr>
-        <w:t xml:space="preserve"> </w:t>
-      </w:r>
-      <w:r>
-        <w:rPr>
-          <w:rFonts w:ascii="Consolas" w:hAnsi="Consolas" w:cs="Times New Roman"/>
-          <w:color w:val="000000"/>
-          <w:sz w:val="19"/>
-          <w:szCs w:val="19"/>
-          <w:rtl/>
-        </w:rPr>
-        <w:t>את</w:t>
-      </w:r>
-      <w:r>
-        <w:rPr>
-          <w:rFonts w:ascii="Consolas" w:hAnsi="Consolas" w:cs="Consolas"/>
-          <w:color w:val="000000"/>
-          <w:sz w:val="19"/>
-          <w:szCs w:val="19"/>
-          <w:rtl/>
-        </w:rPr>
-        <w:t xml:space="preserve"> </w:t>
-      </w:r>
-      <w:r>
-        <w:rPr>
-          <w:rFonts w:ascii="Consolas" w:hAnsi="Consolas" w:cs="Times New Roman"/>
-          <w:color w:val="000000"/>
-          <w:sz w:val="19"/>
-          <w:szCs w:val="19"/>
-          <w:rtl/>
-        </w:rPr>
-        <w:t>הפונקציה</w:t>
-      </w:r>
-      <w:r>
-        <w:rPr>
-          <w:rFonts w:ascii="Consolas" w:hAnsi="Consolas" w:cs="Consolas"/>
-          <w:color w:val="000000"/>
-          <w:sz w:val="19"/>
-          <w:szCs w:val="19"/>
-          <w:lang w:bidi="ar-SA"/>
-        </w:rPr>
-        <w:t xml:space="preserve"> </w:t>
-      </w:r>
-      <w:proofErr w:type="spellStart"/>
-      <w:r>
-        <w:rPr>
-          <w:rFonts w:ascii="Consolas" w:hAnsi="Consolas" w:cs="Consolas"/>
-          <w:color w:val="000000"/>
-          <w:sz w:val="19"/>
-          <w:szCs w:val="19"/>
-          <w:lang w:bidi="ar-SA"/>
-        </w:rPr>
-        <w:t>IsAllowFiletype</w:t>
-      </w:r>
-      <w:proofErr w:type="spellEnd"/>
-      <w:r>
-        <w:rPr>
-          <w:rFonts w:ascii="Consolas" w:hAnsi="Consolas" w:cs="Consolas"/>
-          <w:color w:val="000000"/>
-          <w:sz w:val="19"/>
-          <w:szCs w:val="19"/>
-          <w:lang w:bidi="ar-SA"/>
-        </w:rPr>
-        <w:t xml:space="preserve"> </w:t>
-      </w:r>
-      <w:r>
-        <w:rPr>
-          <w:rFonts w:ascii="Consolas" w:hAnsi="Consolas" w:cs="Times New Roman"/>
-          <w:color w:val="000000"/>
-          <w:sz w:val="19"/>
-          <w:szCs w:val="19"/>
-          <w:rtl/>
-        </w:rPr>
-        <w:t>ב</w:t>
-      </w:r>
-      <w:r>
-        <w:rPr>
-          <w:rFonts w:ascii="Consolas" w:hAnsi="Consolas" w:cs="Consolas"/>
-          <w:color w:val="000000"/>
-          <w:sz w:val="19"/>
-          <w:szCs w:val="19"/>
-          <w:lang w:bidi="ar-SA"/>
-        </w:rPr>
-        <w:t xml:space="preserve"> </w:t>
-      </w:r>
-      <w:proofErr w:type="spellStart"/>
-      <w:r>
-        <w:rPr>
-          <w:rFonts w:ascii="Consolas" w:hAnsi="Consolas" w:cs="Consolas"/>
-          <w:color w:val="000000"/>
-          <w:sz w:val="19"/>
-          <w:szCs w:val="19"/>
-          <w:lang w:bidi="ar-SA"/>
-        </w:rPr>
-        <w:t>newtip</w:t>
-      </w:r>
-      <w:proofErr w:type="spellEnd"/>
-      <w:r>
-        <w:rPr>
-          <w:rFonts w:ascii="Consolas" w:hAnsi="Consolas" w:cs="Consolas"/>
-          <w:color w:val="000000"/>
-          <w:sz w:val="19"/>
-          <w:szCs w:val="19"/>
-          <w:lang w:bidi="ar-SA"/>
-        </w:rPr>
-        <w:t xml:space="preserve"> </w:t>
-      </w:r>
-      <w:proofErr w:type="spellStart"/>
-      <w:proofErr w:type="gramStart"/>
-      <w:r>
-        <w:rPr>
-          <w:rFonts w:ascii="Consolas" w:hAnsi="Consolas" w:cs="Consolas"/>
-          <w:color w:val="000000"/>
-          <w:sz w:val="19"/>
-          <w:szCs w:val="19"/>
-          <w:lang w:bidi="ar-SA"/>
-        </w:rPr>
-        <w:t>aspx.cs</w:t>
-      </w:r>
-      <w:proofErr w:type="spellEnd"/>
-      <w:r>
-        <w:rPr>
-          <w:rFonts w:ascii="Consolas" w:hAnsi="Consolas" w:cs="Consolas"/>
-          <w:color w:val="000000"/>
-          <w:sz w:val="19"/>
-          <w:szCs w:val="19"/>
-          <w:lang w:bidi="ar-SA"/>
-        </w:rPr>
-        <w:t xml:space="preserve">  </w:t>
+          <w:color w:val="000000"/>
+          <w:sz w:val="19"/>
+          <w:szCs w:val="19"/>
+          <w:lang w:bidi="ar-SA"/>
+        </w:rPr>
+        <w:t xml:space="preserve"> newtip aspx.cs  </w:t>
       </w:r>
       <w:r>
         <w:rPr>
@@ -2455,7 +1417,6 @@
         </w:rPr>
         <w:t>שהיא</w:t>
       </w:r>
-      <w:proofErr w:type="gramEnd"/>
       <w:r>
         <w:rPr>
           <w:rFonts w:ascii="Consolas" w:hAnsi="Consolas" w:cs="Consolas"/>
@@ -2830,7 +1791,6 @@
         </w:rPr>
         <w:t xml:space="preserve"> tips </w:t>
       </w:r>
-      <w:proofErr w:type="spellStart"/>
       <w:r>
         <w:rPr>
           <w:rFonts w:ascii="Consolas" w:hAnsi="Consolas" w:cs="Times New Roman"/>
@@ -2841,7 +1801,6 @@
         </w:rPr>
         <w:t>שהשמתמש</w:t>
       </w:r>
-      <w:proofErr w:type="spellEnd"/>
       <w:r>
         <w:rPr>
           <w:rFonts w:ascii="Consolas" w:hAnsi="Consolas" w:cs="Consolas"/>
@@ -3725,11 +2684,10 @@
         <w:adjustRightInd w:val="0"/>
         <w:spacing w:after="0" w:line="240" w:lineRule="auto"/>
         <w:rPr>
-          <w:rFonts w:ascii="Consolas" w:hAnsi="Consolas" w:cs="Consolas"/>
-          <w:color w:val="000000"/>
-          <w:sz w:val="19"/>
-          <w:szCs w:val="19"/>
-          <w:lang w:bidi="ar-SA"/>
+          <w:rFonts w:ascii="Consolas" w:hAnsi="Consolas" w:cs="Times New Roman"/>
+          <w:color w:val="000000"/>
+          <w:sz w:val="19"/>
+          <w:szCs w:val="19"/>
         </w:rPr>
       </w:pPr>
       <w:r>
@@ -3958,6 +2916,889 @@
           <w:szCs w:val="19"/>
           <w:lang w:bidi="ar-SA"/>
         </w:rPr>
+        <w:t xml:space="preserve">* </w:t>
+      </w:r>
+      <w:r>
+        <w:rPr>
+          <w:rFonts w:ascii="Consolas" w:hAnsi="Consolas" w:cs="Times New Roman"/>
+          <w:strike/>
+          <w:color w:val="000000"/>
+          <w:sz w:val="19"/>
+          <w:szCs w:val="19"/>
+          <w:rtl/>
+        </w:rPr>
+        <w:t>לעשות</w:t>
+      </w:r>
+      <w:r>
+        <w:rPr>
+          <w:rFonts w:ascii="Consolas" w:hAnsi="Consolas" w:cs="Consolas"/>
+          <w:strike/>
+          <w:color w:val="000000"/>
+          <w:sz w:val="19"/>
+          <w:szCs w:val="19"/>
+          <w:rtl/>
+        </w:rPr>
+        <w:t xml:space="preserve"> </w:t>
+      </w:r>
+      <w:r>
+        <w:rPr>
+          <w:rFonts w:ascii="Consolas" w:hAnsi="Consolas" w:cs="Times New Roman"/>
+          <w:strike/>
+          <w:color w:val="000000"/>
+          <w:sz w:val="19"/>
+          <w:szCs w:val="19"/>
+          <w:rtl/>
+        </w:rPr>
+        <w:t>פונט</w:t>
+      </w:r>
+      <w:r>
+        <w:rPr>
+          <w:rFonts w:ascii="Consolas" w:hAnsi="Consolas" w:cs="Consolas"/>
+          <w:strike/>
+          <w:color w:val="000000"/>
+          <w:sz w:val="19"/>
+          <w:szCs w:val="19"/>
+          <w:rtl/>
+        </w:rPr>
+        <w:t xml:space="preserve"> </w:t>
+      </w:r>
+      <w:r>
+        <w:rPr>
+          <w:rFonts w:ascii="Consolas" w:hAnsi="Consolas" w:cs="Times New Roman"/>
+          <w:strike/>
+          <w:color w:val="000000"/>
+          <w:sz w:val="19"/>
+          <w:szCs w:val="19"/>
+          <w:rtl/>
+        </w:rPr>
+        <w:t>מעניין</w:t>
+      </w:r>
+      <w:r>
+        <w:rPr>
+          <w:rFonts w:ascii="Consolas" w:hAnsi="Consolas" w:cs="Consolas"/>
+          <w:strike/>
+          <w:color w:val="000000"/>
+          <w:sz w:val="19"/>
+          <w:szCs w:val="19"/>
+          <w:rtl/>
+        </w:rPr>
+        <w:t xml:space="preserve"> </w:t>
+      </w:r>
+      <w:r>
+        <w:rPr>
+          <w:rFonts w:ascii="Consolas" w:hAnsi="Consolas" w:cs="Times New Roman"/>
+          <w:strike/>
+          <w:color w:val="000000"/>
+          <w:sz w:val="19"/>
+          <w:szCs w:val="19"/>
+          <w:rtl/>
+        </w:rPr>
+        <w:t>ל</w:t>
+      </w:r>
+      <w:r>
+        <w:rPr>
+          <w:rFonts w:ascii="Consolas" w:hAnsi="Consolas" w:cs="Consolas"/>
+          <w:strike/>
+          <w:color w:val="000000"/>
+          <w:sz w:val="19"/>
+          <w:szCs w:val="19"/>
+          <w:rtl/>
+        </w:rPr>
+        <w:t xml:space="preserve"> </w:t>
+      </w:r>
+      <w:r>
+        <w:rPr>
+          <w:rFonts w:ascii="Consolas" w:hAnsi="Consolas" w:cs="Times New Roman"/>
+          <w:strike/>
+          <w:color w:val="000000"/>
+          <w:sz w:val="19"/>
+          <w:szCs w:val="19"/>
+          <w:rtl/>
+        </w:rPr>
+        <w:t>כותרת</w:t>
+      </w:r>
+      <w:r>
+        <w:rPr>
+          <w:rFonts w:ascii="Consolas" w:hAnsi="Consolas" w:cs="Consolas"/>
+          <w:strike/>
+          <w:color w:val="000000"/>
+          <w:sz w:val="19"/>
+          <w:szCs w:val="19"/>
+          <w:rtl/>
+        </w:rPr>
+        <w:t xml:space="preserve"> </w:t>
+      </w:r>
+      <w:r>
+        <w:rPr>
+          <w:rFonts w:ascii="Consolas" w:hAnsi="Consolas" w:cs="Times New Roman"/>
+          <w:strike/>
+          <w:color w:val="000000"/>
+          <w:sz w:val="19"/>
+          <w:szCs w:val="19"/>
+          <w:rtl/>
+        </w:rPr>
+        <w:t>העמוד</w:t>
+      </w:r>
+      <w:r>
+        <w:rPr>
+          <w:rFonts w:ascii="Consolas" w:hAnsi="Consolas" w:cs="Consolas"/>
+          <w:strike/>
+          <w:color w:val="000000"/>
+          <w:sz w:val="19"/>
+          <w:szCs w:val="19"/>
+          <w:rtl/>
+        </w:rPr>
+        <w:t xml:space="preserve"> </w:t>
+      </w:r>
+      <w:r>
+        <w:rPr>
+          <w:rFonts w:ascii="Consolas" w:hAnsi="Consolas" w:cs="Times New Roman"/>
+          <w:strike/>
+          <w:color w:val="000000"/>
+          <w:sz w:val="19"/>
+          <w:szCs w:val="19"/>
+          <w:rtl/>
+        </w:rPr>
+        <w:t>בסרגל</w:t>
+      </w:r>
+      <w:r>
+        <w:rPr>
+          <w:rFonts w:ascii="Consolas" w:hAnsi="Consolas" w:cs="Consolas"/>
+          <w:strike/>
+          <w:color w:val="000000"/>
+          <w:sz w:val="19"/>
+          <w:szCs w:val="19"/>
+          <w:rtl/>
+        </w:rPr>
+        <w:t xml:space="preserve"> </w:t>
+      </w:r>
+      <w:r>
+        <w:rPr>
+          <w:rFonts w:ascii="Consolas" w:hAnsi="Consolas" w:cs="Times New Roman"/>
+          <w:strike/>
+          <w:color w:val="000000"/>
+          <w:sz w:val="19"/>
+          <w:szCs w:val="19"/>
+          <w:rtl/>
+        </w:rPr>
+        <w:t>שמופיע</w:t>
+      </w:r>
+      <w:r>
+        <w:rPr>
+          <w:rFonts w:ascii="Consolas" w:hAnsi="Consolas" w:cs="Consolas"/>
+          <w:strike/>
+          <w:color w:val="000000"/>
+          <w:sz w:val="19"/>
+          <w:szCs w:val="19"/>
+          <w:rtl/>
+        </w:rPr>
+        <w:t xml:space="preserve"> </w:t>
+      </w:r>
+      <w:r>
+        <w:rPr>
+          <w:rFonts w:ascii="Consolas" w:hAnsi="Consolas" w:cs="Times New Roman"/>
+          <w:strike/>
+          <w:color w:val="000000"/>
+          <w:sz w:val="19"/>
+          <w:szCs w:val="19"/>
+          <w:rtl/>
+        </w:rPr>
+        <w:t>בכל</w:t>
+      </w:r>
+      <w:r>
+        <w:rPr>
+          <w:rFonts w:ascii="Consolas" w:hAnsi="Consolas" w:cs="Consolas"/>
+          <w:strike/>
+          <w:color w:val="000000"/>
+          <w:sz w:val="19"/>
+          <w:szCs w:val="19"/>
+          <w:rtl/>
+        </w:rPr>
+        <w:t xml:space="preserve"> </w:t>
+      </w:r>
+      <w:r>
+        <w:rPr>
+          <w:rFonts w:ascii="Consolas" w:hAnsi="Consolas" w:cs="Times New Roman"/>
+          <w:strike/>
+          <w:color w:val="000000"/>
+          <w:sz w:val="19"/>
+          <w:szCs w:val="19"/>
+          <w:rtl/>
+        </w:rPr>
+        <w:t>העמודים</w:t>
+      </w:r>
+    </w:p>
+    <w:p>
+      <w:pPr>
+        <w:autoSpaceDE w:val="0"/>
+        <w:autoSpaceDN w:val="0"/>
+        <w:bidi/>
+        <w:adjustRightInd w:val="0"/>
+        <w:spacing w:after="0" w:line="240" w:lineRule="auto"/>
+        <w:rPr>
+          <w:rFonts w:ascii="Consolas" w:hAnsi="Consolas" w:cs="Consolas"/>
+          <w:strike/>
+          <w:color w:val="000000"/>
+          <w:sz w:val="19"/>
+          <w:szCs w:val="19"/>
+          <w:lang w:bidi="ar-SA"/>
+        </w:rPr>
+      </w:pPr>
+      <w:r>
+        <w:rPr>
+          <w:rFonts w:ascii="Consolas" w:hAnsi="Consolas" w:cs="Consolas"/>
+          <w:strike/>
+          <w:color w:val="000000"/>
+          <w:sz w:val="19"/>
+          <w:szCs w:val="19"/>
+          <w:lang w:bidi="ar-SA"/>
+        </w:rPr>
+        <w:t xml:space="preserve">* </w:t>
+      </w:r>
+      <w:r>
+        <w:rPr>
+          <w:rFonts w:ascii="Consolas" w:hAnsi="Consolas" w:cs="Times New Roman"/>
+          <w:strike/>
+          <w:color w:val="000000"/>
+          <w:sz w:val="19"/>
+          <w:szCs w:val="19"/>
+          <w:rtl/>
+        </w:rPr>
+        <w:t>במקום</w:t>
+      </w:r>
+      <w:r>
+        <w:rPr>
+          <w:rFonts w:ascii="Consolas" w:hAnsi="Consolas" w:cs="Consolas"/>
+          <w:strike/>
+          <w:color w:val="000000"/>
+          <w:sz w:val="19"/>
+          <w:szCs w:val="19"/>
+          <w:lang w:bidi="ar-SA"/>
+        </w:rPr>
+        <w:t xml:space="preserve">  This Email is alreeady been used! </w:t>
+      </w:r>
+      <w:r>
+        <w:rPr>
+          <w:rFonts w:ascii="Consolas" w:hAnsi="Consolas" w:cs="Times New Roman"/>
+          <w:strike/>
+          <w:color w:val="000000"/>
+          <w:sz w:val="19"/>
+          <w:szCs w:val="19"/>
+          <w:rtl/>
+        </w:rPr>
+        <w:t>לרשום</w:t>
+      </w:r>
+      <w:r>
+        <w:rPr>
+          <w:rFonts w:ascii="Consolas" w:hAnsi="Consolas" w:cs="Consolas"/>
+          <w:strike/>
+          <w:color w:val="000000"/>
+          <w:sz w:val="19"/>
+          <w:szCs w:val="19"/>
+          <w:lang w:bidi="ar-SA"/>
+        </w:rPr>
+        <w:t xml:space="preserve"> you already registered</w:t>
+      </w:r>
+    </w:p>
+    <w:p>
+      <w:pPr>
+        <w:autoSpaceDE w:val="0"/>
+        <w:autoSpaceDN w:val="0"/>
+        <w:bidi/>
+        <w:adjustRightInd w:val="0"/>
+        <w:spacing w:after="0" w:line="240" w:lineRule="auto"/>
+        <w:rPr>
+          <w:rFonts w:ascii="Consolas" w:hAnsi="Consolas" w:cs="Consolas"/>
+          <w:strike/>
+          <w:color w:val="000000"/>
+          <w:sz w:val="19"/>
+          <w:szCs w:val="19"/>
+          <w:lang w:bidi="ar-SA"/>
+        </w:rPr>
+      </w:pPr>
+      <w:r>
+        <w:rPr>
+          <w:rFonts w:ascii="Consolas" w:hAnsi="Consolas" w:cs="Consolas"/>
+          <w:strike/>
+          <w:color w:val="000000"/>
+          <w:sz w:val="19"/>
+          <w:szCs w:val="19"/>
+          <w:lang w:bidi="ar-SA"/>
+        </w:rPr>
+        <w:t xml:space="preserve">* </w:t>
+      </w:r>
+      <w:r>
+        <w:rPr>
+          <w:rFonts w:ascii="Consolas" w:hAnsi="Consolas" w:cs="Times New Roman"/>
+          <w:strike/>
+          <w:color w:val="000000"/>
+          <w:sz w:val="19"/>
+          <w:szCs w:val="19"/>
+          <w:rtl/>
+        </w:rPr>
+        <w:t>הסרגל</w:t>
+      </w:r>
+      <w:r>
+        <w:rPr>
+          <w:rFonts w:ascii="Consolas" w:hAnsi="Consolas" w:cs="Consolas"/>
+          <w:strike/>
+          <w:color w:val="000000"/>
+          <w:sz w:val="19"/>
+          <w:szCs w:val="19"/>
+          <w:rtl/>
+        </w:rPr>
+        <w:t xml:space="preserve"> </w:t>
+      </w:r>
+      <w:r>
+        <w:rPr>
+          <w:rFonts w:ascii="Consolas" w:hAnsi="Consolas" w:cs="Times New Roman"/>
+          <w:strike/>
+          <w:color w:val="000000"/>
+          <w:sz w:val="19"/>
+          <w:szCs w:val="19"/>
+          <w:rtl/>
+        </w:rPr>
+        <w:t>צריך</w:t>
+      </w:r>
+      <w:r>
+        <w:rPr>
+          <w:rFonts w:ascii="Consolas" w:hAnsi="Consolas" w:cs="Consolas"/>
+          <w:strike/>
+          <w:color w:val="000000"/>
+          <w:sz w:val="19"/>
+          <w:szCs w:val="19"/>
+          <w:rtl/>
+        </w:rPr>
+        <w:t xml:space="preserve"> </w:t>
+      </w:r>
+      <w:r>
+        <w:rPr>
+          <w:rFonts w:ascii="Consolas" w:hAnsi="Consolas" w:cs="Times New Roman"/>
+          <w:strike/>
+          <w:color w:val="000000"/>
+          <w:sz w:val="19"/>
+          <w:szCs w:val="19"/>
+          <w:rtl/>
+        </w:rPr>
+        <w:t>להישאר</w:t>
+      </w:r>
+      <w:r>
+        <w:rPr>
+          <w:rFonts w:ascii="Consolas" w:hAnsi="Consolas" w:cs="Consolas"/>
+          <w:strike/>
+          <w:color w:val="000000"/>
+          <w:sz w:val="19"/>
+          <w:szCs w:val="19"/>
+          <w:rtl/>
+        </w:rPr>
+        <w:t xml:space="preserve"> </w:t>
+      </w:r>
+      <w:r>
+        <w:rPr>
+          <w:rFonts w:ascii="Consolas" w:hAnsi="Consolas" w:cs="Times New Roman"/>
+          <w:strike/>
+          <w:color w:val="000000"/>
+          <w:sz w:val="19"/>
+          <w:szCs w:val="19"/>
+          <w:rtl/>
+        </w:rPr>
+        <w:t>אותו</w:t>
+      </w:r>
+      <w:r>
+        <w:rPr>
+          <w:rFonts w:ascii="Consolas" w:hAnsi="Consolas" w:cs="Consolas"/>
+          <w:strike/>
+          <w:color w:val="000000"/>
+          <w:sz w:val="19"/>
+          <w:szCs w:val="19"/>
+          <w:rtl/>
+        </w:rPr>
+        <w:t xml:space="preserve"> </w:t>
+      </w:r>
+      <w:r>
+        <w:rPr>
+          <w:rFonts w:ascii="Consolas" w:hAnsi="Consolas" w:cs="Times New Roman"/>
+          <w:strike/>
+          <w:color w:val="000000"/>
+          <w:sz w:val="19"/>
+          <w:szCs w:val="19"/>
+          <w:rtl/>
+        </w:rPr>
+        <w:t>דבר</w:t>
+      </w:r>
+      <w:r>
+        <w:rPr>
+          <w:rFonts w:ascii="Consolas" w:hAnsi="Consolas" w:cs="Consolas"/>
+          <w:strike/>
+          <w:color w:val="000000"/>
+          <w:sz w:val="19"/>
+          <w:szCs w:val="19"/>
+          <w:rtl/>
+        </w:rPr>
+        <w:t xml:space="preserve"> </w:t>
+      </w:r>
+      <w:r>
+        <w:rPr>
+          <w:rFonts w:ascii="Consolas" w:hAnsi="Consolas" w:cs="Times New Roman"/>
+          <w:strike/>
+          <w:color w:val="000000"/>
+          <w:sz w:val="19"/>
+          <w:szCs w:val="19"/>
+          <w:rtl/>
+        </w:rPr>
+        <w:t>בכל</w:t>
+      </w:r>
+      <w:r>
+        <w:rPr>
+          <w:rFonts w:ascii="Consolas" w:hAnsi="Consolas" w:cs="Consolas"/>
+          <w:strike/>
+          <w:color w:val="000000"/>
+          <w:sz w:val="19"/>
+          <w:szCs w:val="19"/>
+          <w:rtl/>
+        </w:rPr>
+        <w:t xml:space="preserve"> </w:t>
+      </w:r>
+      <w:r>
+        <w:rPr>
+          <w:rFonts w:ascii="Consolas" w:hAnsi="Consolas" w:cs="Times New Roman"/>
+          <w:strike/>
+          <w:color w:val="000000"/>
+          <w:sz w:val="19"/>
+          <w:szCs w:val="19"/>
+          <w:rtl/>
+        </w:rPr>
+        <w:t>העמודים</w:t>
+      </w:r>
+    </w:p>
+    <w:p>
+      <w:pPr>
+        <w:autoSpaceDE w:val="0"/>
+        <w:autoSpaceDN w:val="0"/>
+        <w:bidi/>
+        <w:adjustRightInd w:val="0"/>
+        <w:spacing w:after="0" w:line="240" w:lineRule="auto"/>
+        <w:rPr>
+          <w:rFonts w:ascii="Consolas" w:hAnsi="Consolas" w:cs="Consolas"/>
+          <w:strike/>
+          <w:color w:val="000000"/>
+          <w:sz w:val="19"/>
+          <w:szCs w:val="19"/>
+          <w:lang w:bidi="ar-SA"/>
+        </w:rPr>
+      </w:pPr>
+      <w:r>
+        <w:rPr>
+          <w:rFonts w:ascii="Consolas" w:hAnsi="Consolas" w:cs="Consolas"/>
+          <w:strike/>
+          <w:color w:val="000000"/>
+          <w:sz w:val="19"/>
+          <w:szCs w:val="19"/>
+          <w:lang w:bidi="ar-SA"/>
+        </w:rPr>
+        <w:t xml:space="preserve">* </w:t>
+      </w:r>
+      <w:r>
+        <w:rPr>
+          <w:rFonts w:ascii="Consolas" w:hAnsi="Consolas" w:cs="Times New Roman"/>
+          <w:strike/>
+          <w:color w:val="000000"/>
+          <w:sz w:val="19"/>
+          <w:szCs w:val="19"/>
+          <w:rtl/>
+        </w:rPr>
+        <w:t>ב</w:t>
+      </w:r>
+      <w:r>
+        <w:rPr>
+          <w:rFonts w:ascii="Consolas" w:hAnsi="Consolas" w:cs="Consolas"/>
+          <w:strike/>
+          <w:color w:val="000000"/>
+          <w:sz w:val="19"/>
+          <w:szCs w:val="19"/>
+          <w:lang w:bidi="ar-SA"/>
+        </w:rPr>
+        <w:t xml:space="preserve"> signup </w:t>
+      </w:r>
+      <w:r>
+        <w:rPr>
+          <w:rFonts w:ascii="Consolas" w:hAnsi="Consolas" w:cs="Times New Roman"/>
+          <w:strike/>
+          <w:color w:val="000000"/>
+          <w:sz w:val="19"/>
+          <w:szCs w:val="19"/>
+          <w:rtl/>
+        </w:rPr>
+        <w:t>לעשות</w:t>
+      </w:r>
+      <w:r>
+        <w:rPr>
+          <w:rFonts w:ascii="Consolas" w:hAnsi="Consolas" w:cs="Consolas"/>
+          <w:strike/>
+          <w:color w:val="000000"/>
+          <w:sz w:val="19"/>
+          <w:szCs w:val="19"/>
+          <w:lang w:bidi="ar-SA"/>
+        </w:rPr>
+        <w:t xml:space="preserve"> Gender </w:t>
+      </w:r>
+      <w:r>
+        <w:rPr>
+          <w:rFonts w:ascii="Consolas" w:hAnsi="Consolas" w:cs="Times New Roman"/>
+          <w:strike/>
+          <w:color w:val="000000"/>
+          <w:sz w:val="19"/>
+          <w:szCs w:val="19"/>
+          <w:rtl/>
+        </w:rPr>
+        <w:t>במקום</w:t>
+      </w:r>
+      <w:r>
+        <w:rPr>
+          <w:rFonts w:ascii="Consolas" w:hAnsi="Consolas" w:cs="Consolas"/>
+          <w:strike/>
+          <w:color w:val="000000"/>
+          <w:sz w:val="19"/>
+          <w:szCs w:val="19"/>
+          <w:lang w:bidi="ar-SA"/>
+        </w:rPr>
+        <w:t xml:space="preserve"> Gender:</w:t>
+      </w:r>
+    </w:p>
+    <w:p>
+      <w:pPr>
+        <w:autoSpaceDE w:val="0"/>
+        <w:autoSpaceDN w:val="0"/>
+        <w:bidi/>
+        <w:adjustRightInd w:val="0"/>
+        <w:spacing w:after="0" w:line="240" w:lineRule="auto"/>
+        <w:rPr>
+          <w:rFonts w:ascii="Consolas" w:hAnsi="Consolas" w:cs="Consolas"/>
+          <w:strike/>
+          <w:color w:val="000000"/>
+          <w:sz w:val="19"/>
+          <w:szCs w:val="19"/>
+          <w:lang w:bidi="ar-SA"/>
+        </w:rPr>
+      </w:pPr>
+      <w:r>
+        <w:rPr>
+          <w:rFonts w:ascii="Consolas" w:hAnsi="Consolas" w:cs="Consolas"/>
+          <w:strike/>
+          <w:color w:val="000000"/>
+          <w:sz w:val="19"/>
+          <w:szCs w:val="19"/>
+          <w:lang w:bidi="ar-SA"/>
+        </w:rPr>
+        <w:t xml:space="preserve">* </w:t>
+      </w:r>
+      <w:r>
+        <w:rPr>
+          <w:rFonts w:ascii="Consolas" w:hAnsi="Consolas" w:cs="Times New Roman"/>
+          <w:strike/>
+          <w:color w:val="000000"/>
+          <w:sz w:val="19"/>
+          <w:szCs w:val="19"/>
+          <w:rtl/>
+        </w:rPr>
+        <w:t>לעשות</w:t>
+      </w:r>
+      <w:r>
+        <w:rPr>
+          <w:rFonts w:ascii="Consolas" w:hAnsi="Consolas" w:cs="Consolas"/>
+          <w:strike/>
+          <w:color w:val="000000"/>
+          <w:sz w:val="19"/>
+          <w:szCs w:val="19"/>
+          <w:rtl/>
+        </w:rPr>
+        <w:t xml:space="preserve"> </w:t>
+      </w:r>
+      <w:r>
+        <w:rPr>
+          <w:rFonts w:ascii="Consolas" w:hAnsi="Consolas" w:cs="Times New Roman"/>
+          <w:strike/>
+          <w:color w:val="000000"/>
+          <w:sz w:val="19"/>
+          <w:szCs w:val="19"/>
+          <w:rtl/>
+        </w:rPr>
+        <w:t>את</w:t>
+      </w:r>
+      <w:r>
+        <w:rPr>
+          <w:rFonts w:ascii="Consolas" w:hAnsi="Consolas" w:cs="Consolas"/>
+          <w:strike/>
+          <w:color w:val="000000"/>
+          <w:sz w:val="19"/>
+          <w:szCs w:val="19"/>
+          <w:rtl/>
+        </w:rPr>
+        <w:t xml:space="preserve"> </w:t>
+      </w:r>
+      <w:r>
+        <w:rPr>
+          <w:rFonts w:ascii="Consolas" w:hAnsi="Consolas" w:cs="Times New Roman"/>
+          <w:strike/>
+          <w:color w:val="000000"/>
+          <w:sz w:val="19"/>
+          <w:szCs w:val="19"/>
+          <w:rtl/>
+        </w:rPr>
+        <w:t>השעון</w:t>
+      </w:r>
+      <w:r>
+        <w:rPr>
+          <w:rFonts w:ascii="Consolas" w:hAnsi="Consolas" w:cs="Consolas"/>
+          <w:strike/>
+          <w:color w:val="000000"/>
+          <w:sz w:val="19"/>
+          <w:szCs w:val="19"/>
+          <w:rtl/>
+        </w:rPr>
+        <w:t xml:space="preserve"> </w:t>
+      </w:r>
+      <w:r>
+        <w:rPr>
+          <w:rFonts w:ascii="Consolas" w:hAnsi="Consolas" w:cs="Times New Roman"/>
+          <w:strike/>
+          <w:color w:val="000000"/>
+          <w:sz w:val="19"/>
+          <w:szCs w:val="19"/>
+          <w:rtl/>
+        </w:rPr>
+        <w:t>יותר</w:t>
+      </w:r>
+      <w:r>
+        <w:rPr>
+          <w:rFonts w:ascii="Consolas" w:hAnsi="Consolas" w:cs="Consolas"/>
+          <w:strike/>
+          <w:color w:val="000000"/>
+          <w:sz w:val="19"/>
+          <w:szCs w:val="19"/>
+          <w:rtl/>
+        </w:rPr>
+        <w:t xml:space="preserve"> </w:t>
+      </w:r>
+      <w:r>
+        <w:rPr>
+          <w:rFonts w:ascii="Consolas" w:hAnsi="Consolas" w:cs="Times New Roman"/>
+          <w:strike/>
+          <w:color w:val="000000"/>
+          <w:sz w:val="19"/>
+          <w:szCs w:val="19"/>
+          <w:rtl/>
+        </w:rPr>
+        <w:t>גדול</w:t>
+      </w:r>
+      <w:r>
+        <w:rPr>
+          <w:rFonts w:ascii="Consolas" w:hAnsi="Consolas" w:cs="Consolas"/>
+          <w:strike/>
+          <w:color w:val="000000"/>
+          <w:sz w:val="19"/>
+          <w:szCs w:val="19"/>
+          <w:rtl/>
+        </w:rPr>
+        <w:t xml:space="preserve"> </w:t>
+      </w:r>
+      <w:r>
+        <w:rPr>
+          <w:rFonts w:ascii="Consolas" w:hAnsi="Consolas" w:cs="Times New Roman"/>
+          <w:strike/>
+          <w:color w:val="000000"/>
+          <w:sz w:val="19"/>
+          <w:szCs w:val="19"/>
+          <w:rtl/>
+        </w:rPr>
+        <w:t>בצבע</w:t>
+      </w:r>
+      <w:r>
+        <w:rPr>
+          <w:rFonts w:ascii="Consolas" w:hAnsi="Consolas" w:cs="Consolas"/>
+          <w:strike/>
+          <w:color w:val="000000"/>
+          <w:sz w:val="19"/>
+          <w:szCs w:val="19"/>
+          <w:rtl/>
+        </w:rPr>
+        <w:t xml:space="preserve"> </w:t>
+      </w:r>
+      <w:r>
+        <w:rPr>
+          <w:rFonts w:ascii="Consolas" w:hAnsi="Consolas" w:cs="Times New Roman"/>
+          <w:strike/>
+          <w:color w:val="000000"/>
+          <w:sz w:val="19"/>
+          <w:szCs w:val="19"/>
+          <w:rtl/>
+        </w:rPr>
+        <w:t>של</w:t>
+      </w:r>
+      <w:r>
+        <w:rPr>
+          <w:rFonts w:ascii="Consolas" w:hAnsi="Consolas" w:cs="Consolas"/>
+          <w:strike/>
+          <w:color w:val="000000"/>
+          <w:sz w:val="19"/>
+          <w:szCs w:val="19"/>
+          <w:rtl/>
+        </w:rPr>
+        <w:t xml:space="preserve"> </w:t>
+      </w:r>
+      <w:r>
+        <w:rPr>
+          <w:rFonts w:ascii="Consolas" w:hAnsi="Consolas" w:cs="Times New Roman"/>
+          <w:strike/>
+          <w:color w:val="000000"/>
+          <w:sz w:val="19"/>
+          <w:szCs w:val="19"/>
+          <w:rtl/>
+        </w:rPr>
+        <w:t>השמש</w:t>
+      </w:r>
+      <w:r>
+        <w:rPr>
+          <w:rFonts w:ascii="Consolas" w:hAnsi="Consolas" w:cs="Consolas"/>
+          <w:strike/>
+          <w:color w:val="000000"/>
+          <w:sz w:val="19"/>
+          <w:szCs w:val="19"/>
+          <w:rtl/>
+        </w:rPr>
+        <w:t xml:space="preserve"> </w:t>
+      </w:r>
+      <w:r>
+        <w:rPr>
+          <w:rFonts w:ascii="Consolas" w:hAnsi="Consolas" w:cs="Times New Roman"/>
+          <w:strike/>
+          <w:color w:val="000000"/>
+          <w:sz w:val="19"/>
+          <w:szCs w:val="19"/>
+          <w:rtl/>
+        </w:rPr>
+        <w:t>בסרטון</w:t>
+      </w:r>
+      <w:r>
+        <w:rPr>
+          <w:rFonts w:ascii="Consolas" w:hAnsi="Consolas" w:cs="Consolas"/>
+          <w:strike/>
+          <w:color w:val="000000"/>
+          <w:sz w:val="19"/>
+          <w:szCs w:val="19"/>
+          <w:lang w:bidi="ar-SA"/>
+        </w:rPr>
+        <w:t xml:space="preserve"> </w:t>
+      </w:r>
+    </w:p>
+    <w:p>
+      <w:pPr>
+        <w:autoSpaceDE w:val="0"/>
+        <w:autoSpaceDN w:val="0"/>
+        <w:bidi/>
+        <w:adjustRightInd w:val="0"/>
+        <w:spacing w:after="0" w:line="240" w:lineRule="auto"/>
+        <w:rPr>
+          <w:rFonts w:ascii="Consolas" w:hAnsi="Consolas" w:cs="Consolas"/>
+          <w:strike/>
+          <w:color w:val="000000"/>
+          <w:sz w:val="19"/>
+          <w:szCs w:val="19"/>
+          <w:lang w:bidi="ar-SA"/>
+        </w:rPr>
+      </w:pPr>
+      <w:r>
+        <w:rPr>
+          <w:rFonts w:ascii="Consolas" w:hAnsi="Consolas" w:cs="Consolas"/>
+          <w:strike/>
+          <w:color w:val="000000"/>
+          <w:sz w:val="19"/>
+          <w:szCs w:val="19"/>
+          <w:lang w:bidi="ar-SA"/>
+        </w:rPr>
+        <w:t xml:space="preserve">* </w:t>
+      </w:r>
+      <w:r>
+        <w:rPr>
+          <w:rFonts w:ascii="Consolas" w:hAnsi="Consolas" w:cs="Times New Roman"/>
+          <w:strike/>
+          <w:color w:val="000000"/>
+          <w:sz w:val="19"/>
+          <w:szCs w:val="19"/>
+          <w:rtl/>
+        </w:rPr>
+        <w:t>כפתורים</w:t>
+      </w:r>
+      <w:r>
+        <w:rPr>
+          <w:rFonts w:ascii="Consolas" w:hAnsi="Consolas" w:cs="Consolas"/>
+          <w:strike/>
+          <w:color w:val="000000"/>
+          <w:sz w:val="19"/>
+          <w:szCs w:val="19"/>
+          <w:rtl/>
+        </w:rPr>
+        <w:t xml:space="preserve"> </w:t>
+      </w:r>
+      <w:r>
+        <w:rPr>
+          <w:rFonts w:ascii="Consolas" w:hAnsi="Consolas" w:cs="Times New Roman"/>
+          <w:strike/>
+          <w:color w:val="000000"/>
+          <w:sz w:val="19"/>
+          <w:szCs w:val="19"/>
+          <w:rtl/>
+        </w:rPr>
+        <w:t>אותו</w:t>
+      </w:r>
+      <w:r>
+        <w:rPr>
+          <w:rFonts w:ascii="Consolas" w:hAnsi="Consolas" w:cs="Consolas"/>
+          <w:strike/>
+          <w:color w:val="000000"/>
+          <w:sz w:val="19"/>
+          <w:szCs w:val="19"/>
+          <w:rtl/>
+        </w:rPr>
+        <w:t xml:space="preserve"> </w:t>
+      </w:r>
+      <w:r>
+        <w:rPr>
+          <w:rFonts w:ascii="Consolas" w:hAnsi="Consolas" w:cs="Times New Roman"/>
+          <w:strike/>
+          <w:color w:val="000000"/>
+          <w:sz w:val="19"/>
+          <w:szCs w:val="19"/>
+          <w:rtl/>
+        </w:rPr>
+        <w:t>סגנון</w:t>
+      </w:r>
+    </w:p>
+    <w:p>
+      <w:pPr>
+        <w:autoSpaceDE w:val="0"/>
+        <w:autoSpaceDN w:val="0"/>
+        <w:bidi/>
+        <w:adjustRightInd w:val="0"/>
+        <w:spacing w:after="0" w:line="240" w:lineRule="auto"/>
+        <w:rPr>
+          <w:rFonts w:ascii="Consolas" w:hAnsi="Consolas" w:cs="Consolas"/>
+          <w:strike/>
+          <w:color w:val="000000"/>
+          <w:sz w:val="19"/>
+          <w:szCs w:val="19"/>
+          <w:lang w:bidi="ar-SA"/>
+        </w:rPr>
+      </w:pPr>
+      <w:r>
+        <w:rPr>
+          <w:rFonts w:ascii="Consolas" w:hAnsi="Consolas" w:cs="Consolas"/>
+          <w:strike/>
+          <w:color w:val="000000"/>
+          <w:sz w:val="19"/>
+          <w:szCs w:val="19"/>
+          <w:lang w:bidi="ar-SA"/>
+        </w:rPr>
         <w:t xml:space="preserve"> *</w:t>
       </w:r>
       <w:r>
@@ -4068,21 +3909,8 @@
           <w:szCs w:val="19"/>
           <w:lang w:bidi="ar-SA"/>
         </w:rPr>
-        <w:t xml:space="preserve"> </w:t>
-      </w:r>
-      <w:proofErr w:type="spellStart"/>
-      <w:r>
-        <w:rPr>
-          <w:rFonts w:ascii="Consolas" w:hAnsi="Consolas" w:cs="Consolas"/>
-          <w:strike/>
-          <w:color w:val="000000"/>
-          <w:sz w:val="19"/>
-          <w:szCs w:val="19"/>
-          <w:lang w:bidi="ar-SA"/>
-        </w:rPr>
-        <w:t>sql</w:t>
-      </w:r>
-      <w:proofErr w:type="spellEnd"/>
+        <w:t xml:space="preserve"> sql</w:t>
+      </w:r>
     </w:p>
     <w:p>
       <w:pPr>
@@ -4160,25 +3988,20 @@
     </w:p>
     <w:p>
       <w:pPr>
+        <w:autoSpaceDE w:val="0"/>
+        <w:autoSpaceDN w:val="0"/>
         <w:bidi/>
-        <w:rPr>
-          <w:b/>
-          <w:bCs/>
-          <w:sz w:val="32"/>
-          <w:szCs w:val="32"/>
+        <w:adjustRightInd w:val="0"/>
+        <w:spacing w:after="0" w:line="240" w:lineRule="auto"/>
+        <w:rPr>
+          <w:rFonts w:ascii="Consolas" w:hAnsi="Consolas" w:cs="Consolas"/>
+          <w:strike/>
+          <w:color w:val="000000"/>
+          <w:sz w:val="19"/>
+          <w:szCs w:val="19"/>
+          <w:lang w:bidi="ar-SA"/>
         </w:rPr>
       </w:pPr>
-      <w:r>
-        <w:rPr>
-          <w:rFonts w:hint="cs"/>
-          <w:b/>
-          <w:bCs/>
-          <w:sz w:val="32"/>
-          <w:szCs w:val="32"/>
-          <w:rtl/>
-        </w:rPr>
-        <w:t>אני רוצה שהסרגל שהיה בעמוד הבית יהיה בכל העמודים</w:t>
-      </w:r>
     </w:p>
     <w:sectPr>
       <w:pgSz w:w="12240" w:h="15840"/>

</xml_diff>

<commit_message>
admin page show nothing to admin user
</commit_message>
<xml_diff>
--- a/הערות פרוייקט תבא.docx
+++ b/הערות פרוייקט תבא.docx
@@ -135,6 +135,7 @@
         <w:spacing w:after="0" w:line="240" w:lineRule="auto"/>
         <w:rPr>
           <w:rFonts w:ascii="Consolas" w:hAnsi="Consolas" w:cs="Consolas"/>
+          <w:strike/>
           <w:color w:val="000000"/>
           <w:sz w:val="19"/>
           <w:szCs w:val="19"/>
@@ -154,6 +155,7 @@
       <w:r>
         <w:rPr>
           <w:rFonts w:ascii="Consolas" w:hAnsi="Consolas" w:cs="Times New Roman"/>
+          <w:strike/>
           <w:color w:val="000000"/>
           <w:sz w:val="19"/>
           <w:szCs w:val="19"/>
@@ -164,16 +166,18 @@
       <w:r>
         <w:rPr>
           <w:rFonts w:ascii="Consolas" w:hAnsi="Consolas" w:cs="Consolas"/>
-          <w:color w:val="000000"/>
-          <w:sz w:val="19"/>
-          <w:szCs w:val="19"/>
-          <w:rtl/>
-        </w:rPr>
-        <w:t xml:space="preserve"> </w:t>
-      </w:r>
-      <w:r>
-        <w:rPr>
-          <w:rFonts w:ascii="Consolas" w:hAnsi="Consolas" w:cs="Times New Roman"/>
+          <w:strike/>
+          <w:color w:val="000000"/>
+          <w:sz w:val="19"/>
+          <w:szCs w:val="19"/>
+          <w:rtl/>
+        </w:rPr>
+        <w:t xml:space="preserve"> </w:t>
+      </w:r>
+      <w:r>
+        <w:rPr>
+          <w:rFonts w:ascii="Consolas" w:hAnsi="Consolas" w:cs="Times New Roman"/>
+          <w:strike/>
           <w:color w:val="000000"/>
           <w:sz w:val="19"/>
           <w:szCs w:val="19"/>
@@ -184,16 +188,18 @@
       <w:r>
         <w:rPr>
           <w:rFonts w:ascii="Consolas" w:hAnsi="Consolas" w:cs="Consolas"/>
-          <w:color w:val="000000"/>
-          <w:sz w:val="19"/>
-          <w:szCs w:val="19"/>
-          <w:rtl/>
-        </w:rPr>
-        <w:t xml:space="preserve"> </w:t>
-      </w:r>
-      <w:r>
-        <w:rPr>
-          <w:rFonts w:ascii="Consolas" w:hAnsi="Consolas" w:cs="Times New Roman"/>
+          <w:strike/>
+          <w:color w:val="000000"/>
+          <w:sz w:val="19"/>
+          <w:szCs w:val="19"/>
+          <w:rtl/>
+        </w:rPr>
+        <w:t xml:space="preserve"> </w:t>
+      </w:r>
+      <w:r>
+        <w:rPr>
+          <w:rFonts w:ascii="Consolas" w:hAnsi="Consolas" w:cs="Times New Roman"/>
+          <w:strike/>
           <w:color w:val="000000"/>
           <w:sz w:val="19"/>
           <w:szCs w:val="19"/>
@@ -204,16 +210,18 @@
       <w:r>
         <w:rPr>
           <w:rFonts w:ascii="Consolas" w:hAnsi="Consolas" w:cs="Consolas"/>
-          <w:color w:val="000000"/>
-          <w:sz w:val="19"/>
-          <w:szCs w:val="19"/>
-          <w:rtl/>
-        </w:rPr>
-        <w:t xml:space="preserve"> </w:t>
-      </w:r>
-      <w:r>
-        <w:rPr>
-          <w:rFonts w:ascii="Consolas" w:hAnsi="Consolas" w:cs="Times New Roman"/>
+          <w:strike/>
+          <w:color w:val="000000"/>
+          <w:sz w:val="19"/>
+          <w:szCs w:val="19"/>
+          <w:rtl/>
+        </w:rPr>
+        <w:t xml:space="preserve"> </w:t>
+      </w:r>
+      <w:r>
+        <w:rPr>
+          <w:rFonts w:ascii="Consolas" w:hAnsi="Consolas" w:cs="Times New Roman"/>
+          <w:strike/>
           <w:color w:val="000000"/>
           <w:sz w:val="19"/>
           <w:szCs w:val="19"/>
@@ -224,16 +232,18 @@
       <w:r>
         <w:rPr>
           <w:rFonts w:ascii="Consolas" w:hAnsi="Consolas" w:cs="Consolas"/>
-          <w:color w:val="000000"/>
-          <w:sz w:val="19"/>
-          <w:szCs w:val="19"/>
-          <w:rtl/>
-        </w:rPr>
-        <w:t xml:space="preserve"> </w:t>
-      </w:r>
-      <w:r>
-        <w:rPr>
-          <w:rFonts w:ascii="Consolas" w:hAnsi="Consolas" w:cs="Times New Roman"/>
+          <w:strike/>
+          <w:color w:val="000000"/>
+          <w:sz w:val="19"/>
+          <w:szCs w:val="19"/>
+          <w:rtl/>
+        </w:rPr>
+        <w:t xml:space="preserve"> </w:t>
+      </w:r>
+      <w:r>
+        <w:rPr>
+          <w:rFonts w:ascii="Consolas" w:hAnsi="Consolas" w:cs="Times New Roman"/>
+          <w:strike/>
           <w:color w:val="000000"/>
           <w:sz w:val="19"/>
           <w:szCs w:val="19"/>
@@ -244,16 +254,18 @@
       <w:r>
         <w:rPr>
           <w:rFonts w:ascii="Consolas" w:hAnsi="Consolas" w:cs="Consolas"/>
-          <w:color w:val="000000"/>
-          <w:sz w:val="19"/>
-          <w:szCs w:val="19"/>
-          <w:rtl/>
-        </w:rPr>
-        <w:t xml:space="preserve"> </w:t>
-      </w:r>
-      <w:r>
-        <w:rPr>
-          <w:rFonts w:ascii="Consolas" w:hAnsi="Consolas" w:cs="Times New Roman"/>
+          <w:strike/>
+          <w:color w:val="000000"/>
+          <w:sz w:val="19"/>
+          <w:szCs w:val="19"/>
+          <w:rtl/>
+        </w:rPr>
+        <w:t xml:space="preserve"> </w:t>
+      </w:r>
+      <w:r>
+        <w:rPr>
+          <w:rFonts w:ascii="Consolas" w:hAnsi="Consolas" w:cs="Times New Roman"/>
+          <w:strike/>
           <w:color w:val="000000"/>
           <w:sz w:val="19"/>
           <w:szCs w:val="19"/>
@@ -264,6 +276,7 @@
       <w:r>
         <w:rPr>
           <w:rFonts w:ascii="Consolas" w:hAnsi="Consolas" w:cs="Consolas"/>
+          <w:strike/>
           <w:color w:val="000000"/>
           <w:sz w:val="19"/>
           <w:szCs w:val="19"/>
@@ -281,6 +294,7 @@
         <w:spacing w:after="0" w:line="240" w:lineRule="auto"/>
         <w:rPr>
           <w:rFonts w:ascii="Consolas" w:hAnsi="Consolas" w:cs="Consolas"/>
+          <w:strike/>
           <w:color w:val="000000"/>
           <w:sz w:val="19"/>
           <w:szCs w:val="19"/>
@@ -290,6 +304,7 @@
       <w:r>
         <w:rPr>
           <w:rFonts w:ascii="Consolas" w:hAnsi="Consolas" w:cs="Consolas"/>
+          <w:strike/>
           <w:color w:val="000000"/>
           <w:sz w:val="19"/>
           <w:szCs w:val="19"/>
@@ -307,6 +322,7 @@
         <w:spacing w:after="0" w:line="240" w:lineRule="auto"/>
         <w:rPr>
           <w:rFonts w:ascii="Consolas" w:hAnsi="Consolas" w:cs="Consolas"/>
+          <w:strike/>
           <w:color w:val="000000"/>
           <w:sz w:val="19"/>
           <w:szCs w:val="19"/>
@@ -316,6 +332,7 @@
       <w:r>
         <w:rPr>
           <w:rFonts w:ascii="Consolas" w:hAnsi="Consolas" w:cs="Consolas"/>
+          <w:strike/>
           <w:color w:val="000000"/>
           <w:sz w:val="19"/>
           <w:szCs w:val="19"/>
@@ -326,6 +343,7 @@
       <w:r>
         <w:rPr>
           <w:rFonts w:ascii="Consolas" w:hAnsi="Consolas" w:cs="Times New Roman"/>
+          <w:strike/>
           <w:color w:val="000000"/>
           <w:sz w:val="19"/>
           <w:szCs w:val="19"/>
@@ -336,16 +354,19 @@
       <w:r>
         <w:rPr>
           <w:rFonts w:ascii="Consolas" w:hAnsi="Consolas" w:cs="Consolas"/>
-          <w:color w:val="000000"/>
-          <w:sz w:val="19"/>
-          <w:szCs w:val="19"/>
-          <w:rtl/>
-        </w:rPr>
-        <w:t xml:space="preserve"> </w:t>
-      </w:r>
-      <w:r>
-        <w:rPr>
-          <w:rFonts w:ascii="Consolas" w:hAnsi="Consolas" w:cs="Times New Roman"/>
+          <w:strike/>
+          <w:color w:val="000000"/>
+          <w:sz w:val="19"/>
+          <w:szCs w:val="19"/>
+          <w:rtl/>
+        </w:rPr>
+        <w:t xml:space="preserve"> </w:t>
+      </w:r>
+      <w:proofErr w:type="spellStart"/>
+      <w:r>
+        <w:rPr>
+          <w:rFonts w:ascii="Consolas" w:hAnsi="Consolas" w:cs="Times New Roman"/>
+          <w:strike/>
           <w:color w:val="000000"/>
           <w:sz w:val="19"/>
           <w:szCs w:val="19"/>
@@ -353,19 +374,22 @@
         </w:rPr>
         <w:t>איקוניים</w:t>
       </w:r>
-      <w:r>
-        <w:rPr>
-          <w:rFonts w:ascii="Consolas" w:hAnsi="Consolas" w:cs="Consolas"/>
-          <w:color w:val="000000"/>
-          <w:sz w:val="19"/>
-          <w:szCs w:val="19"/>
-          <w:rtl/>
-        </w:rPr>
-        <w:t xml:space="preserve"> </w:t>
-      </w:r>
-      <w:r>
-        <w:rPr>
-          <w:rFonts w:ascii="Consolas" w:hAnsi="Consolas" w:cs="Times New Roman"/>
+      <w:proofErr w:type="spellEnd"/>
+      <w:r>
+        <w:rPr>
+          <w:rFonts w:ascii="Consolas" w:hAnsi="Consolas" w:cs="Consolas"/>
+          <w:strike/>
+          <w:color w:val="000000"/>
+          <w:sz w:val="19"/>
+          <w:szCs w:val="19"/>
+          <w:rtl/>
+        </w:rPr>
+        <w:t xml:space="preserve"> </w:t>
+      </w:r>
+      <w:r>
+        <w:rPr>
+          <w:rFonts w:ascii="Consolas" w:hAnsi="Consolas" w:cs="Times New Roman"/>
+          <w:strike/>
           <w:color w:val="000000"/>
           <w:sz w:val="19"/>
           <w:szCs w:val="19"/>
@@ -376,16 +400,18 @@
       <w:r>
         <w:rPr>
           <w:rFonts w:ascii="Consolas" w:hAnsi="Consolas" w:cs="Consolas"/>
-          <w:color w:val="000000"/>
-          <w:sz w:val="19"/>
-          <w:szCs w:val="19"/>
-          <w:rtl/>
-        </w:rPr>
-        <w:t xml:space="preserve"> </w:t>
-      </w:r>
-      <w:r>
-        <w:rPr>
-          <w:rFonts w:ascii="Consolas" w:hAnsi="Consolas" w:cs="Times New Roman"/>
+          <w:strike/>
+          <w:color w:val="000000"/>
+          <w:sz w:val="19"/>
+          <w:szCs w:val="19"/>
+          <w:rtl/>
+        </w:rPr>
+        <w:t xml:space="preserve"> </w:t>
+      </w:r>
+      <w:r>
+        <w:rPr>
+          <w:rFonts w:ascii="Consolas" w:hAnsi="Consolas" w:cs="Times New Roman"/>
+          <w:strike/>
           <w:color w:val="000000"/>
           <w:sz w:val="19"/>
           <w:szCs w:val="19"/>
@@ -396,16 +422,19 @@
       <w:r>
         <w:rPr>
           <w:rFonts w:ascii="Consolas" w:hAnsi="Consolas" w:cs="Consolas"/>
-          <w:color w:val="000000"/>
-          <w:sz w:val="19"/>
-          <w:szCs w:val="19"/>
-          <w:rtl/>
-        </w:rPr>
-        <w:t xml:space="preserve"> </w:t>
-      </w:r>
-      <w:r>
-        <w:rPr>
-          <w:rFonts w:ascii="Consolas" w:hAnsi="Consolas" w:cs="Times New Roman"/>
+          <w:strike/>
+          <w:color w:val="000000"/>
+          <w:sz w:val="19"/>
+          <w:szCs w:val="19"/>
+          <w:rtl/>
+        </w:rPr>
+        <w:t xml:space="preserve"> </w:t>
+      </w:r>
+      <w:proofErr w:type="spellStart"/>
+      <w:r>
+        <w:rPr>
+          <w:rFonts w:ascii="Consolas" w:hAnsi="Consolas" w:cs="Times New Roman"/>
+          <w:strike/>
           <w:color w:val="000000"/>
           <w:sz w:val="19"/>
           <w:szCs w:val="19"/>
@@ -413,19 +442,23 @@
         </w:rPr>
         <w:t>ומחבון</w:t>
       </w:r>
-      <w:r>
-        <w:rPr>
-          <w:rFonts w:ascii="Consolas" w:hAnsi="Consolas" w:cs="Consolas"/>
-          <w:color w:val="000000"/>
-          <w:sz w:val="19"/>
-          <w:szCs w:val="19"/>
-          <w:rtl/>
-        </w:rPr>
-        <w:t xml:space="preserve"> </w:t>
-      </w:r>
-      <w:r>
-        <w:rPr>
-          <w:rFonts w:ascii="Consolas" w:hAnsi="Consolas" w:cs="Times New Roman"/>
+      <w:proofErr w:type="spellEnd"/>
+      <w:r>
+        <w:rPr>
+          <w:rFonts w:ascii="Consolas" w:hAnsi="Consolas" w:cs="Consolas"/>
+          <w:strike/>
+          <w:color w:val="000000"/>
+          <w:sz w:val="19"/>
+          <w:szCs w:val="19"/>
+          <w:rtl/>
+        </w:rPr>
+        <w:t xml:space="preserve"> </w:t>
+      </w:r>
+      <w:proofErr w:type="gramStart"/>
+      <w:r>
+        <w:rPr>
+          <w:rFonts w:ascii="Consolas" w:hAnsi="Consolas" w:cs="Times New Roman"/>
+          <w:strike/>
           <w:color w:val="000000"/>
           <w:sz w:val="19"/>
           <w:szCs w:val="19"/>
@@ -436,6 +469,7 @@
       <w:r>
         <w:rPr>
           <w:rFonts w:ascii="Consolas" w:hAnsi="Consolas" w:cs="Consolas"/>
+          <w:strike/>
           <w:color w:val="000000"/>
           <w:sz w:val="19"/>
           <w:szCs w:val="19"/>
@@ -446,6 +480,7 @@
       <w:r>
         <w:rPr>
           <w:rFonts w:ascii="Consolas" w:hAnsi="Consolas" w:cs="Times New Roman"/>
+          <w:strike/>
           <w:color w:val="000000"/>
           <w:sz w:val="19"/>
           <w:szCs w:val="19"/>
@@ -453,19 +488,22 @@
         </w:rPr>
         <w:t>את</w:t>
       </w:r>
-      <w:r>
-        <w:rPr>
-          <w:rFonts w:ascii="Consolas" w:hAnsi="Consolas" w:cs="Consolas"/>
-          <w:color w:val="000000"/>
-          <w:sz w:val="19"/>
-          <w:szCs w:val="19"/>
-          <w:rtl/>
-        </w:rPr>
-        <w:t xml:space="preserve"> </w:t>
-      </w:r>
-      <w:r>
-        <w:rPr>
-          <w:rFonts w:ascii="Consolas" w:hAnsi="Consolas" w:cs="Times New Roman"/>
+      <w:proofErr w:type="gramEnd"/>
+      <w:r>
+        <w:rPr>
+          <w:rFonts w:ascii="Consolas" w:hAnsi="Consolas" w:cs="Consolas"/>
+          <w:strike/>
+          <w:color w:val="000000"/>
+          <w:sz w:val="19"/>
+          <w:szCs w:val="19"/>
+          <w:rtl/>
+        </w:rPr>
+        <w:t xml:space="preserve"> </w:t>
+      </w:r>
+      <w:r>
+        <w:rPr>
+          <w:rFonts w:ascii="Consolas" w:hAnsi="Consolas" w:cs="Times New Roman"/>
+          <w:strike/>
           <w:color w:val="000000"/>
           <w:sz w:val="19"/>
           <w:szCs w:val="19"/>
@@ -476,16 +514,18 @@
       <w:r>
         <w:rPr>
           <w:rFonts w:ascii="Consolas" w:hAnsi="Consolas" w:cs="Consolas"/>
-          <w:color w:val="000000"/>
-          <w:sz w:val="19"/>
-          <w:szCs w:val="19"/>
-          <w:rtl/>
-        </w:rPr>
-        <w:t xml:space="preserve"> </w:t>
-      </w:r>
-      <w:r>
-        <w:rPr>
-          <w:rFonts w:ascii="Consolas" w:hAnsi="Consolas" w:cs="Times New Roman"/>
+          <w:strike/>
+          <w:color w:val="000000"/>
+          <w:sz w:val="19"/>
+          <w:szCs w:val="19"/>
+          <w:rtl/>
+        </w:rPr>
+        <w:t xml:space="preserve"> </w:t>
+      </w:r>
+      <w:r>
+        <w:rPr>
+          <w:rFonts w:ascii="Consolas" w:hAnsi="Consolas" w:cs="Times New Roman"/>
+          <w:strike/>
           <w:color w:val="000000"/>
           <w:sz w:val="19"/>
           <w:szCs w:val="19"/>
@@ -496,16 +536,18 @@
       <w:r>
         <w:rPr>
           <w:rFonts w:ascii="Consolas" w:hAnsi="Consolas" w:cs="Consolas"/>
-          <w:color w:val="000000"/>
-          <w:sz w:val="19"/>
-          <w:szCs w:val="19"/>
-          <w:rtl/>
-        </w:rPr>
-        <w:t xml:space="preserve"> </w:t>
-      </w:r>
-      <w:r>
-        <w:rPr>
-          <w:rFonts w:ascii="Consolas" w:hAnsi="Consolas" w:cs="Times New Roman"/>
+          <w:strike/>
+          <w:color w:val="000000"/>
+          <w:sz w:val="19"/>
+          <w:szCs w:val="19"/>
+          <w:rtl/>
+        </w:rPr>
+        <w:t xml:space="preserve"> </w:t>
+      </w:r>
+      <w:r>
+        <w:rPr>
+          <w:rFonts w:ascii="Consolas" w:hAnsi="Consolas" w:cs="Times New Roman"/>
+          <w:strike/>
           <w:color w:val="000000"/>
           <w:sz w:val="19"/>
           <w:szCs w:val="19"/>
@@ -516,16 +558,18 @@
       <w:r>
         <w:rPr>
           <w:rFonts w:ascii="Consolas" w:hAnsi="Consolas" w:cs="Consolas"/>
-          <w:color w:val="000000"/>
-          <w:sz w:val="19"/>
-          <w:szCs w:val="19"/>
-          <w:rtl/>
-        </w:rPr>
-        <w:t xml:space="preserve"> </w:t>
-      </w:r>
-      <w:r>
-        <w:rPr>
-          <w:rFonts w:ascii="Consolas" w:hAnsi="Consolas" w:cs="Times New Roman"/>
+          <w:strike/>
+          <w:color w:val="000000"/>
+          <w:sz w:val="19"/>
+          <w:szCs w:val="19"/>
+          <w:rtl/>
+        </w:rPr>
+        <w:t xml:space="preserve"> </w:t>
+      </w:r>
+      <w:r>
+        <w:rPr>
+          <w:rFonts w:ascii="Consolas" w:hAnsi="Consolas" w:cs="Times New Roman"/>
+          <w:strike/>
           <w:color w:val="000000"/>
           <w:sz w:val="19"/>
           <w:szCs w:val="19"/>
@@ -536,6 +580,7 @@
       <w:r>
         <w:rPr>
           <w:rFonts w:ascii="Consolas" w:hAnsi="Consolas" w:cs="Consolas"/>
+          <w:strike/>
           <w:color w:val="000000"/>
           <w:sz w:val="19"/>
           <w:szCs w:val="19"/>
@@ -553,6 +598,7 @@
         <w:spacing w:after="0" w:line="240" w:lineRule="auto"/>
         <w:rPr>
           <w:rFonts w:ascii="Consolas" w:hAnsi="Consolas" w:cs="Consolas"/>
+          <w:strike/>
           <w:color w:val="000000"/>
           <w:sz w:val="19"/>
           <w:szCs w:val="19"/>
@@ -562,12 +608,85 @@
       <w:r>
         <w:rPr>
           <w:rFonts w:ascii="Consolas" w:hAnsi="Consolas" w:cs="Consolas"/>
-          <w:color w:val="000000"/>
-          <w:sz w:val="19"/>
-          <w:szCs w:val="19"/>
-          <w:lang w:bidi="ar-SA"/>
-        </w:rPr>
-        <w:t xml:space="preserve">    &lt;a class="nav-link dropdown-toggle" href="#" id="navbarDropdown" role="button" data-toggle="dropdown" aria-haspopup="true" aria-expanded="false"&gt;</w:t>
+          <w:strike/>
+          <w:color w:val="000000"/>
+          <w:sz w:val="19"/>
+          <w:szCs w:val="19"/>
+          <w:lang w:bidi="ar-SA"/>
+        </w:rPr>
+        <w:t xml:space="preserve">    &lt;a class="nav-link dropdown-toggle" </w:t>
+      </w:r>
+      <w:proofErr w:type="spellStart"/>
+      <w:r>
+        <w:rPr>
+          <w:rFonts w:ascii="Consolas" w:hAnsi="Consolas" w:cs="Consolas"/>
+          <w:strike/>
+          <w:color w:val="000000"/>
+          <w:sz w:val="19"/>
+          <w:szCs w:val="19"/>
+          <w:lang w:bidi="ar-SA"/>
+        </w:rPr>
+        <w:t>href</w:t>
+      </w:r>
+      <w:proofErr w:type="spellEnd"/>
+      <w:r>
+        <w:rPr>
+          <w:rFonts w:ascii="Consolas" w:hAnsi="Consolas" w:cs="Consolas"/>
+          <w:strike/>
+          <w:color w:val="000000"/>
+          <w:sz w:val="19"/>
+          <w:szCs w:val="19"/>
+          <w:lang w:bidi="ar-SA"/>
+        </w:rPr>
+        <w:t>="#" id="</w:t>
+      </w:r>
+      <w:proofErr w:type="spellStart"/>
+      <w:r>
+        <w:rPr>
+          <w:rFonts w:ascii="Consolas" w:hAnsi="Consolas" w:cs="Consolas"/>
+          <w:strike/>
+          <w:color w:val="000000"/>
+          <w:sz w:val="19"/>
+          <w:szCs w:val="19"/>
+          <w:lang w:bidi="ar-SA"/>
+        </w:rPr>
+        <w:t>navbarDropdown</w:t>
+      </w:r>
+      <w:proofErr w:type="spellEnd"/>
+      <w:r>
+        <w:rPr>
+          <w:rFonts w:ascii="Consolas" w:hAnsi="Consolas" w:cs="Consolas"/>
+          <w:strike/>
+          <w:color w:val="000000"/>
+          <w:sz w:val="19"/>
+          <w:szCs w:val="19"/>
+          <w:lang w:bidi="ar-SA"/>
+        </w:rPr>
+        <w:t>" role="button" data-toggle="dropdown" aria-</w:t>
+      </w:r>
+      <w:proofErr w:type="spellStart"/>
+      <w:r>
+        <w:rPr>
+          <w:rFonts w:ascii="Consolas" w:hAnsi="Consolas" w:cs="Consolas"/>
+          <w:strike/>
+          <w:color w:val="000000"/>
+          <w:sz w:val="19"/>
+          <w:szCs w:val="19"/>
+          <w:lang w:bidi="ar-SA"/>
+        </w:rPr>
+        <w:t>haspopup</w:t>
+      </w:r>
+      <w:proofErr w:type="spellEnd"/>
+      <w:r>
+        <w:rPr>
+          <w:rFonts w:ascii="Consolas" w:hAnsi="Consolas" w:cs="Consolas"/>
+          <w:strike/>
+          <w:color w:val="000000"/>
+          <w:sz w:val="19"/>
+          <w:szCs w:val="19"/>
+          <w:lang w:bidi="ar-SA"/>
+        </w:rPr>
+        <w:t>="true" aria-expanded="false"&gt;</w:t>
       </w:r>
     </w:p>
     <w:p>
@@ -579,6 +698,7 @@
         <w:spacing w:after="0" w:line="240" w:lineRule="auto"/>
         <w:rPr>
           <w:rFonts w:ascii="Consolas" w:hAnsi="Consolas" w:cs="Consolas"/>
+          <w:strike/>
           <w:color w:val="000000"/>
           <w:sz w:val="19"/>
           <w:szCs w:val="19"/>
@@ -588,6 +708,7 @@
       <w:r>
         <w:rPr>
           <w:rFonts w:ascii="Consolas" w:hAnsi="Consolas" w:cs="Consolas"/>
+          <w:strike/>
           <w:color w:val="000000"/>
           <w:sz w:val="19"/>
           <w:szCs w:val="19"/>
@@ -605,6 +726,7 @@
         <w:spacing w:after="0" w:line="240" w:lineRule="auto"/>
         <w:rPr>
           <w:rFonts w:ascii="Consolas" w:hAnsi="Consolas" w:cs="Consolas"/>
+          <w:strike/>
           <w:color w:val="000000"/>
           <w:sz w:val="19"/>
           <w:szCs w:val="19"/>
@@ -614,6 +736,7 @@
       <w:r>
         <w:rPr>
           <w:rFonts w:ascii="Consolas" w:hAnsi="Consolas" w:cs="Consolas"/>
+          <w:strike/>
           <w:color w:val="000000"/>
           <w:sz w:val="19"/>
           <w:szCs w:val="19"/>
@@ -913,7 +1036,29 @@
           <w:szCs w:val="19"/>
           <w:lang w:bidi="ar-SA"/>
         </w:rPr>
-        <w:t xml:space="preserve"> * hobbies </w:t>
+        <w:t xml:space="preserve"> * </w:t>
+      </w:r>
+      <w:proofErr w:type="gramStart"/>
+      <w:r>
+        <w:rPr>
+          <w:rFonts w:ascii="Consolas" w:hAnsi="Consolas" w:cs="Consolas"/>
+          <w:color w:val="000000"/>
+          <w:sz w:val="19"/>
+          <w:szCs w:val="19"/>
+          <w:lang w:bidi="ar-SA"/>
+        </w:rPr>
+        <w:t>hobbies</w:t>
+      </w:r>
+      <w:proofErr w:type="gramEnd"/>
+      <w:r>
+        <w:rPr>
+          <w:rFonts w:ascii="Consolas" w:hAnsi="Consolas" w:cs="Consolas"/>
+          <w:color w:val="000000"/>
+          <w:sz w:val="19"/>
+          <w:szCs w:val="19"/>
+          <w:lang w:bidi="ar-SA"/>
+        </w:rPr>
+        <w:t xml:space="preserve"> </w:t>
       </w:r>
       <w:r>
         <w:rPr>
@@ -1385,7 +1530,29 @@
           <w:szCs w:val="19"/>
           <w:lang w:bidi="ar-SA"/>
         </w:rPr>
-        <w:t xml:space="preserve"> IsAllowFiletype </w:t>
+        <w:t xml:space="preserve"> </w:t>
+      </w:r>
+      <w:proofErr w:type="spellStart"/>
+      <w:r>
+        <w:rPr>
+          <w:rFonts w:ascii="Consolas" w:hAnsi="Consolas" w:cs="Consolas"/>
+          <w:color w:val="000000"/>
+          <w:sz w:val="19"/>
+          <w:szCs w:val="19"/>
+          <w:lang w:bidi="ar-SA"/>
+        </w:rPr>
+        <w:t>IsAllowFiletype</w:t>
+      </w:r>
+      <w:proofErr w:type="spellEnd"/>
+      <w:r>
+        <w:rPr>
+          <w:rFonts w:ascii="Consolas" w:hAnsi="Consolas" w:cs="Consolas"/>
+          <w:color w:val="000000"/>
+          <w:sz w:val="19"/>
+          <w:szCs w:val="19"/>
+          <w:lang w:bidi="ar-SA"/>
+        </w:rPr>
+        <w:t xml:space="preserve"> </w:t>
       </w:r>
       <w:r>
         <w:rPr>
@@ -1405,7 +1572,52 @@
           <w:szCs w:val="19"/>
           <w:lang w:bidi="ar-SA"/>
         </w:rPr>
-        <w:t xml:space="preserve"> newtip aspx.cs  </w:t>
+        <w:t xml:space="preserve"> </w:t>
+      </w:r>
+      <w:proofErr w:type="spellStart"/>
+      <w:r>
+        <w:rPr>
+          <w:rFonts w:ascii="Consolas" w:hAnsi="Consolas" w:cs="Consolas"/>
+          <w:color w:val="000000"/>
+          <w:sz w:val="19"/>
+          <w:szCs w:val="19"/>
+          <w:lang w:bidi="ar-SA"/>
+        </w:rPr>
+        <w:t>newtip</w:t>
+      </w:r>
+      <w:proofErr w:type="spellEnd"/>
+      <w:r>
+        <w:rPr>
+          <w:rFonts w:ascii="Consolas" w:hAnsi="Consolas" w:cs="Consolas"/>
+          <w:color w:val="000000"/>
+          <w:sz w:val="19"/>
+          <w:szCs w:val="19"/>
+          <w:lang w:bidi="ar-SA"/>
+        </w:rPr>
+        <w:t xml:space="preserve"> </w:t>
+      </w:r>
+      <w:proofErr w:type="spellStart"/>
+      <w:proofErr w:type="gramStart"/>
+      <w:r>
+        <w:rPr>
+          <w:rFonts w:ascii="Consolas" w:hAnsi="Consolas" w:cs="Consolas"/>
+          <w:color w:val="000000"/>
+          <w:sz w:val="19"/>
+          <w:szCs w:val="19"/>
+          <w:lang w:bidi="ar-SA"/>
+        </w:rPr>
+        <w:t>aspx.cs</w:t>
+      </w:r>
+      <w:proofErr w:type="spellEnd"/>
+      <w:r>
+        <w:rPr>
+          <w:rFonts w:ascii="Consolas" w:hAnsi="Consolas" w:cs="Consolas"/>
+          <w:color w:val="000000"/>
+          <w:sz w:val="19"/>
+          <w:szCs w:val="19"/>
+          <w:lang w:bidi="ar-SA"/>
+        </w:rPr>
+        <w:t xml:space="preserve">  </w:t>
       </w:r>
       <w:r>
         <w:rPr>
@@ -1417,6 +1629,7 @@
         </w:rPr>
         <w:t>שהיא</w:t>
       </w:r>
+      <w:proofErr w:type="gramEnd"/>
       <w:r>
         <w:rPr>
           <w:rFonts w:ascii="Consolas" w:hAnsi="Consolas" w:cs="Consolas"/>
@@ -1791,6 +2004,7 @@
         </w:rPr>
         <w:t xml:space="preserve"> tips </w:t>
       </w:r>
+      <w:proofErr w:type="spellStart"/>
       <w:r>
         <w:rPr>
           <w:rFonts w:ascii="Consolas" w:hAnsi="Consolas" w:cs="Times New Roman"/>
@@ -1801,6 +2015,7 @@
         </w:rPr>
         <w:t>שהשמתמש</w:t>
       </w:r>
+      <w:proofErr w:type="spellEnd"/>
       <w:r>
         <w:rPr>
           <w:rFonts w:ascii="Consolas" w:hAnsi="Consolas" w:cs="Consolas"/>
@@ -1931,6 +2146,7 @@
         <w:spacing w:after="0" w:line="240" w:lineRule="auto"/>
         <w:rPr>
           <w:rFonts w:ascii="Consolas" w:hAnsi="Consolas" w:cs="Consolas"/>
+          <w:strike/>
           <w:color w:val="000000"/>
           <w:sz w:val="19"/>
           <w:szCs w:val="19"/>
@@ -1940,6 +2156,7 @@
       <w:r>
         <w:rPr>
           <w:rFonts w:ascii="Consolas" w:hAnsi="Consolas" w:cs="Consolas"/>
+          <w:strike/>
           <w:color w:val="000000"/>
           <w:sz w:val="19"/>
           <w:szCs w:val="19"/>
@@ -1950,6 +2167,7 @@
       <w:r>
         <w:rPr>
           <w:rFonts w:ascii="Consolas" w:hAnsi="Consolas" w:cs="Times New Roman"/>
+          <w:strike/>
           <w:color w:val="000000"/>
           <w:sz w:val="19"/>
           <w:szCs w:val="19"/>
@@ -1960,16 +2178,18 @@
       <w:r>
         <w:rPr>
           <w:rFonts w:ascii="Consolas" w:hAnsi="Consolas" w:cs="Consolas"/>
-          <w:color w:val="000000"/>
-          <w:sz w:val="19"/>
-          <w:szCs w:val="19"/>
-          <w:rtl/>
-        </w:rPr>
-        <w:t xml:space="preserve"> </w:t>
-      </w:r>
-      <w:r>
-        <w:rPr>
-          <w:rFonts w:ascii="Consolas" w:hAnsi="Consolas" w:cs="Times New Roman"/>
+          <w:strike/>
+          <w:color w:val="000000"/>
+          <w:sz w:val="19"/>
+          <w:szCs w:val="19"/>
+          <w:rtl/>
+        </w:rPr>
+        <w:t xml:space="preserve"> </w:t>
+      </w:r>
+      <w:r>
+        <w:rPr>
+          <w:rFonts w:ascii="Consolas" w:hAnsi="Consolas" w:cs="Times New Roman"/>
+          <w:strike/>
           <w:color w:val="000000"/>
           <w:sz w:val="19"/>
           <w:szCs w:val="19"/>
@@ -1980,16 +2200,18 @@
       <w:r>
         <w:rPr>
           <w:rFonts w:ascii="Consolas" w:hAnsi="Consolas" w:cs="Consolas"/>
-          <w:color w:val="000000"/>
-          <w:sz w:val="19"/>
-          <w:szCs w:val="19"/>
-          <w:rtl/>
-        </w:rPr>
-        <w:t xml:space="preserve"> </w:t>
-      </w:r>
-      <w:r>
-        <w:rPr>
-          <w:rFonts w:ascii="Consolas" w:hAnsi="Consolas" w:cs="Times New Roman"/>
+          <w:strike/>
+          <w:color w:val="000000"/>
+          <w:sz w:val="19"/>
+          <w:szCs w:val="19"/>
+          <w:rtl/>
+        </w:rPr>
+        <w:t xml:space="preserve"> </w:t>
+      </w:r>
+      <w:r>
+        <w:rPr>
+          <w:rFonts w:ascii="Consolas" w:hAnsi="Consolas" w:cs="Times New Roman"/>
+          <w:strike/>
           <w:color w:val="000000"/>
           <w:sz w:val="19"/>
           <w:szCs w:val="19"/>
@@ -2000,16 +2222,18 @@
       <w:r>
         <w:rPr>
           <w:rFonts w:ascii="Consolas" w:hAnsi="Consolas" w:cs="Consolas"/>
-          <w:color w:val="000000"/>
-          <w:sz w:val="19"/>
-          <w:szCs w:val="19"/>
-          <w:rtl/>
-        </w:rPr>
-        <w:t xml:space="preserve"> </w:t>
-      </w:r>
-      <w:r>
-        <w:rPr>
-          <w:rFonts w:ascii="Consolas" w:hAnsi="Consolas" w:cs="Times New Roman"/>
+          <w:strike/>
+          <w:color w:val="000000"/>
+          <w:sz w:val="19"/>
+          <w:szCs w:val="19"/>
+          <w:rtl/>
+        </w:rPr>
+        <w:t xml:space="preserve"> </w:t>
+      </w:r>
+      <w:r>
+        <w:rPr>
+          <w:rFonts w:ascii="Consolas" w:hAnsi="Consolas" w:cs="Times New Roman"/>
+          <w:strike/>
           <w:color w:val="000000"/>
           <w:sz w:val="19"/>
           <w:szCs w:val="19"/>
@@ -2020,6 +2244,7 @@
       <w:r>
         <w:rPr>
           <w:rFonts w:ascii="Consolas" w:hAnsi="Consolas" w:cs="Consolas"/>
+          <w:strike/>
           <w:color w:val="000000"/>
           <w:sz w:val="19"/>
           <w:szCs w:val="19"/>
@@ -2899,12 +3124,12 @@
         <w:adjustRightInd w:val="0"/>
         <w:spacing w:after="0" w:line="240" w:lineRule="auto"/>
         <w:rPr>
-          <w:rFonts w:ascii="Consolas" w:hAnsi="Consolas" w:cs="Consolas"/>
-          <w:strike/>
-          <w:color w:val="000000"/>
-          <w:sz w:val="19"/>
-          <w:szCs w:val="19"/>
-          <w:lang w:bidi="ar-SA"/>
+          <w:rFonts w:ascii="Consolas" w:hAnsi="Consolas" w:hint="cs"/>
+          <w:strike/>
+          <w:color w:val="000000"/>
+          <w:sz w:val="19"/>
+          <w:szCs w:val="19"/>
+          <w:rtl/>
         </w:rPr>
       </w:pPr>
       <w:r>
@@ -3155,6 +3380,7 @@
         </w:rPr>
         <w:t xml:space="preserve">* </w:t>
       </w:r>
+      <w:proofErr w:type="gramStart"/>
       <w:r>
         <w:rPr>
           <w:rFonts w:ascii="Consolas" w:hAnsi="Consolas" w:cs="Times New Roman"/>
@@ -3175,7 +3401,43 @@
           <w:szCs w:val="19"/>
           <w:lang w:bidi="ar-SA"/>
         </w:rPr>
-        <w:t xml:space="preserve">  This Email is alreeady been used! </w:t>
+        <w:t xml:space="preserve">  This</w:t>
+      </w:r>
+      <w:proofErr w:type="gramEnd"/>
+      <w:r>
+        <w:rPr>
+          <w:rFonts w:ascii="Consolas" w:hAnsi="Consolas" w:cs="Consolas"/>
+          <w:strike/>
+          <w:color w:val="000000"/>
+          <w:sz w:val="19"/>
+          <w:szCs w:val="19"/>
+          <w:lang w:bidi="ar-SA"/>
+        </w:rPr>
+        <w:t xml:space="preserve"> Email is </w:t>
+      </w:r>
+      <w:proofErr w:type="spellStart"/>
+      <w:r>
+        <w:rPr>
+          <w:rFonts w:ascii="Consolas" w:hAnsi="Consolas" w:cs="Consolas"/>
+          <w:strike/>
+          <w:color w:val="000000"/>
+          <w:sz w:val="19"/>
+          <w:szCs w:val="19"/>
+          <w:lang w:bidi="ar-SA"/>
+        </w:rPr>
+        <w:t>alreeady</w:t>
+      </w:r>
+      <w:proofErr w:type="spellEnd"/>
+      <w:r>
+        <w:rPr>
+          <w:rFonts w:ascii="Consolas" w:hAnsi="Consolas" w:cs="Consolas"/>
+          <w:strike/>
+          <w:color w:val="000000"/>
+          <w:sz w:val="19"/>
+          <w:szCs w:val="19"/>
+          <w:lang w:bidi="ar-SA"/>
+        </w:rPr>
+        <w:t xml:space="preserve"> been used! </w:t>
       </w:r>
       <w:r>
         <w:rPr>
@@ -3909,8 +4171,21 @@
           <w:szCs w:val="19"/>
           <w:lang w:bidi="ar-SA"/>
         </w:rPr>
-        <w:t xml:space="preserve"> sql</w:t>
-      </w:r>
+        <w:t xml:space="preserve"> </w:t>
+      </w:r>
+      <w:proofErr w:type="spellStart"/>
+      <w:r>
+        <w:rPr>
+          <w:rFonts w:ascii="Consolas" w:hAnsi="Consolas" w:cs="Consolas"/>
+          <w:strike/>
+          <w:color w:val="000000"/>
+          <w:sz w:val="19"/>
+          <w:szCs w:val="19"/>
+          <w:lang w:bidi="ar-SA"/>
+        </w:rPr>
+        <w:t>sql</w:t>
+      </w:r>
+      <w:proofErr w:type="spellEnd"/>
     </w:p>
     <w:p>
       <w:pPr>

</xml_diff>

<commit_message>
Admin table use sort filter
</commit_message>
<xml_diff>
--- a/הערות פרוייקט תבא.docx
+++ b/הערות פרוייקט תבא.docx
@@ -2910,6 +2910,7 @@
         <w:spacing w:after="0" w:line="240" w:lineRule="auto"/>
         <w:rPr>
           <w:rFonts w:ascii="Consolas" w:hAnsi="Consolas" w:cs="Times New Roman"/>
+          <w:strike/>
           <w:color w:val="000000"/>
           <w:sz w:val="19"/>
           <w:szCs w:val="19"/>
@@ -2918,6 +2919,7 @@
       <w:r>
         <w:rPr>
           <w:rFonts w:ascii="Consolas" w:hAnsi="Consolas" w:cs="Consolas"/>
+          <w:strike/>
           <w:color w:val="000000"/>
           <w:sz w:val="19"/>
           <w:szCs w:val="19"/>
@@ -2928,6 +2930,7 @@
       <w:r>
         <w:rPr>
           <w:rFonts w:ascii="Consolas" w:hAnsi="Consolas" w:cs="Times New Roman"/>
+          <w:strike/>
           <w:color w:val="000000"/>
           <w:sz w:val="19"/>
           <w:szCs w:val="19"/>
@@ -2938,16 +2941,18 @@
       <w:r>
         <w:rPr>
           <w:rFonts w:ascii="Consolas" w:hAnsi="Consolas" w:cs="Consolas"/>
-          <w:color w:val="000000"/>
-          <w:sz w:val="19"/>
-          <w:szCs w:val="19"/>
-          <w:rtl/>
-        </w:rPr>
-        <w:t xml:space="preserve"> </w:t>
-      </w:r>
-      <w:r>
-        <w:rPr>
-          <w:rFonts w:ascii="Consolas" w:hAnsi="Consolas" w:cs="Times New Roman"/>
+          <w:strike/>
+          <w:color w:val="000000"/>
+          <w:sz w:val="19"/>
+          <w:szCs w:val="19"/>
+          <w:rtl/>
+        </w:rPr>
+        <w:t xml:space="preserve"> </w:t>
+      </w:r>
+      <w:r>
+        <w:rPr>
+          <w:rFonts w:ascii="Consolas" w:hAnsi="Consolas" w:cs="Times New Roman"/>
+          <w:strike/>
           <w:color w:val="000000"/>
           <w:sz w:val="19"/>
           <w:szCs w:val="19"/>
@@ -2958,16 +2963,18 @@
       <w:r>
         <w:rPr>
           <w:rFonts w:ascii="Consolas" w:hAnsi="Consolas" w:cs="Consolas"/>
-          <w:color w:val="000000"/>
-          <w:sz w:val="19"/>
-          <w:szCs w:val="19"/>
-          <w:rtl/>
-        </w:rPr>
-        <w:t xml:space="preserve"> </w:t>
-      </w:r>
-      <w:r>
-        <w:rPr>
-          <w:rFonts w:ascii="Consolas" w:hAnsi="Consolas" w:cs="Times New Roman"/>
+          <w:strike/>
+          <w:color w:val="000000"/>
+          <w:sz w:val="19"/>
+          <w:szCs w:val="19"/>
+          <w:rtl/>
+        </w:rPr>
+        <w:t xml:space="preserve"> </w:t>
+      </w:r>
+      <w:r>
+        <w:rPr>
+          <w:rFonts w:ascii="Consolas" w:hAnsi="Consolas" w:cs="Times New Roman"/>
+          <w:strike/>
           <w:color w:val="000000"/>
           <w:sz w:val="19"/>
           <w:szCs w:val="19"/>
@@ -2978,16 +2985,18 @@
       <w:r>
         <w:rPr>
           <w:rFonts w:ascii="Consolas" w:hAnsi="Consolas" w:cs="Consolas"/>
-          <w:color w:val="000000"/>
-          <w:sz w:val="19"/>
-          <w:szCs w:val="19"/>
-          <w:rtl/>
-        </w:rPr>
-        <w:t xml:space="preserve"> </w:t>
-      </w:r>
-      <w:r>
-        <w:rPr>
-          <w:rFonts w:ascii="Consolas" w:hAnsi="Consolas" w:cs="Times New Roman"/>
+          <w:strike/>
+          <w:color w:val="000000"/>
+          <w:sz w:val="19"/>
+          <w:szCs w:val="19"/>
+          <w:rtl/>
+        </w:rPr>
+        <w:t xml:space="preserve"> </w:t>
+      </w:r>
+      <w:r>
+        <w:rPr>
+          <w:rFonts w:ascii="Consolas" w:hAnsi="Consolas" w:cs="Times New Roman"/>
+          <w:strike/>
           <w:color w:val="000000"/>
           <w:sz w:val="19"/>
           <w:szCs w:val="19"/>
@@ -2998,16 +3007,18 @@
       <w:r>
         <w:rPr>
           <w:rFonts w:ascii="Consolas" w:hAnsi="Consolas" w:cs="Consolas"/>
-          <w:color w:val="000000"/>
-          <w:sz w:val="19"/>
-          <w:szCs w:val="19"/>
-          <w:rtl/>
-        </w:rPr>
-        <w:t xml:space="preserve"> </w:t>
-      </w:r>
-      <w:r>
-        <w:rPr>
-          <w:rFonts w:ascii="Consolas" w:hAnsi="Consolas" w:cs="Times New Roman"/>
+          <w:strike/>
+          <w:color w:val="000000"/>
+          <w:sz w:val="19"/>
+          <w:szCs w:val="19"/>
+          <w:rtl/>
+        </w:rPr>
+        <w:t xml:space="preserve"> </w:t>
+      </w:r>
+      <w:r>
+        <w:rPr>
+          <w:rFonts w:ascii="Consolas" w:hAnsi="Consolas" w:cs="Times New Roman"/>
+          <w:strike/>
           <w:color w:val="000000"/>
           <w:sz w:val="19"/>
           <w:szCs w:val="19"/>
@@ -3018,16 +3029,18 @@
       <w:r>
         <w:rPr>
           <w:rFonts w:ascii="Consolas" w:hAnsi="Consolas" w:cs="Consolas"/>
-          <w:color w:val="000000"/>
-          <w:sz w:val="19"/>
-          <w:szCs w:val="19"/>
-          <w:rtl/>
-        </w:rPr>
-        <w:t xml:space="preserve"> </w:t>
-      </w:r>
-      <w:r>
-        <w:rPr>
-          <w:rFonts w:ascii="Consolas" w:hAnsi="Consolas" w:cs="Times New Roman"/>
+          <w:strike/>
+          <w:color w:val="000000"/>
+          <w:sz w:val="19"/>
+          <w:szCs w:val="19"/>
+          <w:rtl/>
+        </w:rPr>
+        <w:t xml:space="preserve"> </w:t>
+      </w:r>
+      <w:r>
+        <w:rPr>
+          <w:rFonts w:ascii="Consolas" w:hAnsi="Consolas" w:cs="Times New Roman"/>
+          <w:strike/>
           <w:color w:val="000000"/>
           <w:sz w:val="19"/>
           <w:szCs w:val="19"/>
@@ -3038,16 +3051,18 @@
       <w:r>
         <w:rPr>
           <w:rFonts w:ascii="Consolas" w:hAnsi="Consolas" w:cs="Consolas"/>
-          <w:color w:val="000000"/>
-          <w:sz w:val="19"/>
-          <w:szCs w:val="19"/>
-          <w:rtl/>
-        </w:rPr>
-        <w:t xml:space="preserve"> </w:t>
-      </w:r>
-      <w:r>
-        <w:rPr>
-          <w:rFonts w:ascii="Consolas" w:hAnsi="Consolas" w:cs="Times New Roman"/>
+          <w:strike/>
+          <w:color w:val="000000"/>
+          <w:sz w:val="19"/>
+          <w:szCs w:val="19"/>
+          <w:rtl/>
+        </w:rPr>
+        <w:t xml:space="preserve"> </w:t>
+      </w:r>
+      <w:r>
+        <w:rPr>
+          <w:rFonts w:ascii="Consolas" w:hAnsi="Consolas" w:cs="Times New Roman"/>
+          <w:strike/>
           <w:color w:val="000000"/>
           <w:sz w:val="19"/>
           <w:szCs w:val="19"/>
@@ -3058,16 +3073,18 @@
       <w:r>
         <w:rPr>
           <w:rFonts w:ascii="Consolas" w:hAnsi="Consolas" w:cs="Consolas"/>
-          <w:color w:val="000000"/>
-          <w:sz w:val="19"/>
-          <w:szCs w:val="19"/>
-          <w:rtl/>
-        </w:rPr>
-        <w:t xml:space="preserve"> </w:t>
-      </w:r>
-      <w:r>
-        <w:rPr>
-          <w:rFonts w:ascii="Consolas" w:hAnsi="Consolas" w:cs="Times New Roman"/>
+          <w:strike/>
+          <w:color w:val="000000"/>
+          <w:sz w:val="19"/>
+          <w:szCs w:val="19"/>
+          <w:rtl/>
+        </w:rPr>
+        <w:t xml:space="preserve"> </w:t>
+      </w:r>
+      <w:r>
+        <w:rPr>
+          <w:rFonts w:ascii="Consolas" w:hAnsi="Consolas" w:cs="Times New Roman"/>
+          <w:strike/>
           <w:color w:val="000000"/>
           <w:sz w:val="19"/>
           <w:szCs w:val="19"/>
@@ -3078,16 +3095,18 @@
       <w:r>
         <w:rPr>
           <w:rFonts w:ascii="Consolas" w:hAnsi="Consolas" w:cs="Consolas"/>
-          <w:color w:val="000000"/>
-          <w:sz w:val="19"/>
-          <w:szCs w:val="19"/>
-          <w:rtl/>
-        </w:rPr>
-        <w:t xml:space="preserve"> </w:t>
-      </w:r>
-      <w:r>
-        <w:rPr>
-          <w:rFonts w:ascii="Consolas" w:hAnsi="Consolas" w:cs="Times New Roman"/>
+          <w:strike/>
+          <w:color w:val="000000"/>
+          <w:sz w:val="19"/>
+          <w:szCs w:val="19"/>
+          <w:rtl/>
+        </w:rPr>
+        <w:t xml:space="preserve"> </w:t>
+      </w:r>
+      <w:r>
+        <w:rPr>
+          <w:rFonts w:ascii="Consolas" w:hAnsi="Consolas" w:cs="Times New Roman"/>
+          <w:strike/>
           <w:color w:val="000000"/>
           <w:sz w:val="19"/>
           <w:szCs w:val="19"/>
@@ -3098,16 +3117,18 @@
       <w:r>
         <w:rPr>
           <w:rFonts w:ascii="Consolas" w:hAnsi="Consolas" w:cs="Consolas"/>
-          <w:color w:val="000000"/>
-          <w:sz w:val="19"/>
-          <w:szCs w:val="19"/>
-          <w:rtl/>
-        </w:rPr>
-        <w:t xml:space="preserve"> </w:t>
-      </w:r>
-      <w:r>
-        <w:rPr>
-          <w:rFonts w:ascii="Consolas" w:hAnsi="Consolas" w:cs="Times New Roman"/>
+          <w:strike/>
+          <w:color w:val="000000"/>
+          <w:sz w:val="19"/>
+          <w:szCs w:val="19"/>
+          <w:rtl/>
+        </w:rPr>
+        <w:t xml:space="preserve"> </w:t>
+      </w:r>
+      <w:r>
+        <w:rPr>
+          <w:rFonts w:ascii="Consolas" w:hAnsi="Consolas" w:cs="Times New Roman"/>
+          <w:strike/>
           <w:color w:val="000000"/>
           <w:sz w:val="19"/>
           <w:szCs w:val="19"/>

</xml_diff>

<commit_message>
The line that you click to see the menu on the site only appears when you click on it and I want it to always appear except when you click on it to open the menu.
</commit_message>
<xml_diff>
--- a/הערות פרוייקט תבא.docx
+++ b/הערות פרוייקט תבא.docx
@@ -2634,6 +2634,7 @@
         <w:spacing w:after="0" w:line="240" w:lineRule="auto"/>
         <w:rPr>
           <w:rFonts w:ascii="Consolas" w:hAnsi="Consolas" w:cs="Consolas"/>
+          <w:strike/>
           <w:color w:val="000000"/>
           <w:sz w:val="19"/>
           <w:szCs w:val="19"/>
@@ -2643,6 +2644,7 @@
       <w:r>
         <w:rPr>
           <w:rFonts w:ascii="Consolas" w:hAnsi="Consolas" w:cs="Consolas"/>
+          <w:strike/>
           <w:color w:val="000000"/>
           <w:sz w:val="19"/>
           <w:szCs w:val="19"/>
@@ -2653,6 +2655,7 @@
       <w:r>
         <w:rPr>
           <w:rFonts w:ascii="Consolas" w:hAnsi="Consolas" w:cs="Times New Roman"/>
+          <w:strike/>
           <w:color w:val="000000"/>
           <w:sz w:val="19"/>
           <w:szCs w:val="19"/>
@@ -2663,16 +2666,18 @@
       <w:r>
         <w:rPr>
           <w:rFonts w:ascii="Consolas" w:hAnsi="Consolas" w:cs="Consolas"/>
-          <w:color w:val="000000"/>
-          <w:sz w:val="19"/>
-          <w:szCs w:val="19"/>
-          <w:rtl/>
-        </w:rPr>
-        <w:t xml:space="preserve"> </w:t>
-      </w:r>
-      <w:r>
-        <w:rPr>
-          <w:rFonts w:ascii="Consolas" w:hAnsi="Consolas" w:cs="Times New Roman"/>
+          <w:strike/>
+          <w:color w:val="000000"/>
+          <w:sz w:val="19"/>
+          <w:szCs w:val="19"/>
+          <w:rtl/>
+        </w:rPr>
+        <w:t xml:space="preserve"> </w:t>
+      </w:r>
+      <w:r>
+        <w:rPr>
+          <w:rFonts w:ascii="Consolas" w:hAnsi="Consolas" w:cs="Times New Roman"/>
+          <w:strike/>
           <w:color w:val="000000"/>
           <w:sz w:val="19"/>
           <w:szCs w:val="19"/>
@@ -2683,16 +2688,18 @@
       <w:r>
         <w:rPr>
           <w:rFonts w:ascii="Consolas" w:hAnsi="Consolas" w:cs="Consolas"/>
-          <w:color w:val="000000"/>
-          <w:sz w:val="19"/>
-          <w:szCs w:val="19"/>
-          <w:rtl/>
-        </w:rPr>
-        <w:t xml:space="preserve"> </w:t>
-      </w:r>
-      <w:r>
-        <w:rPr>
-          <w:rFonts w:ascii="Consolas" w:hAnsi="Consolas" w:cs="Times New Roman"/>
+          <w:strike/>
+          <w:color w:val="000000"/>
+          <w:sz w:val="19"/>
+          <w:szCs w:val="19"/>
+          <w:rtl/>
+        </w:rPr>
+        <w:t xml:space="preserve"> </w:t>
+      </w:r>
+      <w:r>
+        <w:rPr>
+          <w:rFonts w:ascii="Consolas" w:hAnsi="Consolas" w:cs="Times New Roman"/>
+          <w:strike/>
           <w:color w:val="000000"/>
           <w:sz w:val="19"/>
           <w:szCs w:val="19"/>
@@ -2703,16 +2710,18 @@
       <w:r>
         <w:rPr>
           <w:rFonts w:ascii="Consolas" w:hAnsi="Consolas" w:cs="Consolas"/>
-          <w:color w:val="000000"/>
-          <w:sz w:val="19"/>
-          <w:szCs w:val="19"/>
-          <w:rtl/>
-        </w:rPr>
-        <w:t xml:space="preserve"> </w:t>
-      </w:r>
-      <w:r>
-        <w:rPr>
-          <w:rFonts w:ascii="Consolas" w:hAnsi="Consolas" w:cs="Times New Roman"/>
+          <w:strike/>
+          <w:color w:val="000000"/>
+          <w:sz w:val="19"/>
+          <w:szCs w:val="19"/>
+          <w:rtl/>
+        </w:rPr>
+        <w:t xml:space="preserve"> </w:t>
+      </w:r>
+      <w:r>
+        <w:rPr>
+          <w:rFonts w:ascii="Consolas" w:hAnsi="Consolas" w:cs="Times New Roman"/>
+          <w:strike/>
           <w:color w:val="000000"/>
           <w:sz w:val="19"/>
           <w:szCs w:val="19"/>
@@ -2723,16 +2732,18 @@
       <w:r>
         <w:rPr>
           <w:rFonts w:ascii="Consolas" w:hAnsi="Consolas" w:cs="Consolas"/>
-          <w:color w:val="000000"/>
-          <w:sz w:val="19"/>
-          <w:szCs w:val="19"/>
-          <w:rtl/>
-        </w:rPr>
-        <w:t xml:space="preserve"> </w:t>
-      </w:r>
-      <w:r>
-        <w:rPr>
-          <w:rFonts w:ascii="Consolas" w:hAnsi="Consolas" w:cs="Times New Roman"/>
+          <w:strike/>
+          <w:color w:val="000000"/>
+          <w:sz w:val="19"/>
+          <w:szCs w:val="19"/>
+          <w:rtl/>
+        </w:rPr>
+        <w:t xml:space="preserve"> </w:t>
+      </w:r>
+      <w:r>
+        <w:rPr>
+          <w:rFonts w:ascii="Consolas" w:hAnsi="Consolas" w:cs="Times New Roman"/>
+          <w:strike/>
           <w:color w:val="000000"/>
           <w:sz w:val="19"/>
           <w:szCs w:val="19"/>
@@ -2743,16 +2754,18 @@
       <w:r>
         <w:rPr>
           <w:rFonts w:ascii="Consolas" w:hAnsi="Consolas" w:cs="Consolas"/>
-          <w:color w:val="000000"/>
-          <w:sz w:val="19"/>
-          <w:szCs w:val="19"/>
-          <w:rtl/>
-        </w:rPr>
-        <w:t xml:space="preserve"> </w:t>
-      </w:r>
-      <w:r>
-        <w:rPr>
-          <w:rFonts w:ascii="Consolas" w:hAnsi="Consolas" w:cs="Times New Roman"/>
+          <w:strike/>
+          <w:color w:val="000000"/>
+          <w:sz w:val="19"/>
+          <w:szCs w:val="19"/>
+          <w:rtl/>
+        </w:rPr>
+        <w:t xml:space="preserve"> </w:t>
+      </w:r>
+      <w:r>
+        <w:rPr>
+          <w:rFonts w:ascii="Consolas" w:hAnsi="Consolas" w:cs="Times New Roman"/>
+          <w:strike/>
           <w:color w:val="000000"/>
           <w:sz w:val="19"/>
           <w:szCs w:val="19"/>
@@ -2763,16 +2776,18 @@
       <w:r>
         <w:rPr>
           <w:rFonts w:ascii="Consolas" w:hAnsi="Consolas" w:cs="Consolas"/>
-          <w:color w:val="000000"/>
-          <w:sz w:val="19"/>
-          <w:szCs w:val="19"/>
-          <w:rtl/>
-        </w:rPr>
-        <w:t xml:space="preserve"> </w:t>
-      </w:r>
-      <w:r>
-        <w:rPr>
-          <w:rFonts w:ascii="Consolas" w:hAnsi="Consolas" w:cs="Times New Roman"/>
+          <w:strike/>
+          <w:color w:val="000000"/>
+          <w:sz w:val="19"/>
+          <w:szCs w:val="19"/>
+          <w:rtl/>
+        </w:rPr>
+        <w:t xml:space="preserve"> </w:t>
+      </w:r>
+      <w:r>
+        <w:rPr>
+          <w:rFonts w:ascii="Consolas" w:hAnsi="Consolas" w:cs="Times New Roman"/>
+          <w:strike/>
           <w:color w:val="000000"/>
           <w:sz w:val="19"/>
           <w:szCs w:val="19"/>
@@ -2783,16 +2798,18 @@
       <w:r>
         <w:rPr>
           <w:rFonts w:ascii="Consolas" w:hAnsi="Consolas" w:cs="Consolas"/>
-          <w:color w:val="000000"/>
-          <w:sz w:val="19"/>
-          <w:szCs w:val="19"/>
-          <w:rtl/>
-        </w:rPr>
-        <w:t xml:space="preserve"> </w:t>
-      </w:r>
-      <w:r>
-        <w:rPr>
-          <w:rFonts w:ascii="Consolas" w:hAnsi="Consolas" w:cs="Times New Roman"/>
+          <w:strike/>
+          <w:color w:val="000000"/>
+          <w:sz w:val="19"/>
+          <w:szCs w:val="19"/>
+          <w:rtl/>
+        </w:rPr>
+        <w:t xml:space="preserve"> </w:t>
+      </w:r>
+      <w:r>
+        <w:rPr>
+          <w:rFonts w:ascii="Consolas" w:hAnsi="Consolas" w:cs="Times New Roman"/>
+          <w:strike/>
           <w:color w:val="000000"/>
           <w:sz w:val="19"/>
           <w:szCs w:val="19"/>
@@ -2803,16 +2820,18 @@
       <w:r>
         <w:rPr>
           <w:rFonts w:ascii="Consolas" w:hAnsi="Consolas" w:cs="Consolas"/>
-          <w:color w:val="000000"/>
-          <w:sz w:val="19"/>
-          <w:szCs w:val="19"/>
-          <w:rtl/>
-        </w:rPr>
-        <w:t xml:space="preserve"> </w:t>
-      </w:r>
-      <w:r>
-        <w:rPr>
-          <w:rFonts w:ascii="Consolas" w:hAnsi="Consolas" w:cs="Times New Roman"/>
+          <w:strike/>
+          <w:color w:val="000000"/>
+          <w:sz w:val="19"/>
+          <w:szCs w:val="19"/>
+          <w:rtl/>
+        </w:rPr>
+        <w:t xml:space="preserve"> </w:t>
+      </w:r>
+      <w:r>
+        <w:rPr>
+          <w:rFonts w:ascii="Consolas" w:hAnsi="Consolas" w:cs="Times New Roman"/>
+          <w:strike/>
           <w:color w:val="000000"/>
           <w:sz w:val="19"/>
           <w:szCs w:val="19"/>
@@ -2823,16 +2842,18 @@
       <w:r>
         <w:rPr>
           <w:rFonts w:ascii="Consolas" w:hAnsi="Consolas" w:cs="Consolas"/>
-          <w:color w:val="000000"/>
-          <w:sz w:val="19"/>
-          <w:szCs w:val="19"/>
-          <w:rtl/>
-        </w:rPr>
-        <w:t xml:space="preserve"> </w:t>
-      </w:r>
-      <w:r>
-        <w:rPr>
-          <w:rFonts w:ascii="Consolas" w:hAnsi="Consolas" w:cs="Times New Roman"/>
+          <w:strike/>
+          <w:color w:val="000000"/>
+          <w:sz w:val="19"/>
+          <w:szCs w:val="19"/>
+          <w:rtl/>
+        </w:rPr>
+        <w:t xml:space="preserve"> </w:t>
+      </w:r>
+      <w:r>
+        <w:rPr>
+          <w:rFonts w:ascii="Consolas" w:hAnsi="Consolas" w:cs="Times New Roman"/>
+          <w:strike/>
           <w:color w:val="000000"/>
           <w:sz w:val="19"/>
           <w:szCs w:val="19"/>
@@ -2843,16 +2864,18 @@
       <w:r>
         <w:rPr>
           <w:rFonts w:ascii="Consolas" w:hAnsi="Consolas" w:cs="Consolas"/>
-          <w:color w:val="000000"/>
-          <w:sz w:val="19"/>
-          <w:szCs w:val="19"/>
-          <w:rtl/>
-        </w:rPr>
-        <w:t xml:space="preserve"> </w:t>
-      </w:r>
-      <w:r>
-        <w:rPr>
-          <w:rFonts w:ascii="Consolas" w:hAnsi="Consolas" w:cs="Times New Roman"/>
+          <w:strike/>
+          <w:color w:val="000000"/>
+          <w:sz w:val="19"/>
+          <w:szCs w:val="19"/>
+          <w:rtl/>
+        </w:rPr>
+        <w:t xml:space="preserve"> </w:t>
+      </w:r>
+      <w:r>
+        <w:rPr>
+          <w:rFonts w:ascii="Consolas" w:hAnsi="Consolas" w:cs="Times New Roman"/>
+          <w:strike/>
           <w:color w:val="000000"/>
           <w:sz w:val="19"/>
           <w:szCs w:val="19"/>
@@ -2863,16 +2886,18 @@
       <w:r>
         <w:rPr>
           <w:rFonts w:ascii="Consolas" w:hAnsi="Consolas" w:cs="Consolas"/>
-          <w:color w:val="000000"/>
-          <w:sz w:val="19"/>
-          <w:szCs w:val="19"/>
-          <w:rtl/>
-        </w:rPr>
-        <w:t xml:space="preserve"> </w:t>
-      </w:r>
-      <w:r>
-        <w:rPr>
-          <w:rFonts w:ascii="Consolas" w:hAnsi="Consolas" w:cs="Times New Roman"/>
+          <w:strike/>
+          <w:color w:val="000000"/>
+          <w:sz w:val="19"/>
+          <w:szCs w:val="19"/>
+          <w:rtl/>
+        </w:rPr>
+        <w:t xml:space="preserve"> </w:t>
+      </w:r>
+      <w:r>
+        <w:rPr>
+          <w:rFonts w:ascii="Consolas" w:hAnsi="Consolas" w:cs="Times New Roman"/>
+          <w:strike/>
           <w:color w:val="000000"/>
           <w:sz w:val="19"/>
           <w:szCs w:val="19"/>
@@ -2883,16 +2908,18 @@
       <w:r>
         <w:rPr>
           <w:rFonts w:ascii="Consolas" w:hAnsi="Consolas" w:cs="Consolas"/>
-          <w:color w:val="000000"/>
-          <w:sz w:val="19"/>
-          <w:szCs w:val="19"/>
-          <w:rtl/>
-        </w:rPr>
-        <w:t xml:space="preserve"> </w:t>
-      </w:r>
-      <w:r>
-        <w:rPr>
-          <w:rFonts w:ascii="Consolas" w:hAnsi="Consolas" w:cs="Times New Roman"/>
+          <w:strike/>
+          <w:color w:val="000000"/>
+          <w:sz w:val="19"/>
+          <w:szCs w:val="19"/>
+          <w:rtl/>
+        </w:rPr>
+        <w:t xml:space="preserve"> </w:t>
+      </w:r>
+      <w:r>
+        <w:rPr>
+          <w:rFonts w:ascii="Consolas" w:hAnsi="Consolas" w:cs="Times New Roman"/>
+          <w:strike/>
           <w:color w:val="000000"/>
           <w:sz w:val="19"/>
           <w:szCs w:val="19"/>

</xml_diff>

<commit_message>
Calculator style is basic
</commit_message>
<xml_diff>
--- a/הערות פרוייקט תבא.docx
+++ b/הערות פרוייקט תבא.docx
@@ -2262,6 +2262,7 @@
         <w:spacing w:after="0" w:line="240" w:lineRule="auto"/>
         <w:rPr>
           <w:rFonts w:ascii="Consolas" w:hAnsi="Consolas" w:cs="Consolas"/>
+          <w:strike/>
           <w:color w:val="000000"/>
           <w:sz w:val="19"/>
           <w:szCs w:val="19"/>
@@ -2271,6 +2272,7 @@
       <w:r>
         <w:rPr>
           <w:rFonts w:ascii="Consolas" w:hAnsi="Consolas" w:cs="Consolas"/>
+          <w:strike/>
           <w:color w:val="000000"/>
           <w:sz w:val="19"/>
           <w:szCs w:val="19"/>
@@ -2281,6 +2283,7 @@
       <w:r>
         <w:rPr>
           <w:rFonts w:ascii="Consolas" w:hAnsi="Consolas" w:cs="Times New Roman"/>
+          <w:strike/>
           <w:color w:val="000000"/>
           <w:sz w:val="19"/>
           <w:szCs w:val="19"/>
@@ -2291,16 +2294,18 @@
       <w:r>
         <w:rPr>
           <w:rFonts w:ascii="Consolas" w:hAnsi="Consolas" w:cs="Consolas"/>
-          <w:color w:val="000000"/>
-          <w:sz w:val="19"/>
-          <w:szCs w:val="19"/>
-          <w:rtl/>
-        </w:rPr>
-        <w:t xml:space="preserve"> </w:t>
-      </w:r>
-      <w:r>
-        <w:rPr>
-          <w:rFonts w:ascii="Consolas" w:hAnsi="Consolas" w:cs="Times New Roman"/>
+          <w:strike/>
+          <w:color w:val="000000"/>
+          <w:sz w:val="19"/>
+          <w:szCs w:val="19"/>
+          <w:rtl/>
+        </w:rPr>
+        <w:t xml:space="preserve"> </w:t>
+      </w:r>
+      <w:r>
+        <w:rPr>
+          <w:rFonts w:ascii="Consolas" w:hAnsi="Consolas" w:cs="Times New Roman"/>
+          <w:strike/>
           <w:color w:val="000000"/>
           <w:sz w:val="19"/>
           <w:szCs w:val="19"/>
@@ -2311,6 +2316,7 @@
       <w:r>
         <w:rPr>
           <w:rFonts w:ascii="Consolas" w:hAnsi="Consolas" w:cs="Consolas"/>
+          <w:strike/>
           <w:color w:val="000000"/>
           <w:sz w:val="19"/>
           <w:szCs w:val="19"/>
@@ -2321,6 +2327,7 @@
       <w:r>
         <w:rPr>
           <w:rFonts w:ascii="Consolas" w:hAnsi="Consolas" w:cs="Times New Roman"/>
+          <w:strike/>
           <w:color w:val="000000"/>
           <w:sz w:val="19"/>
           <w:szCs w:val="19"/>
@@ -2331,16 +2338,18 @@
       <w:r>
         <w:rPr>
           <w:rFonts w:ascii="Consolas" w:hAnsi="Consolas" w:cs="Consolas"/>
-          <w:color w:val="000000"/>
-          <w:sz w:val="19"/>
-          <w:szCs w:val="19"/>
-          <w:rtl/>
-        </w:rPr>
-        <w:t xml:space="preserve"> </w:t>
-      </w:r>
-      <w:r>
-        <w:rPr>
-          <w:rFonts w:ascii="Consolas" w:hAnsi="Consolas" w:cs="Times New Roman"/>
+          <w:strike/>
+          <w:color w:val="000000"/>
+          <w:sz w:val="19"/>
+          <w:szCs w:val="19"/>
+          <w:rtl/>
+        </w:rPr>
+        <w:t xml:space="preserve"> </w:t>
+      </w:r>
+      <w:r>
+        <w:rPr>
+          <w:rFonts w:ascii="Consolas" w:hAnsi="Consolas" w:cs="Times New Roman"/>
+          <w:strike/>
           <w:color w:val="000000"/>
           <w:sz w:val="19"/>
           <w:szCs w:val="19"/>
@@ -2351,16 +2360,18 @@
       <w:r>
         <w:rPr>
           <w:rFonts w:ascii="Consolas" w:hAnsi="Consolas" w:cs="Consolas"/>
-          <w:color w:val="000000"/>
-          <w:sz w:val="19"/>
-          <w:szCs w:val="19"/>
-          <w:rtl/>
-        </w:rPr>
-        <w:t xml:space="preserve"> </w:t>
-      </w:r>
-      <w:r>
-        <w:rPr>
-          <w:rFonts w:ascii="Consolas" w:hAnsi="Consolas" w:cs="Times New Roman"/>
+          <w:strike/>
+          <w:color w:val="000000"/>
+          <w:sz w:val="19"/>
+          <w:szCs w:val="19"/>
+          <w:rtl/>
+        </w:rPr>
+        <w:t xml:space="preserve"> </w:t>
+      </w:r>
+      <w:r>
+        <w:rPr>
+          <w:rFonts w:ascii="Consolas" w:hAnsi="Consolas" w:cs="Times New Roman"/>
+          <w:strike/>
           <w:color w:val="000000"/>
           <w:sz w:val="19"/>
           <w:szCs w:val="19"/>
@@ -2371,16 +2382,18 @@
       <w:r>
         <w:rPr>
           <w:rFonts w:ascii="Consolas" w:hAnsi="Consolas" w:cs="Consolas"/>
-          <w:color w:val="000000"/>
-          <w:sz w:val="19"/>
-          <w:szCs w:val="19"/>
-          <w:rtl/>
-        </w:rPr>
-        <w:t xml:space="preserve"> </w:t>
-      </w:r>
-      <w:r>
-        <w:rPr>
-          <w:rFonts w:ascii="Consolas" w:hAnsi="Consolas" w:cs="Times New Roman"/>
+          <w:strike/>
+          <w:color w:val="000000"/>
+          <w:sz w:val="19"/>
+          <w:szCs w:val="19"/>
+          <w:rtl/>
+        </w:rPr>
+        <w:t xml:space="preserve"> </w:t>
+      </w:r>
+      <w:r>
+        <w:rPr>
+          <w:rFonts w:ascii="Consolas" w:hAnsi="Consolas" w:cs="Times New Roman"/>
+          <w:strike/>
           <w:color w:val="000000"/>
           <w:sz w:val="19"/>
           <w:szCs w:val="19"/>
@@ -2391,16 +2404,18 @@
       <w:r>
         <w:rPr>
           <w:rFonts w:ascii="Consolas" w:hAnsi="Consolas" w:cs="Consolas"/>
-          <w:color w:val="000000"/>
-          <w:sz w:val="19"/>
-          <w:szCs w:val="19"/>
-          <w:rtl/>
-        </w:rPr>
-        <w:t xml:space="preserve"> </w:t>
-      </w:r>
-      <w:r>
-        <w:rPr>
-          <w:rFonts w:ascii="Consolas" w:hAnsi="Consolas" w:cs="Times New Roman"/>
+          <w:strike/>
+          <w:color w:val="000000"/>
+          <w:sz w:val="19"/>
+          <w:szCs w:val="19"/>
+          <w:rtl/>
+        </w:rPr>
+        <w:t xml:space="preserve"> </w:t>
+      </w:r>
+      <w:r>
+        <w:rPr>
+          <w:rFonts w:ascii="Consolas" w:hAnsi="Consolas" w:cs="Times New Roman"/>
+          <w:strike/>
           <w:color w:val="000000"/>
           <w:sz w:val="19"/>
           <w:szCs w:val="19"/>
@@ -2411,6 +2426,7 @@
       <w:r>
         <w:rPr>
           <w:rFonts w:ascii="Consolas" w:hAnsi="Consolas" w:cs="Consolas"/>
+          <w:strike/>
           <w:color w:val="000000"/>
           <w:sz w:val="19"/>
           <w:szCs w:val="19"/>
@@ -2421,6 +2437,7 @@
       <w:r>
         <w:rPr>
           <w:rFonts w:ascii="Consolas" w:hAnsi="Consolas" w:cs="Times New Roman"/>
+          <w:strike/>
           <w:color w:val="000000"/>
           <w:sz w:val="19"/>
           <w:szCs w:val="19"/>
@@ -2431,16 +2448,18 @@
       <w:r>
         <w:rPr>
           <w:rFonts w:ascii="Consolas" w:hAnsi="Consolas" w:cs="Consolas"/>
-          <w:color w:val="000000"/>
-          <w:sz w:val="19"/>
-          <w:szCs w:val="19"/>
-          <w:rtl/>
-        </w:rPr>
-        <w:t xml:space="preserve"> </w:t>
-      </w:r>
-      <w:r>
-        <w:rPr>
-          <w:rFonts w:ascii="Consolas" w:hAnsi="Consolas" w:cs="Times New Roman"/>
+          <w:strike/>
+          <w:color w:val="000000"/>
+          <w:sz w:val="19"/>
+          <w:szCs w:val="19"/>
+          <w:rtl/>
+        </w:rPr>
+        <w:t xml:space="preserve"> </w:t>
+      </w:r>
+      <w:r>
+        <w:rPr>
+          <w:rFonts w:ascii="Consolas" w:hAnsi="Consolas" w:cs="Times New Roman"/>
+          <w:strike/>
           <w:color w:val="000000"/>
           <w:sz w:val="19"/>
           <w:szCs w:val="19"/>
@@ -2451,16 +2470,18 @@
       <w:r>
         <w:rPr>
           <w:rFonts w:ascii="Consolas" w:hAnsi="Consolas" w:cs="Consolas"/>
-          <w:color w:val="000000"/>
-          <w:sz w:val="19"/>
-          <w:szCs w:val="19"/>
-          <w:rtl/>
-        </w:rPr>
-        <w:t xml:space="preserve"> </w:t>
-      </w:r>
-      <w:r>
-        <w:rPr>
-          <w:rFonts w:ascii="Consolas" w:hAnsi="Consolas" w:cs="Times New Roman"/>
+          <w:strike/>
+          <w:color w:val="000000"/>
+          <w:sz w:val="19"/>
+          <w:szCs w:val="19"/>
+          <w:rtl/>
+        </w:rPr>
+        <w:t xml:space="preserve"> </w:t>
+      </w:r>
+      <w:r>
+        <w:rPr>
+          <w:rFonts w:ascii="Consolas" w:hAnsi="Consolas" w:cs="Times New Roman"/>
+          <w:strike/>
           <w:color w:val="000000"/>
           <w:sz w:val="19"/>
           <w:szCs w:val="19"/>
@@ -2478,6 +2499,7 @@
         <w:spacing w:after="0" w:line="240" w:lineRule="auto"/>
         <w:rPr>
           <w:rFonts w:ascii="Consolas" w:hAnsi="Consolas" w:cs="Consolas"/>
+          <w:strike/>
           <w:color w:val="000000"/>
           <w:sz w:val="19"/>
           <w:szCs w:val="19"/>
@@ -2487,6 +2509,7 @@
       <w:r>
         <w:rPr>
           <w:rFonts w:ascii="Consolas" w:hAnsi="Consolas" w:cs="Consolas"/>
+          <w:strike/>
           <w:color w:val="000000"/>
           <w:sz w:val="19"/>
           <w:szCs w:val="19"/>
@@ -2497,6 +2520,7 @@
       <w:r>
         <w:rPr>
           <w:rFonts w:ascii="Consolas" w:hAnsi="Consolas" w:cs="Times New Roman"/>
+          <w:strike/>
           <w:color w:val="000000"/>
           <w:sz w:val="19"/>
           <w:szCs w:val="19"/>
@@ -2507,16 +2531,18 @@
       <w:r>
         <w:rPr>
           <w:rFonts w:ascii="Consolas" w:hAnsi="Consolas" w:cs="Consolas"/>
-          <w:color w:val="000000"/>
-          <w:sz w:val="19"/>
-          <w:szCs w:val="19"/>
-          <w:rtl/>
-        </w:rPr>
-        <w:t xml:space="preserve"> </w:t>
-      </w:r>
-      <w:r>
-        <w:rPr>
-          <w:rFonts w:ascii="Consolas" w:hAnsi="Consolas" w:cs="Times New Roman"/>
+          <w:strike/>
+          <w:color w:val="000000"/>
+          <w:sz w:val="19"/>
+          <w:szCs w:val="19"/>
+          <w:rtl/>
+        </w:rPr>
+        <w:t xml:space="preserve"> </w:t>
+      </w:r>
+      <w:r>
+        <w:rPr>
+          <w:rFonts w:ascii="Consolas" w:hAnsi="Consolas" w:cs="Times New Roman"/>
+          <w:strike/>
           <w:color w:val="000000"/>
           <w:sz w:val="19"/>
           <w:szCs w:val="19"/>
@@ -2527,16 +2553,18 @@
       <w:r>
         <w:rPr>
           <w:rFonts w:ascii="Consolas" w:hAnsi="Consolas" w:cs="Consolas"/>
-          <w:color w:val="000000"/>
-          <w:sz w:val="19"/>
-          <w:szCs w:val="19"/>
-          <w:rtl/>
-        </w:rPr>
-        <w:t xml:space="preserve"> </w:t>
-      </w:r>
-      <w:r>
-        <w:rPr>
-          <w:rFonts w:ascii="Consolas" w:hAnsi="Consolas" w:cs="Times New Roman"/>
+          <w:strike/>
+          <w:color w:val="000000"/>
+          <w:sz w:val="19"/>
+          <w:szCs w:val="19"/>
+          <w:rtl/>
+        </w:rPr>
+        <w:t xml:space="preserve"> </w:t>
+      </w:r>
+      <w:r>
+        <w:rPr>
+          <w:rFonts w:ascii="Consolas" w:hAnsi="Consolas" w:cs="Times New Roman"/>
+          <w:strike/>
           <w:color w:val="000000"/>
           <w:sz w:val="19"/>
           <w:szCs w:val="19"/>
@@ -2547,16 +2575,18 @@
       <w:r>
         <w:rPr>
           <w:rFonts w:ascii="Consolas" w:hAnsi="Consolas" w:cs="Consolas"/>
-          <w:color w:val="000000"/>
-          <w:sz w:val="19"/>
-          <w:szCs w:val="19"/>
-          <w:rtl/>
-        </w:rPr>
-        <w:t xml:space="preserve"> </w:t>
-      </w:r>
-      <w:r>
-        <w:rPr>
-          <w:rFonts w:ascii="Consolas" w:hAnsi="Consolas" w:cs="Times New Roman"/>
+          <w:strike/>
+          <w:color w:val="000000"/>
+          <w:sz w:val="19"/>
+          <w:szCs w:val="19"/>
+          <w:rtl/>
+        </w:rPr>
+        <w:t xml:space="preserve"> </w:t>
+      </w:r>
+      <w:r>
+        <w:rPr>
+          <w:rFonts w:ascii="Consolas" w:hAnsi="Consolas" w:cs="Times New Roman"/>
+          <w:strike/>
           <w:color w:val="000000"/>
           <w:sz w:val="19"/>
           <w:szCs w:val="19"/>
@@ -2567,16 +2597,18 @@
       <w:r>
         <w:rPr>
           <w:rFonts w:ascii="Consolas" w:hAnsi="Consolas" w:cs="Consolas"/>
-          <w:color w:val="000000"/>
-          <w:sz w:val="19"/>
-          <w:szCs w:val="19"/>
-          <w:rtl/>
-        </w:rPr>
-        <w:t xml:space="preserve"> </w:t>
-      </w:r>
-      <w:r>
-        <w:rPr>
-          <w:rFonts w:ascii="Consolas" w:hAnsi="Consolas" w:cs="Times New Roman"/>
+          <w:strike/>
+          <w:color w:val="000000"/>
+          <w:sz w:val="19"/>
+          <w:szCs w:val="19"/>
+          <w:rtl/>
+        </w:rPr>
+        <w:t xml:space="preserve"> </w:t>
+      </w:r>
+      <w:r>
+        <w:rPr>
+          <w:rFonts w:ascii="Consolas" w:hAnsi="Consolas" w:cs="Times New Roman"/>
+          <w:strike/>
           <w:color w:val="000000"/>
           <w:sz w:val="19"/>
           <w:szCs w:val="19"/>
@@ -2587,16 +2619,18 @@
       <w:r>
         <w:rPr>
           <w:rFonts w:ascii="Consolas" w:hAnsi="Consolas" w:cs="Consolas"/>
-          <w:color w:val="000000"/>
-          <w:sz w:val="19"/>
-          <w:szCs w:val="19"/>
-          <w:rtl/>
-        </w:rPr>
-        <w:t xml:space="preserve"> </w:t>
-      </w:r>
-      <w:r>
-        <w:rPr>
-          <w:rFonts w:ascii="Consolas" w:hAnsi="Consolas" w:cs="Times New Roman"/>
+          <w:strike/>
+          <w:color w:val="000000"/>
+          <w:sz w:val="19"/>
+          <w:szCs w:val="19"/>
+          <w:rtl/>
+        </w:rPr>
+        <w:t xml:space="preserve"> </w:t>
+      </w:r>
+      <w:r>
+        <w:rPr>
+          <w:rFonts w:ascii="Consolas" w:hAnsi="Consolas" w:cs="Times New Roman"/>
+          <w:strike/>
           <w:color w:val="000000"/>
           <w:sz w:val="19"/>
           <w:szCs w:val="19"/>
@@ -2607,16 +2641,18 @@
       <w:r>
         <w:rPr>
           <w:rFonts w:ascii="Consolas" w:hAnsi="Consolas" w:cs="Consolas"/>
-          <w:color w:val="000000"/>
-          <w:sz w:val="19"/>
-          <w:szCs w:val="19"/>
-          <w:rtl/>
-        </w:rPr>
-        <w:t xml:space="preserve"> </w:t>
-      </w:r>
-      <w:r>
-        <w:rPr>
-          <w:rFonts w:ascii="Consolas" w:hAnsi="Consolas" w:cs="Times New Roman"/>
+          <w:strike/>
+          <w:color w:val="000000"/>
+          <w:sz w:val="19"/>
+          <w:szCs w:val="19"/>
+          <w:rtl/>
+        </w:rPr>
+        <w:t xml:space="preserve"> </w:t>
+      </w:r>
+      <w:r>
+        <w:rPr>
+          <w:rFonts w:ascii="Consolas" w:hAnsi="Consolas" w:cs="Times New Roman"/>
+          <w:strike/>
           <w:color w:val="000000"/>
           <w:sz w:val="19"/>
           <w:szCs w:val="19"/>

</xml_diff>

<commit_message>
changed IsAllowFiletype() and tips includs pdf!
</commit_message>
<xml_diff>
--- a/הערות פרוייקט תבא.docx
+++ b/הערות פרוייקט תבא.docx
@@ -770,6 +770,7 @@
         <w:spacing w:after="0" w:line="240" w:lineRule="auto"/>
         <w:rPr>
           <w:rFonts w:ascii="Consolas" w:hAnsi="Consolas" w:cs="Consolas"/>
+          <w:strike/>
           <w:color w:val="000000"/>
           <w:sz w:val="19"/>
           <w:szCs w:val="19"/>
@@ -779,6 +780,7 @@
       <w:r>
         <w:rPr>
           <w:rFonts w:ascii="Consolas" w:hAnsi="Consolas" w:cs="Consolas"/>
+          <w:strike/>
           <w:color w:val="000000"/>
           <w:sz w:val="19"/>
           <w:szCs w:val="19"/>
@@ -789,6 +791,7 @@
       <w:r>
         <w:rPr>
           <w:rFonts w:ascii="Consolas" w:hAnsi="Consolas" w:cs="Times New Roman"/>
+          <w:strike/>
           <w:color w:val="000000"/>
           <w:sz w:val="19"/>
           <w:szCs w:val="19"/>
@@ -799,16 +802,18 @@
       <w:r>
         <w:rPr>
           <w:rFonts w:ascii="Consolas" w:hAnsi="Consolas" w:cs="Consolas"/>
-          <w:color w:val="000000"/>
-          <w:sz w:val="19"/>
-          <w:szCs w:val="19"/>
-          <w:rtl/>
-        </w:rPr>
-        <w:t xml:space="preserve"> </w:t>
-      </w:r>
-      <w:r>
-        <w:rPr>
-          <w:rFonts w:ascii="Consolas" w:hAnsi="Consolas" w:cs="Times New Roman"/>
+          <w:strike/>
+          <w:color w:val="000000"/>
+          <w:sz w:val="19"/>
+          <w:szCs w:val="19"/>
+          <w:rtl/>
+        </w:rPr>
+        <w:t xml:space="preserve"> </w:t>
+      </w:r>
+      <w:r>
+        <w:rPr>
+          <w:rFonts w:ascii="Consolas" w:hAnsi="Consolas" w:cs="Times New Roman"/>
+          <w:strike/>
           <w:color w:val="000000"/>
           <w:sz w:val="19"/>
           <w:szCs w:val="19"/>
@@ -819,16 +824,18 @@
       <w:r>
         <w:rPr>
           <w:rFonts w:ascii="Consolas" w:hAnsi="Consolas" w:cs="Consolas"/>
-          <w:color w:val="000000"/>
-          <w:sz w:val="19"/>
-          <w:szCs w:val="19"/>
-          <w:rtl/>
-        </w:rPr>
-        <w:t xml:space="preserve"> </w:t>
-      </w:r>
-      <w:r>
-        <w:rPr>
-          <w:rFonts w:ascii="Consolas" w:hAnsi="Consolas" w:cs="Times New Roman"/>
+          <w:strike/>
+          <w:color w:val="000000"/>
+          <w:sz w:val="19"/>
+          <w:szCs w:val="19"/>
+          <w:rtl/>
+        </w:rPr>
+        <w:t xml:space="preserve"> </w:t>
+      </w:r>
+      <w:r>
+        <w:rPr>
+          <w:rFonts w:ascii="Consolas" w:hAnsi="Consolas" w:cs="Times New Roman"/>
+          <w:strike/>
           <w:color w:val="000000"/>
           <w:sz w:val="19"/>
           <w:szCs w:val="19"/>
@@ -839,16 +846,18 @@
       <w:r>
         <w:rPr>
           <w:rFonts w:ascii="Consolas" w:hAnsi="Consolas" w:cs="Consolas"/>
-          <w:color w:val="000000"/>
-          <w:sz w:val="19"/>
-          <w:szCs w:val="19"/>
-          <w:rtl/>
-        </w:rPr>
-        <w:t xml:space="preserve"> </w:t>
-      </w:r>
-      <w:r>
-        <w:rPr>
-          <w:rFonts w:ascii="Consolas" w:hAnsi="Consolas" w:cs="Times New Roman"/>
+          <w:strike/>
+          <w:color w:val="000000"/>
+          <w:sz w:val="19"/>
+          <w:szCs w:val="19"/>
+          <w:rtl/>
+        </w:rPr>
+        <w:t xml:space="preserve"> </w:t>
+      </w:r>
+      <w:r>
+        <w:rPr>
+          <w:rFonts w:ascii="Consolas" w:hAnsi="Consolas" w:cs="Times New Roman"/>
+          <w:strike/>
           <w:color w:val="000000"/>
           <w:sz w:val="19"/>
           <w:szCs w:val="19"/>
@@ -859,16 +868,18 @@
       <w:r>
         <w:rPr>
           <w:rFonts w:ascii="Consolas" w:hAnsi="Consolas" w:cs="Consolas"/>
-          <w:color w:val="000000"/>
-          <w:sz w:val="19"/>
-          <w:szCs w:val="19"/>
-          <w:rtl/>
-        </w:rPr>
-        <w:t xml:space="preserve"> </w:t>
-      </w:r>
-      <w:r>
-        <w:rPr>
-          <w:rFonts w:ascii="Consolas" w:hAnsi="Consolas" w:cs="Times New Roman"/>
+          <w:strike/>
+          <w:color w:val="000000"/>
+          <w:sz w:val="19"/>
+          <w:szCs w:val="19"/>
+          <w:rtl/>
+        </w:rPr>
+        <w:t xml:space="preserve"> </w:t>
+      </w:r>
+      <w:r>
+        <w:rPr>
+          <w:rFonts w:ascii="Consolas" w:hAnsi="Consolas" w:cs="Times New Roman"/>
+          <w:strike/>
           <w:color w:val="000000"/>
           <w:sz w:val="19"/>
           <w:szCs w:val="19"/>
@@ -879,16 +890,18 @@
       <w:r>
         <w:rPr>
           <w:rFonts w:ascii="Consolas" w:hAnsi="Consolas" w:cs="Consolas"/>
-          <w:color w:val="000000"/>
-          <w:sz w:val="19"/>
-          <w:szCs w:val="19"/>
-          <w:rtl/>
-        </w:rPr>
-        <w:t xml:space="preserve"> </w:t>
-      </w:r>
-      <w:r>
-        <w:rPr>
-          <w:rFonts w:ascii="Consolas" w:hAnsi="Consolas" w:cs="Times New Roman"/>
+          <w:strike/>
+          <w:color w:val="000000"/>
+          <w:sz w:val="19"/>
+          <w:szCs w:val="19"/>
+          <w:rtl/>
+        </w:rPr>
+        <w:t xml:space="preserve"> </w:t>
+      </w:r>
+      <w:r>
+        <w:rPr>
+          <w:rFonts w:ascii="Consolas" w:hAnsi="Consolas" w:cs="Times New Roman"/>
+          <w:strike/>
           <w:color w:val="000000"/>
           <w:sz w:val="19"/>
           <w:szCs w:val="19"/>
@@ -906,6 +919,7 @@
         <w:spacing w:after="0" w:line="240" w:lineRule="auto"/>
         <w:rPr>
           <w:rFonts w:ascii="Consolas" w:hAnsi="Consolas" w:cs="Consolas"/>
+          <w:strike/>
           <w:color w:val="000000"/>
           <w:sz w:val="19"/>
           <w:szCs w:val="19"/>
@@ -915,6 +929,7 @@
       <w:r>
         <w:rPr>
           <w:rFonts w:ascii="Consolas" w:hAnsi="Consolas" w:cs="Consolas"/>
+          <w:strike/>
           <w:color w:val="000000"/>
           <w:sz w:val="19"/>
           <w:szCs w:val="19"/>
@@ -925,6 +940,7 @@
       <w:r>
         <w:rPr>
           <w:rFonts w:ascii="Consolas" w:hAnsi="Consolas" w:cs="Times New Roman"/>
+          <w:strike/>
           <w:color w:val="000000"/>
           <w:sz w:val="19"/>
           <w:szCs w:val="19"/>
@@ -935,16 +951,18 @@
       <w:r>
         <w:rPr>
           <w:rFonts w:ascii="Consolas" w:hAnsi="Consolas" w:cs="Consolas"/>
-          <w:color w:val="000000"/>
-          <w:sz w:val="19"/>
-          <w:szCs w:val="19"/>
-          <w:rtl/>
-        </w:rPr>
-        <w:t xml:space="preserve"> </w:t>
-      </w:r>
-      <w:r>
-        <w:rPr>
-          <w:rFonts w:ascii="Consolas" w:hAnsi="Consolas" w:cs="Times New Roman"/>
+          <w:strike/>
+          <w:color w:val="000000"/>
+          <w:sz w:val="19"/>
+          <w:szCs w:val="19"/>
+          <w:rtl/>
+        </w:rPr>
+        <w:t xml:space="preserve"> </w:t>
+      </w:r>
+      <w:r>
+        <w:rPr>
+          <w:rFonts w:ascii="Consolas" w:hAnsi="Consolas" w:cs="Times New Roman"/>
+          <w:strike/>
           <w:color w:val="000000"/>
           <w:sz w:val="19"/>
           <w:szCs w:val="19"/>
@@ -955,16 +973,18 @@
       <w:r>
         <w:rPr>
           <w:rFonts w:ascii="Consolas" w:hAnsi="Consolas" w:cs="Consolas"/>
-          <w:color w:val="000000"/>
-          <w:sz w:val="19"/>
-          <w:szCs w:val="19"/>
-          <w:rtl/>
-        </w:rPr>
-        <w:t xml:space="preserve"> </w:t>
-      </w:r>
-      <w:r>
-        <w:rPr>
-          <w:rFonts w:ascii="Consolas" w:hAnsi="Consolas" w:cs="Times New Roman"/>
+          <w:strike/>
+          <w:color w:val="000000"/>
+          <w:sz w:val="19"/>
+          <w:szCs w:val="19"/>
+          <w:rtl/>
+        </w:rPr>
+        <w:t xml:space="preserve"> </w:t>
+      </w:r>
+      <w:r>
+        <w:rPr>
+          <w:rFonts w:ascii="Consolas" w:hAnsi="Consolas" w:cs="Times New Roman"/>
+          <w:strike/>
           <w:color w:val="000000"/>
           <w:sz w:val="19"/>
           <w:szCs w:val="19"/>
@@ -975,16 +995,18 @@
       <w:r>
         <w:rPr>
           <w:rFonts w:ascii="Consolas" w:hAnsi="Consolas" w:cs="Consolas"/>
-          <w:color w:val="000000"/>
-          <w:sz w:val="19"/>
-          <w:szCs w:val="19"/>
-          <w:rtl/>
-        </w:rPr>
-        <w:t xml:space="preserve"> </w:t>
-      </w:r>
-      <w:r>
-        <w:rPr>
-          <w:rFonts w:ascii="Consolas" w:hAnsi="Consolas" w:cs="Times New Roman"/>
+          <w:strike/>
+          <w:color w:val="000000"/>
+          <w:sz w:val="19"/>
+          <w:szCs w:val="19"/>
+          <w:rtl/>
+        </w:rPr>
+        <w:t xml:space="preserve"> </w:t>
+      </w:r>
+      <w:r>
+        <w:rPr>
+          <w:rFonts w:ascii="Consolas" w:hAnsi="Consolas" w:cs="Times New Roman"/>
+          <w:strike/>
           <w:color w:val="000000"/>
           <w:sz w:val="19"/>
           <w:szCs w:val="19"/>
@@ -995,16 +1017,18 @@
       <w:r>
         <w:rPr>
           <w:rFonts w:ascii="Consolas" w:hAnsi="Consolas" w:cs="Consolas"/>
-          <w:color w:val="000000"/>
-          <w:sz w:val="19"/>
-          <w:szCs w:val="19"/>
-          <w:rtl/>
-        </w:rPr>
-        <w:t xml:space="preserve"> </w:t>
-      </w:r>
-      <w:r>
-        <w:rPr>
-          <w:rFonts w:ascii="Consolas" w:hAnsi="Consolas" w:cs="Times New Roman"/>
+          <w:strike/>
+          <w:color w:val="000000"/>
+          <w:sz w:val="19"/>
+          <w:szCs w:val="19"/>
+          <w:rtl/>
+        </w:rPr>
+        <w:t xml:space="preserve"> </w:t>
+      </w:r>
+      <w:r>
+        <w:rPr>
+          <w:rFonts w:ascii="Consolas" w:hAnsi="Consolas" w:cs="Times New Roman"/>
+          <w:strike/>
           <w:color w:val="000000"/>
           <w:sz w:val="19"/>
           <w:szCs w:val="19"/>
@@ -1025,90 +1049,144 @@
           <w:color w:val="000000"/>
           <w:sz w:val="19"/>
           <w:szCs w:val="19"/>
-          <w:lang w:bidi="ar-SA"/>
+          <w:rtl/>
+          <w:lang w:val="en-US" w:bidi="ar-SA"/>
         </w:rPr>
       </w:pPr>
       <w:r>
         <w:rPr>
           <w:rFonts w:ascii="Consolas" w:hAnsi="Consolas" w:cs="Consolas"/>
-          <w:color w:val="000000"/>
-          <w:sz w:val="19"/>
-          <w:szCs w:val="19"/>
-          <w:lang w:bidi="ar-SA"/>
-        </w:rPr>
-        <w:t xml:space="preserve"> * </w:t>
+          <w:strike/>
+          <w:color w:val="000000"/>
+          <w:sz w:val="19"/>
+          <w:szCs w:val="19"/>
+          <w:lang w:bidi="ar-SA"/>
+        </w:rPr>
+        <w:t xml:space="preserve"> * hobbies </w:t>
+      </w:r>
+      <w:r>
+        <w:rPr>
+          <w:rFonts w:ascii="Consolas" w:hAnsi="Consolas" w:cs="Times New Roman"/>
+          <w:strike/>
+          <w:color w:val="000000"/>
+          <w:sz w:val="19"/>
+          <w:szCs w:val="19"/>
+          <w:rtl/>
+        </w:rPr>
+        <w:t>שהיו</w:t>
+      </w:r>
+      <w:r>
+        <w:rPr>
+          <w:rFonts w:ascii="Consolas" w:hAnsi="Consolas" w:cs="Consolas"/>
+          <w:strike/>
+          <w:color w:val="000000"/>
+          <w:sz w:val="19"/>
+          <w:szCs w:val="19"/>
+          <w:rtl/>
+        </w:rPr>
+        <w:t xml:space="preserve"> </w:t>
+      </w:r>
+      <w:r>
+        <w:rPr>
+          <w:rFonts w:ascii="Consolas" w:hAnsi="Consolas" w:cs="Times New Roman"/>
+          <w:strike/>
+          <w:color w:val="000000"/>
+          <w:sz w:val="19"/>
+          <w:szCs w:val="19"/>
+          <w:rtl/>
+        </w:rPr>
+        <w:t>באותו</w:t>
+      </w:r>
+      <w:r>
+        <w:rPr>
+          <w:rFonts w:ascii="Consolas" w:hAnsi="Consolas" w:cs="Consolas"/>
+          <w:strike/>
+          <w:color w:val="000000"/>
+          <w:sz w:val="19"/>
+          <w:szCs w:val="19"/>
+          <w:rtl/>
+        </w:rPr>
+        <w:t xml:space="preserve"> </w:t>
       </w:r>
       <w:proofErr w:type="gramStart"/>
       <w:r>
         <w:rPr>
-          <w:rFonts w:ascii="Consolas" w:hAnsi="Consolas" w:cs="Consolas"/>
-          <w:color w:val="000000"/>
-          <w:sz w:val="19"/>
-          <w:szCs w:val="19"/>
-          <w:lang w:bidi="ar-SA"/>
-        </w:rPr>
-        <w:t>hobbies</w:t>
+          <w:rFonts w:ascii="Consolas" w:hAnsi="Consolas" w:cs="Times New Roman"/>
+          <w:strike/>
+          <w:color w:val="000000"/>
+          <w:sz w:val="19"/>
+          <w:szCs w:val="19"/>
+          <w:rtl/>
+        </w:rPr>
+        <w:t>שורה</w:t>
+      </w:r>
+      <w:r>
+        <w:rPr>
+          <w:rFonts w:ascii="Consolas" w:hAnsi="Consolas" w:cs="Times New Roman"/>
+          <w:strike/>
+          <w:color w:val="000000"/>
+          <w:sz w:val="19"/>
+          <w:szCs w:val="19"/>
+          <w:lang w:val="en-US"/>
+        </w:rPr>
+        <w:t xml:space="preserve"> </w:t>
+      </w:r>
+      <w:r>
+        <w:rPr>
+          <w:rFonts w:ascii="Consolas" w:hAnsi="Consolas" w:cs="Times New Roman" w:hint="cs"/>
+          <w:strike/>
+          <w:color w:val="000000"/>
+          <w:sz w:val="19"/>
+          <w:szCs w:val="19"/>
+          <w:rtl/>
+          <w:lang w:val="en-US"/>
+        </w:rPr>
+        <w:t xml:space="preserve"> </w:t>
+      </w:r>
+      <w:r>
+        <w:rPr>
+          <w:rFonts w:ascii="Consolas" w:hAnsi="Consolas" w:cs="Times New Roman" w:hint="cs"/>
+          <w:color w:val="000000"/>
+          <w:sz w:val="19"/>
+          <w:szCs w:val="19"/>
+          <w:rtl/>
+          <w:lang w:val="en-US"/>
+        </w:rPr>
+        <w:t>עשיתי</w:t>
       </w:r>
       <w:proofErr w:type="gramEnd"/>
       <w:r>
         <w:rPr>
-          <w:rFonts w:ascii="Consolas" w:hAnsi="Consolas" w:cs="Consolas"/>
-          <w:color w:val="000000"/>
-          <w:sz w:val="19"/>
-          <w:szCs w:val="19"/>
-          <w:lang w:bidi="ar-SA"/>
-        </w:rPr>
-        <w:t xml:space="preserve"> </w:t>
-      </w:r>
-      <w:r>
-        <w:rPr>
-          <w:rFonts w:ascii="Consolas" w:hAnsi="Consolas" w:cs="Times New Roman"/>
-          <w:color w:val="000000"/>
-          <w:sz w:val="19"/>
-          <w:szCs w:val="19"/>
-          <w:rtl/>
-        </w:rPr>
-        <w:t>שהיו</w:t>
-      </w:r>
-      <w:r>
-        <w:rPr>
-          <w:rFonts w:ascii="Consolas" w:hAnsi="Consolas" w:cs="Consolas"/>
-          <w:color w:val="000000"/>
-          <w:sz w:val="19"/>
-          <w:szCs w:val="19"/>
-          <w:rtl/>
-        </w:rPr>
-        <w:t xml:space="preserve"> </w:t>
-      </w:r>
-      <w:r>
-        <w:rPr>
-          <w:rFonts w:ascii="Consolas" w:hAnsi="Consolas" w:cs="Times New Roman"/>
-          <w:color w:val="000000"/>
-          <w:sz w:val="19"/>
-          <w:szCs w:val="19"/>
-          <w:rtl/>
-        </w:rPr>
-        <w:t>באותו</w:t>
-      </w:r>
-      <w:r>
-        <w:rPr>
-          <w:rFonts w:ascii="Consolas" w:hAnsi="Consolas" w:cs="Consolas"/>
-          <w:color w:val="000000"/>
-          <w:sz w:val="19"/>
-          <w:szCs w:val="19"/>
-          <w:rtl/>
-        </w:rPr>
-        <w:t xml:space="preserve"> </w:t>
-      </w:r>
-      <w:r>
-        <w:rPr>
-          <w:rFonts w:ascii="Consolas" w:hAnsi="Consolas" w:cs="Times New Roman"/>
-          <w:color w:val="000000"/>
-          <w:sz w:val="19"/>
-          <w:szCs w:val="19"/>
-          <w:rtl/>
-        </w:rPr>
-        <w:t>שורה</w:t>
+          <w:rFonts w:ascii="Consolas" w:hAnsi="Consolas" w:cs="Times New Roman" w:hint="cs"/>
+          <w:color w:val="000000"/>
+          <w:sz w:val="19"/>
+          <w:szCs w:val="19"/>
+          <w:rtl/>
+          <w:lang w:val="en-US"/>
+        </w:rPr>
+        <w:t xml:space="preserve"> את  זה</w:t>
+      </w:r>
+      <w:r>
+        <w:rPr>
+          <w:rFonts w:ascii="Consolas" w:hAnsi="Consolas" w:cs="Times New Roman" w:hint="cs"/>
+          <w:color w:val="000000"/>
+          <w:sz w:val="19"/>
+          <w:szCs w:val="19"/>
+          <w:rtl/>
+          <w:lang w:val="en-US"/>
+        </w:rPr>
+        <w:t>,</w:t>
+      </w:r>
+      <w:r>
+        <w:rPr>
+          <w:rFonts w:ascii="Consolas" w:hAnsi="Consolas" w:cs="Times New Roman" w:hint="cs"/>
+          <w:color w:val="000000"/>
+          <w:sz w:val="19"/>
+          <w:szCs w:val="19"/>
+          <w:rtl/>
+          <w:lang w:val="en-US"/>
+        </w:rPr>
+        <w:t xml:space="preserve"> הבעיה אין רווח בין המילים</w:t>
       </w:r>
     </w:p>
     <w:p>
@@ -1120,6 +1198,7 @@
         <w:spacing w:after="0" w:line="240" w:lineRule="auto"/>
         <w:rPr>
           <w:rFonts w:ascii="Consolas" w:hAnsi="Consolas" w:cs="Consolas"/>
+          <w:strike/>
           <w:color w:val="000000"/>
           <w:sz w:val="19"/>
           <w:szCs w:val="19"/>
@@ -1129,6 +1208,7 @@
       <w:r>
         <w:rPr>
           <w:rFonts w:ascii="Consolas" w:hAnsi="Consolas" w:cs="Consolas"/>
+          <w:strike/>
           <w:color w:val="000000"/>
           <w:sz w:val="19"/>
           <w:szCs w:val="19"/>
@@ -1139,6 +1219,7 @@
       <w:r>
         <w:rPr>
           <w:rFonts w:ascii="Consolas" w:hAnsi="Consolas" w:cs="Times New Roman"/>
+          <w:strike/>
           <w:color w:val="000000"/>
           <w:sz w:val="19"/>
           <w:szCs w:val="19"/>
@@ -1149,6 +1230,7 @@
       <w:r>
         <w:rPr>
           <w:rFonts w:ascii="Consolas" w:hAnsi="Consolas" w:cs="Consolas"/>
+          <w:strike/>
           <w:color w:val="000000"/>
           <w:sz w:val="19"/>
           <w:szCs w:val="19"/>
@@ -1159,6 +1241,7 @@
       <w:r>
         <w:rPr>
           <w:rFonts w:ascii="Consolas" w:hAnsi="Consolas" w:cs="Times New Roman"/>
+          <w:strike/>
           <w:color w:val="000000"/>
           <w:sz w:val="19"/>
           <w:szCs w:val="19"/>
@@ -1169,16 +1252,18 @@
       <w:r>
         <w:rPr>
           <w:rFonts w:ascii="Consolas" w:hAnsi="Consolas" w:cs="Consolas"/>
-          <w:color w:val="000000"/>
-          <w:sz w:val="19"/>
-          <w:szCs w:val="19"/>
-          <w:rtl/>
-        </w:rPr>
-        <w:t xml:space="preserve"> </w:t>
-      </w:r>
-      <w:r>
-        <w:rPr>
-          <w:rFonts w:ascii="Consolas" w:hAnsi="Consolas" w:cs="Times New Roman"/>
+          <w:strike/>
+          <w:color w:val="000000"/>
+          <w:sz w:val="19"/>
+          <w:szCs w:val="19"/>
+          <w:rtl/>
+        </w:rPr>
+        <w:t xml:space="preserve"> </w:t>
+      </w:r>
+      <w:r>
+        <w:rPr>
+          <w:rFonts w:ascii="Consolas" w:hAnsi="Consolas" w:cs="Times New Roman"/>
+          <w:strike/>
           <w:color w:val="000000"/>
           <w:sz w:val="19"/>
           <w:szCs w:val="19"/>
@@ -1189,16 +1274,18 @@
       <w:r>
         <w:rPr>
           <w:rFonts w:ascii="Consolas" w:hAnsi="Consolas" w:cs="Consolas"/>
-          <w:color w:val="000000"/>
-          <w:sz w:val="19"/>
-          <w:szCs w:val="19"/>
-          <w:rtl/>
-        </w:rPr>
-        <w:t xml:space="preserve"> </w:t>
-      </w:r>
-      <w:r>
-        <w:rPr>
-          <w:rFonts w:ascii="Consolas" w:hAnsi="Consolas" w:cs="Times New Roman"/>
+          <w:strike/>
+          <w:color w:val="000000"/>
+          <w:sz w:val="19"/>
+          <w:szCs w:val="19"/>
+          <w:rtl/>
+        </w:rPr>
+        <w:t xml:space="preserve"> </w:t>
+      </w:r>
+      <w:r>
+        <w:rPr>
+          <w:rFonts w:ascii="Consolas" w:hAnsi="Consolas" w:cs="Times New Roman"/>
+          <w:strike/>
           <w:color w:val="000000"/>
           <w:sz w:val="19"/>
           <w:szCs w:val="19"/>
@@ -1209,6 +1296,7 @@
       <w:r>
         <w:rPr>
           <w:rFonts w:ascii="Consolas" w:hAnsi="Consolas" w:cs="Consolas"/>
+          <w:strike/>
           <w:color w:val="000000"/>
           <w:sz w:val="19"/>
           <w:szCs w:val="19"/>
@@ -1219,6 +1307,7 @@
       <w:r>
         <w:rPr>
           <w:rFonts w:ascii="Consolas" w:hAnsi="Consolas" w:cs="Times New Roman"/>
+          <w:strike/>
           <w:color w:val="000000"/>
           <w:sz w:val="19"/>
           <w:szCs w:val="19"/>
@@ -1229,16 +1318,18 @@
       <w:r>
         <w:rPr>
           <w:rFonts w:ascii="Consolas" w:hAnsi="Consolas" w:cs="Consolas"/>
-          <w:color w:val="000000"/>
-          <w:sz w:val="19"/>
-          <w:szCs w:val="19"/>
-          <w:rtl/>
-        </w:rPr>
-        <w:t xml:space="preserve"> </w:t>
-      </w:r>
-      <w:r>
-        <w:rPr>
-          <w:rFonts w:ascii="Consolas" w:hAnsi="Consolas" w:cs="Times New Roman"/>
+          <w:strike/>
+          <w:color w:val="000000"/>
+          <w:sz w:val="19"/>
+          <w:szCs w:val="19"/>
+          <w:rtl/>
+        </w:rPr>
+        <w:t xml:space="preserve"> </w:t>
+      </w:r>
+      <w:r>
+        <w:rPr>
+          <w:rFonts w:ascii="Consolas" w:hAnsi="Consolas" w:cs="Times New Roman"/>
+          <w:strike/>
           <w:color w:val="000000"/>
           <w:sz w:val="19"/>
           <w:szCs w:val="19"/>
@@ -1249,16 +1340,18 @@
       <w:r>
         <w:rPr>
           <w:rFonts w:ascii="Consolas" w:hAnsi="Consolas" w:cs="Consolas"/>
-          <w:color w:val="000000"/>
-          <w:sz w:val="19"/>
-          <w:szCs w:val="19"/>
-          <w:rtl/>
-        </w:rPr>
-        <w:t xml:space="preserve"> </w:t>
-      </w:r>
-      <w:r>
-        <w:rPr>
-          <w:rFonts w:ascii="Consolas" w:hAnsi="Consolas" w:cs="Times New Roman"/>
+          <w:strike/>
+          <w:color w:val="000000"/>
+          <w:sz w:val="19"/>
+          <w:szCs w:val="19"/>
+          <w:rtl/>
+        </w:rPr>
+        <w:t xml:space="preserve"> </w:t>
+      </w:r>
+      <w:r>
+        <w:rPr>
+          <w:rFonts w:ascii="Consolas" w:hAnsi="Consolas" w:cs="Times New Roman"/>
+          <w:strike/>
           <w:color w:val="000000"/>
           <w:sz w:val="19"/>
           <w:szCs w:val="19"/>
@@ -1269,16 +1362,18 @@
       <w:r>
         <w:rPr>
           <w:rFonts w:ascii="Consolas" w:hAnsi="Consolas" w:cs="Consolas"/>
-          <w:color w:val="000000"/>
-          <w:sz w:val="19"/>
-          <w:szCs w:val="19"/>
-          <w:rtl/>
-        </w:rPr>
-        <w:t xml:space="preserve"> </w:t>
-      </w:r>
-      <w:r>
-        <w:rPr>
-          <w:rFonts w:ascii="Consolas" w:hAnsi="Consolas" w:cs="Times New Roman"/>
+          <w:strike/>
+          <w:color w:val="000000"/>
+          <w:sz w:val="19"/>
+          <w:szCs w:val="19"/>
+          <w:rtl/>
+        </w:rPr>
+        <w:t xml:space="preserve"> </w:t>
+      </w:r>
+      <w:r>
+        <w:rPr>
+          <w:rFonts w:ascii="Consolas" w:hAnsi="Consolas" w:cs="Times New Roman"/>
+          <w:strike/>
           <w:color w:val="000000"/>
           <w:sz w:val="19"/>
           <w:szCs w:val="19"/>
@@ -1289,6 +1384,7 @@
       <w:r>
         <w:rPr>
           <w:rFonts w:ascii="Consolas" w:hAnsi="Consolas" w:cs="Consolas"/>
+          <w:strike/>
           <w:color w:val="000000"/>
           <w:sz w:val="19"/>
           <w:szCs w:val="19"/>
@@ -1299,6 +1395,7 @@
       <w:r>
         <w:rPr>
           <w:rFonts w:ascii="Consolas" w:hAnsi="Consolas" w:cs="Times New Roman"/>
+          <w:strike/>
           <w:color w:val="000000"/>
           <w:sz w:val="19"/>
           <w:szCs w:val="19"/>
@@ -1309,16 +1406,18 @@
       <w:r>
         <w:rPr>
           <w:rFonts w:ascii="Consolas" w:hAnsi="Consolas" w:cs="Consolas"/>
-          <w:color w:val="000000"/>
-          <w:sz w:val="19"/>
-          <w:szCs w:val="19"/>
-          <w:rtl/>
-        </w:rPr>
-        <w:t xml:space="preserve"> </w:t>
-      </w:r>
-      <w:r>
-        <w:rPr>
-          <w:rFonts w:ascii="Consolas" w:hAnsi="Consolas" w:cs="Times New Roman"/>
+          <w:strike/>
+          <w:color w:val="000000"/>
+          <w:sz w:val="19"/>
+          <w:szCs w:val="19"/>
+          <w:rtl/>
+        </w:rPr>
+        <w:t xml:space="preserve"> </w:t>
+      </w:r>
+      <w:r>
+        <w:rPr>
+          <w:rFonts w:ascii="Consolas" w:hAnsi="Consolas" w:cs="Times New Roman"/>
+          <w:strike/>
           <w:color w:val="000000"/>
           <w:sz w:val="19"/>
           <w:szCs w:val="19"/>
@@ -1329,16 +1428,18 @@
       <w:r>
         <w:rPr>
           <w:rFonts w:ascii="Consolas" w:hAnsi="Consolas" w:cs="Consolas"/>
-          <w:color w:val="000000"/>
-          <w:sz w:val="19"/>
-          <w:szCs w:val="19"/>
-          <w:rtl/>
-        </w:rPr>
-        <w:t xml:space="preserve"> </w:t>
-      </w:r>
-      <w:r>
-        <w:rPr>
-          <w:rFonts w:ascii="Consolas" w:hAnsi="Consolas" w:cs="Times New Roman"/>
+          <w:strike/>
+          <w:color w:val="000000"/>
+          <w:sz w:val="19"/>
+          <w:szCs w:val="19"/>
+          <w:rtl/>
+        </w:rPr>
+        <w:t xml:space="preserve"> </w:t>
+      </w:r>
+      <w:r>
+        <w:rPr>
+          <w:rFonts w:ascii="Consolas" w:hAnsi="Consolas" w:cs="Times New Roman"/>
+          <w:strike/>
           <w:color w:val="000000"/>
           <w:sz w:val="19"/>
           <w:szCs w:val="19"/>
@@ -1349,16 +1450,18 @@
       <w:r>
         <w:rPr>
           <w:rFonts w:ascii="Consolas" w:hAnsi="Consolas" w:cs="Consolas"/>
-          <w:color w:val="000000"/>
-          <w:sz w:val="19"/>
-          <w:szCs w:val="19"/>
-          <w:rtl/>
-        </w:rPr>
-        <w:t xml:space="preserve"> </w:t>
-      </w:r>
-      <w:r>
-        <w:rPr>
-          <w:rFonts w:ascii="Consolas" w:hAnsi="Consolas" w:cs="Times New Roman"/>
+          <w:strike/>
+          <w:color w:val="000000"/>
+          <w:sz w:val="19"/>
+          <w:szCs w:val="19"/>
+          <w:rtl/>
+        </w:rPr>
+        <w:t xml:space="preserve"> </w:t>
+      </w:r>
+      <w:r>
+        <w:rPr>
+          <w:rFonts w:ascii="Consolas" w:hAnsi="Consolas" w:cs="Times New Roman"/>
+          <w:strike/>
           <w:color w:val="000000"/>
           <w:sz w:val="19"/>
           <w:szCs w:val="19"/>
@@ -1369,16 +1472,18 @@
       <w:r>
         <w:rPr>
           <w:rFonts w:ascii="Consolas" w:hAnsi="Consolas" w:cs="Consolas"/>
-          <w:color w:val="000000"/>
-          <w:sz w:val="19"/>
-          <w:szCs w:val="19"/>
-          <w:rtl/>
-        </w:rPr>
-        <w:t xml:space="preserve"> </w:t>
-      </w:r>
-      <w:r>
-        <w:rPr>
-          <w:rFonts w:ascii="Consolas" w:hAnsi="Consolas" w:cs="Times New Roman"/>
+          <w:strike/>
+          <w:color w:val="000000"/>
+          <w:sz w:val="19"/>
+          <w:szCs w:val="19"/>
+          <w:rtl/>
+        </w:rPr>
+        <w:t xml:space="preserve"> </w:t>
+      </w:r>
+      <w:r>
+        <w:rPr>
+          <w:rFonts w:ascii="Consolas" w:hAnsi="Consolas" w:cs="Times New Roman"/>
+          <w:strike/>
           <w:color w:val="000000"/>
           <w:sz w:val="19"/>
           <w:szCs w:val="19"/>
@@ -1389,16 +1494,18 @@
       <w:r>
         <w:rPr>
           <w:rFonts w:ascii="Consolas" w:hAnsi="Consolas" w:cs="Consolas"/>
-          <w:color w:val="000000"/>
-          <w:sz w:val="19"/>
-          <w:szCs w:val="19"/>
-          <w:rtl/>
-        </w:rPr>
-        <w:t xml:space="preserve"> </w:t>
-      </w:r>
-      <w:r>
-        <w:rPr>
-          <w:rFonts w:ascii="Consolas" w:hAnsi="Consolas" w:cs="Times New Roman"/>
+          <w:strike/>
+          <w:color w:val="000000"/>
+          <w:sz w:val="19"/>
+          <w:szCs w:val="19"/>
+          <w:rtl/>
+        </w:rPr>
+        <w:t xml:space="preserve"> </w:t>
+      </w:r>
+      <w:r>
+        <w:rPr>
+          <w:rFonts w:ascii="Consolas" w:hAnsi="Consolas" w:cs="Times New Roman"/>
+          <w:strike/>
           <w:color w:val="000000"/>
           <w:sz w:val="19"/>
           <w:szCs w:val="19"/>
@@ -1409,16 +1516,18 @@
       <w:r>
         <w:rPr>
           <w:rFonts w:ascii="Consolas" w:hAnsi="Consolas" w:cs="Consolas"/>
-          <w:color w:val="000000"/>
-          <w:sz w:val="19"/>
-          <w:szCs w:val="19"/>
-          <w:rtl/>
-        </w:rPr>
-        <w:t xml:space="preserve"> </w:t>
-      </w:r>
-      <w:r>
-        <w:rPr>
-          <w:rFonts w:ascii="Consolas" w:hAnsi="Consolas" w:cs="Times New Roman"/>
+          <w:strike/>
+          <w:color w:val="000000"/>
+          <w:sz w:val="19"/>
+          <w:szCs w:val="19"/>
+          <w:rtl/>
+        </w:rPr>
+        <w:t xml:space="preserve"> </w:t>
+      </w:r>
+      <w:r>
+        <w:rPr>
+          <w:rFonts w:ascii="Consolas" w:hAnsi="Consolas" w:cs="Times New Roman"/>
+          <w:strike/>
           <w:color w:val="000000"/>
           <w:sz w:val="19"/>
           <w:szCs w:val="19"/>
@@ -1429,16 +1538,18 @@
       <w:r>
         <w:rPr>
           <w:rFonts w:ascii="Consolas" w:hAnsi="Consolas" w:cs="Consolas"/>
-          <w:color w:val="000000"/>
-          <w:sz w:val="19"/>
-          <w:szCs w:val="19"/>
-          <w:rtl/>
-        </w:rPr>
-        <w:t xml:space="preserve"> </w:t>
-      </w:r>
-      <w:r>
-        <w:rPr>
-          <w:rFonts w:ascii="Consolas" w:hAnsi="Consolas" w:cs="Times New Roman"/>
+          <w:strike/>
+          <w:color w:val="000000"/>
+          <w:sz w:val="19"/>
+          <w:szCs w:val="19"/>
+          <w:rtl/>
+        </w:rPr>
+        <w:t xml:space="preserve"> </w:t>
+      </w:r>
+      <w:r>
+        <w:rPr>
+          <w:rFonts w:ascii="Consolas" w:hAnsi="Consolas" w:cs="Times New Roman"/>
+          <w:strike/>
           <w:color w:val="000000"/>
           <w:sz w:val="19"/>
           <w:szCs w:val="19"/>
@@ -1456,6 +1567,7 @@
         <w:spacing w:after="0" w:line="240" w:lineRule="auto"/>
         <w:rPr>
           <w:rFonts w:ascii="Consolas" w:hAnsi="Consolas" w:cs="Consolas"/>
+          <w:strike/>
           <w:color w:val="000000"/>
           <w:sz w:val="19"/>
           <w:szCs w:val="19"/>
@@ -1470,11 +1582,23 @@
           <w:szCs w:val="19"/>
           <w:lang w:bidi="ar-SA"/>
         </w:rPr>
-        <w:t xml:space="preserve"> * </w:t>
-      </w:r>
-      <w:r>
-        <w:rPr>
-          <w:rFonts w:ascii="Consolas" w:hAnsi="Consolas" w:cs="Times New Roman"/>
+        <w:t xml:space="preserve"> </w:t>
+      </w:r>
+      <w:r>
+        <w:rPr>
+          <w:rFonts w:ascii="Consolas" w:hAnsi="Consolas" w:cs="Consolas"/>
+          <w:strike/>
+          <w:color w:val="000000"/>
+          <w:sz w:val="19"/>
+          <w:szCs w:val="19"/>
+          <w:lang w:bidi="ar-SA"/>
+        </w:rPr>
+        <w:t xml:space="preserve">* </w:t>
+      </w:r>
+      <w:r>
+        <w:rPr>
+          <w:rFonts w:ascii="Consolas" w:hAnsi="Consolas" w:cs="Times New Roman"/>
+          <w:strike/>
           <w:color w:val="000000"/>
           <w:sz w:val="19"/>
           <w:szCs w:val="19"/>
@@ -1485,16 +1609,18 @@
       <w:r>
         <w:rPr>
           <w:rFonts w:ascii="Consolas" w:hAnsi="Consolas" w:cs="Consolas"/>
-          <w:color w:val="000000"/>
-          <w:sz w:val="19"/>
-          <w:szCs w:val="19"/>
-          <w:rtl/>
-        </w:rPr>
-        <w:t xml:space="preserve"> </w:t>
-      </w:r>
-      <w:r>
-        <w:rPr>
-          <w:rFonts w:ascii="Consolas" w:hAnsi="Consolas" w:cs="Times New Roman"/>
+          <w:strike/>
+          <w:color w:val="000000"/>
+          <w:sz w:val="19"/>
+          <w:szCs w:val="19"/>
+          <w:rtl/>
+        </w:rPr>
+        <w:t xml:space="preserve"> </w:t>
+      </w:r>
+      <w:r>
+        <w:rPr>
+          <w:rFonts w:ascii="Consolas" w:hAnsi="Consolas" w:cs="Times New Roman"/>
+          <w:strike/>
           <w:color w:val="000000"/>
           <w:sz w:val="19"/>
           <w:szCs w:val="19"/>
@@ -1505,16 +1631,18 @@
       <w:r>
         <w:rPr>
           <w:rFonts w:ascii="Consolas" w:hAnsi="Consolas" w:cs="Consolas"/>
-          <w:color w:val="000000"/>
-          <w:sz w:val="19"/>
-          <w:szCs w:val="19"/>
-          <w:rtl/>
-        </w:rPr>
-        <w:t xml:space="preserve"> </w:t>
-      </w:r>
-      <w:r>
-        <w:rPr>
-          <w:rFonts w:ascii="Consolas" w:hAnsi="Consolas" w:cs="Times New Roman"/>
+          <w:strike/>
+          <w:color w:val="000000"/>
+          <w:sz w:val="19"/>
+          <w:szCs w:val="19"/>
+          <w:rtl/>
+        </w:rPr>
+        <w:t xml:space="preserve"> </w:t>
+      </w:r>
+      <w:r>
+        <w:rPr>
+          <w:rFonts w:ascii="Consolas" w:hAnsi="Consolas" w:cs="Times New Roman"/>
+          <w:strike/>
           <w:color w:val="000000"/>
           <w:sz w:val="19"/>
           <w:szCs w:val="19"/>
@@ -1525,6 +1653,7 @@
       <w:r>
         <w:rPr>
           <w:rFonts w:ascii="Consolas" w:hAnsi="Consolas" w:cs="Consolas"/>
+          <w:strike/>
           <w:color w:val="000000"/>
           <w:sz w:val="19"/>
           <w:szCs w:val="19"/>
@@ -1536,6 +1665,7 @@
       <w:r>
         <w:rPr>
           <w:rFonts w:ascii="Consolas" w:hAnsi="Consolas" w:cs="Consolas"/>
+          <w:strike/>
           <w:color w:val="000000"/>
           <w:sz w:val="19"/>
           <w:szCs w:val="19"/>
@@ -1547,16 +1677,18 @@
       <w:r>
         <w:rPr>
           <w:rFonts w:ascii="Consolas" w:hAnsi="Consolas" w:cs="Consolas"/>
-          <w:color w:val="000000"/>
-          <w:sz w:val="19"/>
-          <w:szCs w:val="19"/>
-          <w:lang w:bidi="ar-SA"/>
-        </w:rPr>
-        <w:t xml:space="preserve"> </w:t>
-      </w:r>
-      <w:r>
-        <w:rPr>
-          <w:rFonts w:ascii="Consolas" w:hAnsi="Consolas" w:cs="Times New Roman"/>
+          <w:strike/>
+          <w:color w:val="000000"/>
+          <w:sz w:val="19"/>
+          <w:szCs w:val="19"/>
+          <w:lang w:bidi="ar-SA"/>
+        </w:rPr>
+        <w:t xml:space="preserve"> </w:t>
+      </w:r>
+      <w:r>
+        <w:rPr>
+          <w:rFonts w:ascii="Consolas" w:hAnsi="Consolas" w:cs="Times New Roman"/>
+          <w:strike/>
           <w:color w:val="000000"/>
           <w:sz w:val="19"/>
           <w:szCs w:val="19"/>
@@ -1567,6 +1699,7 @@
       <w:r>
         <w:rPr>
           <w:rFonts w:ascii="Consolas" w:hAnsi="Consolas" w:cs="Consolas"/>
+          <w:strike/>
           <w:color w:val="000000"/>
           <w:sz w:val="19"/>
           <w:szCs w:val="19"/>
@@ -1578,6 +1711,7 @@
       <w:r>
         <w:rPr>
           <w:rFonts w:ascii="Consolas" w:hAnsi="Consolas" w:cs="Consolas"/>
+          <w:strike/>
           <w:color w:val="000000"/>
           <w:sz w:val="19"/>
           <w:szCs w:val="19"/>
@@ -1589,6 +1723,7 @@
       <w:r>
         <w:rPr>
           <w:rFonts w:ascii="Consolas" w:hAnsi="Consolas" w:cs="Consolas"/>
+          <w:strike/>
           <w:color w:val="000000"/>
           <w:sz w:val="19"/>
           <w:szCs w:val="19"/>
@@ -1601,6 +1736,7 @@
       <w:r>
         <w:rPr>
           <w:rFonts w:ascii="Consolas" w:hAnsi="Consolas" w:cs="Consolas"/>
+          <w:strike/>
           <w:color w:val="000000"/>
           <w:sz w:val="19"/>
           <w:szCs w:val="19"/>
@@ -1612,6 +1748,7 @@
       <w:r>
         <w:rPr>
           <w:rFonts w:ascii="Consolas" w:hAnsi="Consolas" w:cs="Consolas"/>
+          <w:strike/>
           <w:color w:val="000000"/>
           <w:sz w:val="19"/>
           <w:szCs w:val="19"/>
@@ -1622,6 +1759,7 @@
       <w:r>
         <w:rPr>
           <w:rFonts w:ascii="Consolas" w:hAnsi="Consolas" w:cs="Times New Roman"/>
+          <w:strike/>
           <w:color w:val="000000"/>
           <w:sz w:val="19"/>
           <w:szCs w:val="19"/>
@@ -1633,16 +1771,18 @@
       <w:r>
         <w:rPr>
           <w:rFonts w:ascii="Consolas" w:hAnsi="Consolas" w:cs="Consolas"/>
-          <w:color w:val="000000"/>
-          <w:sz w:val="19"/>
-          <w:szCs w:val="19"/>
-          <w:rtl/>
-        </w:rPr>
-        <w:t xml:space="preserve"> </w:t>
-      </w:r>
-      <w:r>
-        <w:rPr>
-          <w:rFonts w:ascii="Consolas" w:hAnsi="Consolas" w:cs="Times New Roman"/>
+          <w:strike/>
+          <w:color w:val="000000"/>
+          <w:sz w:val="19"/>
+          <w:szCs w:val="19"/>
+          <w:rtl/>
+        </w:rPr>
+        <w:t xml:space="preserve"> </w:t>
+      </w:r>
+      <w:r>
+        <w:rPr>
+          <w:rFonts w:ascii="Consolas" w:hAnsi="Consolas" w:cs="Times New Roman"/>
+          <w:strike/>
           <w:color w:val="000000"/>
           <w:sz w:val="19"/>
           <w:szCs w:val="19"/>
@@ -1653,16 +1793,18 @@
       <w:r>
         <w:rPr>
           <w:rFonts w:ascii="Consolas" w:hAnsi="Consolas" w:cs="Consolas"/>
-          <w:color w:val="000000"/>
-          <w:sz w:val="19"/>
-          <w:szCs w:val="19"/>
-          <w:rtl/>
-        </w:rPr>
-        <w:t xml:space="preserve"> </w:t>
-      </w:r>
-      <w:r>
-        <w:rPr>
-          <w:rFonts w:ascii="Consolas" w:hAnsi="Consolas" w:cs="Times New Roman"/>
+          <w:strike/>
+          <w:color w:val="000000"/>
+          <w:sz w:val="19"/>
+          <w:szCs w:val="19"/>
+          <w:rtl/>
+        </w:rPr>
+        <w:t xml:space="preserve"> </w:t>
+      </w:r>
+      <w:r>
+        <w:rPr>
+          <w:rFonts w:ascii="Consolas" w:hAnsi="Consolas" w:cs="Times New Roman"/>
+          <w:strike/>
           <w:color w:val="000000"/>
           <w:sz w:val="19"/>
           <w:szCs w:val="19"/>
@@ -1673,16 +1815,18 @@
       <w:r>
         <w:rPr>
           <w:rFonts w:ascii="Consolas" w:hAnsi="Consolas" w:cs="Consolas"/>
-          <w:color w:val="000000"/>
-          <w:sz w:val="19"/>
-          <w:szCs w:val="19"/>
-          <w:rtl/>
-        </w:rPr>
-        <w:t xml:space="preserve"> </w:t>
-      </w:r>
-      <w:r>
-        <w:rPr>
-          <w:rFonts w:ascii="Consolas" w:hAnsi="Consolas" w:cs="Times New Roman"/>
+          <w:strike/>
+          <w:color w:val="000000"/>
+          <w:sz w:val="19"/>
+          <w:szCs w:val="19"/>
+          <w:rtl/>
+        </w:rPr>
+        <w:t xml:space="preserve"> </w:t>
+      </w:r>
+      <w:r>
+        <w:rPr>
+          <w:rFonts w:ascii="Consolas" w:hAnsi="Consolas" w:cs="Times New Roman"/>
+          <w:strike/>
           <w:color w:val="000000"/>
           <w:sz w:val="19"/>
           <w:szCs w:val="19"/>
@@ -1693,6 +1837,7 @@
       <w:r>
         <w:rPr>
           <w:rFonts w:ascii="Consolas" w:hAnsi="Consolas" w:cs="Consolas"/>
+          <w:strike/>
           <w:color w:val="000000"/>
           <w:sz w:val="19"/>
           <w:szCs w:val="19"/>
@@ -1710,6 +1855,7 @@
         <w:spacing w:after="0" w:line="240" w:lineRule="auto"/>
         <w:rPr>
           <w:rFonts w:ascii="Consolas" w:hAnsi="Consolas" w:cs="Consolas"/>
+          <w:strike/>
           <w:color w:val="000000"/>
           <w:sz w:val="19"/>
           <w:szCs w:val="19"/>
@@ -1719,6 +1865,7 @@
       <w:r>
         <w:rPr>
           <w:rFonts w:ascii="Consolas" w:hAnsi="Consolas" w:cs="Consolas"/>
+          <w:strike/>
           <w:color w:val="000000"/>
           <w:sz w:val="19"/>
           <w:szCs w:val="19"/>
@@ -3208,7 +3355,7 @@
         <w:adjustRightInd w:val="0"/>
         <w:spacing w:after="0" w:line="240" w:lineRule="auto"/>
         <w:rPr>
-          <w:rFonts w:ascii="Consolas" w:hAnsi="Consolas" w:hint="cs"/>
+          <w:rFonts w:ascii="Consolas" w:hAnsi="Consolas"/>
           <w:strike/>
           <w:color w:val="000000"/>
           <w:sz w:val="19"/>

</xml_diff>